<commit_message>
Supression de la page index de l'api
</commit_message>
<xml_diff>
--- a/Documentation/Documentation_ES_Herrmann.docx
+++ b/Documentation/Documentation_ES_Herrmann.docx
@@ -275,6 +275,7 @@
         <w:rPr>
           <w:lang w:val="fr-FR"/>
         </w:rPr>
+        <w:lastRenderedPageBreak/>
         <w:t>« </w:t>
       </w:r>
       <w:r>
@@ -300,7 +301,6 @@
         <w:rPr>
           <w:lang w:val="fr-FR"/>
         </w:rPr>
-        <w:lastRenderedPageBreak/>
         <w:t>React fonctionne à base de « </w:t>
       </w:r>
       <w:r>
@@ -873,10 +873,195 @@
       </w:r>
     </w:p>
     <w:p>
+      <w:r>
+        <w:t>Ma base de données est structurée de la manière suivante</w:t>
+      </w:r>
+      <w:r>
+        <w:t> :</w:t>
+      </w:r>
+    </w:p>
+    <w:p>
+      <w:pPr>
+        <w:pStyle w:val="Code"/>
+      </w:pPr>
+      <w:r>
+        <w:t>Resa</w:t>
+      </w:r>
+    </w:p>
+    <w:p>
+      <w:pPr>
+        <w:pStyle w:val="Code"/>
+        <w:rPr>
+          <w:lang w:val="en-US"/>
+        </w:rPr>
+      </w:pPr>
+      <w:r>
+        <w:rPr>
+          <w:lang w:val="en-US"/>
+        </w:rPr>
+        <w:t xml:space="preserve">├── </w:t>
+      </w:r>
+      <w:r>
+        <w:rPr>
+          <w:lang w:val="en-US"/>
+        </w:rPr>
+        <w:t>client</w:t>
+      </w:r>
+    </w:p>
+    <w:p>
+      <w:pPr>
+        <w:pStyle w:val="Code"/>
+        <w:rPr>
+          <w:lang w:val="en-US"/>
+        </w:rPr>
+      </w:pPr>
+      <w:r>
+        <w:rPr>
+          <w:lang w:val="en-US"/>
+        </w:rPr>
+        <w:t xml:space="preserve">│   ├── </w:t>
+      </w:r>
+      <w:r>
+        <w:rPr>
+          <w:lang w:val="en-US"/>
+        </w:rPr>
+        <w:t>id</w:t>
+      </w:r>
+    </w:p>
+    <w:p>
+      <w:pPr>
+        <w:pStyle w:val="Code"/>
+        <w:rPr>
+          <w:lang w:val="en-US"/>
+        </w:rPr>
+      </w:pPr>
+      <w:r>
+        <w:rPr>
+          <w:lang w:val="en-US"/>
+        </w:rPr>
+        <w:t>│   ├──</w:t>
+      </w:r>
+      <w:r>
+        <w:rPr>
+          <w:lang w:val="en-US"/>
+        </w:rPr>
+        <w:t xml:space="preserve"> </w:t>
+      </w:r>
+      <w:proofErr w:type="spellStart"/>
+      <w:r>
+        <w:rPr>
+          <w:lang w:val="en-US"/>
+        </w:rPr>
+        <w:t>first_name</w:t>
+      </w:r>
+      <w:proofErr w:type="spellEnd"/>
+    </w:p>
+    <w:p>
+      <w:pPr>
+        <w:pStyle w:val="Code"/>
+        <w:rPr>
+          <w:lang w:val="en-US"/>
+        </w:rPr>
+      </w:pPr>
+      <w:r>
+        <w:rPr>
+          <w:lang w:val="en-US"/>
+        </w:rPr>
+        <w:t>│   ├──</w:t>
+      </w:r>
+      <w:r>
+        <w:rPr>
+          <w:lang w:val="en-US"/>
+        </w:rPr>
+        <w:t xml:space="preserve"> </w:t>
+      </w:r>
+      <w:proofErr w:type="spellStart"/>
+      <w:r>
+        <w:rPr>
+          <w:lang w:val="en-US"/>
+        </w:rPr>
+        <w:t>last_name</w:t>
+      </w:r>
+      <w:proofErr w:type="spellEnd"/>
+    </w:p>
+    <w:p>
+      <w:pPr>
+        <w:pStyle w:val="Code"/>
+        <w:rPr>
+          <w:lang w:val="en-US"/>
+        </w:rPr>
+      </w:pPr>
+      <w:r>
+        <w:rPr>
+          <w:lang w:val="en-US"/>
+        </w:rPr>
+        <w:lastRenderedPageBreak/>
+        <w:t>│   ├──</w:t>
+      </w:r>
+      <w:r>
+        <w:rPr>
+          <w:lang w:val="en-US"/>
+        </w:rPr>
+        <w:t xml:space="preserve"> </w:t>
+      </w:r>
+      <w:r>
+        <w:rPr>
+          <w:lang w:val="en-US"/>
+        </w:rPr>
+        <w:t>phone</w:t>
+      </w:r>
+    </w:p>
+    <w:p>
+      <w:pPr>
+        <w:pStyle w:val="Code"/>
+        <w:rPr>
+          <w:lang w:val="en-US"/>
+        </w:rPr>
+      </w:pPr>
+      <w:r>
+        <w:rPr>
+          <w:lang w:val="en-US"/>
+        </w:rPr>
+        <w:t>│   ├──</w:t>
+      </w:r>
+      <w:r>
+        <w:rPr>
+          <w:lang w:val="en-US"/>
+        </w:rPr>
+        <w:t xml:space="preserve"> </w:t>
+      </w:r>
+      <w:r>
+        <w:rPr>
+          <w:lang w:val="en-US"/>
+        </w:rPr>
+        <w:t>email</w:t>
+      </w:r>
+    </w:p>
+    <w:p>
+      <w:pPr>
+        <w:pStyle w:val="Code"/>
+        <w:rPr>
+          <w:lang w:val="en-US"/>
+        </w:rPr>
+      </w:pPr>
+      <w:r>
+        <w:rPr>
+          <w:lang w:val="en-US"/>
+        </w:rPr>
+        <w:t xml:space="preserve">├── </w:t>
+      </w:r>
+      <w:r>
+        <w:rPr>
+          <w:lang w:val="en-US"/>
+        </w:rPr>
+        <w:t>dish</w:t>
+      </w:r>
       <w:bookmarkStart w:id="0" w:name="_GoBack"/>
       <w:bookmarkEnd w:id="0"/>
     </w:p>
+    <w:p/>
     <w:sectPr>
+      <w:footerReference w:type="default" r:id="rId7"/>
       <w:pgSz w:w="12240" w:h="15840"/>
       <w:pgMar w:top="1440" w:right="1440" w:bottom="1440" w:left="1440" w:header="720" w:footer="720" w:gutter="0"/>
       <w:cols w:space="720"/>
@@ -884,6 +1069,261 @@
     </w:sectPr>
   </w:body>
 </w:document>
+</file>
+
+<file path=word/endnotes.xml><?xml version="1.0" encoding="utf-8"?>
+<w:endnotes xmlns:wpc="http://schemas.microsoft.com/office/word/2010/wordprocessingCanvas" xmlns:cx="http://schemas.microsoft.com/office/drawing/2014/chartex" xmlns:cx1="http://schemas.microsoft.com/office/drawing/2015/9/8/chartex" xmlns:cx2="http://schemas.microsoft.com/office/drawing/2015/10/21/chartex" xmlns:cx3="http://schemas.microsoft.com/office/drawing/2016/5/9/chartex" xmlns:cx4="http://schemas.microsoft.com/office/drawing/2016/5/10/chartex" xmlns:cx5="http://schemas.microsoft.com/office/drawing/2016/5/11/chartex" xmlns:cx6="http://schemas.microsoft.com/office/drawing/2016/5/12/chartex" xmlns:cx7="http://schemas.microsoft.com/office/drawing/2016/5/13/chartex" xmlns:cx8="http://schemas.microsoft.com/office/drawing/2016/5/14/chartex" xmlns:mc="http://schemas.openxmlformats.org/markup-compatibility/2006" xmlns:aink="http://schemas.microsoft.com/office/drawing/2016/ink" xmlns:am3d="http://schemas.microsoft.com/office/drawing/2017/model3d" xmlns:o="urn:schemas-microsoft-com:office:office" xmlns:r="http://schemas.openxmlformats.org/officeDocument/2006/relationships" xmlns:m="http://schemas.openxmlformats.org/officeDocument/2006/math" xmlns:v="urn:schemas-microsoft-com:vml" xmlns:wp14="http://schemas.microsoft.com/office/word/2010/wordprocessingDrawing" xmlns:wp="http://schemas.openxmlformats.org/drawingml/2006/wordprocessingDrawing" xmlns:w10="urn:schemas-microsoft-com:office:word" xmlns:w="http://schemas.openxmlformats.org/wordprocessingml/2006/main" xmlns:w14="http://schemas.microsoft.com/office/word/2010/wordml" xmlns:w15="http://schemas.microsoft.com/office/word/2012/wordml" xmlns:w16cid="http://schemas.microsoft.com/office/word/2016/wordml/cid" xmlns:w16se="http://schemas.microsoft.com/office/word/2015/wordml/symex" xmlns:wpg="http://schemas.microsoft.com/office/word/2010/wordprocessingGroup" xmlns:wpi="http://schemas.microsoft.com/office/word/2010/wordprocessingInk" xmlns:wne="http://schemas.microsoft.com/office/word/2006/wordml" xmlns:wps="http://schemas.microsoft.com/office/word/2010/wordprocessingShape" mc:Ignorable="w14 w15 w16se w16cid wp14">
+  <w:endnote w:type="separator" w:id="-1">
+    <w:p>
+      <w:pPr>
+        <w:spacing w:after="0" w:line="240" w:lineRule="auto"/>
+      </w:pPr>
+      <w:r>
+        <w:separator/>
+      </w:r>
+    </w:p>
+  </w:endnote>
+  <w:endnote w:type="continuationSeparator" w:id="0">
+    <w:p>
+      <w:pPr>
+        <w:spacing w:after="0" w:line="240" w:lineRule="auto"/>
+      </w:pPr>
+      <w:r>
+        <w:continuationSeparator/>
+      </w:r>
+    </w:p>
+  </w:endnote>
+</w:endnotes>
+</file>
+
+<file path=word/footer1.xml><?xml version="1.0" encoding="utf-8"?>
+<w:ftr xmlns:wpc="http://schemas.microsoft.com/office/word/2010/wordprocessingCanvas" xmlns:cx="http://schemas.microsoft.com/office/drawing/2014/chartex" xmlns:cx1="http://schemas.microsoft.com/office/drawing/2015/9/8/chartex" xmlns:cx2="http://schemas.microsoft.com/office/drawing/2015/10/21/chartex" xmlns:cx3="http://schemas.microsoft.com/office/drawing/2016/5/9/chartex" xmlns:cx4="http://schemas.microsoft.com/office/drawing/2016/5/10/chartex" xmlns:cx5="http://schemas.microsoft.com/office/drawing/2016/5/11/chartex" xmlns:cx6="http://schemas.microsoft.com/office/drawing/2016/5/12/chartex" xmlns:cx7="http://schemas.microsoft.com/office/drawing/2016/5/13/chartex" xmlns:cx8="http://schemas.microsoft.com/office/drawing/2016/5/14/chartex" xmlns:mc="http://schemas.openxmlformats.org/markup-compatibility/2006" xmlns:aink="http://schemas.microsoft.com/office/drawing/2016/ink" xmlns:am3d="http://schemas.microsoft.com/office/drawing/2017/model3d" xmlns:o="urn:schemas-microsoft-com:office:office" xmlns:r="http://schemas.openxmlformats.org/officeDocument/2006/relationships" xmlns:m="http://schemas.openxmlformats.org/officeDocument/2006/math" xmlns:v="urn:schemas-microsoft-com:vml" xmlns:wp14="http://schemas.microsoft.com/office/word/2010/wordprocessingDrawing" xmlns:wp="http://schemas.openxmlformats.org/drawingml/2006/wordprocessingDrawing" xmlns:w10="urn:schemas-microsoft-com:office:word" xmlns:w="http://schemas.openxmlformats.org/wordprocessingml/2006/main" xmlns:w14="http://schemas.microsoft.com/office/word/2010/wordml" xmlns:w15="http://schemas.microsoft.com/office/word/2012/wordml" xmlns:w16cid="http://schemas.microsoft.com/office/word/2016/wordml/cid" xmlns:w16se="http://schemas.microsoft.com/office/word/2015/wordml/symex" xmlns:wpg="http://schemas.microsoft.com/office/word/2010/wordprocessingGroup" xmlns:wpi="http://schemas.microsoft.com/office/word/2010/wordprocessingInk" xmlns:wne="http://schemas.microsoft.com/office/word/2006/wordml" xmlns:wps="http://schemas.microsoft.com/office/word/2010/wordprocessingShape" mc:Ignorable="w14 w15 w16se w16cid wp14">
+  <w:tbl>
+    <w:tblPr>
+      <w:tblW w:w="5000" w:type="pct"/>
+      <w:jc w:val="center"/>
+      <w:tblCellMar>
+        <w:top w:w="144" w:type="dxa"/>
+        <w:left w:w="115" w:type="dxa"/>
+        <w:bottom w:w="144" w:type="dxa"/>
+        <w:right w:w="115" w:type="dxa"/>
+      </w:tblCellMar>
+      <w:tblLook w:val="04A0" w:firstRow="1" w:lastRow="0" w:firstColumn="1" w:lastColumn="0" w:noHBand="0" w:noVBand="1"/>
+    </w:tblPr>
+    <w:tblGrid>
+      <w:gridCol w:w="4686"/>
+      <w:gridCol w:w="4674"/>
+    </w:tblGrid>
+    <w:tr>
+      <w:trPr>
+        <w:trHeight w:hRule="exact" w:val="115"/>
+        <w:jc w:val="center"/>
+      </w:trPr>
+      <w:tc>
+        <w:tcPr>
+          <w:tcW w:w="4686" w:type="dxa"/>
+          <w:shd w:val="clear" w:color="auto" w:fill="4472C4" w:themeFill="accent1"/>
+          <w:tcMar>
+            <w:top w:w="0" w:type="dxa"/>
+            <w:bottom w:w="0" w:type="dxa"/>
+          </w:tcMar>
+        </w:tcPr>
+        <w:p>
+          <w:pPr>
+            <w:pStyle w:val="En-tte"/>
+            <w:tabs>
+              <w:tab w:val="clear" w:pos="4680"/>
+              <w:tab w:val="clear" w:pos="9360"/>
+            </w:tabs>
+            <w:rPr>
+              <w:caps/>
+              <w:sz w:val="18"/>
+            </w:rPr>
+          </w:pPr>
+        </w:p>
+      </w:tc>
+      <w:tc>
+        <w:tcPr>
+          <w:tcW w:w="4674" w:type="dxa"/>
+          <w:shd w:val="clear" w:color="auto" w:fill="4472C4" w:themeFill="accent1"/>
+          <w:tcMar>
+            <w:top w:w="0" w:type="dxa"/>
+            <w:bottom w:w="0" w:type="dxa"/>
+          </w:tcMar>
+        </w:tcPr>
+        <w:p>
+          <w:pPr>
+            <w:pStyle w:val="En-tte"/>
+            <w:tabs>
+              <w:tab w:val="clear" w:pos="4680"/>
+              <w:tab w:val="clear" w:pos="9360"/>
+            </w:tabs>
+            <w:jc w:val="right"/>
+            <w:rPr>
+              <w:caps/>
+              <w:sz w:val="18"/>
+            </w:rPr>
+          </w:pPr>
+        </w:p>
+      </w:tc>
+    </w:tr>
+    <w:tr>
+      <w:trPr>
+        <w:jc w:val="center"/>
+      </w:trPr>
+      <w:sdt>
+        <w:sdtPr>
+          <w:rPr>
+            <w:caps/>
+            <w:color w:val="808080" w:themeColor="background1" w:themeShade="80"/>
+            <w:sz w:val="18"/>
+            <w:szCs w:val="18"/>
+          </w:rPr>
+          <w:alias w:val="Auteur"/>
+          <w:tag w:val=""/>
+          <w:id w:val="1534151868"/>
+          <w:placeholder>
+            <w:docPart w:val="990B4467F7004EDBBD6D096414006873"/>
+          </w:placeholder>
+          <w:dataBinding w:prefixMappings="xmlns:ns0='http://purl.org/dc/elements/1.1/' xmlns:ns1='http://schemas.openxmlformats.org/package/2006/metadata/core-properties' " w:xpath="/ns1:coreProperties[1]/ns0:creator[1]" w:storeItemID="{6C3C8BC8-F283-45AE-878A-BAB7291924A1}"/>
+          <w:text/>
+        </w:sdtPr>
+        <w:sdtContent>
+          <w:tc>
+            <w:tcPr>
+              <w:tcW w:w="4686" w:type="dxa"/>
+              <w:shd w:val="clear" w:color="auto" w:fill="auto"/>
+              <w:vAlign w:val="center"/>
+            </w:tcPr>
+            <w:p>
+              <w:pPr>
+                <w:pStyle w:val="Pieddepage"/>
+                <w:tabs>
+                  <w:tab w:val="clear" w:pos="4680"/>
+                  <w:tab w:val="clear" w:pos="9360"/>
+                </w:tabs>
+                <w:rPr>
+                  <w:caps/>
+                  <w:color w:val="808080" w:themeColor="background1" w:themeShade="80"/>
+                  <w:sz w:val="18"/>
+                  <w:szCs w:val="18"/>
+                </w:rPr>
+              </w:pPr>
+              <w:r>
+                <w:rPr>
+                  <w:caps/>
+                  <w:color w:val="808080" w:themeColor="background1" w:themeShade="80"/>
+                  <w:sz w:val="18"/>
+                  <w:szCs w:val="18"/>
+                </w:rPr>
+                <w:t>Constantin Herrmann</w:t>
+              </w:r>
+            </w:p>
+          </w:tc>
+        </w:sdtContent>
+      </w:sdt>
+      <w:tc>
+        <w:tcPr>
+          <w:tcW w:w="4674" w:type="dxa"/>
+          <w:shd w:val="clear" w:color="auto" w:fill="auto"/>
+          <w:vAlign w:val="center"/>
+        </w:tcPr>
+        <w:p>
+          <w:pPr>
+            <w:pStyle w:val="Pieddepage"/>
+            <w:tabs>
+              <w:tab w:val="clear" w:pos="4680"/>
+              <w:tab w:val="clear" w:pos="9360"/>
+            </w:tabs>
+            <w:jc w:val="right"/>
+            <w:rPr>
+              <w:caps/>
+              <w:color w:val="808080" w:themeColor="background1" w:themeShade="80"/>
+              <w:sz w:val="18"/>
+              <w:szCs w:val="18"/>
+            </w:rPr>
+          </w:pPr>
+          <w:r>
+            <w:rPr>
+              <w:caps/>
+              <w:color w:val="808080" w:themeColor="background1" w:themeShade="80"/>
+              <w:sz w:val="18"/>
+              <w:szCs w:val="18"/>
+            </w:rPr>
+            <w:fldChar w:fldCharType="begin"/>
+          </w:r>
+          <w:r>
+            <w:rPr>
+              <w:caps/>
+              <w:color w:val="808080" w:themeColor="background1" w:themeShade="80"/>
+              <w:sz w:val="18"/>
+              <w:szCs w:val="18"/>
+            </w:rPr>
+            <w:instrText>PAGE   \* MERGEFORMAT</w:instrText>
+          </w:r>
+          <w:r>
+            <w:rPr>
+              <w:caps/>
+              <w:color w:val="808080" w:themeColor="background1" w:themeShade="80"/>
+              <w:sz w:val="18"/>
+              <w:szCs w:val="18"/>
+            </w:rPr>
+            <w:fldChar w:fldCharType="separate"/>
+          </w:r>
+          <w:r>
+            <w:rPr>
+              <w:caps/>
+              <w:color w:val="808080" w:themeColor="background1" w:themeShade="80"/>
+              <w:sz w:val="18"/>
+              <w:szCs w:val="18"/>
+              <w:lang w:val="fr-FR"/>
+            </w:rPr>
+            <w:t>2</w:t>
+          </w:r>
+          <w:r>
+            <w:rPr>
+              <w:caps/>
+              <w:color w:val="808080" w:themeColor="background1" w:themeShade="80"/>
+              <w:sz w:val="18"/>
+              <w:szCs w:val="18"/>
+            </w:rPr>
+            <w:fldChar w:fldCharType="end"/>
+          </w:r>
+        </w:p>
+      </w:tc>
+    </w:tr>
+  </w:tbl>
+  <w:p>
+    <w:pPr>
+      <w:pStyle w:val="Pieddepage"/>
+    </w:pPr>
+  </w:p>
+</w:ftr>
+</file>
+
+<file path=word/footnotes.xml><?xml version="1.0" encoding="utf-8"?>
+<w:footnotes xmlns:wpc="http://schemas.microsoft.com/office/word/2010/wordprocessingCanvas" xmlns:cx="http://schemas.microsoft.com/office/drawing/2014/chartex" xmlns:cx1="http://schemas.microsoft.com/office/drawing/2015/9/8/chartex" xmlns:cx2="http://schemas.microsoft.com/office/drawing/2015/10/21/chartex" xmlns:cx3="http://schemas.microsoft.com/office/drawing/2016/5/9/chartex" xmlns:cx4="http://schemas.microsoft.com/office/drawing/2016/5/10/chartex" xmlns:cx5="http://schemas.microsoft.com/office/drawing/2016/5/11/chartex" xmlns:cx6="http://schemas.microsoft.com/office/drawing/2016/5/12/chartex" xmlns:cx7="http://schemas.microsoft.com/office/drawing/2016/5/13/chartex" xmlns:cx8="http://schemas.microsoft.com/office/drawing/2016/5/14/chartex" xmlns:mc="http://schemas.openxmlformats.org/markup-compatibility/2006" xmlns:aink="http://schemas.microsoft.com/office/drawing/2016/ink" xmlns:am3d="http://schemas.microsoft.com/office/drawing/2017/model3d" xmlns:o="urn:schemas-microsoft-com:office:office" xmlns:r="http://schemas.openxmlformats.org/officeDocument/2006/relationships" xmlns:m="http://schemas.openxmlformats.org/officeDocument/2006/math" xmlns:v="urn:schemas-microsoft-com:vml" xmlns:wp14="http://schemas.microsoft.com/office/word/2010/wordprocessingDrawing" xmlns:wp="http://schemas.openxmlformats.org/drawingml/2006/wordprocessingDrawing" xmlns:w10="urn:schemas-microsoft-com:office:word" xmlns:w="http://schemas.openxmlformats.org/wordprocessingml/2006/main" xmlns:w14="http://schemas.microsoft.com/office/word/2010/wordml" xmlns:w15="http://schemas.microsoft.com/office/word/2012/wordml" xmlns:w16cid="http://schemas.microsoft.com/office/word/2016/wordml/cid" xmlns:w16se="http://schemas.microsoft.com/office/word/2015/wordml/symex" xmlns:wpg="http://schemas.microsoft.com/office/word/2010/wordprocessingGroup" xmlns:wpi="http://schemas.microsoft.com/office/word/2010/wordprocessingInk" xmlns:wne="http://schemas.microsoft.com/office/word/2006/wordml" xmlns:wps="http://schemas.microsoft.com/office/word/2010/wordprocessingShape" mc:Ignorable="w14 w15 w16se w16cid wp14">
+  <w:footnote w:type="separator" w:id="-1">
+    <w:p>
+      <w:pPr>
+        <w:spacing w:after="0" w:line="240" w:lineRule="auto"/>
+      </w:pPr>
+      <w:r>
+        <w:separator/>
+      </w:r>
+    </w:p>
+  </w:footnote>
+  <w:footnote w:type="continuationSeparator" w:id="0">
+    <w:p>
+      <w:pPr>
+        <w:spacing w:after="0" w:line="240" w:lineRule="auto"/>
+      </w:pPr>
+      <w:r>
+        <w:continuationSeparator/>
+      </w:r>
+    </w:p>
+  </w:footnote>
+</w:footnotes>
 </file>
 
 <file path=word/numbering.xml><?xml version="1.0" encoding="utf-8"?>
@@ -1800,7 +2240,651 @@
       <w:lang w:val="fr-CH"/>
     </w:rPr>
   </w:style>
+  <w:style w:type="paragraph" w:styleId="En-tte">
+    <w:name w:val="header"/>
+    <w:basedOn w:val="Normal"/>
+    <w:link w:val="En-tteCar"/>
+    <w:uiPriority w:val="99"/>
+    <w:unhideWhenUsed/>
+    <w:rsid w:val="009858A1"/>
+    <w:pPr>
+      <w:tabs>
+        <w:tab w:val="center" w:pos="4680"/>
+        <w:tab w:val="right" w:pos="9360"/>
+      </w:tabs>
+      <w:spacing w:after="0" w:line="240" w:lineRule="auto"/>
+    </w:pPr>
+  </w:style>
+  <w:style w:type="character" w:customStyle="1" w:styleId="En-tteCar">
+    <w:name w:val="En-tête Car"/>
+    <w:basedOn w:val="Policepardfaut"/>
+    <w:link w:val="En-tte"/>
+    <w:uiPriority w:val="99"/>
+    <w:rsid w:val="009858A1"/>
+    <w:rPr>
+      <w:rFonts w:ascii="Arial" w:hAnsi="Arial" w:cs="Arial"/>
+      <w:sz w:val="20"/>
+      <w:szCs w:val="20"/>
+      <w:lang w:val="fr-CH"/>
+    </w:rPr>
+  </w:style>
+  <w:style w:type="paragraph" w:styleId="Pieddepage">
+    <w:name w:val="footer"/>
+    <w:basedOn w:val="Normal"/>
+    <w:link w:val="PieddepageCar"/>
+    <w:uiPriority w:val="99"/>
+    <w:unhideWhenUsed/>
+    <w:rsid w:val="009858A1"/>
+    <w:pPr>
+      <w:tabs>
+        <w:tab w:val="center" w:pos="4680"/>
+        <w:tab w:val="right" w:pos="9360"/>
+      </w:tabs>
+      <w:spacing w:after="0" w:line="240" w:lineRule="auto"/>
+    </w:pPr>
+  </w:style>
+  <w:style w:type="character" w:customStyle="1" w:styleId="PieddepageCar">
+    <w:name w:val="Pied de page Car"/>
+    <w:basedOn w:val="Policepardfaut"/>
+    <w:link w:val="Pieddepage"/>
+    <w:uiPriority w:val="99"/>
+    <w:rsid w:val="009858A1"/>
+    <w:rPr>
+      <w:rFonts w:ascii="Arial" w:hAnsi="Arial" w:cs="Arial"/>
+      <w:sz w:val="20"/>
+      <w:szCs w:val="20"/>
+      <w:lang w:val="fr-CH"/>
+    </w:rPr>
+  </w:style>
 </w:styles>
+</file>
+
+<file path=word/glossary/document.xml><?xml version="1.0" encoding="utf-8"?>
+<w:glossaryDocument xmlns:wpc="http://schemas.microsoft.com/office/word/2010/wordprocessingCanvas" xmlns:cx="http://schemas.microsoft.com/office/drawing/2014/chartex" xmlns:cx1="http://schemas.microsoft.com/office/drawing/2015/9/8/chartex" xmlns:cx2="http://schemas.microsoft.com/office/drawing/2015/10/21/chartex" xmlns:cx3="http://schemas.microsoft.com/office/drawing/2016/5/9/chartex" xmlns:cx4="http://schemas.microsoft.com/office/drawing/2016/5/10/chartex" xmlns:cx5="http://schemas.microsoft.com/office/drawing/2016/5/11/chartex" xmlns:cx6="http://schemas.microsoft.com/office/drawing/2016/5/12/chartex" xmlns:cx7="http://schemas.microsoft.com/office/drawing/2016/5/13/chartex" xmlns:cx8="http://schemas.microsoft.com/office/drawing/2016/5/14/chartex" xmlns:mc="http://schemas.openxmlformats.org/markup-compatibility/2006" xmlns:aink="http://schemas.microsoft.com/office/drawing/2016/ink" xmlns:am3d="http://schemas.microsoft.com/office/drawing/2017/model3d" xmlns:o="urn:schemas-microsoft-com:office:office" xmlns:r="http://schemas.openxmlformats.org/officeDocument/2006/relationships" xmlns:m="http://schemas.openxmlformats.org/officeDocument/2006/math" xmlns:v="urn:schemas-microsoft-com:vml" xmlns:wp14="http://schemas.microsoft.com/office/word/2010/wordprocessingDrawing" xmlns:wp="http://schemas.openxmlformats.org/drawingml/2006/wordprocessingDrawing" xmlns:w10="urn:schemas-microsoft-com:office:word" xmlns:w="http://schemas.openxmlformats.org/wordprocessingml/2006/main" xmlns:w14="http://schemas.microsoft.com/office/word/2010/wordml" xmlns:w15="http://schemas.microsoft.com/office/word/2012/wordml" xmlns:w16cid="http://schemas.microsoft.com/office/word/2016/wordml/cid" xmlns:w16se="http://schemas.microsoft.com/office/word/2015/wordml/symex" xmlns:wpg="http://schemas.microsoft.com/office/word/2010/wordprocessingGroup" xmlns:wpi="http://schemas.microsoft.com/office/word/2010/wordprocessingInk" xmlns:wne="http://schemas.microsoft.com/office/word/2006/wordml" xmlns:wps="http://schemas.microsoft.com/office/word/2010/wordprocessingShape" mc:Ignorable="w14 w15 w16se w16cid wp14">
+  <w:docParts>
+    <w:docPart>
+      <w:docPartPr>
+        <w:name w:val="990B4467F7004EDBBD6D096414006873"/>
+        <w:category>
+          <w:name w:val="Général"/>
+          <w:gallery w:val="placeholder"/>
+        </w:category>
+        <w:types>
+          <w:type w:val="bbPlcHdr"/>
+        </w:types>
+        <w:behaviors>
+          <w:behavior w:val="content"/>
+        </w:behaviors>
+        <w:guid w:val="{84915E54-4D8C-4577-B827-91402E3615B2}"/>
+      </w:docPartPr>
+      <w:docPartBody>
+        <w:p>
+          <w:pPr>
+            <w:pStyle w:val="990B4467F7004EDBBD6D096414006873"/>
+          </w:pPr>
+          <w:r>
+            <w:rPr>
+              <w:rStyle w:val="Textedelespacerserv"/>
+              <w:lang w:val="fr-FR"/>
+            </w:rPr>
+            <w:t>[Auteur]</w:t>
+          </w:r>
+        </w:p>
+      </w:docPartBody>
+    </w:docPart>
+  </w:docParts>
+</w:glossaryDocument>
+</file>
+
+<file path=word/glossary/fontTable.xml><?xml version="1.0" encoding="utf-8"?>
+<w:fonts xmlns:mc="http://schemas.openxmlformats.org/markup-compatibility/2006" xmlns:r="http://schemas.openxmlformats.org/officeDocument/2006/relationships" xmlns:w="http://schemas.openxmlformats.org/wordprocessingml/2006/main" xmlns:w14="http://schemas.microsoft.com/office/word/2010/wordml" xmlns:w15="http://schemas.microsoft.com/office/word/2012/wordml" xmlns:w16cid="http://schemas.microsoft.com/office/word/2016/wordml/cid" xmlns:w16se="http://schemas.microsoft.com/office/word/2015/wordml/symex" mc:Ignorable="w14 w15 w16se w16cid">
+  <w:font w:name="Arial">
+    <w:panose1 w:val="020B0604020202020204"/>
+    <w:charset w:val="00"/>
+    <w:family w:val="swiss"/>
+    <w:pitch w:val="variable"/>
+    <w:sig w:usb0="E0002EFF" w:usb1="C000785B" w:usb2="00000009" w:usb3="00000000" w:csb0="000001FF" w:csb1="00000000"/>
+  </w:font>
+  <w:font w:name="Calibri">
+    <w:panose1 w:val="020F0502020204030204"/>
+    <w:charset w:val="00"/>
+    <w:family w:val="swiss"/>
+    <w:pitch w:val="variable"/>
+    <w:sig w:usb0="E4002EFF" w:usb1="C000247B" w:usb2="00000009" w:usb3="00000000" w:csb0="000001FF" w:csb1="00000000"/>
+  </w:font>
+  <w:font w:name="Courier New">
+    <w:panose1 w:val="02070309020205020404"/>
+    <w:charset w:val="00"/>
+    <w:family w:val="modern"/>
+    <w:pitch w:val="fixed"/>
+    <w:sig w:usb0="E0002EFF" w:usb1="C0007843" w:usb2="00000009" w:usb3="00000000" w:csb0="000001FF" w:csb1="00000000"/>
+  </w:font>
+  <w:font w:name="Times New Roman">
+    <w:panose1 w:val="02020603050405020304"/>
+    <w:charset w:val="00"/>
+    <w:family w:val="roman"/>
+    <w:pitch w:val="variable"/>
+    <w:sig w:usb0="E0002EFF" w:usb1="C000785B" w:usb2="00000009" w:usb3="00000000" w:csb0="000001FF" w:csb1="00000000"/>
+  </w:font>
+  <w:font w:name="Wingdings">
+    <w:panose1 w:val="05000000000000000000"/>
+    <w:charset w:val="02"/>
+    <w:family w:val="auto"/>
+    <w:pitch w:val="variable"/>
+    <w:sig w:usb0="00000000" w:usb1="10000000" w:usb2="00000000" w:usb3="00000000" w:csb0="80000000" w:csb1="00000000"/>
+  </w:font>
+  <w:font w:name="Symbol">
+    <w:panose1 w:val="05050102010706020507"/>
+    <w:charset w:val="02"/>
+    <w:family w:val="roman"/>
+    <w:pitch w:val="variable"/>
+    <w:sig w:usb0="00000000" w:usb1="10000000" w:usb2="00000000" w:usb3="00000000" w:csb0="80000000" w:csb1="00000000"/>
+  </w:font>
+  <w:font w:name="Calibri Light">
+    <w:panose1 w:val="020F0302020204030204"/>
+    <w:charset w:val="00"/>
+    <w:family w:val="swiss"/>
+    <w:pitch w:val="variable"/>
+    <w:sig w:usb0="E4002EFF" w:usb1="C000247B" w:usb2="00000009" w:usb3="00000000" w:csb0="000001FF" w:csb1="00000000"/>
+  </w:font>
+  <w:font w:name="Consolas">
+    <w:panose1 w:val="020B0609020204030204"/>
+    <w:charset w:val="00"/>
+    <w:family w:val="modern"/>
+    <w:pitch w:val="fixed"/>
+    <w:sig w:usb0="E00006FF" w:usb1="0000FCFF" w:usb2="00000001" w:usb3="00000000" w:csb0="0000019F" w:csb1="00000000"/>
+  </w:font>
+</w:fonts>
+</file>
+
+<file path=word/glossary/settings.xml><?xml version="1.0" encoding="utf-8"?>
+<w:settings xmlns:mc="http://schemas.openxmlformats.org/markup-compatibility/2006" xmlns:o="urn:schemas-microsoft-com:office:office" xmlns:r="http://schemas.openxmlformats.org/officeDocument/2006/relationships" xmlns:m="http://schemas.openxmlformats.org/officeDocument/2006/math" xmlns:v="urn:schemas-microsoft-com:vml" xmlns:w10="urn:schemas-microsoft-com:office:word" xmlns:w="http://schemas.openxmlformats.org/wordprocessingml/2006/main" xmlns:w14="http://schemas.microsoft.com/office/word/2010/wordml" xmlns:w15="http://schemas.microsoft.com/office/word/2012/wordml" xmlns:w16cid="http://schemas.microsoft.com/office/word/2016/wordml/cid" xmlns:w16se="http://schemas.microsoft.com/office/word/2015/wordml/symex" xmlns:sl="http://schemas.openxmlformats.org/schemaLibrary/2006/main" mc:Ignorable="w14 w15 w16se w16cid">
+  <w:view w:val="normal"/>
+  <w:defaultTabStop w:val="720"/>
+  <w:characterSpacingControl w:val="doNotCompress"/>
+  <w:compat>
+    <w:useFELayout/>
+    <w:compatSetting w:name="compatibilityMode" w:uri="http://schemas.microsoft.com/office/word" w:val="15"/>
+    <w:compatSetting w:name="overrideTableStyleFontSizeAndJustification" w:uri="http://schemas.microsoft.com/office/word" w:val="1"/>
+    <w:compatSetting w:name="enableOpenTypeFeatures" w:uri="http://schemas.microsoft.com/office/word" w:val="1"/>
+    <w:compatSetting w:name="doNotFlipMirrorIndents" w:uri="http://schemas.microsoft.com/office/word" w:val="1"/>
+    <w:compatSetting w:name="differentiateMultirowTableHeaders" w:uri="http://schemas.microsoft.com/office/word" w:val="1"/>
+    <w:compatSetting w:name="useWord2013TrackBottomHyphenation" w:uri="http://schemas.microsoft.com/office/word" w:val="0"/>
+  </w:compat>
+  <w:rsids>
+    <w:rsidRoot w:val="00324BF2"/>
+    <w:rsid w:val="00324BF2"/>
+    <w:rsid w:val="00D361C5"/>
+  </w:rsids>
+  <m:mathPr>
+    <m:mathFont m:val="Cambria Math"/>
+    <m:brkBin m:val="before"/>
+    <m:brkBinSub m:val="--"/>
+    <m:smallFrac m:val="0"/>
+    <m:dispDef/>
+    <m:lMargin m:val="0"/>
+    <m:rMargin m:val="0"/>
+    <m:defJc m:val="centerGroup"/>
+    <m:wrapIndent m:val="1440"/>
+    <m:intLim m:val="subSup"/>
+    <m:naryLim m:val="undOvr"/>
+  </m:mathPr>
+  <w:themeFontLang w:val="en-US"/>
+  <w:clrSchemeMapping w:bg1="light1" w:t1="dark1" w:bg2="light2" w:t2="dark2" w:accent1="accent1" w:accent2="accent2" w:accent3="accent3" w:accent4="accent4" w:accent5="accent5" w:accent6="accent6" w:hyperlink="hyperlink" w:followedHyperlink="followedHyperlink"/>
+  <w:decimalSymbol w:val=","/>
+  <w:listSeparator w:val=";"/>
+  <w15:chartTrackingRefBased/>
+</w:settings>
+</file>
+
+<file path=word/glossary/styles.xml><?xml version="1.0" encoding="utf-8"?>
+<w:styles xmlns:mc="http://schemas.openxmlformats.org/markup-compatibility/2006" xmlns:r="http://schemas.openxmlformats.org/officeDocument/2006/relationships" xmlns:w="http://schemas.openxmlformats.org/wordprocessingml/2006/main" xmlns:w14="http://schemas.microsoft.com/office/word/2010/wordml" xmlns:w15="http://schemas.microsoft.com/office/word/2012/wordml" xmlns:w16cid="http://schemas.microsoft.com/office/word/2016/wordml/cid" xmlns:w16se="http://schemas.microsoft.com/office/word/2015/wordml/symex" mc:Ignorable="w14 w15 w16se w16cid">
+  <w:docDefaults>
+    <w:rPrDefault>
+      <w:rPr>
+        <w:rFonts w:asciiTheme="minorHAnsi" w:eastAsiaTheme="minorEastAsia" w:hAnsiTheme="minorHAnsi" w:cstheme="minorBidi"/>
+        <w:sz w:val="22"/>
+        <w:szCs w:val="22"/>
+        <w:lang w:val="en-US" w:eastAsia="en-US" w:bidi="ar-SA"/>
+      </w:rPr>
+    </w:rPrDefault>
+    <w:pPrDefault>
+      <w:pPr>
+        <w:spacing w:after="160" w:line="259" w:lineRule="auto"/>
+      </w:pPr>
+    </w:pPrDefault>
+  </w:docDefaults>
+  <w:latentStyles w:defLockedState="0" w:defUIPriority="99" w:defSemiHidden="0" w:defUnhideWhenUsed="0" w:defQFormat="0" w:count="376">
+    <w:lsdException w:name="Normal" w:uiPriority="0" w:qFormat="1"/>
+    <w:lsdException w:name="heading 1" w:uiPriority="9" w:qFormat="1"/>
+    <w:lsdException w:name="heading 2" w:semiHidden="1" w:uiPriority="9" w:unhideWhenUsed="1" w:qFormat="1"/>
+    <w:lsdException w:name="heading 3" w:semiHidden="1" w:uiPriority="9" w:unhideWhenUsed="1" w:qFormat="1"/>
+    <w:lsdException w:name="heading 4" w:semiHidden="1" w:uiPriority="9" w:unhideWhenUsed="1" w:qFormat="1"/>
+    <w:lsdException w:name="heading 5" w:semiHidden="1" w:uiPriority="9" w:unhideWhenUsed="1" w:qFormat="1"/>
+    <w:lsdException w:name="heading 6" w:semiHidden="1" w:uiPriority="9" w:unhideWhenUsed="1" w:qFormat="1"/>
+    <w:lsdException w:name="heading 7" w:semiHidden="1" w:uiPriority="9" w:unhideWhenUsed="1" w:qFormat="1"/>
+    <w:lsdException w:name="heading 8" w:semiHidden="1" w:uiPriority="9" w:unhideWhenUsed="1" w:qFormat="1"/>
+    <w:lsdException w:name="heading 9" w:semiHidden="1" w:uiPriority="9" w:unhideWhenUsed="1" w:qFormat="1"/>
+    <w:lsdException w:name="index 1" w:semiHidden="1" w:unhideWhenUsed="1"/>
+    <w:lsdException w:name="index 2" w:semiHidden="1" w:unhideWhenUsed="1"/>
+    <w:lsdException w:name="index 3" w:semiHidden="1" w:unhideWhenUsed="1"/>
+    <w:lsdException w:name="index 4" w:semiHidden="1" w:unhideWhenUsed="1"/>
+    <w:lsdException w:name="index 5" w:semiHidden="1" w:unhideWhenUsed="1"/>
+    <w:lsdException w:name="index 6" w:semiHidden="1" w:unhideWhenUsed="1"/>
+    <w:lsdException w:name="index 7" w:semiHidden="1" w:unhideWhenUsed="1"/>
+    <w:lsdException w:name="index 8" w:semiHidden="1" w:unhideWhenUsed="1"/>
+    <w:lsdException w:name="index 9" w:semiHidden="1" w:unhideWhenUsed="1"/>
+    <w:lsdException w:name="toc 1" w:semiHidden="1" w:uiPriority="39" w:unhideWhenUsed="1"/>
+    <w:lsdException w:name="toc 2" w:semiHidden="1" w:uiPriority="39" w:unhideWhenUsed="1"/>
+    <w:lsdException w:name="toc 3" w:semiHidden="1" w:uiPriority="39" w:unhideWhenUsed="1"/>
+    <w:lsdException w:name="toc 4" w:semiHidden="1" w:uiPriority="39" w:unhideWhenUsed="1"/>
+    <w:lsdException w:name="toc 5" w:semiHidden="1" w:uiPriority="39" w:unhideWhenUsed="1"/>
+    <w:lsdException w:name="toc 6" w:semiHidden="1" w:uiPriority="39" w:unhideWhenUsed="1"/>
+    <w:lsdException w:name="toc 7" w:semiHidden="1" w:uiPriority="39" w:unhideWhenUsed="1"/>
+    <w:lsdException w:name="toc 8" w:semiHidden="1" w:uiPriority="39" w:unhideWhenUsed="1"/>
+    <w:lsdException w:name="toc 9" w:semiHidden="1" w:uiPriority="39" w:unhideWhenUsed="1"/>
+    <w:lsdException w:name="Normal Indent" w:semiHidden="1" w:unhideWhenUsed="1"/>
+    <w:lsdException w:name="footnote text" w:semiHidden="1" w:unhideWhenUsed="1"/>
+    <w:lsdException w:name="annotation text" w:semiHidden="1" w:unhideWhenUsed="1"/>
+    <w:lsdException w:name="header" w:semiHidden="1" w:unhideWhenUsed="1"/>
+    <w:lsdException w:name="footer" w:semiHidden="1" w:unhideWhenUsed="1"/>
+    <w:lsdException w:name="index heading" w:semiHidden="1" w:unhideWhenUsed="1"/>
+    <w:lsdException w:name="caption" w:semiHidden="1" w:uiPriority="35" w:unhideWhenUsed="1" w:qFormat="1"/>
+    <w:lsdException w:name="table of figures" w:semiHidden="1" w:unhideWhenUsed="1"/>
+    <w:lsdException w:name="envelope address" w:semiHidden="1" w:unhideWhenUsed="1"/>
+    <w:lsdException w:name="envelope return" w:semiHidden="1" w:unhideWhenUsed="1"/>
+    <w:lsdException w:name="footnote reference" w:semiHidden="1" w:unhideWhenUsed="1"/>
+    <w:lsdException w:name="annotation reference" w:semiHidden="1" w:unhideWhenUsed="1"/>
+    <w:lsdException w:name="line number" w:semiHidden="1" w:unhideWhenUsed="1"/>
+    <w:lsdException w:name="page number" w:semiHidden="1" w:unhideWhenUsed="1"/>
+    <w:lsdException w:name="endnote reference" w:semiHidden="1" w:unhideWhenUsed="1"/>
+    <w:lsdException w:name="endnote text" w:semiHidden="1" w:unhideWhenUsed="1"/>
+    <w:lsdException w:name="table of authorities" w:semiHidden="1" w:unhideWhenUsed="1"/>
+    <w:lsdException w:name="macro" w:semiHidden="1" w:unhideWhenUsed="1"/>
+    <w:lsdException w:name="toa heading" w:semiHidden="1" w:unhideWhenUsed="1"/>
+    <w:lsdException w:name="List" w:semiHidden="1" w:unhideWhenUsed="1"/>
+    <w:lsdException w:name="List Bullet" w:semiHidden="1" w:unhideWhenUsed="1"/>
+    <w:lsdException w:name="List Number" w:semiHidden="1" w:unhideWhenUsed="1"/>
+    <w:lsdException w:name="List 2" w:semiHidden="1" w:unhideWhenUsed="1"/>
+    <w:lsdException w:name="List 3" w:semiHidden="1" w:unhideWhenUsed="1"/>
+    <w:lsdException w:name="List 4" w:semiHidden="1" w:unhideWhenUsed="1"/>
+    <w:lsdException w:name="List 5" w:semiHidden="1" w:unhideWhenUsed="1"/>
+    <w:lsdException w:name="List Bullet 2" w:semiHidden="1" w:unhideWhenUsed="1"/>
+    <w:lsdException w:name="List Bullet 3" w:semiHidden="1" w:unhideWhenUsed="1"/>
+    <w:lsdException w:name="List Bullet 4" w:semiHidden="1" w:unhideWhenUsed="1"/>
+    <w:lsdException w:name="List Bullet 5" w:semiHidden="1" w:unhideWhenUsed="1"/>
+    <w:lsdException w:name="List Number 2" w:semiHidden="1" w:unhideWhenUsed="1"/>
+    <w:lsdException w:name="List Number 3" w:semiHidden="1" w:unhideWhenUsed="1"/>
+    <w:lsdException w:name="List Number 4" w:semiHidden="1" w:unhideWhenUsed="1"/>
+    <w:lsdException w:name="List Number 5" w:semiHidden="1" w:unhideWhenUsed="1"/>
+    <w:lsdException w:name="Title" w:uiPriority="10" w:qFormat="1"/>
+    <w:lsdException w:name="Closing" w:semiHidden="1" w:unhideWhenUsed="1"/>
+    <w:lsdException w:name="Signature" w:semiHidden="1" w:unhideWhenUsed="1"/>
+    <w:lsdException w:name="Default Paragraph Font" w:semiHidden="1" w:uiPriority="1" w:unhideWhenUsed="1"/>
+    <w:lsdException w:name="Body Text" w:semiHidden="1" w:unhideWhenUsed="1"/>
+    <w:lsdException w:name="Body Text Indent" w:semiHidden="1" w:unhideWhenUsed="1"/>
+    <w:lsdException w:name="List Continue" w:semiHidden="1" w:unhideWhenUsed="1"/>
+    <w:lsdException w:name="List Continue 2" w:semiHidden="1" w:unhideWhenUsed="1"/>
+    <w:lsdException w:name="List Continue 3" w:semiHidden="1" w:unhideWhenUsed="1"/>
+    <w:lsdException w:name="List Continue 4" w:semiHidden="1" w:unhideWhenUsed="1"/>
+    <w:lsdException w:name="List Continue 5" w:semiHidden="1" w:unhideWhenUsed="1"/>
+    <w:lsdException w:name="Message Header" w:semiHidden="1" w:unhideWhenUsed="1"/>
+    <w:lsdException w:name="Subtitle" w:uiPriority="11" w:qFormat="1"/>
+    <w:lsdException w:name="Salutation" w:semiHidden="1" w:unhideWhenUsed="1"/>
+    <w:lsdException w:name="Date" w:semiHidden="1" w:unhideWhenUsed="1"/>
+    <w:lsdException w:name="Body Text First Indent" w:semiHidden="1" w:unhideWhenUsed="1"/>
+    <w:lsdException w:name="Body Text First Indent 2" w:semiHidden="1" w:unhideWhenUsed="1"/>
+    <w:lsdException w:name="Note Heading" w:semiHidden="1" w:unhideWhenUsed="1"/>
+    <w:lsdException w:name="Body Text 2" w:semiHidden="1" w:unhideWhenUsed="1"/>
+    <w:lsdException w:name="Body Text 3" w:semiHidden="1" w:unhideWhenUsed="1"/>
+    <w:lsdException w:name="Body Text Indent 2" w:semiHidden="1" w:unhideWhenUsed="1"/>
+    <w:lsdException w:name="Body Text Indent 3" w:semiHidden="1" w:unhideWhenUsed="1"/>
+    <w:lsdException w:name="Block Text" w:semiHidden="1" w:unhideWhenUsed="1"/>
+    <w:lsdException w:name="Hyperlink" w:semiHidden="1" w:unhideWhenUsed="1"/>
+    <w:lsdException w:name="FollowedHyperlink" w:semiHidden="1" w:unhideWhenUsed="1"/>
+    <w:lsdException w:name="Strong" w:uiPriority="22" w:qFormat="1"/>
+    <w:lsdException w:name="Emphasis" w:uiPriority="20" w:qFormat="1"/>
+    <w:lsdException w:name="Document Map" w:semiHidden="1" w:unhideWhenUsed="1"/>
+    <w:lsdException w:name="Plain Text" w:semiHidden="1" w:unhideWhenUsed="1"/>
+    <w:lsdException w:name="E-mail Signature" w:semiHidden="1" w:unhideWhenUsed="1"/>
+    <w:lsdException w:name="HTML Top of Form" w:semiHidden="1" w:unhideWhenUsed="1"/>
+    <w:lsdException w:name="HTML Bottom of Form" w:semiHidden="1" w:unhideWhenUsed="1"/>
+    <w:lsdException w:name="Normal (Web)" w:semiHidden="1" w:unhideWhenUsed="1"/>
+    <w:lsdException w:name="HTML Acronym" w:semiHidden="1" w:unhideWhenUsed="1"/>
+    <w:lsdException w:name="HTML Address" w:semiHidden="1" w:unhideWhenUsed="1"/>
+    <w:lsdException w:name="HTML Cite" w:semiHidden="1" w:unhideWhenUsed="1"/>
+    <w:lsdException w:name="HTML Code" w:semiHidden="1" w:unhideWhenUsed="1"/>
+    <w:lsdException w:name="HTML Definition" w:semiHidden="1" w:unhideWhenUsed="1"/>
+    <w:lsdException w:name="HTML Keyboard" w:semiHidden="1" w:unhideWhenUsed="1"/>
+    <w:lsdException w:name="HTML Preformatted" w:semiHidden="1" w:unhideWhenUsed="1"/>
+    <w:lsdException w:name="HTML Sample" w:semiHidden="1" w:unhideWhenUsed="1"/>
+    <w:lsdException w:name="HTML Typewriter" w:semiHidden="1" w:unhideWhenUsed="1"/>
+    <w:lsdException w:name="HTML Variable" w:semiHidden="1" w:unhideWhenUsed="1"/>
+    <w:lsdException w:name="Normal Table" w:semiHidden="1" w:unhideWhenUsed="1"/>
+    <w:lsdException w:name="annotation subject" w:semiHidden="1" w:unhideWhenUsed="1"/>
+    <w:lsdException w:name="No List" w:semiHidden="1" w:unhideWhenUsed="1"/>
+    <w:lsdException w:name="Outline List 1" w:semiHidden="1" w:unhideWhenUsed="1"/>
+    <w:lsdException w:name="Outline List 2" w:semiHidden="1" w:unhideWhenUsed="1"/>
+    <w:lsdException w:name="Outline List 3" w:semiHidden="1" w:unhideWhenUsed="1"/>
+    <w:lsdException w:name="Table Simple 1" w:semiHidden="1" w:unhideWhenUsed="1"/>
+    <w:lsdException w:name="Table Simple 2" w:semiHidden="1" w:unhideWhenUsed="1"/>
+    <w:lsdException w:name="Table Simple 3" w:semiHidden="1" w:unhideWhenUsed="1"/>
+    <w:lsdException w:name="Table Classic 1" w:semiHidden="1" w:unhideWhenUsed="1"/>
+    <w:lsdException w:name="Table Classic 2" w:semiHidden="1" w:unhideWhenUsed="1"/>
+    <w:lsdException w:name="Table Classic 3" w:semiHidden="1" w:unhideWhenUsed="1"/>
+    <w:lsdException w:name="Table Classic 4" w:semiHidden="1" w:unhideWhenUsed="1"/>
+    <w:lsdException w:name="Table Colorful 1" w:semiHidden="1" w:unhideWhenUsed="1"/>
+    <w:lsdException w:name="Table Colorful 2" w:semiHidden="1" w:unhideWhenUsed="1"/>
+    <w:lsdException w:name="Table Colorful 3" w:semiHidden="1" w:unhideWhenUsed="1"/>
+    <w:lsdException w:name="Table Columns 1" w:semiHidden="1" w:unhideWhenUsed="1"/>
+    <w:lsdException w:name="Table Columns 2" w:semiHidden="1" w:unhideWhenUsed="1"/>
+    <w:lsdException w:name="Table Columns 3" w:semiHidden="1" w:unhideWhenUsed="1"/>
+    <w:lsdException w:name="Table Columns 4" w:semiHidden="1" w:unhideWhenUsed="1"/>
+    <w:lsdException w:name="Table Columns 5" w:semiHidden="1" w:unhideWhenUsed="1"/>
+    <w:lsdException w:name="Table Grid 1" w:semiHidden="1" w:unhideWhenUsed="1"/>
+    <w:lsdException w:name="Table Grid 2" w:semiHidden="1" w:unhideWhenUsed="1"/>
+    <w:lsdException w:name="Table Grid 3" w:semiHidden="1" w:unhideWhenUsed="1"/>
+    <w:lsdException w:name="Table Grid 4" w:semiHidden="1" w:unhideWhenUsed="1"/>
+    <w:lsdException w:name="Table Grid 5" w:semiHidden="1" w:unhideWhenUsed="1"/>
+    <w:lsdException w:name="Table Grid 6" w:semiHidden="1" w:unhideWhenUsed="1"/>
+    <w:lsdException w:name="Table Grid 7" w:semiHidden="1" w:unhideWhenUsed="1"/>
+    <w:lsdException w:name="Table Grid 8" w:semiHidden="1" w:unhideWhenUsed="1"/>
+    <w:lsdException w:name="Table List 1" w:semiHidden="1" w:unhideWhenUsed="1"/>
+    <w:lsdException w:name="Table List 2" w:semiHidden="1" w:unhideWhenUsed="1"/>
+    <w:lsdException w:name="Table List 3" w:semiHidden="1" w:unhideWhenUsed="1"/>
+    <w:lsdException w:name="Table List 4" w:semiHidden="1" w:unhideWhenUsed="1"/>
+    <w:lsdException w:name="Table List 5" w:semiHidden="1" w:unhideWhenUsed="1"/>
+    <w:lsdException w:name="Table List 6" w:semiHidden="1" w:unhideWhenUsed="1"/>
+    <w:lsdException w:name="Table List 7" w:semiHidden="1" w:unhideWhenUsed="1"/>
+    <w:lsdException w:name="Table List 8" w:semiHidden="1" w:unhideWhenUsed="1"/>
+    <w:lsdException w:name="Table 3D effects 1" w:semiHidden="1" w:unhideWhenUsed="1"/>
+    <w:lsdException w:name="Table 3D effects 2" w:semiHidden="1" w:unhideWhenUsed="1"/>
+    <w:lsdException w:name="Table 3D effects 3" w:semiHidden="1" w:unhideWhenUsed="1"/>
+    <w:lsdException w:name="Table Contemporary" w:semiHidden="1" w:unhideWhenUsed="1"/>
+    <w:lsdException w:name="Table Elegant" w:semiHidden="1" w:unhideWhenUsed="1"/>
+    <w:lsdException w:name="Table Professional" w:semiHidden="1" w:unhideWhenUsed="1"/>
+    <w:lsdException w:name="Table Subtle 1" w:semiHidden="1" w:unhideWhenUsed="1"/>
+    <w:lsdException w:name="Table Subtle 2" w:semiHidden="1" w:unhideWhenUsed="1"/>
+    <w:lsdException w:name="Table Web 1" w:semiHidden="1" w:unhideWhenUsed="1"/>
+    <w:lsdException w:name="Table Web 2" w:semiHidden="1" w:unhideWhenUsed="1"/>
+    <w:lsdException w:name="Table Web 3" w:semiHidden="1" w:unhideWhenUsed="1"/>
+    <w:lsdException w:name="Balloon Text" w:semiHidden="1" w:unhideWhenUsed="1"/>
+    <w:lsdException w:name="Table Grid" w:uiPriority="39"/>
+    <w:lsdException w:name="Table Theme" w:semiHidden="1" w:unhideWhenUsed="1"/>
+    <w:lsdException w:name="Placeholder Text" w:semiHidden="1"/>
+    <w:lsdException w:name="No Spacing" w:uiPriority="1" w:qFormat="1"/>
+    <w:lsdException w:name="Light Shading" w:uiPriority="60"/>
+    <w:lsdException w:name="Light List" w:uiPriority="61"/>
+    <w:lsdException w:name="Light Grid" w:uiPriority="62"/>
+    <w:lsdException w:name="Medium Shading 1" w:uiPriority="63"/>
+    <w:lsdException w:name="Medium Shading 2" w:uiPriority="64"/>
+    <w:lsdException w:name="Medium List 1" w:uiPriority="65"/>
+    <w:lsdException w:name="Medium List 2" w:uiPriority="66"/>
+    <w:lsdException w:name="Medium Grid 1" w:uiPriority="67"/>
+    <w:lsdException w:name="Medium Grid 2" w:uiPriority="68"/>
+    <w:lsdException w:name="Medium Grid 3" w:uiPriority="69"/>
+    <w:lsdException w:name="Dark List" w:uiPriority="70"/>
+    <w:lsdException w:name="Colorful Shading" w:uiPriority="71"/>
+    <w:lsdException w:name="Colorful List" w:uiPriority="72"/>
+    <w:lsdException w:name="Colorful Grid" w:uiPriority="73"/>
+    <w:lsdException w:name="Light Shading Accent 1" w:uiPriority="60"/>
+    <w:lsdException w:name="Light List Accent 1" w:uiPriority="61"/>
+    <w:lsdException w:name="Light Grid Accent 1" w:uiPriority="62"/>
+    <w:lsdException w:name="Medium Shading 1 Accent 1" w:uiPriority="63"/>
+    <w:lsdException w:name="Medium Shading 2 Accent 1" w:uiPriority="64"/>
+    <w:lsdException w:name="Medium List 1 Accent 1" w:uiPriority="65"/>
+    <w:lsdException w:name="Revision" w:semiHidden="1"/>
+    <w:lsdException w:name="List Paragraph" w:uiPriority="34" w:qFormat="1"/>
+    <w:lsdException w:name="Quote" w:uiPriority="29" w:qFormat="1"/>
+    <w:lsdException w:name="Intense Quote" w:uiPriority="30" w:qFormat="1"/>
+    <w:lsdException w:name="Medium List 2 Accent 1" w:uiPriority="66"/>
+    <w:lsdException w:name="Medium Grid 1 Accent 1" w:uiPriority="67"/>
+    <w:lsdException w:name="Medium Grid 2 Accent 1" w:uiPriority="68"/>
+    <w:lsdException w:name="Medium Grid 3 Accent 1" w:uiPriority="69"/>
+    <w:lsdException w:name="Dark List Accent 1" w:uiPriority="70"/>
+    <w:lsdException w:name="Colorful Shading Accent 1" w:uiPriority="71"/>
+    <w:lsdException w:name="Colorful List Accent 1" w:uiPriority="72"/>
+    <w:lsdException w:name="Colorful Grid Accent 1" w:uiPriority="73"/>
+    <w:lsdException w:name="Light Shading Accent 2" w:uiPriority="60"/>
+    <w:lsdException w:name="Light List Accent 2" w:uiPriority="61"/>
+    <w:lsdException w:name="Light Grid Accent 2" w:uiPriority="62"/>
+    <w:lsdException w:name="Medium Shading 1 Accent 2" w:uiPriority="63"/>
+    <w:lsdException w:name="Medium Shading 2 Accent 2" w:uiPriority="64"/>
+    <w:lsdException w:name="Medium List 1 Accent 2" w:uiPriority="65"/>
+    <w:lsdException w:name="Medium List 2 Accent 2" w:uiPriority="66"/>
+    <w:lsdException w:name="Medium Grid 1 Accent 2" w:uiPriority="67"/>
+    <w:lsdException w:name="Medium Grid 2 Accent 2" w:uiPriority="68"/>
+    <w:lsdException w:name="Medium Grid 3 Accent 2" w:uiPriority="69"/>
+    <w:lsdException w:name="Dark List Accent 2" w:uiPriority="70"/>
+    <w:lsdException w:name="Colorful Shading Accent 2" w:uiPriority="71"/>
+    <w:lsdException w:name="Colorful List Accent 2" w:uiPriority="72"/>
+    <w:lsdException w:name="Colorful Grid Accent 2" w:uiPriority="73"/>
+    <w:lsdException w:name="Light Shading Accent 3" w:uiPriority="60"/>
+    <w:lsdException w:name="Light List Accent 3" w:uiPriority="61"/>
+    <w:lsdException w:name="Light Grid Accent 3" w:uiPriority="62"/>
+    <w:lsdException w:name="Medium Shading 1 Accent 3" w:uiPriority="63"/>
+    <w:lsdException w:name="Medium Shading 2 Accent 3" w:uiPriority="64"/>
+    <w:lsdException w:name="Medium List 1 Accent 3" w:uiPriority="65"/>
+    <w:lsdException w:name="Medium List 2 Accent 3" w:uiPriority="66"/>
+    <w:lsdException w:name="Medium Grid 1 Accent 3" w:uiPriority="67"/>
+    <w:lsdException w:name="Medium Grid 2 Accent 3" w:uiPriority="68"/>
+    <w:lsdException w:name="Medium Grid 3 Accent 3" w:uiPriority="69"/>
+    <w:lsdException w:name="Dark List Accent 3" w:uiPriority="70"/>
+    <w:lsdException w:name="Colorful Shading Accent 3" w:uiPriority="71"/>
+    <w:lsdException w:name="Colorful List Accent 3" w:uiPriority="72"/>
+    <w:lsdException w:name="Colorful Grid Accent 3" w:uiPriority="73"/>
+    <w:lsdException w:name="Light Shading Accent 4" w:uiPriority="60"/>
+    <w:lsdException w:name="Light List Accent 4" w:uiPriority="61"/>
+    <w:lsdException w:name="Light Grid Accent 4" w:uiPriority="62"/>
+    <w:lsdException w:name="Medium Shading 1 Accent 4" w:uiPriority="63"/>
+    <w:lsdException w:name="Medium Shading 2 Accent 4" w:uiPriority="64"/>
+    <w:lsdException w:name="Medium List 1 Accent 4" w:uiPriority="65"/>
+    <w:lsdException w:name="Medium List 2 Accent 4" w:uiPriority="66"/>
+    <w:lsdException w:name="Medium Grid 1 Accent 4" w:uiPriority="67"/>
+    <w:lsdException w:name="Medium Grid 2 Accent 4" w:uiPriority="68"/>
+    <w:lsdException w:name="Medium Grid 3 Accent 4" w:uiPriority="69"/>
+    <w:lsdException w:name="Dark List Accent 4" w:uiPriority="70"/>
+    <w:lsdException w:name="Colorful Shading Accent 4" w:uiPriority="71"/>
+    <w:lsdException w:name="Colorful List Accent 4" w:uiPriority="72"/>
+    <w:lsdException w:name="Colorful Grid Accent 4" w:uiPriority="73"/>
+    <w:lsdException w:name="Light Shading Accent 5" w:uiPriority="60"/>
+    <w:lsdException w:name="Light List Accent 5" w:uiPriority="61"/>
+    <w:lsdException w:name="Light Grid Accent 5" w:uiPriority="62"/>
+    <w:lsdException w:name="Medium Shading 1 Accent 5" w:uiPriority="63"/>
+    <w:lsdException w:name="Medium Shading 2 Accent 5" w:uiPriority="64"/>
+    <w:lsdException w:name="Medium List 1 Accent 5" w:uiPriority="65"/>
+    <w:lsdException w:name="Medium List 2 Accent 5" w:uiPriority="66"/>
+    <w:lsdException w:name="Medium Grid 1 Accent 5" w:uiPriority="67"/>
+    <w:lsdException w:name="Medium Grid 2 Accent 5" w:uiPriority="68"/>
+    <w:lsdException w:name="Medium Grid 3 Accent 5" w:uiPriority="69"/>
+    <w:lsdException w:name="Dark List Accent 5" w:uiPriority="70"/>
+    <w:lsdException w:name="Colorful Shading Accent 5" w:uiPriority="71"/>
+    <w:lsdException w:name="Colorful List Accent 5" w:uiPriority="72"/>
+    <w:lsdException w:name="Colorful Grid Accent 5" w:uiPriority="73"/>
+    <w:lsdException w:name="Light Shading Accent 6" w:uiPriority="60"/>
+    <w:lsdException w:name="Light List Accent 6" w:uiPriority="61"/>
+    <w:lsdException w:name="Light Grid Accent 6" w:uiPriority="62"/>
+    <w:lsdException w:name="Medium Shading 1 Accent 6" w:uiPriority="63"/>
+    <w:lsdException w:name="Medium Shading 2 Accent 6" w:uiPriority="64"/>
+    <w:lsdException w:name="Medium List 1 Accent 6" w:uiPriority="65"/>
+    <w:lsdException w:name="Medium List 2 Accent 6" w:uiPriority="66"/>
+    <w:lsdException w:name="Medium Grid 1 Accent 6" w:uiPriority="67"/>
+    <w:lsdException w:name="Medium Grid 2 Accent 6" w:uiPriority="68"/>
+    <w:lsdException w:name="Medium Grid 3 Accent 6" w:uiPriority="69"/>
+    <w:lsdException w:name="Dark List Accent 6" w:uiPriority="70"/>
+    <w:lsdException w:name="Colorful Shading Accent 6" w:uiPriority="71"/>
+    <w:lsdException w:name="Colorful List Accent 6" w:uiPriority="72"/>
+    <w:lsdException w:name="Colorful Grid Accent 6" w:uiPriority="73"/>
+    <w:lsdException w:name="Subtle Emphasis" w:uiPriority="19" w:qFormat="1"/>
+    <w:lsdException w:name="Intense Emphasis" w:uiPriority="21" w:qFormat="1"/>
+    <w:lsdException w:name="Subtle Reference" w:uiPriority="31" w:qFormat="1"/>
+    <w:lsdException w:name="Intense Reference" w:uiPriority="32" w:qFormat="1"/>
+    <w:lsdException w:name="Book Title" w:uiPriority="33" w:qFormat="1"/>
+    <w:lsdException w:name="Bibliography" w:semiHidden="1" w:uiPriority="37" w:unhideWhenUsed="1"/>
+    <w:lsdException w:name="TOC Heading" w:semiHidden="1" w:uiPriority="39" w:unhideWhenUsed="1" w:qFormat="1"/>
+    <w:lsdException w:name="Plain Table 1" w:uiPriority="41"/>
+    <w:lsdException w:name="Plain Table 2" w:uiPriority="42"/>
+    <w:lsdException w:name="Plain Table 3" w:uiPriority="43"/>
+    <w:lsdException w:name="Plain Table 4" w:uiPriority="44"/>
+    <w:lsdException w:name="Plain Table 5" w:uiPriority="45"/>
+    <w:lsdException w:name="Grid Table Light" w:uiPriority="40"/>
+    <w:lsdException w:name="Grid Table 1 Light" w:uiPriority="46"/>
+    <w:lsdException w:name="Grid Table 2" w:uiPriority="47"/>
+    <w:lsdException w:name="Grid Table 3" w:uiPriority="48"/>
+    <w:lsdException w:name="Grid Table 4" w:uiPriority="49"/>
+    <w:lsdException w:name="Grid Table 5 Dark" w:uiPriority="50"/>
+    <w:lsdException w:name="Grid Table 6 Colorful" w:uiPriority="51"/>
+    <w:lsdException w:name="Grid Table 7 Colorful" w:uiPriority="52"/>
+    <w:lsdException w:name="Grid Table 1 Light Accent 1" w:uiPriority="46"/>
+    <w:lsdException w:name="Grid Table 2 Accent 1" w:uiPriority="47"/>
+    <w:lsdException w:name="Grid Table 3 Accent 1" w:uiPriority="48"/>
+    <w:lsdException w:name="Grid Table 4 Accent 1" w:uiPriority="49"/>
+    <w:lsdException w:name="Grid Table 5 Dark Accent 1" w:uiPriority="50"/>
+    <w:lsdException w:name="Grid Table 6 Colorful Accent 1" w:uiPriority="51"/>
+    <w:lsdException w:name="Grid Table 7 Colorful Accent 1" w:uiPriority="52"/>
+    <w:lsdException w:name="Grid Table 1 Light Accent 2" w:uiPriority="46"/>
+    <w:lsdException w:name="Grid Table 2 Accent 2" w:uiPriority="47"/>
+    <w:lsdException w:name="Grid Table 3 Accent 2" w:uiPriority="48"/>
+    <w:lsdException w:name="Grid Table 4 Accent 2" w:uiPriority="49"/>
+    <w:lsdException w:name="Grid Table 5 Dark Accent 2" w:uiPriority="50"/>
+    <w:lsdException w:name="Grid Table 6 Colorful Accent 2" w:uiPriority="51"/>
+    <w:lsdException w:name="Grid Table 7 Colorful Accent 2" w:uiPriority="52"/>
+    <w:lsdException w:name="Grid Table 1 Light Accent 3" w:uiPriority="46"/>
+    <w:lsdException w:name="Grid Table 2 Accent 3" w:uiPriority="47"/>
+    <w:lsdException w:name="Grid Table 3 Accent 3" w:uiPriority="48"/>
+    <w:lsdException w:name="Grid Table 4 Accent 3" w:uiPriority="49"/>
+    <w:lsdException w:name="Grid Table 5 Dark Accent 3" w:uiPriority="50"/>
+    <w:lsdException w:name="Grid Table 6 Colorful Accent 3" w:uiPriority="51"/>
+    <w:lsdException w:name="Grid Table 7 Colorful Accent 3" w:uiPriority="52"/>
+    <w:lsdException w:name="Grid Table 1 Light Accent 4" w:uiPriority="46"/>
+    <w:lsdException w:name="Grid Table 2 Accent 4" w:uiPriority="47"/>
+    <w:lsdException w:name="Grid Table 3 Accent 4" w:uiPriority="48"/>
+    <w:lsdException w:name="Grid Table 4 Accent 4" w:uiPriority="49"/>
+    <w:lsdException w:name="Grid Table 5 Dark Accent 4" w:uiPriority="50"/>
+    <w:lsdException w:name="Grid Table 6 Colorful Accent 4" w:uiPriority="51"/>
+    <w:lsdException w:name="Grid Table 7 Colorful Accent 4" w:uiPriority="52"/>
+    <w:lsdException w:name="Grid Table 1 Light Accent 5" w:uiPriority="46"/>
+    <w:lsdException w:name="Grid Table 2 Accent 5" w:uiPriority="47"/>
+    <w:lsdException w:name="Grid Table 3 Accent 5" w:uiPriority="48"/>
+    <w:lsdException w:name="Grid Table 4 Accent 5" w:uiPriority="49"/>
+    <w:lsdException w:name="Grid Table 5 Dark Accent 5" w:uiPriority="50"/>
+    <w:lsdException w:name="Grid Table 6 Colorful Accent 5" w:uiPriority="51"/>
+    <w:lsdException w:name="Grid Table 7 Colorful Accent 5" w:uiPriority="52"/>
+    <w:lsdException w:name="Grid Table 1 Light Accent 6" w:uiPriority="46"/>
+    <w:lsdException w:name="Grid Table 2 Accent 6" w:uiPriority="47"/>
+    <w:lsdException w:name="Grid Table 3 Accent 6" w:uiPriority="48"/>
+    <w:lsdException w:name="Grid Table 4 Accent 6" w:uiPriority="49"/>
+    <w:lsdException w:name="Grid Table 5 Dark Accent 6" w:uiPriority="50"/>
+    <w:lsdException w:name="Grid Table 6 Colorful Accent 6" w:uiPriority="51"/>
+    <w:lsdException w:name="Grid Table 7 Colorful Accent 6" w:uiPriority="52"/>
+    <w:lsdException w:name="List Table 1 Light" w:uiPriority="46"/>
+    <w:lsdException w:name="List Table 2" w:uiPriority="47"/>
+    <w:lsdException w:name="List Table 3" w:uiPriority="48"/>
+    <w:lsdException w:name="List Table 4" w:uiPriority="49"/>
+    <w:lsdException w:name="List Table 5 Dark" w:uiPriority="50"/>
+    <w:lsdException w:name="List Table 6 Colorful" w:uiPriority="51"/>
+    <w:lsdException w:name="List Table 7 Colorful" w:uiPriority="52"/>
+    <w:lsdException w:name="List Table 1 Light Accent 1" w:uiPriority="46"/>
+    <w:lsdException w:name="List Table 2 Accent 1" w:uiPriority="47"/>
+    <w:lsdException w:name="List Table 3 Accent 1" w:uiPriority="48"/>
+    <w:lsdException w:name="List Table 4 Accent 1" w:uiPriority="49"/>
+    <w:lsdException w:name="List Table 5 Dark Accent 1" w:uiPriority="50"/>
+    <w:lsdException w:name="List Table 6 Colorful Accent 1" w:uiPriority="51"/>
+    <w:lsdException w:name="List Table 7 Colorful Accent 1" w:uiPriority="52"/>
+    <w:lsdException w:name="List Table 1 Light Accent 2" w:uiPriority="46"/>
+    <w:lsdException w:name="List Table 2 Accent 2" w:uiPriority="47"/>
+    <w:lsdException w:name="List Table 3 Accent 2" w:uiPriority="48"/>
+    <w:lsdException w:name="List Table 4 Accent 2" w:uiPriority="49"/>
+    <w:lsdException w:name="List Table 5 Dark Accent 2" w:uiPriority="50"/>
+    <w:lsdException w:name="List Table 6 Colorful Accent 2" w:uiPriority="51"/>
+    <w:lsdException w:name="List Table 7 Colorful Accent 2" w:uiPriority="52"/>
+    <w:lsdException w:name="List Table 1 Light Accent 3" w:uiPriority="46"/>
+    <w:lsdException w:name="List Table 2 Accent 3" w:uiPriority="47"/>
+    <w:lsdException w:name="List Table 3 Accent 3" w:uiPriority="48"/>
+    <w:lsdException w:name="List Table 4 Accent 3" w:uiPriority="49"/>
+    <w:lsdException w:name="List Table 5 Dark Accent 3" w:uiPriority="50"/>
+    <w:lsdException w:name="List Table 6 Colorful Accent 3" w:uiPriority="51"/>
+    <w:lsdException w:name="List Table 7 Colorful Accent 3" w:uiPriority="52"/>
+    <w:lsdException w:name="List Table 1 Light Accent 4" w:uiPriority="46"/>
+    <w:lsdException w:name="List Table 2 Accent 4" w:uiPriority="47"/>
+    <w:lsdException w:name="List Table 3 Accent 4" w:uiPriority="48"/>
+    <w:lsdException w:name="List Table 4 Accent 4" w:uiPriority="49"/>
+    <w:lsdException w:name="List Table 5 Dark Accent 4" w:uiPriority="50"/>
+    <w:lsdException w:name="List Table 6 Colorful Accent 4" w:uiPriority="51"/>
+    <w:lsdException w:name="List Table 7 Colorful Accent 4" w:uiPriority="52"/>
+    <w:lsdException w:name="List Table 1 Light Accent 5" w:uiPriority="46"/>
+    <w:lsdException w:name="List Table 2 Accent 5" w:uiPriority="47"/>
+    <w:lsdException w:name="List Table 3 Accent 5" w:uiPriority="48"/>
+    <w:lsdException w:name="List Table 4 Accent 5" w:uiPriority="49"/>
+    <w:lsdException w:name="List Table 5 Dark Accent 5" w:uiPriority="50"/>
+    <w:lsdException w:name="List Table 6 Colorful Accent 5" w:uiPriority="51"/>
+    <w:lsdException w:name="List Table 7 Colorful Accent 5" w:uiPriority="52"/>
+    <w:lsdException w:name="List Table 1 Light Accent 6" w:uiPriority="46"/>
+    <w:lsdException w:name="List Table 2 Accent 6" w:uiPriority="47"/>
+    <w:lsdException w:name="List Table 3 Accent 6" w:uiPriority="48"/>
+    <w:lsdException w:name="List Table 4 Accent 6" w:uiPriority="49"/>
+    <w:lsdException w:name="List Table 5 Dark Accent 6" w:uiPriority="50"/>
+    <w:lsdException w:name="List Table 6 Colorful Accent 6" w:uiPriority="51"/>
+    <w:lsdException w:name="List Table 7 Colorful Accent 6" w:uiPriority="52"/>
+    <w:lsdException w:name="Mention" w:semiHidden="1" w:unhideWhenUsed="1"/>
+    <w:lsdException w:name="Smart Hyperlink" w:semiHidden="1" w:unhideWhenUsed="1"/>
+    <w:lsdException w:name="Hashtag" w:semiHidden="1" w:unhideWhenUsed="1"/>
+    <w:lsdException w:name="Unresolved Mention" w:semiHidden="1" w:unhideWhenUsed="1"/>
+    <w:lsdException w:name="Smart Link" w:semiHidden="1" w:unhideWhenUsed="1"/>
+  </w:latentStyles>
+  <w:style w:type="paragraph" w:default="1" w:styleId="Normal">
+    <w:name w:val="Normal"/>
+    <w:qFormat/>
+  </w:style>
+  <w:style w:type="character" w:default="1" w:styleId="Policepardfaut">
+    <w:name w:val="Default Paragraph Font"/>
+    <w:uiPriority w:val="1"/>
+    <w:semiHidden/>
+    <w:unhideWhenUsed/>
+  </w:style>
+  <w:style w:type="table" w:default="1" w:styleId="TableauNormal">
+    <w:name w:val="Normal Table"/>
+    <w:uiPriority w:val="99"/>
+    <w:semiHidden/>
+    <w:unhideWhenUsed/>
+    <w:tblPr>
+      <w:tblInd w:w="0" w:type="dxa"/>
+      <w:tblCellMar>
+        <w:top w:w="0" w:type="dxa"/>
+        <w:left w:w="108" w:type="dxa"/>
+        <w:bottom w:w="0" w:type="dxa"/>
+        <w:right w:w="108" w:type="dxa"/>
+      </w:tblCellMar>
+    </w:tblPr>
+  </w:style>
+  <w:style w:type="numbering" w:default="1" w:styleId="Aucuneliste">
+    <w:name w:val="No List"/>
+    <w:uiPriority w:val="99"/>
+    <w:semiHidden/>
+    <w:unhideWhenUsed/>
+  </w:style>
+  <w:style w:type="character" w:customStyle="1" w:styleId="Textedelespacerserv">
+    <w:name w:val="Texte de l’espace réservé"/>
+    <w:basedOn w:val="Policepardfaut"/>
+    <w:uiPriority w:val="99"/>
+    <w:semiHidden/>
+    <w:rsid w:val="00324BF2"/>
+    <w:rPr>
+      <w:color w:val="808080"/>
+    </w:rPr>
+  </w:style>
+  <w:style w:type="paragraph" w:customStyle="1" w:styleId="990B4467F7004EDBBD6D096414006873">
+    <w:name w:val="990B4467F7004EDBBD6D096414006873"/>
+    <w:rsid w:val="00324BF2"/>
+  </w:style>
+</w:styles>
+</file>
+
+<file path=word/glossary/webSettings.xml><?xml version="1.0" encoding="utf-8"?>
+<w:webSettings xmlns:mc="http://schemas.openxmlformats.org/markup-compatibility/2006" xmlns:r="http://schemas.openxmlformats.org/officeDocument/2006/relationships" xmlns:w="http://schemas.openxmlformats.org/wordprocessingml/2006/main" xmlns:w14="http://schemas.microsoft.com/office/word/2010/wordml" xmlns:w15="http://schemas.microsoft.com/office/word/2012/wordml" xmlns:w16cid="http://schemas.microsoft.com/office/word/2016/wordml/cid" xmlns:w16se="http://schemas.microsoft.com/office/word/2015/wordml/symex" mc:Ignorable="w14 w15 w16se w16cid">
+  <w:optimizeForBrowser/>
+  <w:allowPNG/>
+</w:webSettings>
 </file>
 
 <file path=word/theme/theme1.xml><?xml version="1.0" encoding="utf-8"?>

</xml_diff>

<commit_message>
MAJ du logbook + SQL avec data
</commit_message>
<xml_diff>
--- a/Documentation/Documentation_ES_Herrmann.docx
+++ b/Documentation/Documentation_ES_Herrmann.docx
@@ -246,7 +246,18 @@
         <w:pStyle w:val="Titre1"/>
       </w:pPr>
       <w:r>
-        <w:t>Recherches post-travail</w:t>
+        <w:t>P</w:t>
+      </w:r>
+      <w:r>
+        <w:t>ost-travail</w:t>
+      </w:r>
+    </w:p>
+    <w:p>
+      <w:pPr>
+        <w:pStyle w:val="Titre2"/>
+      </w:pPr>
+      <w:r>
+        <w:t>Programmation</w:t>
       </w:r>
     </w:p>
     <w:p>
@@ -541,7 +552,6 @@
         <w:t xml:space="preserve">├── </w:t>
       </w:r>
       <w:proofErr w:type="spellStart"/>
-      <w:proofErr w:type="gramStart"/>
       <w:r>
         <w:rPr>
           <w:lang w:val="en-US"/>
@@ -549,7 +559,6 @@
         <w:t>package.json</w:t>
       </w:r>
       <w:proofErr w:type="spellEnd"/>
-      <w:proofErr w:type="gramEnd"/>
     </w:p>
     <w:p>
       <w:pPr>
@@ -562,14 +571,7 @@
         <w:rPr>
           <w:lang w:val="en-US"/>
         </w:rPr>
-        <w:t>├─</w:t>
-      </w:r>
-      <w:proofErr w:type="gramStart"/>
-      <w:r>
-        <w:rPr>
-          <w:lang w:val="en-US"/>
-        </w:rPr>
-        <w:t>─ .</w:t>
+        <w:t>├── .</w:t>
       </w:r>
       <w:proofErr w:type="spellStart"/>
       <w:r>
@@ -579,7 +581,6 @@
         <w:t>gitignore</w:t>
       </w:r>
       <w:proofErr w:type="spellEnd"/>
-      <w:proofErr w:type="gramEnd"/>
     </w:p>
     <w:p>
       <w:pPr>
@@ -637,7 +638,6 @@
         <w:t xml:space="preserve">│   └── </w:t>
       </w:r>
       <w:proofErr w:type="spellStart"/>
-      <w:proofErr w:type="gramStart"/>
       <w:r>
         <w:rPr>
           <w:lang w:val="en-US"/>
@@ -645,7 +645,6 @@
         <w:t>manifest.json</w:t>
       </w:r>
       <w:proofErr w:type="spellEnd"/>
-      <w:proofErr w:type="gramEnd"/>
     </w:p>
     <w:p>
       <w:pPr>
@@ -793,10 +792,26 @@
     </w:p>
     <w:p>
       <w:pPr>
+        <w:pStyle w:val="Titre2"/>
+      </w:pPr>
+      <w:r>
+        <w:t>Organisationnel</w:t>
+      </w:r>
+    </w:p>
+    <w:p>
+      <w:r>
+        <w:t>Afin de mieux comprendre les besoins du client, nous avons décidé avec M. Garcia d’aller sur les lieux afin de discuter avec la gérante. Lors de cette discussion nous avons donc pu mettre au clair les points qui jusqu’à la, étaient encore flous.</w:t>
+      </w:r>
+    </w:p>
+    <w:p>
+      <w:pPr>
         <w:pStyle w:val="Titre1"/>
       </w:pPr>
       <w:r>
-        <w:t>Analyse organique</w:t>
+        <w:t>Analyse organiqu</w:t>
+      </w:r>
+      <w:r>
+        <w:t>e</w:t>
       </w:r>
     </w:p>
     <w:p>
@@ -810,6 +825,19 @@
     <w:p>
       <w:r>
         <w:t>Afin de pouvoir stocker les données, j’ai créé une base de données nommée « resa ».</w:t>
+      </w:r>
+    </w:p>
+    <w:p>
+      <w:pPr>
+        <w:pStyle w:val="Titre3"/>
+      </w:pPr>
+      <w:r>
+        <w:t>UML</w:t>
+      </w:r>
+    </w:p>
+    <w:p>
+      <w:r>
+        <w:t>Afin de pouvoir facilement créer le model UML de la base de données, je suis passé par le site dbdiagram.io. Ce site permet de facilement et dynamiquement créer des modèles UML qui sont par la suite facilement exportable en fichier SQL afin des les ajouter dans notre base de données.</w:t>
       </w:r>
     </w:p>
     <w:p>
@@ -853,6 +881,7 @@
         </w:numPr>
       </w:pPr>
       <w:r>
+        <w:lastRenderedPageBreak/>
         <w:t xml:space="preserve">Password : </w:t>
       </w:r>
       <w:r>
@@ -879,185 +908,6 @@
       <w:r>
         <w:t> :</w:t>
       </w:r>
-    </w:p>
-    <w:p>
-      <w:pPr>
-        <w:pStyle w:val="Code"/>
-      </w:pPr>
-      <w:r>
-        <w:t>Resa</w:t>
-      </w:r>
-    </w:p>
-    <w:p>
-      <w:pPr>
-        <w:pStyle w:val="Code"/>
-        <w:rPr>
-          <w:lang w:val="en-US"/>
-        </w:rPr>
-      </w:pPr>
-      <w:r>
-        <w:rPr>
-          <w:lang w:val="en-US"/>
-        </w:rPr>
-        <w:t xml:space="preserve">├── </w:t>
-      </w:r>
-      <w:r>
-        <w:rPr>
-          <w:lang w:val="en-US"/>
-        </w:rPr>
-        <w:t>client</w:t>
-      </w:r>
-    </w:p>
-    <w:p>
-      <w:pPr>
-        <w:pStyle w:val="Code"/>
-        <w:rPr>
-          <w:lang w:val="en-US"/>
-        </w:rPr>
-      </w:pPr>
-      <w:r>
-        <w:rPr>
-          <w:lang w:val="en-US"/>
-        </w:rPr>
-        <w:t xml:space="preserve">│   ├── </w:t>
-      </w:r>
-      <w:r>
-        <w:rPr>
-          <w:lang w:val="en-US"/>
-        </w:rPr>
-        <w:t>id</w:t>
-      </w:r>
-    </w:p>
-    <w:p>
-      <w:pPr>
-        <w:pStyle w:val="Code"/>
-        <w:rPr>
-          <w:lang w:val="en-US"/>
-        </w:rPr>
-      </w:pPr>
-      <w:r>
-        <w:rPr>
-          <w:lang w:val="en-US"/>
-        </w:rPr>
-        <w:t>│   ├──</w:t>
-      </w:r>
-      <w:r>
-        <w:rPr>
-          <w:lang w:val="en-US"/>
-        </w:rPr>
-        <w:t xml:space="preserve"> </w:t>
-      </w:r>
-      <w:proofErr w:type="spellStart"/>
-      <w:r>
-        <w:rPr>
-          <w:lang w:val="en-US"/>
-        </w:rPr>
-        <w:t>first_name</w:t>
-      </w:r>
-      <w:proofErr w:type="spellEnd"/>
-    </w:p>
-    <w:p>
-      <w:pPr>
-        <w:pStyle w:val="Code"/>
-        <w:rPr>
-          <w:lang w:val="en-US"/>
-        </w:rPr>
-      </w:pPr>
-      <w:r>
-        <w:rPr>
-          <w:lang w:val="en-US"/>
-        </w:rPr>
-        <w:t>│   ├──</w:t>
-      </w:r>
-      <w:r>
-        <w:rPr>
-          <w:lang w:val="en-US"/>
-        </w:rPr>
-        <w:t xml:space="preserve"> </w:t>
-      </w:r>
-      <w:proofErr w:type="spellStart"/>
-      <w:r>
-        <w:rPr>
-          <w:lang w:val="en-US"/>
-        </w:rPr>
-        <w:t>last_name</w:t>
-      </w:r>
-      <w:proofErr w:type="spellEnd"/>
-    </w:p>
-    <w:p>
-      <w:pPr>
-        <w:pStyle w:val="Code"/>
-        <w:rPr>
-          <w:lang w:val="en-US"/>
-        </w:rPr>
-      </w:pPr>
-      <w:r>
-        <w:rPr>
-          <w:lang w:val="en-US"/>
-        </w:rPr>
-        <w:lastRenderedPageBreak/>
-        <w:t>│   ├──</w:t>
-      </w:r>
-      <w:r>
-        <w:rPr>
-          <w:lang w:val="en-US"/>
-        </w:rPr>
-        <w:t xml:space="preserve"> </w:t>
-      </w:r>
-      <w:r>
-        <w:rPr>
-          <w:lang w:val="en-US"/>
-        </w:rPr>
-        <w:t>phone</w:t>
-      </w:r>
-    </w:p>
-    <w:p>
-      <w:pPr>
-        <w:pStyle w:val="Code"/>
-        <w:rPr>
-          <w:lang w:val="en-US"/>
-        </w:rPr>
-      </w:pPr>
-      <w:r>
-        <w:rPr>
-          <w:lang w:val="en-US"/>
-        </w:rPr>
-        <w:t>│   ├──</w:t>
-      </w:r>
-      <w:r>
-        <w:rPr>
-          <w:lang w:val="en-US"/>
-        </w:rPr>
-        <w:t xml:space="preserve"> </w:t>
-      </w:r>
-      <w:r>
-        <w:rPr>
-          <w:lang w:val="en-US"/>
-        </w:rPr>
-        <w:t>email</w:t>
-      </w:r>
-    </w:p>
-    <w:p>
-      <w:pPr>
-        <w:pStyle w:val="Code"/>
-        <w:rPr>
-          <w:lang w:val="en-US"/>
-        </w:rPr>
-      </w:pPr>
-      <w:r>
-        <w:rPr>
-          <w:lang w:val="en-US"/>
-        </w:rPr>
-        <w:t xml:space="preserve">├── </w:t>
-      </w:r>
-      <w:r>
-        <w:rPr>
-          <w:lang w:val="en-US"/>
-        </w:rPr>
-        <w:t>dish</w:t>
-      </w:r>
-      <w:bookmarkStart w:id="0" w:name="_GoBack"/>
-      <w:bookmarkEnd w:id="0"/>
     </w:p>
     <w:p/>
     <w:sectPr>
@@ -1188,6 +1038,7 @@
           <w:dataBinding w:prefixMappings="xmlns:ns0='http://purl.org/dc/elements/1.1/' xmlns:ns1='http://schemas.openxmlformats.org/package/2006/metadata/core-properties' " w:xpath="/ns1:coreProperties[1]/ns0:creator[1]" w:storeItemID="{6C3C8BC8-F283-45AE-878A-BAB7291924A1}"/>
           <w:text/>
         </w:sdtPr>
+        <w:sdtEndPr/>
         <w:sdtContent>
           <w:tc>
             <w:tcPr>
@@ -1441,6 +1292,118 @@
     </w:lvl>
   </w:abstractNum>
   <w:abstractNum w:abstractNumId="1" w15:restartNumberingAfterBreak="0">
+    <w:nsid w:val="6EFA3283"/>
+    <w:multiLevelType w:val="hybridMultilevel"/>
+    <w:tmpl w:val="243ED82A"/>
+    <w:lvl w:ilvl="0" w:tplc="003A0D0E">
+      <w:numFmt w:val="bullet"/>
+      <w:lvlText w:val="-"/>
+      <w:lvlJc w:val="left"/>
+      <w:pPr>
+        <w:ind w:left="720" w:hanging="360"/>
+      </w:pPr>
+      <w:rPr>
+        <w:rFonts w:ascii="Arial" w:eastAsiaTheme="minorHAnsi" w:hAnsi="Arial" w:cs="Arial" w:hint="default"/>
+      </w:rPr>
+    </w:lvl>
+    <w:lvl w:ilvl="1" w:tplc="04090003" w:tentative="1">
+      <w:start w:val="1"/>
+      <w:numFmt w:val="bullet"/>
+      <w:lvlText w:val="o"/>
+      <w:lvlJc w:val="left"/>
+      <w:pPr>
+        <w:ind w:left="1440" w:hanging="360"/>
+      </w:pPr>
+      <w:rPr>
+        <w:rFonts w:ascii="Courier New" w:hAnsi="Courier New" w:cs="Courier New" w:hint="default"/>
+      </w:rPr>
+    </w:lvl>
+    <w:lvl w:ilvl="2" w:tplc="04090005" w:tentative="1">
+      <w:start w:val="1"/>
+      <w:numFmt w:val="bullet"/>
+      <w:lvlText w:val=""/>
+      <w:lvlJc w:val="left"/>
+      <w:pPr>
+        <w:ind w:left="2160" w:hanging="360"/>
+      </w:pPr>
+      <w:rPr>
+        <w:rFonts w:ascii="Wingdings" w:hAnsi="Wingdings" w:cs="Wingdings" w:hint="default"/>
+      </w:rPr>
+    </w:lvl>
+    <w:lvl w:ilvl="3" w:tplc="04090001" w:tentative="1">
+      <w:start w:val="1"/>
+      <w:numFmt w:val="bullet"/>
+      <w:lvlText w:val=""/>
+      <w:lvlJc w:val="left"/>
+      <w:pPr>
+        <w:ind w:left="2880" w:hanging="360"/>
+      </w:pPr>
+      <w:rPr>
+        <w:rFonts w:ascii="Symbol" w:hAnsi="Symbol" w:cs="Symbol" w:hint="default"/>
+      </w:rPr>
+    </w:lvl>
+    <w:lvl w:ilvl="4" w:tplc="04090003" w:tentative="1">
+      <w:start w:val="1"/>
+      <w:numFmt w:val="bullet"/>
+      <w:lvlText w:val="o"/>
+      <w:lvlJc w:val="left"/>
+      <w:pPr>
+        <w:ind w:left="3600" w:hanging="360"/>
+      </w:pPr>
+      <w:rPr>
+        <w:rFonts w:ascii="Courier New" w:hAnsi="Courier New" w:cs="Courier New" w:hint="default"/>
+      </w:rPr>
+    </w:lvl>
+    <w:lvl w:ilvl="5" w:tplc="04090005" w:tentative="1">
+      <w:start w:val="1"/>
+      <w:numFmt w:val="bullet"/>
+      <w:lvlText w:val=""/>
+      <w:lvlJc w:val="left"/>
+      <w:pPr>
+        <w:ind w:left="4320" w:hanging="360"/>
+      </w:pPr>
+      <w:rPr>
+        <w:rFonts w:ascii="Wingdings" w:hAnsi="Wingdings" w:cs="Wingdings" w:hint="default"/>
+      </w:rPr>
+    </w:lvl>
+    <w:lvl w:ilvl="6" w:tplc="04090001" w:tentative="1">
+      <w:start w:val="1"/>
+      <w:numFmt w:val="bullet"/>
+      <w:lvlText w:val=""/>
+      <w:lvlJc w:val="left"/>
+      <w:pPr>
+        <w:ind w:left="5040" w:hanging="360"/>
+      </w:pPr>
+      <w:rPr>
+        <w:rFonts w:ascii="Symbol" w:hAnsi="Symbol" w:cs="Symbol" w:hint="default"/>
+      </w:rPr>
+    </w:lvl>
+    <w:lvl w:ilvl="7" w:tplc="04090003" w:tentative="1">
+      <w:start w:val="1"/>
+      <w:numFmt w:val="bullet"/>
+      <w:lvlText w:val="o"/>
+      <w:lvlJc w:val="left"/>
+      <w:pPr>
+        <w:ind w:left="5760" w:hanging="360"/>
+      </w:pPr>
+      <w:rPr>
+        <w:rFonts w:ascii="Courier New" w:hAnsi="Courier New" w:cs="Courier New" w:hint="default"/>
+      </w:rPr>
+    </w:lvl>
+    <w:lvl w:ilvl="8" w:tplc="04090005" w:tentative="1">
+      <w:start w:val="1"/>
+      <w:numFmt w:val="bullet"/>
+      <w:lvlText w:val=""/>
+      <w:lvlJc w:val="left"/>
+      <w:pPr>
+        <w:ind w:left="6480" w:hanging="360"/>
+      </w:pPr>
+      <w:rPr>
+        <w:rFonts w:ascii="Wingdings" w:hAnsi="Wingdings" w:cs="Wingdings" w:hint="default"/>
+      </w:rPr>
+    </w:lvl>
+  </w:abstractNum>
+  <w:abstractNum w:abstractNumId="2" w15:restartNumberingAfterBreak="0">
     <w:nsid w:val="77EE4A8C"/>
     <w:multiLevelType w:val="hybridMultilevel"/>
     <w:tmpl w:val="6BD8C77E"/>
@@ -1530,10 +1493,13 @@
     </w:lvl>
   </w:abstractNum>
   <w:num w:numId="1">
-    <w:abstractNumId w:val="1"/>
+    <w:abstractNumId w:val="2"/>
   </w:num>
   <w:num w:numId="2">
     <w:abstractNumId w:val="0"/>
+  </w:num>
+  <w:num w:numId="3">
+    <w:abstractNumId w:val="1"/>
   </w:num>
 </w:numbering>
 </file>
@@ -2009,6 +1975,28 @@
       <w:szCs w:val="24"/>
     </w:rPr>
   </w:style>
+  <w:style w:type="paragraph" w:styleId="Titre4">
+    <w:name w:val="heading 4"/>
+    <w:basedOn w:val="Normal"/>
+    <w:next w:val="Normal"/>
+    <w:link w:val="Titre4Car"/>
+    <w:uiPriority w:val="9"/>
+    <w:unhideWhenUsed/>
+    <w:qFormat/>
+    <w:rsid w:val="00996816"/>
+    <w:pPr>
+      <w:keepNext/>
+      <w:keepLines/>
+      <w:spacing w:before="40" w:after="0"/>
+      <w:outlineLvl w:val="3"/>
+    </w:pPr>
+    <w:rPr>
+      <w:rFonts w:asciiTheme="majorHAnsi" w:eastAsiaTheme="majorEastAsia" w:hAnsiTheme="majorHAnsi" w:cstheme="majorBidi"/>
+      <w:i/>
+      <w:iCs/>
+      <w:color w:val="2F5496" w:themeColor="accent1" w:themeShade="BF"/>
+    </w:rPr>
+  </w:style>
   <w:style w:type="character" w:default="1" w:styleId="Policepardfaut">
     <w:name w:val="Default Paragraph Font"/>
     <w:uiPriority w:val="1"/>
@@ -2296,6 +2284,22 @@
       <w:lang w:val="fr-CH"/>
     </w:rPr>
   </w:style>
+  <w:style w:type="character" w:customStyle="1" w:styleId="Titre4Car">
+    <w:name w:val="Titre 4 Car"/>
+    <w:basedOn w:val="Policepardfaut"/>
+    <w:link w:val="Titre4"/>
+    <w:uiPriority w:val="9"/>
+    <w:rsid w:val="00996816"/>
+    <w:rPr>
+      <w:rFonts w:asciiTheme="majorHAnsi" w:eastAsiaTheme="majorEastAsia" w:hAnsiTheme="majorHAnsi" w:cstheme="majorBidi"/>
+      <w:i/>
+      <w:iCs/>
+      <w:color w:val="2F5496" w:themeColor="accent1" w:themeShade="BF"/>
+      <w:sz w:val="20"/>
+      <w:szCs w:val="20"/>
+      <w:lang w:val="fr-CH"/>
+    </w:rPr>
+  </w:style>
 </w:styles>
 </file>
 
@@ -2413,7 +2417,9 @@
   </w:compat>
   <w:rsids>
     <w:rsidRoot w:val="00324BF2"/>
+    <w:rsid w:val="001A20A9"/>
     <w:rsid w:val="00324BF2"/>
+    <w:rsid w:val="00BB56F8"/>
     <w:rsid w:val="00D361C5"/>
   </w:rsids>
   <m:mathPr>

</xml_diff>

<commit_message>
Creation de l'api v2
</commit_message>
<xml_diff>
--- a/Documentation/Documentation_ES_Herrmann.docx
+++ b/Documentation/Documentation_ES_Herrmann.docx
@@ -819,6 +819,33 @@
         <w:pStyle w:val="Titre2"/>
       </w:pPr>
       <w:r>
+        <w:t>Environnement</w:t>
+      </w:r>
+    </w:p>
+    <w:p>
+      <w:pPr>
+        <w:pStyle w:val="Titre3"/>
+      </w:pPr>
+      <w:r>
+        <w:t>Laragon</w:t>
+      </w:r>
+    </w:p>
+    <w:p>
+      <w:r>
+        <w:t xml:space="preserve">Afin de pouvoir développer et tester mon application sur mon poste de travail, j’ai décidé d’utiliser l’application Laragon. Celle-ci me permet également d’avoir une base de données </w:t>
+      </w:r>
+      <w:r>
+        <w:t>phpMyAdmin</w:t>
+      </w:r>
+      <w:r>
+        <w:t>.</w:t>
+      </w:r>
+    </w:p>
+    <w:p>
+      <w:pPr>
+        <w:pStyle w:val="Titre2"/>
+      </w:pPr>
+      <w:r>
         <w:t xml:space="preserve">Base de données </w:t>
       </w:r>
     </w:p>
@@ -832,6 +859,7 @@
         <w:pStyle w:val="Titre3"/>
       </w:pPr>
       <w:r>
+        <w:lastRenderedPageBreak/>
         <w:t>UML</w:t>
       </w:r>
     </w:p>
@@ -881,7 +909,6 @@
         </w:numPr>
       </w:pPr>
       <w:r>
-        <w:lastRenderedPageBreak/>
         <w:t xml:space="preserve">Password : </w:t>
       </w:r>
       <w:r>
@@ -909,6 +936,21 @@
         <w:t> :</w:t>
       </w:r>
     </w:p>
+    <w:p>
+      <w:pPr>
+        <w:pStyle w:val="Titre3"/>
+      </w:pPr>
+      <w:r>
+        <w:t>Données de tests</w:t>
+      </w:r>
+    </w:p>
+    <w:p>
+      <w:r>
+        <w:t>Pour tester mon api, j’ai créé des utilisateurs, des restaurants et toutes les données dont j’avais besoin afin d’effectuer des tests. Voici la liste des utilisateurs :</w:t>
+      </w:r>
+    </w:p>
+    <w:p/>
+    <w:p/>
     <w:p/>
     <w:sectPr>
       <w:footerReference w:type="default" r:id="rId7"/>
@@ -2419,6 +2461,7 @@
     <w:rsidRoot w:val="00324BF2"/>
     <w:rsid w:val="001A20A9"/>
     <w:rsid w:val="00324BF2"/>
+    <w:rsid w:val="003F0053"/>
     <w:rsid w:val="00BB56F8"/>
     <w:rsid w:val="00D361C5"/>
   </w:rsids>

</xml_diff>

<commit_message>
MAJ doc + MAJ journal de bord + focntion User by permissions
- Ajout de la photo de l'interface de Github Desktop
- Ajout de la fonction user by permission qui permet de récuperer tous les users qui ont une permission mise en paramètre
</commit_message>
<xml_diff>
--- a/Documentation/Documentation_ES_Herrmann.docx
+++ b/Documentation/Documentation_ES_Herrmann.docx
@@ -2,13 +2,2591 @@
 <file path=word/document.xml><?xml version="1.0" encoding="utf-8"?>
 <w:document xmlns:wpc="http://schemas.microsoft.com/office/word/2010/wordprocessingCanvas" xmlns:cx="http://schemas.microsoft.com/office/drawing/2014/chartex" xmlns:cx1="http://schemas.microsoft.com/office/drawing/2015/9/8/chartex" xmlns:cx2="http://schemas.microsoft.com/office/drawing/2015/10/21/chartex" xmlns:cx3="http://schemas.microsoft.com/office/drawing/2016/5/9/chartex" xmlns:cx4="http://schemas.microsoft.com/office/drawing/2016/5/10/chartex" xmlns:cx5="http://schemas.microsoft.com/office/drawing/2016/5/11/chartex" xmlns:cx6="http://schemas.microsoft.com/office/drawing/2016/5/12/chartex" xmlns:cx7="http://schemas.microsoft.com/office/drawing/2016/5/13/chartex" xmlns:cx8="http://schemas.microsoft.com/office/drawing/2016/5/14/chartex" xmlns:mc="http://schemas.openxmlformats.org/markup-compatibility/2006" xmlns:aink="http://schemas.microsoft.com/office/drawing/2016/ink" xmlns:am3d="http://schemas.microsoft.com/office/drawing/2017/model3d" xmlns:o="urn:schemas-microsoft-com:office:office" xmlns:r="http://schemas.openxmlformats.org/officeDocument/2006/relationships" xmlns:m="http://schemas.openxmlformats.org/officeDocument/2006/math" xmlns:v="urn:schemas-microsoft-com:vml" xmlns:wp14="http://schemas.microsoft.com/office/word/2010/wordprocessingDrawing" xmlns:wp="http://schemas.openxmlformats.org/drawingml/2006/wordprocessingDrawing" xmlns:w10="urn:schemas-microsoft-com:office:word" xmlns:w="http://schemas.openxmlformats.org/wordprocessingml/2006/main" xmlns:w14="http://schemas.microsoft.com/office/word/2010/wordml" xmlns:w15="http://schemas.microsoft.com/office/word/2012/wordml" xmlns:w16cid="http://schemas.microsoft.com/office/word/2016/wordml/cid" xmlns:w16se="http://schemas.microsoft.com/office/word/2015/wordml/symex" xmlns:wpg="http://schemas.microsoft.com/office/word/2010/wordprocessingGroup" xmlns:wpi="http://schemas.microsoft.com/office/word/2010/wordprocessingInk" xmlns:wne="http://schemas.microsoft.com/office/word/2006/wordml" xmlns:wps="http://schemas.microsoft.com/office/word/2010/wordprocessingShape" mc:Ignorable="w14 w15 w16se w16cid wp14">
   <w:body>
+    <w:sdt>
+      <w:sdtPr>
+        <w:id w:val="368809468"/>
+        <w:docPartObj>
+          <w:docPartGallery w:val="Cover Pages"/>
+          <w:docPartUnique/>
+        </w:docPartObj>
+      </w:sdtPr>
+      <w:sdtContent>
+        <w:p/>
+        <w:p>
+          <w:pPr>
+            <w:rPr>
+              <w:rFonts w:eastAsiaTheme="majorEastAsia"/>
+              <w:color w:val="2F5496" w:themeColor="accent1" w:themeShade="BF"/>
+              <w:sz w:val="32"/>
+              <w:szCs w:val="32"/>
+            </w:rPr>
+          </w:pPr>
+          <w:r>
+            <w:rPr>
+              <w:noProof/>
+            </w:rPr>
+            <mc:AlternateContent>
+              <mc:Choice Requires="wps">
+                <w:drawing>
+                  <wp:anchor distT="45720" distB="45720" distL="114300" distR="114300" simplePos="0" relativeHeight="251660288" behindDoc="0" locked="0" layoutInCell="1" allowOverlap="1" wp14:anchorId="7D653BB3" wp14:editId="08D311C1">
+                    <wp:simplePos x="0" y="0"/>
+                    <wp:positionH relativeFrom="margin">
+                      <wp:align>center</wp:align>
+                    </wp:positionH>
+                    <wp:positionV relativeFrom="paragraph">
+                      <wp:posOffset>133276</wp:posOffset>
+                    </wp:positionV>
+                    <wp:extent cx="4359275" cy="424815"/>
+                    <wp:effectExtent l="0" t="0" r="3175" b="0"/>
+                    <wp:wrapSquare wrapText="bothSides"/>
+                    <wp:docPr id="217" name="Zone de texte 2"/>
+                    <wp:cNvGraphicFramePr>
+                      <a:graphicFrameLocks xmlns:a="http://schemas.openxmlformats.org/drawingml/2006/main"/>
+                    </wp:cNvGraphicFramePr>
+                    <a:graphic xmlns:a="http://schemas.openxmlformats.org/drawingml/2006/main">
+                      <a:graphicData uri="http://schemas.microsoft.com/office/word/2010/wordprocessingShape">
+                        <wps:wsp>
+                          <wps:cNvSpPr txBox="1">
+                            <a:spLocks noChangeArrowheads="1"/>
+                          </wps:cNvSpPr>
+                          <wps:spPr bwMode="auto">
+                            <a:xfrm>
+                              <a:off x="0" y="0"/>
+                              <a:ext cx="4359275" cy="424815"/>
+                            </a:xfrm>
+                            <a:prstGeom prst="rect">
+                              <a:avLst/>
+                            </a:prstGeom>
+                            <a:solidFill>
+                              <a:srgbClr val="FFFFFF"/>
+                            </a:solidFill>
+                            <a:ln w="9525">
+                              <a:noFill/>
+                              <a:miter lim="800000"/>
+                              <a:headEnd/>
+                              <a:tailEnd/>
+                            </a:ln>
+                          </wps:spPr>
+                          <wps:txbx>
+                            <w:txbxContent>
+                              <w:p>
+                                <w:pPr>
+                                  <w:jc w:val="center"/>
+                                  <w:rPr>
+                                    <w:b/>
+                                    <w:bCs/>
+                                    <w:sz w:val="48"/>
+                                    <w:szCs w:val="48"/>
+                                  </w:rPr>
+                                </w:pPr>
+                                <w:r>
+                                  <w:rPr>
+                                    <w:b/>
+                                    <w:bCs/>
+                                    <w:sz w:val="48"/>
+                                    <w:szCs w:val="48"/>
+                                  </w:rPr>
+                                  <w:t>Travail de Diplôme ES</w:t>
+                                </w:r>
+                                <w:r>
+                                  <w:rPr>
+                                    <w:b/>
+                                    <w:bCs/>
+                                    <w:sz w:val="48"/>
+                                    <w:szCs w:val="48"/>
+                                  </w:rPr>
+                                  <w:t xml:space="preserve"> 2020</w:t>
+                                </w:r>
+                              </w:p>
+                            </w:txbxContent>
+                          </wps:txbx>
+                          <wps:bodyPr rot="0" vert="horz" wrap="square" lIns="91440" tIns="45720" rIns="91440" bIns="45720" anchor="t" anchorCtr="0">
+                            <a:noAutofit/>
+                          </wps:bodyPr>
+                        </wps:wsp>
+                      </a:graphicData>
+                    </a:graphic>
+                    <wp14:sizeRelH relativeFrom="margin">
+                      <wp14:pctWidth>0</wp14:pctWidth>
+                    </wp14:sizeRelH>
+                    <wp14:sizeRelV relativeFrom="margin">
+                      <wp14:pctHeight>0</wp14:pctHeight>
+                    </wp14:sizeRelV>
+                  </wp:anchor>
+                </w:drawing>
+              </mc:Choice>
+              <mc:Fallback>
+                <w:pict>
+                  <v:shapetype w14:anchorId="7D653BB3" id="_x0000_t202" coordsize="21600,21600" o:spt="202" path="m,l,21600r21600,l21600,xe">
+                    <v:stroke joinstyle="miter"/>
+                    <v:path gradientshapeok="t" o:connecttype="rect"/>
+                  </v:shapetype>
+                  <v:shape id="Zone de texte 2" o:spid="_x0000_s1026" type="#_x0000_t202" style="position:absolute;margin-left:0;margin-top:10.5pt;width:343.25pt;height:33.45pt;z-index:251660288;visibility:visible;mso-wrap-style:square;mso-width-percent:0;mso-height-percent:0;mso-wrap-distance-left:9pt;mso-wrap-distance-top:3.6pt;mso-wrap-distance-right:9pt;mso-wrap-distance-bottom:3.6pt;mso-position-horizontal:center;mso-position-horizontal-relative:margin;mso-position-vertical:absolute;mso-position-vertical-relative:text;mso-width-percent:0;mso-height-percent:0;mso-width-relative:margin;mso-height-relative:margin;v-text-anchor:top" o:gfxdata="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" stroked="f">
+                    <v:textbox>
+                      <w:txbxContent>
+                        <w:p>
+                          <w:pPr>
+                            <w:jc w:val="center"/>
+                            <w:rPr>
+                              <w:b/>
+                              <w:bCs/>
+                              <w:sz w:val="48"/>
+                              <w:szCs w:val="48"/>
+                            </w:rPr>
+                          </w:pPr>
+                          <w:r>
+                            <w:rPr>
+                              <w:b/>
+                              <w:bCs/>
+                              <w:sz w:val="48"/>
+                              <w:szCs w:val="48"/>
+                            </w:rPr>
+                            <w:t>Travail de Diplôme ES</w:t>
+                          </w:r>
+                          <w:r>
+                            <w:rPr>
+                              <w:b/>
+                              <w:bCs/>
+                              <w:sz w:val="48"/>
+                              <w:szCs w:val="48"/>
+                            </w:rPr>
+                            <w:t xml:space="preserve"> 2020</w:t>
+                          </w:r>
+                        </w:p>
+                      </w:txbxContent>
+                    </v:textbox>
+                    <w10:wrap type="square" anchorx="margin"/>
+                  </v:shape>
+                </w:pict>
+              </mc:Fallback>
+            </mc:AlternateContent>
+          </w:r>
+          <w:r>
+            <w:rPr>
+              <w:noProof/>
+            </w:rPr>
+            <mc:AlternateContent>
+              <mc:Choice Requires="wps">
+                <w:drawing>
+                  <wp:anchor distT="45720" distB="45720" distL="114300" distR="114300" simplePos="0" relativeHeight="251662336" behindDoc="0" locked="0" layoutInCell="1" allowOverlap="1" wp14:anchorId="6B1BC969" wp14:editId="00C4B632">
+                    <wp:simplePos x="0" y="0"/>
+                    <wp:positionH relativeFrom="margin">
+                      <wp:align>center</wp:align>
+                    </wp:positionH>
+                    <wp:positionV relativeFrom="paragraph">
+                      <wp:posOffset>3676886</wp:posOffset>
+                    </wp:positionV>
+                    <wp:extent cx="4359275" cy="1083945"/>
+                    <wp:effectExtent l="0" t="0" r="3175" b="1905"/>
+                    <wp:wrapSquare wrapText="bothSides"/>
+                    <wp:docPr id="2" name="Zone de texte 2"/>
+                    <wp:cNvGraphicFramePr>
+                      <a:graphicFrameLocks xmlns:a="http://schemas.openxmlformats.org/drawingml/2006/main"/>
+                    </wp:cNvGraphicFramePr>
+                    <a:graphic xmlns:a="http://schemas.openxmlformats.org/drawingml/2006/main">
+                      <a:graphicData uri="http://schemas.microsoft.com/office/word/2010/wordprocessingShape">
+                        <wps:wsp>
+                          <wps:cNvSpPr txBox="1">
+                            <a:spLocks noChangeArrowheads="1"/>
+                          </wps:cNvSpPr>
+                          <wps:spPr bwMode="auto">
+                            <a:xfrm>
+                              <a:off x="0" y="0"/>
+                              <a:ext cx="4359275" cy="1083945"/>
+                            </a:xfrm>
+                            <a:prstGeom prst="rect">
+                              <a:avLst/>
+                            </a:prstGeom>
+                            <a:solidFill>
+                              <a:srgbClr val="FFFFFF"/>
+                            </a:solidFill>
+                            <a:ln w="9525">
+                              <a:noFill/>
+                              <a:miter lim="800000"/>
+                              <a:headEnd/>
+                              <a:tailEnd/>
+                            </a:ln>
+                          </wps:spPr>
+                          <wps:txbx>
+                            <w:txbxContent>
+                              <w:p>
+                                <w:pPr>
+                                  <w:jc w:val="center"/>
+                                  <w:rPr>
+                                    <w:b/>
+                                    <w:bCs/>
+                                    <w:sz w:val="32"/>
+                                    <w:szCs w:val="32"/>
+                                  </w:rPr>
+                                </w:pPr>
+                                <w:r>
+                                  <w:rPr>
+                                    <w:b/>
+                                    <w:bCs/>
+                                    <w:sz w:val="32"/>
+                                    <w:szCs w:val="32"/>
+                                  </w:rPr>
+                                  <w:t>Constantin Herrmann</w:t>
+                                </w:r>
+                              </w:p>
+                              <w:p>
+                                <w:pPr>
+                                  <w:jc w:val="center"/>
+                                  <w:rPr>
+                                    <w:sz w:val="28"/>
+                                    <w:szCs w:val="28"/>
+                                  </w:rPr>
+                                </w:pPr>
+                                <w:r>
+                                  <w:rPr>
+                                    <w:sz w:val="28"/>
+                                    <w:szCs w:val="28"/>
+                                  </w:rPr>
+                                  <w:t>Avril – Juin 2020</w:t>
+                                </w:r>
+                              </w:p>
+                              <w:p>
+                                <w:pPr>
+                                  <w:jc w:val="center"/>
+                                  <w:rPr>
+                                    <w:b/>
+                                    <w:bCs/>
+                                    <w:sz w:val="48"/>
+                                    <w:szCs w:val="48"/>
+                                  </w:rPr>
+                                </w:pPr>
+                              </w:p>
+                            </w:txbxContent>
+                          </wps:txbx>
+                          <wps:bodyPr rot="0" vert="horz" wrap="square" lIns="91440" tIns="45720" rIns="91440" bIns="45720" anchor="t" anchorCtr="0">
+                            <a:noAutofit/>
+                          </wps:bodyPr>
+                        </wps:wsp>
+                      </a:graphicData>
+                    </a:graphic>
+                    <wp14:sizeRelH relativeFrom="margin">
+                      <wp14:pctWidth>0</wp14:pctWidth>
+                    </wp14:sizeRelH>
+                    <wp14:sizeRelV relativeFrom="margin">
+                      <wp14:pctHeight>0</wp14:pctHeight>
+                    </wp14:sizeRelV>
+                  </wp:anchor>
+                </w:drawing>
+              </mc:Choice>
+              <mc:Fallback>
+                <w:pict>
+                  <v:shape w14:anchorId="6B1BC969" id="_x0000_s1027" type="#_x0000_t202" style="position:absolute;margin-left:0;margin-top:289.5pt;width:343.25pt;height:85.35pt;z-index:251662336;visibility:visible;mso-wrap-style:square;mso-width-percent:0;mso-height-percent:0;mso-wrap-distance-left:9pt;mso-wrap-distance-top:3.6pt;mso-wrap-distance-right:9pt;mso-wrap-distance-bottom:3.6pt;mso-position-horizontal:center;mso-position-horizontal-relative:margin;mso-position-vertical:absolute;mso-position-vertical-relative:text;mso-width-percent:0;mso-height-percent:0;mso-width-relative:margin;mso-height-relative:margin;v-text-anchor:top" o:gfxdata="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" stroked="f">
+                    <v:textbox>
+                      <w:txbxContent>
+                        <w:p>
+                          <w:pPr>
+                            <w:jc w:val="center"/>
+                            <w:rPr>
+                              <w:b/>
+                              <w:bCs/>
+                              <w:sz w:val="32"/>
+                              <w:szCs w:val="32"/>
+                            </w:rPr>
+                          </w:pPr>
+                          <w:r>
+                            <w:rPr>
+                              <w:b/>
+                              <w:bCs/>
+                              <w:sz w:val="32"/>
+                              <w:szCs w:val="32"/>
+                            </w:rPr>
+                            <w:t>Constantin Herrmann</w:t>
+                          </w:r>
+                        </w:p>
+                        <w:p>
+                          <w:pPr>
+                            <w:jc w:val="center"/>
+                            <w:rPr>
+                              <w:sz w:val="28"/>
+                              <w:szCs w:val="28"/>
+                            </w:rPr>
+                          </w:pPr>
+                          <w:r>
+                            <w:rPr>
+                              <w:sz w:val="28"/>
+                              <w:szCs w:val="28"/>
+                            </w:rPr>
+                            <w:t>Avril – Juin 2020</w:t>
+                          </w:r>
+                        </w:p>
+                        <w:p>
+                          <w:pPr>
+                            <w:jc w:val="center"/>
+                            <w:rPr>
+                              <w:b/>
+                              <w:bCs/>
+                              <w:sz w:val="48"/>
+                              <w:szCs w:val="48"/>
+                            </w:rPr>
+                          </w:pPr>
+                        </w:p>
+                      </w:txbxContent>
+                    </v:textbox>
+                    <w10:wrap type="square" anchorx="margin"/>
+                  </v:shape>
+                </w:pict>
+              </mc:Fallback>
+            </mc:AlternateContent>
+          </w:r>
+          <w:r>
+            <w:rPr>
+              <w:noProof/>
+            </w:rPr>
+            <w:drawing>
+              <wp:anchor distT="0" distB="0" distL="114300" distR="114300" simplePos="0" relativeHeight="251658240" behindDoc="0" locked="0" layoutInCell="1" allowOverlap="1" wp14:anchorId="42CC45E6" wp14:editId="7FBFBF9B">
+                <wp:simplePos x="0" y="0"/>
+                <wp:positionH relativeFrom="margin">
+                  <wp:align>center</wp:align>
+                </wp:positionH>
+                <wp:positionV relativeFrom="margin">
+                  <wp:posOffset>1275715</wp:posOffset>
+                </wp:positionV>
+                <wp:extent cx="5943600" cy="2211070"/>
+                <wp:effectExtent l="304800" t="304800" r="323850" b="322580"/>
+                <wp:wrapSquare wrapText="bothSides"/>
+                <wp:docPr id="1" name="Image 1"/>
+                <wp:cNvGraphicFramePr>
+                  <a:graphicFrameLocks xmlns:a="http://schemas.openxmlformats.org/drawingml/2006/main" noChangeAspect="1"/>
+                </wp:cNvGraphicFramePr>
+                <a:graphic xmlns:a="http://schemas.openxmlformats.org/drawingml/2006/main">
+                  <a:graphicData uri="http://schemas.openxmlformats.org/drawingml/2006/picture">
+                    <pic:pic xmlns:pic="http://schemas.openxmlformats.org/drawingml/2006/picture">
+                      <pic:nvPicPr>
+                        <pic:cNvPr id="0" name="Picture 1"/>
+                        <pic:cNvPicPr>
+                          <a:picLocks noChangeAspect="1" noChangeArrowheads="1"/>
+                        </pic:cNvPicPr>
+                      </pic:nvPicPr>
+                      <pic:blipFill rotWithShape="1">
+                        <a:blip r:embed="rId9">
+                          <a:extLst>
+                            <a:ext uri="{28A0092B-C50C-407E-A947-70E740481C1C}">
+                              <a14:useLocalDpi xmlns:a14="http://schemas.microsoft.com/office/drawing/2010/main" val="0"/>
+                            </a:ext>
+                          </a:extLst>
+                        </a:blip>
+                        <a:srcRect t="14578" b="14906"/>
+                        <a:stretch/>
+                      </pic:blipFill>
+                      <pic:spPr bwMode="auto">
+                        <a:xfrm>
+                          <a:off x="0" y="0"/>
+                          <a:ext cx="5943600" cy="2211070"/>
+                        </a:xfrm>
+                        <a:prstGeom prst="round2DiagRect">
+                          <a:avLst>
+                            <a:gd name="adj1" fmla="val 16667"/>
+                            <a:gd name="adj2" fmla="val 0"/>
+                          </a:avLst>
+                        </a:prstGeom>
+                        <a:ln w="88900" cap="sq">
+                          <a:solidFill>
+                            <a:srgbClr val="FFFFFF"/>
+                          </a:solidFill>
+                          <a:miter lim="800000"/>
+                        </a:ln>
+                        <a:effectLst>
+                          <a:outerShdw blurRad="254000" algn="tl" rotWithShape="0">
+                            <a:srgbClr val="000000">
+                              <a:alpha val="43000"/>
+                            </a:srgbClr>
+                          </a:outerShdw>
+                        </a:effectLst>
+                        <a:extLst>
+                          <a:ext uri="{53640926-AAD7-44D8-BBD7-CCE9431645EC}">
+                            <a14:shadowObscured xmlns:a14="http://schemas.microsoft.com/office/drawing/2010/main"/>
+                          </a:ext>
+                        </a:extLst>
+                      </pic:spPr>
+                    </pic:pic>
+                  </a:graphicData>
+                </a:graphic>
+                <wp14:sizeRelH relativeFrom="margin">
+                  <wp14:pctWidth>0</wp14:pctWidth>
+                </wp14:sizeRelH>
+                <wp14:sizeRelV relativeFrom="margin">
+                  <wp14:pctHeight>0</wp14:pctHeight>
+                </wp14:sizeRelV>
+              </wp:anchor>
+            </w:drawing>
+          </w:r>
+          <w:r>
+            <w:rPr>
+              <w:noProof/>
+            </w:rPr>
+            <mc:AlternateContent>
+              <mc:Choice Requires="wps">
+                <w:drawing>
+                  <wp:anchor distT="45720" distB="45720" distL="114300" distR="114300" simplePos="0" relativeHeight="251664384" behindDoc="0" locked="0" layoutInCell="1" allowOverlap="1" wp14:anchorId="34664641" wp14:editId="5A2CC153">
+                    <wp:simplePos x="0" y="0"/>
+                    <wp:positionH relativeFrom="margin">
+                      <wp:align>center</wp:align>
+                    </wp:positionH>
+                    <wp:positionV relativeFrom="paragraph">
+                      <wp:posOffset>6881953</wp:posOffset>
+                    </wp:positionV>
+                    <wp:extent cx="4359275" cy="1083945"/>
+                    <wp:effectExtent l="0" t="0" r="3175" b="1905"/>
+                    <wp:wrapSquare wrapText="bothSides"/>
+                    <wp:docPr id="3" name="Zone de texte 3"/>
+                    <wp:cNvGraphicFramePr>
+                      <a:graphicFrameLocks xmlns:a="http://schemas.openxmlformats.org/drawingml/2006/main"/>
+                    </wp:cNvGraphicFramePr>
+                    <a:graphic xmlns:a="http://schemas.openxmlformats.org/drawingml/2006/main">
+                      <a:graphicData uri="http://schemas.microsoft.com/office/word/2010/wordprocessingShape">
+                        <wps:wsp>
+                          <wps:cNvSpPr txBox="1">
+                            <a:spLocks noChangeArrowheads="1"/>
+                          </wps:cNvSpPr>
+                          <wps:spPr bwMode="auto">
+                            <a:xfrm>
+                              <a:off x="0" y="0"/>
+                              <a:ext cx="4359275" cy="1083945"/>
+                            </a:xfrm>
+                            <a:prstGeom prst="rect">
+                              <a:avLst/>
+                            </a:prstGeom>
+                            <a:solidFill>
+                              <a:srgbClr val="FFFFFF"/>
+                            </a:solidFill>
+                            <a:ln w="9525">
+                              <a:noFill/>
+                              <a:miter lim="800000"/>
+                              <a:headEnd/>
+                              <a:tailEnd/>
+                            </a:ln>
+                          </wps:spPr>
+                          <wps:txbx>
+                            <w:txbxContent>
+                              <w:p>
+                                <w:pPr>
+                                  <w:jc w:val="center"/>
+                                  <w:rPr>
+                                    <w:b/>
+                                    <w:bCs/>
+                                    <w:sz w:val="32"/>
+                                    <w:szCs w:val="32"/>
+                                  </w:rPr>
+                                </w:pPr>
+                                <w:r>
+                                  <w:rPr>
+                                    <w:b/>
+                                    <w:bCs/>
+                                    <w:sz w:val="32"/>
+                                    <w:szCs w:val="32"/>
+                                  </w:rPr>
+                                  <w:t>M. Francisco Garcia</w:t>
+                                </w:r>
+                              </w:p>
+                              <w:p>
+                                <w:pPr>
+                                  <w:jc w:val="center"/>
+                                  <w:rPr>
+                                    <w:sz w:val="32"/>
+                                    <w:szCs w:val="32"/>
+                                  </w:rPr>
+                                </w:pPr>
+                                <w:r>
+                                  <w:rPr>
+                                    <w:sz w:val="32"/>
+                                    <w:szCs w:val="32"/>
+                                  </w:rPr>
+                                  <w:t>CFPT-I Technicien ES</w:t>
+                                </w:r>
+                              </w:p>
+                            </w:txbxContent>
+                          </wps:txbx>
+                          <wps:bodyPr rot="0" vert="horz" wrap="square" lIns="91440" tIns="45720" rIns="91440" bIns="45720" anchor="t" anchorCtr="0">
+                            <a:noAutofit/>
+                          </wps:bodyPr>
+                        </wps:wsp>
+                      </a:graphicData>
+                    </a:graphic>
+                    <wp14:sizeRelH relativeFrom="margin">
+                      <wp14:pctWidth>0</wp14:pctWidth>
+                    </wp14:sizeRelH>
+                    <wp14:sizeRelV relativeFrom="margin">
+                      <wp14:pctHeight>0</wp14:pctHeight>
+                    </wp14:sizeRelV>
+                  </wp:anchor>
+                </w:drawing>
+              </mc:Choice>
+              <mc:Fallback>
+                <w:pict>
+                  <v:shape w14:anchorId="34664641" id="Zone de texte 3" o:spid="_x0000_s1028" type="#_x0000_t202" style="position:absolute;margin-left:0;margin-top:541.9pt;width:343.25pt;height:85.35pt;z-index:251664384;visibility:visible;mso-wrap-style:square;mso-width-percent:0;mso-height-percent:0;mso-wrap-distance-left:9pt;mso-wrap-distance-top:3.6pt;mso-wrap-distance-right:9pt;mso-wrap-distance-bottom:3.6pt;mso-position-horizontal:center;mso-position-horizontal-relative:margin;mso-position-vertical:absolute;mso-position-vertical-relative:text;mso-width-percent:0;mso-height-percent:0;mso-width-relative:margin;mso-height-relative:margin;v-text-anchor:top" o:gfxdata="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" stroked="f">
+                    <v:textbox>
+                      <w:txbxContent>
+                        <w:p>
+                          <w:pPr>
+                            <w:jc w:val="center"/>
+                            <w:rPr>
+                              <w:b/>
+                              <w:bCs/>
+                              <w:sz w:val="32"/>
+                              <w:szCs w:val="32"/>
+                            </w:rPr>
+                          </w:pPr>
+                          <w:r>
+                            <w:rPr>
+                              <w:b/>
+                              <w:bCs/>
+                              <w:sz w:val="32"/>
+                              <w:szCs w:val="32"/>
+                            </w:rPr>
+                            <w:t>M. Francisco Garcia</w:t>
+                          </w:r>
+                        </w:p>
+                        <w:p>
+                          <w:pPr>
+                            <w:jc w:val="center"/>
+                            <w:rPr>
+                              <w:sz w:val="32"/>
+                              <w:szCs w:val="32"/>
+                            </w:rPr>
+                          </w:pPr>
+                          <w:r>
+                            <w:rPr>
+                              <w:sz w:val="32"/>
+                              <w:szCs w:val="32"/>
+                            </w:rPr>
+                            <w:t>CFPT-I Technicien ES</w:t>
+                          </w:r>
+                        </w:p>
+                      </w:txbxContent>
+                    </v:textbox>
+                    <w10:wrap type="square" anchorx="margin"/>
+                  </v:shape>
+                </w:pict>
+              </mc:Fallback>
+            </mc:AlternateContent>
+          </w:r>
+          <w:r>
+            <w:br w:type="page"/>
+          </w:r>
+        </w:p>
+      </w:sdtContent>
+    </w:sdt>
+    <w:p>
+      <w:pPr>
+        <w:pStyle w:val="TM1"/>
+        <w:tabs>
+          <w:tab w:val="right" w:leader="dot" w:pos="9350"/>
+        </w:tabs>
+        <w:rPr>
+          <w:rFonts w:asciiTheme="minorHAnsi" w:eastAsiaTheme="minorEastAsia" w:hAnsiTheme="minorHAnsi" w:cstheme="minorBidi"/>
+          <w:noProof/>
+          <w:sz w:val="22"/>
+          <w:szCs w:val="22"/>
+          <w:lang w:val="en-US"/>
+        </w:rPr>
+      </w:pPr>
+      <w:r>
+        <w:lastRenderedPageBreak/>
+        <w:fldChar w:fldCharType="begin"/>
+      </w:r>
+      <w:r>
+        <w:instrText xml:space="preserve"> TOC \o "1-7" \h \z \u </w:instrText>
+      </w:r>
+      <w:r>
+        <w:fldChar w:fldCharType="separate"/>
+      </w:r>
+      <w:hyperlink w:anchor="_Toc38273799" w:history="1">
+        <w:r>
+          <w:rPr>
+            <w:rStyle w:val="Lienhypertexte"/>
+            <w:noProof/>
+          </w:rPr>
+          <w:t>Résumé</w:t>
+        </w:r>
+        <w:r>
+          <w:rPr>
+            <w:noProof/>
+            <w:webHidden/>
+          </w:rPr>
+          <w:tab/>
+        </w:r>
+        <w:r>
+          <w:rPr>
+            <w:noProof/>
+            <w:webHidden/>
+          </w:rPr>
+          <w:fldChar w:fldCharType="begin"/>
+        </w:r>
+        <w:r>
+          <w:rPr>
+            <w:noProof/>
+            <w:webHidden/>
+          </w:rPr>
+          <w:instrText xml:space="preserve"> PAGEREF _Toc38273799 \h </w:instrText>
+        </w:r>
+        <w:r>
+          <w:rPr>
+            <w:noProof/>
+            <w:webHidden/>
+          </w:rPr>
+        </w:r>
+        <w:r>
+          <w:rPr>
+            <w:noProof/>
+            <w:webHidden/>
+          </w:rPr>
+          <w:fldChar w:fldCharType="separate"/>
+        </w:r>
+        <w:r>
+          <w:rPr>
+            <w:noProof/>
+            <w:webHidden/>
+          </w:rPr>
+          <w:t>2</w:t>
+        </w:r>
+        <w:r>
+          <w:rPr>
+            <w:noProof/>
+            <w:webHidden/>
+          </w:rPr>
+          <w:fldChar w:fldCharType="end"/>
+        </w:r>
+      </w:hyperlink>
+    </w:p>
+    <w:p>
+      <w:pPr>
+        <w:pStyle w:val="TM1"/>
+        <w:tabs>
+          <w:tab w:val="right" w:leader="dot" w:pos="9350"/>
+        </w:tabs>
+        <w:rPr>
+          <w:rFonts w:asciiTheme="minorHAnsi" w:eastAsiaTheme="minorEastAsia" w:hAnsiTheme="minorHAnsi" w:cstheme="minorBidi"/>
+          <w:noProof/>
+          <w:sz w:val="22"/>
+          <w:szCs w:val="22"/>
+          <w:lang w:val="en-US"/>
+        </w:rPr>
+      </w:pPr>
+      <w:hyperlink w:anchor="_Toc38273800" w:history="1">
+        <w:r>
+          <w:rPr>
+            <w:rStyle w:val="Lienhypertexte"/>
+            <w:noProof/>
+          </w:rPr>
+          <w:t>Abstract</w:t>
+        </w:r>
+        <w:r>
+          <w:rPr>
+            <w:noProof/>
+            <w:webHidden/>
+          </w:rPr>
+          <w:tab/>
+        </w:r>
+        <w:r>
+          <w:rPr>
+            <w:noProof/>
+            <w:webHidden/>
+          </w:rPr>
+          <w:fldChar w:fldCharType="begin"/>
+        </w:r>
+        <w:r>
+          <w:rPr>
+            <w:noProof/>
+            <w:webHidden/>
+          </w:rPr>
+          <w:instrText xml:space="preserve"> PAGEREF _Toc38273800 \h </w:instrText>
+        </w:r>
+        <w:r>
+          <w:rPr>
+            <w:noProof/>
+            <w:webHidden/>
+          </w:rPr>
+        </w:r>
+        <w:r>
+          <w:rPr>
+            <w:noProof/>
+            <w:webHidden/>
+          </w:rPr>
+          <w:fldChar w:fldCharType="separate"/>
+        </w:r>
+        <w:r>
+          <w:rPr>
+            <w:noProof/>
+            <w:webHidden/>
+          </w:rPr>
+          <w:t>3</w:t>
+        </w:r>
+        <w:r>
+          <w:rPr>
+            <w:noProof/>
+            <w:webHidden/>
+          </w:rPr>
+          <w:fldChar w:fldCharType="end"/>
+        </w:r>
+      </w:hyperlink>
+    </w:p>
+    <w:p>
+      <w:pPr>
+        <w:pStyle w:val="TM1"/>
+        <w:tabs>
+          <w:tab w:val="right" w:leader="dot" w:pos="9350"/>
+        </w:tabs>
+        <w:rPr>
+          <w:rFonts w:asciiTheme="minorHAnsi" w:eastAsiaTheme="minorEastAsia" w:hAnsiTheme="minorHAnsi" w:cstheme="minorBidi"/>
+          <w:noProof/>
+          <w:sz w:val="22"/>
+          <w:szCs w:val="22"/>
+          <w:lang w:val="en-US"/>
+        </w:rPr>
+      </w:pPr>
+      <w:hyperlink w:anchor="_Toc38273801" w:history="1">
+        <w:r>
+          <w:rPr>
+            <w:rStyle w:val="Lienhypertexte"/>
+            <w:noProof/>
+          </w:rPr>
+          <w:t>Introduction</w:t>
+        </w:r>
+        <w:r>
+          <w:rPr>
+            <w:noProof/>
+            <w:webHidden/>
+          </w:rPr>
+          <w:tab/>
+        </w:r>
+        <w:r>
+          <w:rPr>
+            <w:noProof/>
+            <w:webHidden/>
+          </w:rPr>
+          <w:fldChar w:fldCharType="begin"/>
+        </w:r>
+        <w:r>
+          <w:rPr>
+            <w:noProof/>
+            <w:webHidden/>
+          </w:rPr>
+          <w:instrText xml:space="preserve"> PAGEREF _Toc38273801 \h </w:instrText>
+        </w:r>
+        <w:r>
+          <w:rPr>
+            <w:noProof/>
+            <w:webHidden/>
+          </w:rPr>
+        </w:r>
+        <w:r>
+          <w:rPr>
+            <w:noProof/>
+            <w:webHidden/>
+          </w:rPr>
+          <w:fldChar w:fldCharType="separate"/>
+        </w:r>
+        <w:r>
+          <w:rPr>
+            <w:noProof/>
+            <w:webHidden/>
+          </w:rPr>
+          <w:t>4</w:t>
+        </w:r>
+        <w:r>
+          <w:rPr>
+            <w:noProof/>
+            <w:webHidden/>
+          </w:rPr>
+          <w:fldChar w:fldCharType="end"/>
+        </w:r>
+      </w:hyperlink>
+    </w:p>
+    <w:p>
+      <w:pPr>
+        <w:pStyle w:val="TM1"/>
+        <w:tabs>
+          <w:tab w:val="right" w:leader="dot" w:pos="9350"/>
+        </w:tabs>
+        <w:rPr>
+          <w:rFonts w:asciiTheme="minorHAnsi" w:eastAsiaTheme="minorEastAsia" w:hAnsiTheme="minorHAnsi" w:cstheme="minorBidi"/>
+          <w:noProof/>
+          <w:sz w:val="22"/>
+          <w:szCs w:val="22"/>
+          <w:lang w:val="en-US"/>
+        </w:rPr>
+      </w:pPr>
+      <w:hyperlink w:anchor="_Toc38273802" w:history="1">
+        <w:r>
+          <w:rPr>
+            <w:rStyle w:val="Lienhypertexte"/>
+            <w:noProof/>
+          </w:rPr>
+          <w:t>Analyse fonctionnelle</w:t>
+        </w:r>
+        <w:r>
+          <w:rPr>
+            <w:noProof/>
+            <w:webHidden/>
+          </w:rPr>
+          <w:tab/>
+        </w:r>
+        <w:r>
+          <w:rPr>
+            <w:noProof/>
+            <w:webHidden/>
+          </w:rPr>
+          <w:fldChar w:fldCharType="begin"/>
+        </w:r>
+        <w:r>
+          <w:rPr>
+            <w:noProof/>
+            <w:webHidden/>
+          </w:rPr>
+          <w:instrText xml:space="preserve"> PAGEREF _Toc38273802 \h </w:instrText>
+        </w:r>
+        <w:r>
+          <w:rPr>
+            <w:noProof/>
+            <w:webHidden/>
+          </w:rPr>
+        </w:r>
+        <w:r>
+          <w:rPr>
+            <w:noProof/>
+            <w:webHidden/>
+          </w:rPr>
+          <w:fldChar w:fldCharType="separate"/>
+        </w:r>
+        <w:r>
+          <w:rPr>
+            <w:noProof/>
+            <w:webHidden/>
+          </w:rPr>
+          <w:t>4</w:t>
+        </w:r>
+        <w:r>
+          <w:rPr>
+            <w:noProof/>
+            <w:webHidden/>
+          </w:rPr>
+          <w:fldChar w:fldCharType="end"/>
+        </w:r>
+      </w:hyperlink>
+    </w:p>
+    <w:p>
+      <w:pPr>
+        <w:pStyle w:val="TM1"/>
+        <w:tabs>
+          <w:tab w:val="right" w:leader="dot" w:pos="9350"/>
+        </w:tabs>
+        <w:rPr>
+          <w:rFonts w:asciiTheme="minorHAnsi" w:eastAsiaTheme="minorEastAsia" w:hAnsiTheme="minorHAnsi" w:cstheme="minorBidi"/>
+          <w:noProof/>
+          <w:sz w:val="22"/>
+          <w:szCs w:val="22"/>
+          <w:lang w:val="en-US"/>
+        </w:rPr>
+      </w:pPr>
+      <w:hyperlink w:anchor="_Toc38273803" w:history="1">
+        <w:r>
+          <w:rPr>
+            <w:rStyle w:val="Lienhypertexte"/>
+            <w:noProof/>
+          </w:rPr>
+          <w:t>Analyse organique</w:t>
+        </w:r>
+        <w:r>
+          <w:rPr>
+            <w:noProof/>
+            <w:webHidden/>
+          </w:rPr>
+          <w:tab/>
+        </w:r>
+        <w:r>
+          <w:rPr>
+            <w:noProof/>
+            <w:webHidden/>
+          </w:rPr>
+          <w:fldChar w:fldCharType="begin"/>
+        </w:r>
+        <w:r>
+          <w:rPr>
+            <w:noProof/>
+            <w:webHidden/>
+          </w:rPr>
+          <w:instrText xml:space="preserve"> PAGEREF _Toc38273803 \h </w:instrText>
+        </w:r>
+        <w:r>
+          <w:rPr>
+            <w:noProof/>
+            <w:webHidden/>
+          </w:rPr>
+        </w:r>
+        <w:r>
+          <w:rPr>
+            <w:noProof/>
+            <w:webHidden/>
+          </w:rPr>
+          <w:fldChar w:fldCharType="separate"/>
+        </w:r>
+        <w:r>
+          <w:rPr>
+            <w:noProof/>
+            <w:webHidden/>
+          </w:rPr>
+          <w:t>5</w:t>
+        </w:r>
+        <w:r>
+          <w:rPr>
+            <w:noProof/>
+            <w:webHidden/>
+          </w:rPr>
+          <w:fldChar w:fldCharType="end"/>
+        </w:r>
+      </w:hyperlink>
+    </w:p>
+    <w:p>
+      <w:pPr>
+        <w:pStyle w:val="TM2"/>
+        <w:tabs>
+          <w:tab w:val="right" w:leader="dot" w:pos="9350"/>
+        </w:tabs>
+        <w:rPr>
+          <w:rFonts w:asciiTheme="minorHAnsi" w:eastAsiaTheme="minorEastAsia" w:hAnsiTheme="minorHAnsi" w:cstheme="minorBidi"/>
+          <w:noProof/>
+          <w:sz w:val="22"/>
+          <w:szCs w:val="22"/>
+          <w:lang w:val="en-US"/>
+        </w:rPr>
+      </w:pPr>
+      <w:hyperlink w:anchor="_Toc38273804" w:history="1">
+        <w:r>
+          <w:rPr>
+            <w:rStyle w:val="Lienhypertexte"/>
+            <w:noProof/>
+          </w:rPr>
+          <w:t>Mise en place</w:t>
+        </w:r>
+        <w:r>
+          <w:rPr>
+            <w:noProof/>
+            <w:webHidden/>
+          </w:rPr>
+          <w:tab/>
+        </w:r>
+        <w:r>
+          <w:rPr>
+            <w:noProof/>
+            <w:webHidden/>
+          </w:rPr>
+          <w:fldChar w:fldCharType="begin"/>
+        </w:r>
+        <w:r>
+          <w:rPr>
+            <w:noProof/>
+            <w:webHidden/>
+          </w:rPr>
+          <w:instrText xml:space="preserve"> PAGEREF _Toc38273804 \h </w:instrText>
+        </w:r>
+        <w:r>
+          <w:rPr>
+            <w:noProof/>
+            <w:webHidden/>
+          </w:rPr>
+        </w:r>
+        <w:r>
+          <w:rPr>
+            <w:noProof/>
+            <w:webHidden/>
+          </w:rPr>
+          <w:fldChar w:fldCharType="separate"/>
+        </w:r>
+        <w:r>
+          <w:rPr>
+            <w:noProof/>
+            <w:webHidden/>
+          </w:rPr>
+          <w:t>5</w:t>
+        </w:r>
+        <w:r>
+          <w:rPr>
+            <w:noProof/>
+            <w:webHidden/>
+          </w:rPr>
+          <w:fldChar w:fldCharType="end"/>
+        </w:r>
+      </w:hyperlink>
+    </w:p>
+    <w:p>
+      <w:pPr>
+        <w:pStyle w:val="TM3"/>
+        <w:tabs>
+          <w:tab w:val="right" w:leader="dot" w:pos="9350"/>
+        </w:tabs>
+        <w:rPr>
+          <w:rFonts w:asciiTheme="minorHAnsi" w:eastAsiaTheme="minorEastAsia" w:hAnsiTheme="minorHAnsi" w:cstheme="minorBidi"/>
+          <w:noProof/>
+          <w:sz w:val="22"/>
+          <w:szCs w:val="22"/>
+          <w:lang w:val="en-US"/>
+        </w:rPr>
+      </w:pPr>
+      <w:hyperlink w:anchor="_Toc38273805" w:history="1">
+        <w:r>
+          <w:rPr>
+            <w:rStyle w:val="Lienhypertexte"/>
+            <w:noProof/>
+          </w:rPr>
+          <w:t>GitHub</w:t>
+        </w:r>
+        <w:r>
+          <w:rPr>
+            <w:noProof/>
+            <w:webHidden/>
+          </w:rPr>
+          <w:tab/>
+        </w:r>
+        <w:r>
+          <w:rPr>
+            <w:noProof/>
+            <w:webHidden/>
+          </w:rPr>
+          <w:fldChar w:fldCharType="begin"/>
+        </w:r>
+        <w:r>
+          <w:rPr>
+            <w:noProof/>
+            <w:webHidden/>
+          </w:rPr>
+          <w:instrText xml:space="preserve"> PAGEREF _Toc38273805 \h </w:instrText>
+        </w:r>
+        <w:r>
+          <w:rPr>
+            <w:noProof/>
+            <w:webHidden/>
+          </w:rPr>
+        </w:r>
+        <w:r>
+          <w:rPr>
+            <w:noProof/>
+            <w:webHidden/>
+          </w:rPr>
+          <w:fldChar w:fldCharType="separate"/>
+        </w:r>
+        <w:r>
+          <w:rPr>
+            <w:noProof/>
+            <w:webHidden/>
+          </w:rPr>
+          <w:t>5</w:t>
+        </w:r>
+        <w:r>
+          <w:rPr>
+            <w:noProof/>
+            <w:webHidden/>
+          </w:rPr>
+          <w:fldChar w:fldCharType="end"/>
+        </w:r>
+      </w:hyperlink>
+    </w:p>
+    <w:p>
+      <w:pPr>
+        <w:pStyle w:val="TM3"/>
+        <w:tabs>
+          <w:tab w:val="right" w:leader="dot" w:pos="9350"/>
+        </w:tabs>
+        <w:rPr>
+          <w:rFonts w:asciiTheme="minorHAnsi" w:eastAsiaTheme="minorEastAsia" w:hAnsiTheme="minorHAnsi" w:cstheme="minorBidi"/>
+          <w:noProof/>
+          <w:sz w:val="22"/>
+          <w:szCs w:val="22"/>
+          <w:lang w:val="en-US"/>
+        </w:rPr>
+      </w:pPr>
+      <w:hyperlink w:anchor="_Toc38273806" w:history="1">
+        <w:r>
+          <w:rPr>
+            <w:rStyle w:val="Lienhypertexte"/>
+            <w:noProof/>
+          </w:rPr>
+          <w:t>Trello</w:t>
+        </w:r>
+        <w:r>
+          <w:rPr>
+            <w:noProof/>
+            <w:webHidden/>
+          </w:rPr>
+          <w:tab/>
+        </w:r>
+        <w:r>
+          <w:rPr>
+            <w:noProof/>
+            <w:webHidden/>
+          </w:rPr>
+          <w:fldChar w:fldCharType="begin"/>
+        </w:r>
+        <w:r>
+          <w:rPr>
+            <w:noProof/>
+            <w:webHidden/>
+          </w:rPr>
+          <w:instrText xml:space="preserve"> PAGEREF _Toc38273806 \h </w:instrText>
+        </w:r>
+        <w:r>
+          <w:rPr>
+            <w:noProof/>
+            <w:webHidden/>
+          </w:rPr>
+        </w:r>
+        <w:r>
+          <w:rPr>
+            <w:noProof/>
+            <w:webHidden/>
+          </w:rPr>
+          <w:fldChar w:fldCharType="separate"/>
+        </w:r>
+        <w:r>
+          <w:rPr>
+            <w:noProof/>
+            <w:webHidden/>
+          </w:rPr>
+          <w:t>5</w:t>
+        </w:r>
+        <w:r>
+          <w:rPr>
+            <w:noProof/>
+            <w:webHidden/>
+          </w:rPr>
+          <w:fldChar w:fldCharType="end"/>
+        </w:r>
+      </w:hyperlink>
+    </w:p>
+    <w:p>
+      <w:pPr>
+        <w:pStyle w:val="TM2"/>
+        <w:tabs>
+          <w:tab w:val="right" w:leader="dot" w:pos="9350"/>
+        </w:tabs>
+        <w:rPr>
+          <w:rFonts w:asciiTheme="minorHAnsi" w:eastAsiaTheme="minorEastAsia" w:hAnsiTheme="minorHAnsi" w:cstheme="minorBidi"/>
+          <w:noProof/>
+          <w:sz w:val="22"/>
+          <w:szCs w:val="22"/>
+          <w:lang w:val="en-US"/>
+        </w:rPr>
+      </w:pPr>
+      <w:hyperlink w:anchor="_Toc38273807" w:history="1">
+        <w:r>
+          <w:rPr>
+            <w:rStyle w:val="Lienhypertexte"/>
+            <w:noProof/>
+          </w:rPr>
+          <w:t>Post-travail</w:t>
+        </w:r>
+        <w:r>
+          <w:rPr>
+            <w:noProof/>
+            <w:webHidden/>
+          </w:rPr>
+          <w:tab/>
+        </w:r>
+        <w:r>
+          <w:rPr>
+            <w:noProof/>
+            <w:webHidden/>
+          </w:rPr>
+          <w:fldChar w:fldCharType="begin"/>
+        </w:r>
+        <w:r>
+          <w:rPr>
+            <w:noProof/>
+            <w:webHidden/>
+          </w:rPr>
+          <w:instrText xml:space="preserve"> PAGEREF _Toc38273807 \h </w:instrText>
+        </w:r>
+        <w:r>
+          <w:rPr>
+            <w:noProof/>
+            <w:webHidden/>
+          </w:rPr>
+        </w:r>
+        <w:r>
+          <w:rPr>
+            <w:noProof/>
+            <w:webHidden/>
+          </w:rPr>
+          <w:fldChar w:fldCharType="separate"/>
+        </w:r>
+        <w:r>
+          <w:rPr>
+            <w:noProof/>
+            <w:webHidden/>
+          </w:rPr>
+          <w:t>5</w:t>
+        </w:r>
+        <w:r>
+          <w:rPr>
+            <w:noProof/>
+            <w:webHidden/>
+          </w:rPr>
+          <w:fldChar w:fldCharType="end"/>
+        </w:r>
+      </w:hyperlink>
+    </w:p>
+    <w:p>
+      <w:pPr>
+        <w:pStyle w:val="TM3"/>
+        <w:tabs>
+          <w:tab w:val="right" w:leader="dot" w:pos="9350"/>
+        </w:tabs>
+        <w:rPr>
+          <w:rFonts w:asciiTheme="minorHAnsi" w:eastAsiaTheme="minorEastAsia" w:hAnsiTheme="minorHAnsi" w:cstheme="minorBidi"/>
+          <w:noProof/>
+          <w:sz w:val="22"/>
+          <w:szCs w:val="22"/>
+          <w:lang w:val="en-US"/>
+        </w:rPr>
+      </w:pPr>
+      <w:hyperlink w:anchor="_Toc38273808" w:history="1">
+        <w:r>
+          <w:rPr>
+            <w:rStyle w:val="Lienhypertexte"/>
+            <w:noProof/>
+          </w:rPr>
+          <w:t>Programmation</w:t>
+        </w:r>
+        <w:r>
+          <w:rPr>
+            <w:noProof/>
+            <w:webHidden/>
+          </w:rPr>
+          <w:tab/>
+        </w:r>
+        <w:r>
+          <w:rPr>
+            <w:noProof/>
+            <w:webHidden/>
+          </w:rPr>
+          <w:fldChar w:fldCharType="begin"/>
+        </w:r>
+        <w:r>
+          <w:rPr>
+            <w:noProof/>
+            <w:webHidden/>
+          </w:rPr>
+          <w:instrText xml:space="preserve"> PAGEREF _Toc38273808 \h </w:instrText>
+        </w:r>
+        <w:r>
+          <w:rPr>
+            <w:noProof/>
+            <w:webHidden/>
+          </w:rPr>
+        </w:r>
+        <w:r>
+          <w:rPr>
+            <w:noProof/>
+            <w:webHidden/>
+          </w:rPr>
+          <w:fldChar w:fldCharType="separate"/>
+        </w:r>
+        <w:r>
+          <w:rPr>
+            <w:noProof/>
+            <w:webHidden/>
+          </w:rPr>
+          <w:t>5</w:t>
+        </w:r>
+        <w:r>
+          <w:rPr>
+            <w:noProof/>
+            <w:webHidden/>
+          </w:rPr>
+          <w:fldChar w:fldCharType="end"/>
+        </w:r>
+      </w:hyperlink>
+    </w:p>
+    <w:p>
+      <w:pPr>
+        <w:pStyle w:val="TM3"/>
+        <w:tabs>
+          <w:tab w:val="right" w:leader="dot" w:pos="9350"/>
+        </w:tabs>
+        <w:rPr>
+          <w:rFonts w:asciiTheme="minorHAnsi" w:eastAsiaTheme="minorEastAsia" w:hAnsiTheme="minorHAnsi" w:cstheme="minorBidi"/>
+          <w:noProof/>
+          <w:sz w:val="22"/>
+          <w:szCs w:val="22"/>
+          <w:lang w:val="en-US"/>
+        </w:rPr>
+      </w:pPr>
+      <w:hyperlink w:anchor="_Toc38273809" w:history="1">
+        <w:r>
+          <w:rPr>
+            <w:rStyle w:val="Lienhypertexte"/>
+            <w:noProof/>
+          </w:rPr>
+          <w:t>Installation de react</w:t>
+        </w:r>
+        <w:r>
+          <w:rPr>
+            <w:noProof/>
+            <w:webHidden/>
+          </w:rPr>
+          <w:tab/>
+        </w:r>
+        <w:r>
+          <w:rPr>
+            <w:noProof/>
+            <w:webHidden/>
+          </w:rPr>
+          <w:fldChar w:fldCharType="begin"/>
+        </w:r>
+        <w:r>
+          <w:rPr>
+            <w:noProof/>
+            <w:webHidden/>
+          </w:rPr>
+          <w:instrText xml:space="preserve"> PAGEREF _Toc38273809 \h </w:instrText>
+        </w:r>
+        <w:r>
+          <w:rPr>
+            <w:noProof/>
+            <w:webHidden/>
+          </w:rPr>
+        </w:r>
+        <w:r>
+          <w:rPr>
+            <w:noProof/>
+            <w:webHidden/>
+          </w:rPr>
+          <w:fldChar w:fldCharType="separate"/>
+        </w:r>
+        <w:r>
+          <w:rPr>
+            <w:noProof/>
+            <w:webHidden/>
+          </w:rPr>
+          <w:t>6</w:t>
+        </w:r>
+        <w:r>
+          <w:rPr>
+            <w:noProof/>
+            <w:webHidden/>
+          </w:rPr>
+          <w:fldChar w:fldCharType="end"/>
+        </w:r>
+      </w:hyperlink>
+    </w:p>
+    <w:p>
+      <w:pPr>
+        <w:pStyle w:val="TM3"/>
+        <w:tabs>
+          <w:tab w:val="right" w:leader="dot" w:pos="9350"/>
+        </w:tabs>
+        <w:rPr>
+          <w:rFonts w:asciiTheme="minorHAnsi" w:eastAsiaTheme="minorEastAsia" w:hAnsiTheme="minorHAnsi" w:cstheme="minorBidi"/>
+          <w:noProof/>
+          <w:sz w:val="22"/>
+          <w:szCs w:val="22"/>
+          <w:lang w:val="en-US"/>
+        </w:rPr>
+      </w:pPr>
+      <w:hyperlink w:anchor="_Toc38273810" w:history="1">
+        <w:r>
+          <w:rPr>
+            <w:rStyle w:val="Lienhypertexte"/>
+            <w:noProof/>
+          </w:rPr>
+          <w:t>Organisationnel</w:t>
+        </w:r>
+        <w:r>
+          <w:rPr>
+            <w:noProof/>
+            <w:webHidden/>
+          </w:rPr>
+          <w:tab/>
+        </w:r>
+        <w:r>
+          <w:rPr>
+            <w:noProof/>
+            <w:webHidden/>
+          </w:rPr>
+          <w:fldChar w:fldCharType="begin"/>
+        </w:r>
+        <w:r>
+          <w:rPr>
+            <w:noProof/>
+            <w:webHidden/>
+          </w:rPr>
+          <w:instrText xml:space="preserve"> PAGEREF _Toc38273810 \h </w:instrText>
+        </w:r>
+        <w:r>
+          <w:rPr>
+            <w:noProof/>
+            <w:webHidden/>
+          </w:rPr>
+        </w:r>
+        <w:r>
+          <w:rPr>
+            <w:noProof/>
+            <w:webHidden/>
+          </w:rPr>
+          <w:fldChar w:fldCharType="separate"/>
+        </w:r>
+        <w:r>
+          <w:rPr>
+            <w:noProof/>
+            <w:webHidden/>
+          </w:rPr>
+          <w:t>6</w:t>
+        </w:r>
+        <w:r>
+          <w:rPr>
+            <w:noProof/>
+            <w:webHidden/>
+          </w:rPr>
+          <w:fldChar w:fldCharType="end"/>
+        </w:r>
+      </w:hyperlink>
+    </w:p>
+    <w:p>
+      <w:pPr>
+        <w:pStyle w:val="TM3"/>
+        <w:tabs>
+          <w:tab w:val="right" w:leader="dot" w:pos="9350"/>
+        </w:tabs>
+        <w:rPr>
+          <w:rFonts w:asciiTheme="minorHAnsi" w:eastAsiaTheme="minorEastAsia" w:hAnsiTheme="minorHAnsi" w:cstheme="minorBidi"/>
+          <w:noProof/>
+          <w:sz w:val="22"/>
+          <w:szCs w:val="22"/>
+          <w:lang w:val="en-US"/>
+        </w:rPr>
+      </w:pPr>
+      <w:hyperlink w:anchor="_Toc38273811" w:history="1">
+        <w:r>
+          <w:rPr>
+            <w:rStyle w:val="Lienhypertexte"/>
+            <w:noProof/>
+          </w:rPr>
+          <w:t>Environnement</w:t>
+        </w:r>
+        <w:r>
+          <w:rPr>
+            <w:noProof/>
+            <w:webHidden/>
+          </w:rPr>
+          <w:tab/>
+        </w:r>
+        <w:r>
+          <w:rPr>
+            <w:noProof/>
+            <w:webHidden/>
+          </w:rPr>
+          <w:fldChar w:fldCharType="begin"/>
+        </w:r>
+        <w:r>
+          <w:rPr>
+            <w:noProof/>
+            <w:webHidden/>
+          </w:rPr>
+          <w:instrText xml:space="preserve"> PAGEREF _Toc38273811 \h </w:instrText>
+        </w:r>
+        <w:r>
+          <w:rPr>
+            <w:noProof/>
+            <w:webHidden/>
+          </w:rPr>
+        </w:r>
+        <w:r>
+          <w:rPr>
+            <w:noProof/>
+            <w:webHidden/>
+          </w:rPr>
+          <w:fldChar w:fldCharType="separate"/>
+        </w:r>
+        <w:r>
+          <w:rPr>
+            <w:noProof/>
+            <w:webHidden/>
+          </w:rPr>
+          <w:t>6</w:t>
+        </w:r>
+        <w:r>
+          <w:rPr>
+            <w:noProof/>
+            <w:webHidden/>
+          </w:rPr>
+          <w:fldChar w:fldCharType="end"/>
+        </w:r>
+      </w:hyperlink>
+    </w:p>
+    <w:p>
+      <w:pPr>
+        <w:pStyle w:val="TM4"/>
+        <w:tabs>
+          <w:tab w:val="right" w:leader="dot" w:pos="9350"/>
+        </w:tabs>
+        <w:rPr>
+          <w:rFonts w:asciiTheme="minorHAnsi" w:eastAsiaTheme="minorEastAsia" w:hAnsiTheme="minorHAnsi" w:cstheme="minorBidi"/>
+          <w:noProof/>
+          <w:sz w:val="22"/>
+          <w:szCs w:val="22"/>
+          <w:lang w:val="en-US"/>
+        </w:rPr>
+      </w:pPr>
+      <w:hyperlink w:anchor="_Toc38273812" w:history="1">
+        <w:r>
+          <w:rPr>
+            <w:rStyle w:val="Lienhypertexte"/>
+            <w:noProof/>
+          </w:rPr>
+          <w:t>Laragon</w:t>
+        </w:r>
+        <w:r>
+          <w:rPr>
+            <w:noProof/>
+            <w:webHidden/>
+          </w:rPr>
+          <w:tab/>
+        </w:r>
+        <w:r>
+          <w:rPr>
+            <w:noProof/>
+            <w:webHidden/>
+          </w:rPr>
+          <w:fldChar w:fldCharType="begin"/>
+        </w:r>
+        <w:r>
+          <w:rPr>
+            <w:noProof/>
+            <w:webHidden/>
+          </w:rPr>
+          <w:instrText xml:space="preserve"> PAGEREF _Toc38273812 \h </w:instrText>
+        </w:r>
+        <w:r>
+          <w:rPr>
+            <w:noProof/>
+            <w:webHidden/>
+          </w:rPr>
+        </w:r>
+        <w:r>
+          <w:rPr>
+            <w:noProof/>
+            <w:webHidden/>
+          </w:rPr>
+          <w:fldChar w:fldCharType="separate"/>
+        </w:r>
+        <w:r>
+          <w:rPr>
+            <w:noProof/>
+            <w:webHidden/>
+          </w:rPr>
+          <w:t>6</w:t>
+        </w:r>
+        <w:r>
+          <w:rPr>
+            <w:noProof/>
+            <w:webHidden/>
+          </w:rPr>
+          <w:fldChar w:fldCharType="end"/>
+        </w:r>
+      </w:hyperlink>
+    </w:p>
+    <w:p>
+      <w:pPr>
+        <w:pStyle w:val="TM4"/>
+        <w:tabs>
+          <w:tab w:val="right" w:leader="dot" w:pos="9350"/>
+        </w:tabs>
+        <w:rPr>
+          <w:rFonts w:asciiTheme="minorHAnsi" w:eastAsiaTheme="minorEastAsia" w:hAnsiTheme="minorHAnsi" w:cstheme="minorBidi"/>
+          <w:noProof/>
+          <w:sz w:val="22"/>
+          <w:szCs w:val="22"/>
+          <w:lang w:val="en-US"/>
+        </w:rPr>
+      </w:pPr>
+      <w:hyperlink w:anchor="_Toc38273813" w:history="1">
+        <w:r>
+          <w:rPr>
+            <w:rStyle w:val="Lienhypertexte"/>
+            <w:noProof/>
+          </w:rPr>
+          <w:t>Visual Studio Code</w:t>
+        </w:r>
+        <w:r>
+          <w:rPr>
+            <w:noProof/>
+            <w:webHidden/>
+          </w:rPr>
+          <w:tab/>
+        </w:r>
+        <w:r>
+          <w:rPr>
+            <w:noProof/>
+            <w:webHidden/>
+          </w:rPr>
+          <w:fldChar w:fldCharType="begin"/>
+        </w:r>
+        <w:r>
+          <w:rPr>
+            <w:noProof/>
+            <w:webHidden/>
+          </w:rPr>
+          <w:instrText xml:space="preserve"> PAGEREF _Toc38273813 \h </w:instrText>
+        </w:r>
+        <w:r>
+          <w:rPr>
+            <w:noProof/>
+            <w:webHidden/>
+          </w:rPr>
+        </w:r>
+        <w:r>
+          <w:rPr>
+            <w:noProof/>
+            <w:webHidden/>
+          </w:rPr>
+          <w:fldChar w:fldCharType="separate"/>
+        </w:r>
+        <w:r>
+          <w:rPr>
+            <w:noProof/>
+            <w:webHidden/>
+          </w:rPr>
+          <w:t>6</w:t>
+        </w:r>
+        <w:r>
+          <w:rPr>
+            <w:noProof/>
+            <w:webHidden/>
+          </w:rPr>
+          <w:fldChar w:fldCharType="end"/>
+        </w:r>
+      </w:hyperlink>
+    </w:p>
+    <w:p>
+      <w:pPr>
+        <w:pStyle w:val="TM4"/>
+        <w:tabs>
+          <w:tab w:val="right" w:leader="dot" w:pos="9350"/>
+        </w:tabs>
+        <w:rPr>
+          <w:rFonts w:asciiTheme="minorHAnsi" w:eastAsiaTheme="minorEastAsia" w:hAnsiTheme="minorHAnsi" w:cstheme="minorBidi"/>
+          <w:noProof/>
+          <w:sz w:val="22"/>
+          <w:szCs w:val="22"/>
+          <w:lang w:val="en-US"/>
+        </w:rPr>
+      </w:pPr>
+      <w:hyperlink w:anchor="_Toc38273814" w:history="1">
+        <w:r>
+          <w:rPr>
+            <w:rStyle w:val="Lienhypertexte"/>
+            <w:noProof/>
+            <w:lang w:val="fr-FR"/>
+          </w:rPr>
+          <w:t>Github Desktop</w:t>
+        </w:r>
+        <w:r>
+          <w:rPr>
+            <w:noProof/>
+            <w:webHidden/>
+          </w:rPr>
+          <w:tab/>
+        </w:r>
+        <w:r>
+          <w:rPr>
+            <w:noProof/>
+            <w:webHidden/>
+          </w:rPr>
+          <w:fldChar w:fldCharType="begin"/>
+        </w:r>
+        <w:r>
+          <w:rPr>
+            <w:noProof/>
+            <w:webHidden/>
+          </w:rPr>
+          <w:instrText xml:space="preserve"> PAGEREF _Toc38273814 \h </w:instrText>
+        </w:r>
+        <w:r>
+          <w:rPr>
+            <w:noProof/>
+            <w:webHidden/>
+          </w:rPr>
+        </w:r>
+        <w:r>
+          <w:rPr>
+            <w:noProof/>
+            <w:webHidden/>
+          </w:rPr>
+          <w:fldChar w:fldCharType="separate"/>
+        </w:r>
+        <w:r>
+          <w:rPr>
+            <w:noProof/>
+            <w:webHidden/>
+          </w:rPr>
+          <w:t>6</w:t>
+        </w:r>
+        <w:r>
+          <w:rPr>
+            <w:noProof/>
+            <w:webHidden/>
+          </w:rPr>
+          <w:fldChar w:fldCharType="end"/>
+        </w:r>
+      </w:hyperlink>
+    </w:p>
+    <w:p>
+      <w:pPr>
+        <w:pStyle w:val="TM4"/>
+        <w:tabs>
+          <w:tab w:val="right" w:leader="dot" w:pos="9350"/>
+        </w:tabs>
+        <w:rPr>
+          <w:rFonts w:asciiTheme="minorHAnsi" w:eastAsiaTheme="minorEastAsia" w:hAnsiTheme="minorHAnsi" w:cstheme="minorBidi"/>
+          <w:noProof/>
+          <w:sz w:val="22"/>
+          <w:szCs w:val="22"/>
+          <w:lang w:val="en-US"/>
+        </w:rPr>
+      </w:pPr>
+      <w:hyperlink w:anchor="_Toc38273815" w:history="1">
+        <w:r>
+          <w:rPr>
+            <w:rStyle w:val="Lienhypertexte"/>
+            <w:noProof/>
+            <w:lang w:val="fr-FR"/>
+          </w:rPr>
+          <w:t>EDUGE</w:t>
+        </w:r>
+        <w:r>
+          <w:rPr>
+            <w:noProof/>
+            <w:webHidden/>
+          </w:rPr>
+          <w:tab/>
+        </w:r>
+        <w:r>
+          <w:rPr>
+            <w:noProof/>
+            <w:webHidden/>
+          </w:rPr>
+          <w:fldChar w:fldCharType="begin"/>
+        </w:r>
+        <w:r>
+          <w:rPr>
+            <w:noProof/>
+            <w:webHidden/>
+          </w:rPr>
+          <w:instrText xml:space="preserve"> PAGEREF _Toc38273815 \h </w:instrText>
+        </w:r>
+        <w:r>
+          <w:rPr>
+            <w:noProof/>
+            <w:webHidden/>
+          </w:rPr>
+        </w:r>
+        <w:r>
+          <w:rPr>
+            <w:noProof/>
+            <w:webHidden/>
+          </w:rPr>
+          <w:fldChar w:fldCharType="separate"/>
+        </w:r>
+        <w:r>
+          <w:rPr>
+            <w:noProof/>
+            <w:webHidden/>
+          </w:rPr>
+          <w:t>6</w:t>
+        </w:r>
+        <w:r>
+          <w:rPr>
+            <w:noProof/>
+            <w:webHidden/>
+          </w:rPr>
+          <w:fldChar w:fldCharType="end"/>
+        </w:r>
+      </w:hyperlink>
+    </w:p>
+    <w:p>
+      <w:pPr>
+        <w:pStyle w:val="TM3"/>
+        <w:tabs>
+          <w:tab w:val="right" w:leader="dot" w:pos="9350"/>
+        </w:tabs>
+        <w:rPr>
+          <w:rFonts w:asciiTheme="minorHAnsi" w:eastAsiaTheme="minorEastAsia" w:hAnsiTheme="minorHAnsi" w:cstheme="minorBidi"/>
+          <w:noProof/>
+          <w:sz w:val="22"/>
+          <w:szCs w:val="22"/>
+          <w:lang w:val="en-US"/>
+        </w:rPr>
+      </w:pPr>
+      <w:hyperlink w:anchor="_Toc38273816" w:history="1">
+        <w:r>
+          <w:rPr>
+            <w:rStyle w:val="Lienhypertexte"/>
+            <w:noProof/>
+          </w:rPr>
+          <w:t>Base de données</w:t>
+        </w:r>
+        <w:r>
+          <w:rPr>
+            <w:noProof/>
+            <w:webHidden/>
+          </w:rPr>
+          <w:tab/>
+        </w:r>
+        <w:r>
+          <w:rPr>
+            <w:noProof/>
+            <w:webHidden/>
+          </w:rPr>
+          <w:fldChar w:fldCharType="begin"/>
+        </w:r>
+        <w:r>
+          <w:rPr>
+            <w:noProof/>
+            <w:webHidden/>
+          </w:rPr>
+          <w:instrText xml:space="preserve"> PAGEREF _Toc38273816 \h </w:instrText>
+        </w:r>
+        <w:r>
+          <w:rPr>
+            <w:noProof/>
+            <w:webHidden/>
+          </w:rPr>
+        </w:r>
+        <w:r>
+          <w:rPr>
+            <w:noProof/>
+            <w:webHidden/>
+          </w:rPr>
+          <w:fldChar w:fldCharType="separate"/>
+        </w:r>
+        <w:r>
+          <w:rPr>
+            <w:noProof/>
+            <w:webHidden/>
+          </w:rPr>
+          <w:t>7</w:t>
+        </w:r>
+        <w:r>
+          <w:rPr>
+            <w:noProof/>
+            <w:webHidden/>
+          </w:rPr>
+          <w:fldChar w:fldCharType="end"/>
+        </w:r>
+      </w:hyperlink>
+    </w:p>
+    <w:p>
+      <w:pPr>
+        <w:pStyle w:val="TM4"/>
+        <w:tabs>
+          <w:tab w:val="right" w:leader="dot" w:pos="9350"/>
+        </w:tabs>
+        <w:rPr>
+          <w:rFonts w:asciiTheme="minorHAnsi" w:eastAsiaTheme="minorEastAsia" w:hAnsiTheme="minorHAnsi" w:cstheme="minorBidi"/>
+          <w:noProof/>
+          <w:sz w:val="22"/>
+          <w:szCs w:val="22"/>
+          <w:lang w:val="en-US"/>
+        </w:rPr>
+      </w:pPr>
+      <w:hyperlink w:anchor="_Toc38273817" w:history="1">
+        <w:r>
+          <w:rPr>
+            <w:rStyle w:val="Lienhypertexte"/>
+            <w:noProof/>
+          </w:rPr>
+          <w:t>UML</w:t>
+        </w:r>
+        <w:r>
+          <w:rPr>
+            <w:noProof/>
+            <w:webHidden/>
+          </w:rPr>
+          <w:tab/>
+        </w:r>
+        <w:r>
+          <w:rPr>
+            <w:noProof/>
+            <w:webHidden/>
+          </w:rPr>
+          <w:fldChar w:fldCharType="begin"/>
+        </w:r>
+        <w:r>
+          <w:rPr>
+            <w:noProof/>
+            <w:webHidden/>
+          </w:rPr>
+          <w:instrText xml:space="preserve"> PAGEREF _Toc38273817 \h </w:instrText>
+        </w:r>
+        <w:r>
+          <w:rPr>
+            <w:noProof/>
+            <w:webHidden/>
+          </w:rPr>
+        </w:r>
+        <w:r>
+          <w:rPr>
+            <w:noProof/>
+            <w:webHidden/>
+          </w:rPr>
+          <w:fldChar w:fldCharType="separate"/>
+        </w:r>
+        <w:r>
+          <w:rPr>
+            <w:noProof/>
+            <w:webHidden/>
+          </w:rPr>
+          <w:t>7</w:t>
+        </w:r>
+        <w:r>
+          <w:rPr>
+            <w:noProof/>
+            <w:webHidden/>
+          </w:rPr>
+          <w:fldChar w:fldCharType="end"/>
+        </w:r>
+      </w:hyperlink>
+    </w:p>
+    <w:p>
+      <w:pPr>
+        <w:pStyle w:val="TM4"/>
+        <w:tabs>
+          <w:tab w:val="right" w:leader="dot" w:pos="9350"/>
+        </w:tabs>
+        <w:rPr>
+          <w:rFonts w:asciiTheme="minorHAnsi" w:eastAsiaTheme="minorEastAsia" w:hAnsiTheme="minorHAnsi" w:cstheme="minorBidi"/>
+          <w:noProof/>
+          <w:sz w:val="22"/>
+          <w:szCs w:val="22"/>
+          <w:lang w:val="en-US"/>
+        </w:rPr>
+      </w:pPr>
+      <w:hyperlink w:anchor="_Toc38273818" w:history="1">
+        <w:r>
+          <w:rPr>
+            <w:rStyle w:val="Lienhypertexte"/>
+            <w:noProof/>
+          </w:rPr>
+          <w:t>Privilèges</w:t>
+        </w:r>
+        <w:r>
+          <w:rPr>
+            <w:noProof/>
+            <w:webHidden/>
+          </w:rPr>
+          <w:tab/>
+        </w:r>
+        <w:r>
+          <w:rPr>
+            <w:noProof/>
+            <w:webHidden/>
+          </w:rPr>
+          <w:fldChar w:fldCharType="begin"/>
+        </w:r>
+        <w:r>
+          <w:rPr>
+            <w:noProof/>
+            <w:webHidden/>
+          </w:rPr>
+          <w:instrText xml:space="preserve"> PAGEREF _Toc38273818 \h </w:instrText>
+        </w:r>
+        <w:r>
+          <w:rPr>
+            <w:noProof/>
+            <w:webHidden/>
+          </w:rPr>
+        </w:r>
+        <w:r>
+          <w:rPr>
+            <w:noProof/>
+            <w:webHidden/>
+          </w:rPr>
+          <w:fldChar w:fldCharType="separate"/>
+        </w:r>
+        <w:r>
+          <w:rPr>
+            <w:noProof/>
+            <w:webHidden/>
+          </w:rPr>
+          <w:t>7</w:t>
+        </w:r>
+        <w:r>
+          <w:rPr>
+            <w:noProof/>
+            <w:webHidden/>
+          </w:rPr>
+          <w:fldChar w:fldCharType="end"/>
+        </w:r>
+      </w:hyperlink>
+    </w:p>
+    <w:p>
+      <w:pPr>
+        <w:pStyle w:val="TM4"/>
+        <w:tabs>
+          <w:tab w:val="right" w:leader="dot" w:pos="9350"/>
+        </w:tabs>
+        <w:rPr>
+          <w:rFonts w:asciiTheme="minorHAnsi" w:eastAsiaTheme="minorEastAsia" w:hAnsiTheme="minorHAnsi" w:cstheme="minorBidi"/>
+          <w:noProof/>
+          <w:sz w:val="22"/>
+          <w:szCs w:val="22"/>
+          <w:lang w:val="en-US"/>
+        </w:rPr>
+      </w:pPr>
+      <w:hyperlink w:anchor="_Toc38273819" w:history="1">
+        <w:r>
+          <w:rPr>
+            <w:rStyle w:val="Lienhypertexte"/>
+            <w:noProof/>
+          </w:rPr>
+          <w:t>Structure</w:t>
+        </w:r>
+        <w:r>
+          <w:rPr>
+            <w:noProof/>
+            <w:webHidden/>
+          </w:rPr>
+          <w:tab/>
+        </w:r>
+        <w:r>
+          <w:rPr>
+            <w:noProof/>
+            <w:webHidden/>
+          </w:rPr>
+          <w:fldChar w:fldCharType="begin"/>
+        </w:r>
+        <w:r>
+          <w:rPr>
+            <w:noProof/>
+            <w:webHidden/>
+          </w:rPr>
+          <w:instrText xml:space="preserve"> PAGEREF _Toc38273819 \h </w:instrText>
+        </w:r>
+        <w:r>
+          <w:rPr>
+            <w:noProof/>
+            <w:webHidden/>
+          </w:rPr>
+        </w:r>
+        <w:r>
+          <w:rPr>
+            <w:noProof/>
+            <w:webHidden/>
+          </w:rPr>
+          <w:fldChar w:fldCharType="separate"/>
+        </w:r>
+        <w:r>
+          <w:rPr>
+            <w:noProof/>
+            <w:webHidden/>
+          </w:rPr>
+          <w:t>7</w:t>
+        </w:r>
+        <w:r>
+          <w:rPr>
+            <w:noProof/>
+            <w:webHidden/>
+          </w:rPr>
+          <w:fldChar w:fldCharType="end"/>
+        </w:r>
+      </w:hyperlink>
+    </w:p>
+    <w:p>
+      <w:pPr>
+        <w:pStyle w:val="TM3"/>
+        <w:tabs>
+          <w:tab w:val="right" w:leader="dot" w:pos="9350"/>
+        </w:tabs>
+        <w:rPr>
+          <w:rFonts w:asciiTheme="minorHAnsi" w:eastAsiaTheme="minorEastAsia" w:hAnsiTheme="minorHAnsi" w:cstheme="minorBidi"/>
+          <w:noProof/>
+          <w:sz w:val="22"/>
+          <w:szCs w:val="22"/>
+          <w:lang w:val="en-US"/>
+        </w:rPr>
+      </w:pPr>
+      <w:hyperlink w:anchor="_Toc38273820" w:history="1">
+        <w:r>
+          <w:rPr>
+            <w:rStyle w:val="Lienhypertexte"/>
+            <w:noProof/>
+          </w:rPr>
+          <w:t>Données de tests</w:t>
+        </w:r>
+        <w:r>
+          <w:rPr>
+            <w:noProof/>
+            <w:webHidden/>
+          </w:rPr>
+          <w:tab/>
+        </w:r>
+        <w:r>
+          <w:rPr>
+            <w:noProof/>
+            <w:webHidden/>
+          </w:rPr>
+          <w:fldChar w:fldCharType="begin"/>
+        </w:r>
+        <w:r>
+          <w:rPr>
+            <w:noProof/>
+            <w:webHidden/>
+          </w:rPr>
+          <w:instrText xml:space="preserve"> PAGEREF _Toc38273820 \h </w:instrText>
+        </w:r>
+        <w:r>
+          <w:rPr>
+            <w:noProof/>
+            <w:webHidden/>
+          </w:rPr>
+        </w:r>
+        <w:r>
+          <w:rPr>
+            <w:noProof/>
+            <w:webHidden/>
+          </w:rPr>
+          <w:fldChar w:fldCharType="separate"/>
+        </w:r>
+        <w:r>
+          <w:rPr>
+            <w:noProof/>
+            <w:webHidden/>
+          </w:rPr>
+          <w:t>7</w:t>
+        </w:r>
+        <w:r>
+          <w:rPr>
+            <w:noProof/>
+            <w:webHidden/>
+          </w:rPr>
+          <w:fldChar w:fldCharType="end"/>
+        </w:r>
+      </w:hyperlink>
+    </w:p>
+    <w:p>
+      <w:pPr>
+        <w:pStyle w:val="TM4"/>
+        <w:tabs>
+          <w:tab w:val="right" w:leader="dot" w:pos="9350"/>
+        </w:tabs>
+        <w:rPr>
+          <w:rFonts w:asciiTheme="minorHAnsi" w:eastAsiaTheme="minorEastAsia" w:hAnsiTheme="minorHAnsi" w:cstheme="minorBidi"/>
+          <w:noProof/>
+          <w:sz w:val="22"/>
+          <w:szCs w:val="22"/>
+          <w:lang w:val="en-US"/>
+        </w:rPr>
+      </w:pPr>
+      <w:hyperlink w:anchor="_Toc38273821" w:history="1">
+        <w:r>
+          <w:rPr>
+            <w:rStyle w:val="Lienhypertexte"/>
+            <w:noProof/>
+          </w:rPr>
+          <w:t>Administrateur système :</w:t>
+        </w:r>
+        <w:r>
+          <w:rPr>
+            <w:noProof/>
+            <w:webHidden/>
+          </w:rPr>
+          <w:tab/>
+        </w:r>
+        <w:r>
+          <w:rPr>
+            <w:noProof/>
+            <w:webHidden/>
+          </w:rPr>
+          <w:fldChar w:fldCharType="begin"/>
+        </w:r>
+        <w:r>
+          <w:rPr>
+            <w:noProof/>
+            <w:webHidden/>
+          </w:rPr>
+          <w:instrText xml:space="preserve"> PAGEREF _Toc38273821 \h </w:instrText>
+        </w:r>
+        <w:r>
+          <w:rPr>
+            <w:noProof/>
+            <w:webHidden/>
+          </w:rPr>
+        </w:r>
+        <w:r>
+          <w:rPr>
+            <w:noProof/>
+            <w:webHidden/>
+          </w:rPr>
+          <w:fldChar w:fldCharType="separate"/>
+        </w:r>
+        <w:r>
+          <w:rPr>
+            <w:noProof/>
+            <w:webHidden/>
+          </w:rPr>
+          <w:t>8</w:t>
+        </w:r>
+        <w:r>
+          <w:rPr>
+            <w:noProof/>
+            <w:webHidden/>
+          </w:rPr>
+          <w:fldChar w:fldCharType="end"/>
+        </w:r>
+      </w:hyperlink>
+    </w:p>
+    <w:p>
+      <w:pPr>
+        <w:pStyle w:val="TM4"/>
+        <w:tabs>
+          <w:tab w:val="right" w:leader="dot" w:pos="9350"/>
+        </w:tabs>
+        <w:rPr>
+          <w:rFonts w:asciiTheme="minorHAnsi" w:eastAsiaTheme="minorEastAsia" w:hAnsiTheme="minorHAnsi" w:cstheme="minorBidi"/>
+          <w:noProof/>
+          <w:sz w:val="22"/>
+          <w:szCs w:val="22"/>
+          <w:lang w:val="en-US"/>
+        </w:rPr>
+      </w:pPr>
+      <w:hyperlink w:anchor="_Toc38273822" w:history="1">
+        <w:r>
+          <w:rPr>
+            <w:rStyle w:val="Lienhypertexte"/>
+            <w:noProof/>
+          </w:rPr>
+          <w:t>Manager du restaurant :</w:t>
+        </w:r>
+        <w:r>
+          <w:rPr>
+            <w:noProof/>
+            <w:webHidden/>
+          </w:rPr>
+          <w:tab/>
+        </w:r>
+        <w:r>
+          <w:rPr>
+            <w:noProof/>
+            <w:webHidden/>
+          </w:rPr>
+          <w:fldChar w:fldCharType="begin"/>
+        </w:r>
+        <w:r>
+          <w:rPr>
+            <w:noProof/>
+            <w:webHidden/>
+          </w:rPr>
+          <w:instrText xml:space="preserve"> PAGEREF _Toc38273822 \h </w:instrText>
+        </w:r>
+        <w:r>
+          <w:rPr>
+            <w:noProof/>
+            <w:webHidden/>
+          </w:rPr>
+        </w:r>
+        <w:r>
+          <w:rPr>
+            <w:noProof/>
+            <w:webHidden/>
+          </w:rPr>
+          <w:fldChar w:fldCharType="separate"/>
+        </w:r>
+        <w:r>
+          <w:rPr>
+            <w:noProof/>
+            <w:webHidden/>
+          </w:rPr>
+          <w:t>8</w:t>
+        </w:r>
+        <w:r>
+          <w:rPr>
+            <w:noProof/>
+            <w:webHidden/>
+          </w:rPr>
+          <w:fldChar w:fldCharType="end"/>
+        </w:r>
+      </w:hyperlink>
+    </w:p>
+    <w:p>
+      <w:pPr>
+        <w:pStyle w:val="TM4"/>
+        <w:tabs>
+          <w:tab w:val="right" w:leader="dot" w:pos="9350"/>
+        </w:tabs>
+        <w:rPr>
+          <w:rFonts w:asciiTheme="minorHAnsi" w:eastAsiaTheme="minorEastAsia" w:hAnsiTheme="minorHAnsi" w:cstheme="minorBidi"/>
+          <w:noProof/>
+          <w:sz w:val="22"/>
+          <w:szCs w:val="22"/>
+          <w:lang w:val="en-US"/>
+        </w:rPr>
+      </w:pPr>
+      <w:hyperlink w:anchor="_Toc38273823" w:history="1">
+        <w:r>
+          <w:rPr>
+            <w:rStyle w:val="Lienhypertexte"/>
+            <w:noProof/>
+          </w:rPr>
+          <w:t>Employé 1 :</w:t>
+        </w:r>
+        <w:r>
+          <w:rPr>
+            <w:noProof/>
+            <w:webHidden/>
+          </w:rPr>
+          <w:tab/>
+        </w:r>
+        <w:r>
+          <w:rPr>
+            <w:noProof/>
+            <w:webHidden/>
+          </w:rPr>
+          <w:fldChar w:fldCharType="begin"/>
+        </w:r>
+        <w:r>
+          <w:rPr>
+            <w:noProof/>
+            <w:webHidden/>
+          </w:rPr>
+          <w:instrText xml:space="preserve"> PAGEREF _Toc38273823 \h </w:instrText>
+        </w:r>
+        <w:r>
+          <w:rPr>
+            <w:noProof/>
+            <w:webHidden/>
+          </w:rPr>
+        </w:r>
+        <w:r>
+          <w:rPr>
+            <w:noProof/>
+            <w:webHidden/>
+          </w:rPr>
+          <w:fldChar w:fldCharType="separate"/>
+        </w:r>
+        <w:r>
+          <w:rPr>
+            <w:noProof/>
+            <w:webHidden/>
+          </w:rPr>
+          <w:t>8</w:t>
+        </w:r>
+        <w:r>
+          <w:rPr>
+            <w:noProof/>
+            <w:webHidden/>
+          </w:rPr>
+          <w:fldChar w:fldCharType="end"/>
+        </w:r>
+      </w:hyperlink>
+    </w:p>
+    <w:p>
+      <w:pPr>
+        <w:pStyle w:val="TM4"/>
+        <w:tabs>
+          <w:tab w:val="right" w:leader="dot" w:pos="9350"/>
+        </w:tabs>
+        <w:rPr>
+          <w:rFonts w:asciiTheme="minorHAnsi" w:eastAsiaTheme="minorEastAsia" w:hAnsiTheme="minorHAnsi" w:cstheme="minorBidi"/>
+          <w:noProof/>
+          <w:sz w:val="22"/>
+          <w:szCs w:val="22"/>
+          <w:lang w:val="en-US"/>
+        </w:rPr>
+      </w:pPr>
+      <w:hyperlink w:anchor="_Toc38273824" w:history="1">
+        <w:r>
+          <w:rPr>
+            <w:rStyle w:val="Lienhypertexte"/>
+            <w:noProof/>
+          </w:rPr>
+          <w:t>Employé 2 :</w:t>
+        </w:r>
+        <w:r>
+          <w:rPr>
+            <w:noProof/>
+            <w:webHidden/>
+          </w:rPr>
+          <w:tab/>
+        </w:r>
+        <w:r>
+          <w:rPr>
+            <w:noProof/>
+            <w:webHidden/>
+          </w:rPr>
+          <w:fldChar w:fldCharType="begin"/>
+        </w:r>
+        <w:r>
+          <w:rPr>
+            <w:noProof/>
+            <w:webHidden/>
+          </w:rPr>
+          <w:instrText xml:space="preserve"> PAGEREF _Toc38273824 \h </w:instrText>
+        </w:r>
+        <w:r>
+          <w:rPr>
+            <w:noProof/>
+            <w:webHidden/>
+          </w:rPr>
+        </w:r>
+        <w:r>
+          <w:rPr>
+            <w:noProof/>
+            <w:webHidden/>
+          </w:rPr>
+          <w:fldChar w:fldCharType="separate"/>
+        </w:r>
+        <w:r>
+          <w:rPr>
+            <w:noProof/>
+            <w:webHidden/>
+          </w:rPr>
+          <w:t>8</w:t>
+        </w:r>
+        <w:r>
+          <w:rPr>
+            <w:noProof/>
+            <w:webHidden/>
+          </w:rPr>
+          <w:fldChar w:fldCharType="end"/>
+        </w:r>
+      </w:hyperlink>
+    </w:p>
+    <w:p>
+      <w:pPr>
+        <w:pStyle w:val="TM1"/>
+        <w:tabs>
+          <w:tab w:val="right" w:leader="dot" w:pos="9350"/>
+        </w:tabs>
+        <w:rPr>
+          <w:rFonts w:asciiTheme="minorHAnsi" w:eastAsiaTheme="minorEastAsia" w:hAnsiTheme="minorHAnsi" w:cstheme="minorBidi"/>
+          <w:noProof/>
+          <w:sz w:val="22"/>
+          <w:szCs w:val="22"/>
+          <w:lang w:val="en-US"/>
+        </w:rPr>
+      </w:pPr>
+      <w:hyperlink w:anchor="_Toc38273825" w:history="1">
+        <w:r>
+          <w:rPr>
+            <w:rStyle w:val="Lienhypertexte"/>
+            <w:noProof/>
+          </w:rPr>
+          <w:t>Glossaire</w:t>
+        </w:r>
+        <w:r>
+          <w:rPr>
+            <w:noProof/>
+            <w:webHidden/>
+          </w:rPr>
+          <w:tab/>
+        </w:r>
+        <w:r>
+          <w:rPr>
+            <w:noProof/>
+            <w:webHidden/>
+          </w:rPr>
+          <w:fldChar w:fldCharType="begin"/>
+        </w:r>
+        <w:r>
+          <w:rPr>
+            <w:noProof/>
+            <w:webHidden/>
+          </w:rPr>
+          <w:instrText xml:space="preserve"> PAGEREF _Toc38273825 \h </w:instrText>
+        </w:r>
+        <w:r>
+          <w:rPr>
+            <w:noProof/>
+            <w:webHidden/>
+          </w:rPr>
+        </w:r>
+        <w:r>
+          <w:rPr>
+            <w:noProof/>
+            <w:webHidden/>
+          </w:rPr>
+          <w:fldChar w:fldCharType="separate"/>
+        </w:r>
+        <w:r>
+          <w:rPr>
+            <w:noProof/>
+            <w:webHidden/>
+          </w:rPr>
+          <w:t>9</w:t>
+        </w:r>
+        <w:r>
+          <w:rPr>
+            <w:noProof/>
+            <w:webHidden/>
+          </w:rPr>
+          <w:fldChar w:fldCharType="end"/>
+        </w:r>
+      </w:hyperlink>
+    </w:p>
+    <w:p>
+      <w:pPr>
+        <w:rPr>
+          <w:rFonts w:eastAsiaTheme="majorEastAsia"/>
+          <w:color w:val="2F5496" w:themeColor="accent1" w:themeShade="BF"/>
+          <w:sz w:val="32"/>
+          <w:szCs w:val="32"/>
+        </w:rPr>
+      </w:pPr>
+      <w:r>
+        <w:fldChar w:fldCharType="end"/>
+      </w:r>
+      <w:r>
+        <w:br w:type="page"/>
+      </w:r>
+    </w:p>
     <w:p>
       <w:pPr>
         <w:pStyle w:val="Titre1"/>
       </w:pPr>
-      <w:r>
+      <w:bookmarkStart w:id="0" w:name="_Toc38273799"/>
+      <w:r>
+        <w:lastRenderedPageBreak/>
+        <w:t>Résumé</w:t>
+      </w:r>
+      <w:bookmarkEnd w:id="0"/>
+    </w:p>
+    <w:p/>
+    <w:p>
+      <w:r>
+        <w:br w:type="page"/>
+      </w:r>
+    </w:p>
+    <w:p>
+      <w:pPr>
+        <w:pStyle w:val="Titre1"/>
+      </w:pPr>
+      <w:bookmarkStart w:id="1" w:name="_Toc38273800"/>
+      <w:r>
+        <w:lastRenderedPageBreak/>
+        <w:t>Abstract</w:t>
+      </w:r>
+      <w:bookmarkEnd w:id="1"/>
+    </w:p>
+    <w:p/>
+    <w:p>
+      <w:r>
+        <w:br w:type="page"/>
+      </w:r>
+    </w:p>
+    <w:p>
+      <w:pPr>
+        <w:pStyle w:val="Titre1"/>
+      </w:pPr>
+      <w:bookmarkStart w:id="2" w:name="_Toc38273801"/>
+      <w:r>
+        <w:lastRenderedPageBreak/>
         <w:t>Introduction</w:t>
       </w:r>
+      <w:bookmarkEnd w:id="2"/>
     </w:p>
     <w:p>
       <w:r>
@@ -53,21 +2631,66 @@
       <w:pPr>
         <w:pStyle w:val="Titre1"/>
       </w:pPr>
+      <w:bookmarkStart w:id="3" w:name="_Toc38273802"/>
+      <w:r>
+        <w:t>Analyse fonctionnelle</w:t>
+      </w:r>
+      <w:bookmarkEnd w:id="3"/>
+    </w:p>
+    <w:p/>
+    <w:p>
+      <w:pPr>
+        <w:rPr>
+          <w:rFonts w:eastAsiaTheme="majorEastAsia"/>
+          <w:color w:val="2F5496" w:themeColor="accent1" w:themeShade="BF"/>
+          <w:sz w:val="40"/>
+          <w:szCs w:val="40"/>
+        </w:rPr>
+      </w:pPr>
+      <w:r>
+        <w:br w:type="page"/>
+      </w:r>
+    </w:p>
+    <w:p>
+      <w:pPr>
+        <w:pStyle w:val="Titre1"/>
+      </w:pPr>
+      <w:bookmarkStart w:id="4" w:name="_Toc38273803"/>
+      <w:r>
+        <w:lastRenderedPageBreak/>
+        <w:t>Analyse organique</w:t>
+      </w:r>
+      <w:bookmarkEnd w:id="4"/>
+    </w:p>
+    <w:p>
+      <w:pPr>
+        <w:pStyle w:val="Titre2"/>
+      </w:pPr>
+      <w:bookmarkStart w:id="5" w:name="_Toc38273804"/>
       <w:r>
         <w:t>Mise en place</w:t>
       </w:r>
-    </w:p>
-    <w:p>
-      <w:pPr>
-        <w:pStyle w:val="Titre2"/>
-      </w:pPr>
+      <w:bookmarkEnd w:id="5"/>
+    </w:p>
+    <w:p>
+      <w:pPr>
+        <w:pStyle w:val="Titre3"/>
+      </w:pPr>
+      <w:bookmarkStart w:id="6" w:name="_Toc38273805"/>
       <w:r>
         <w:t>GitHub</w:t>
       </w:r>
-    </w:p>
-    <w:p>
-      <w:r>
-        <w:t xml:space="preserve">Afin d’avoir un suivi constant de mon projet, j’ai décider de créer un </w:t>
+      <w:bookmarkEnd w:id="6"/>
+    </w:p>
+    <w:p>
+      <w:r>
+        <w:t xml:space="preserve">Afin d’avoir un suivi constant de mon projet, j’ai </w:t>
+      </w:r>
+      <w:r>
+        <w:t>décidé</w:t>
+      </w:r>
+      <w:r>
+        <w:t xml:space="preserve"> de créer un </w:t>
       </w:r>
       <w:r>
         <w:t xml:space="preserve">GitHub. Dans ce github j’ai donc régulièrement mis à jour le code et la documentation. </w:t>
@@ -157,11 +2780,13 @@
     </w:p>
     <w:p>
       <w:pPr>
-        <w:pStyle w:val="Titre2"/>
-      </w:pPr>
+        <w:pStyle w:val="Titre3"/>
+      </w:pPr>
+      <w:bookmarkStart w:id="7" w:name="_Toc38273806"/>
       <w:r>
         <w:t>Trello</w:t>
       </w:r>
+      <w:bookmarkEnd w:id="7"/>
     </w:p>
     <w:p>
       <w:r>
@@ -243,22 +2868,26 @@
     </w:p>
     <w:p>
       <w:pPr>
-        <w:pStyle w:val="Titre1"/>
-      </w:pPr>
+        <w:pStyle w:val="Titre2"/>
+      </w:pPr>
+      <w:bookmarkStart w:id="8" w:name="_Toc38273807"/>
       <w:r>
         <w:t>P</w:t>
       </w:r>
       <w:r>
         <w:t>ost-travail</w:t>
       </w:r>
-    </w:p>
-    <w:p>
-      <w:pPr>
-        <w:pStyle w:val="Titre2"/>
-      </w:pPr>
+      <w:bookmarkEnd w:id="8"/>
+    </w:p>
+    <w:p>
+      <w:pPr>
+        <w:pStyle w:val="Titre3"/>
+      </w:pPr>
+      <w:bookmarkStart w:id="9" w:name="_Toc38273808"/>
       <w:r>
         <w:t>Programmation</w:t>
       </w:r>
+      <w:bookmarkEnd w:id="9"/>
     </w:p>
     <w:p>
       <w:r>
@@ -286,7 +2915,6 @@
         <w:rPr>
           <w:lang w:val="fr-FR"/>
         </w:rPr>
-        <w:lastRenderedPageBreak/>
         <w:t>« </w:t>
       </w:r>
       <w:r>
@@ -381,11 +3009,22 @@
     </w:p>
     <w:p>
       <w:pPr>
-        <w:pStyle w:val="Titre2"/>
-      </w:pPr>
-      <w:r>
+        <w:pStyle w:val="Titre3"/>
+      </w:pPr>
+      <w:bookmarkStart w:id="10" w:name="_Toc38273809"/>
+      <w:r>
+        <w:lastRenderedPageBreak/>
         <w:t xml:space="preserve">Installation </w:t>
       </w:r>
+      <w:r>
+        <w:t xml:space="preserve">de </w:t>
+      </w:r>
+      <w:proofErr w:type="spellStart"/>
+      <w:r>
+        <w:t>react</w:t>
+      </w:r>
+      <w:bookmarkEnd w:id="10"/>
+      <w:proofErr w:type="spellEnd"/>
     </w:p>
     <w:p>
       <w:r>
@@ -552,6 +3191,7 @@
         <w:t xml:space="preserve">├── </w:t>
       </w:r>
       <w:proofErr w:type="spellStart"/>
+      <w:proofErr w:type="gramStart"/>
       <w:r>
         <w:rPr>
           <w:lang w:val="en-US"/>
@@ -559,6 +3199,7 @@
         <w:t>package.json</w:t>
       </w:r>
       <w:proofErr w:type="spellEnd"/>
+      <w:proofErr w:type="gramEnd"/>
     </w:p>
     <w:p>
       <w:pPr>
@@ -571,7 +3212,14 @@
         <w:rPr>
           <w:lang w:val="en-US"/>
         </w:rPr>
-        <w:t>├── .</w:t>
+        <w:t>├─</w:t>
+      </w:r>
+      <w:proofErr w:type="gramStart"/>
+      <w:r>
+        <w:rPr>
+          <w:lang w:val="en-US"/>
+        </w:rPr>
+        <w:t>─ .</w:t>
       </w:r>
       <w:proofErr w:type="spellStart"/>
       <w:r>
@@ -581,6 +3229,7 @@
         <w:t>gitignore</w:t>
       </w:r>
       <w:proofErr w:type="spellEnd"/>
+      <w:proofErr w:type="gramEnd"/>
     </w:p>
     <w:p>
       <w:pPr>
@@ -638,6 +3287,7 @@
         <w:t xml:space="preserve">│   └── </w:t>
       </w:r>
       <w:proofErr w:type="spellStart"/>
+      <w:proofErr w:type="gramStart"/>
       <w:r>
         <w:rPr>
           <w:lang w:val="en-US"/>
@@ -645,6 +3295,7 @@
         <w:t>manifest.json</w:t>
       </w:r>
       <w:proofErr w:type="spellEnd"/>
+      <w:proofErr w:type="gramEnd"/>
     </w:p>
     <w:p>
       <w:pPr>
@@ -792,11 +3443,13 @@
     </w:p>
     <w:p>
       <w:pPr>
-        <w:pStyle w:val="Titre2"/>
-      </w:pPr>
+        <w:pStyle w:val="Titre3"/>
+      </w:pPr>
+      <w:bookmarkStart w:id="11" w:name="_Toc38273810"/>
       <w:r>
         <w:t>Organisationnel</w:t>
       </w:r>
+      <w:bookmarkEnd w:id="11"/>
     </w:p>
     <w:p>
       <w:r>
@@ -805,48 +3458,269 @@
     </w:p>
     <w:p>
       <w:pPr>
-        <w:pStyle w:val="Titre1"/>
-      </w:pPr>
-      <w:r>
-        <w:t>Analyse organiqu</w:t>
-      </w:r>
-      <w:r>
-        <w:t>e</w:t>
-      </w:r>
-    </w:p>
-    <w:p>
-      <w:pPr>
-        <w:pStyle w:val="Titre2"/>
-      </w:pPr>
+        <w:pStyle w:val="Titre3"/>
+      </w:pPr>
+      <w:bookmarkStart w:id="12" w:name="_Toc38273811"/>
       <w:r>
         <w:t>Environnement</w:t>
       </w:r>
+      <w:bookmarkEnd w:id="12"/>
+    </w:p>
+    <w:p>
+      <w:pPr>
+        <w:pStyle w:val="Titre4"/>
+      </w:pPr>
+      <w:bookmarkStart w:id="13" w:name="_Toc38273812"/>
+      <w:r>
+        <w:t>Laragon</w:t>
+      </w:r>
+      <w:bookmarkEnd w:id="13"/>
+    </w:p>
+    <w:p>
+      <w:r>
+        <w:t xml:space="preserve">Afin de pouvoir développer et tester mon application sur mon poste de travail, j’ai décidé d’utiliser l’application Laragon. Celle-ci me permet également d’avoir une base de données </w:t>
+      </w:r>
+      <w:r>
+        <w:t>phpMyAdmin</w:t>
+      </w:r>
+      <w:r>
+        <w:t>.</w:t>
+      </w:r>
+    </w:p>
+    <w:p>
+      <w:pPr>
+        <w:pStyle w:val="Titre4"/>
+      </w:pPr>
+      <w:bookmarkStart w:id="14" w:name="_Toc38273813"/>
+      <w:r>
+        <w:t>Visual Studio Code</w:t>
+      </w:r>
+      <w:bookmarkEnd w:id="14"/>
+    </w:p>
+    <w:p>
+      <w:pPr>
+        <w:rPr>
+          <w:lang w:val="fr-FR"/>
+        </w:rPr>
+      </w:pPr>
+      <w:r>
+        <w:rPr>
+          <w:lang w:val="fr-FR"/>
+        </w:rPr>
+        <w:t>Visual Studio Code me permet d</w:t>
+      </w:r>
+      <w:r>
+        <w:rPr>
+          <w:lang w:val="fr-FR"/>
+        </w:rPr>
+        <w:t xml:space="preserve">e facilement accéder au code stocker sur mon github. </w:t>
+      </w:r>
+      <w:r>
+        <w:rPr>
+          <w:lang w:val="fr-FR"/>
+        </w:rPr>
+        <w:t xml:space="preserve">Il me permet également de voir en temps réel mes fichiers </w:t>
+      </w:r>
+      <w:proofErr w:type="spellStart"/>
+      <w:r>
+        <w:rPr>
+          <w:lang w:val="fr-FR"/>
+        </w:rPr>
+        <w:t>markdown</w:t>
+      </w:r>
+      <w:proofErr w:type="spellEnd"/>
+      <w:r>
+        <w:rPr>
+          <w:lang w:val="fr-FR"/>
+        </w:rPr>
+        <w:t xml:space="preserve"> avant de les publier sur github.</w:t>
+      </w:r>
+    </w:p>
+    <w:p>
+      <w:pPr>
+        <w:pStyle w:val="Titre4"/>
+        <w:rPr>
+          <w:lang w:val="fr-FR"/>
+        </w:rPr>
+      </w:pPr>
+      <w:bookmarkStart w:id="15" w:name="_Toc38273815"/>
+      <w:r>
+        <w:rPr>
+          <w:lang w:val="fr-FR"/>
+        </w:rPr>
+        <w:t>EDUGE</w:t>
+      </w:r>
+      <w:bookmarkEnd w:id="15"/>
+    </w:p>
+    <w:p>
+      <w:pPr>
+        <w:rPr>
+          <w:lang w:val="fr-FR"/>
+        </w:rPr>
+      </w:pPr>
+      <w:r>
+        <w:rPr>
+          <w:lang w:val="fr-FR"/>
+        </w:rPr>
+        <w:t xml:space="preserve">Je </w:t>
+      </w:r>
+      <w:r>
+        <w:rPr>
+          <w:lang w:val="fr-FR"/>
+        </w:rPr>
+        <w:t>fais</w:t>
+      </w:r>
+      <w:r>
+        <w:rPr>
+          <w:lang w:val="fr-FR"/>
+        </w:rPr>
+        <w:t xml:space="preserve"> un backup de mon projet tous les deux jours sur mon drive EDUGE afin de répondre </w:t>
+      </w:r>
+      <w:r>
+        <w:rPr>
+          <w:lang w:val="fr-FR"/>
+        </w:rPr>
+        <w:t>aux demandes</w:t>
+      </w:r>
+      <w:r>
+        <w:rPr>
+          <w:lang w:val="fr-FR"/>
+        </w:rPr>
+        <w:t xml:space="preserve"> de mon enseignant sur mon évaluation. Si j’ai choisi EDUGE, c’est pour la raison que c’est une plateforme stable et fonctionnelle qui me permet de facilement partager des fichiers avec mon enseignant.</w:t>
+      </w:r>
+    </w:p>
+    <w:p>
+      <w:pPr>
+        <w:pStyle w:val="Titre4"/>
+        <w:rPr>
+          <w:lang w:val="fr-FR"/>
+        </w:rPr>
+      </w:pPr>
+      <w:bookmarkStart w:id="16" w:name="_Toc38273814"/>
+      <w:r>
+        <w:rPr>
+          <w:lang w:val="fr-FR"/>
+        </w:rPr>
+        <w:lastRenderedPageBreak/>
+        <w:t>Github Desktop</w:t>
+      </w:r>
+      <w:bookmarkEnd w:id="16"/>
+    </w:p>
+    <w:p>
+      <w:pPr>
+        <w:rPr>
+          <w:lang w:val="fr-FR"/>
+        </w:rPr>
+      </w:pPr>
+      <w:r>
+        <w:rPr>
+          <w:lang w:val="fr-FR"/>
+        </w:rPr>
+        <w:t>Ce logiciel me permet de facilement pouvoir mettre à jour le github avec mes fichiers stockés en local. Lorsqu’une modification dans un fichier est faite, github le détectes automatiquement et me propose de faire un nouveau commit.</w:t>
+      </w:r>
+    </w:p>
+    <w:p>
+      <w:pPr>
+        <w:keepNext/>
+      </w:pPr>
+      <w:r>
+        <w:rPr>
+          <w:noProof/>
+          <w:lang w:val="fr-FR"/>
+        </w:rPr>
+        <w:drawing>
+          <wp:inline distT="0" distB="0" distL="0" distR="0" wp14:anchorId="37354188" wp14:editId="1FC8032B">
+            <wp:extent cx="5943600" cy="4104005"/>
+            <wp:effectExtent l="0" t="0" r="0" b="0"/>
+            <wp:docPr id="5" name="Image 5"/>
+            <wp:cNvGraphicFramePr>
+              <a:graphicFrameLocks xmlns:a="http://schemas.openxmlformats.org/drawingml/2006/main" noChangeAspect="1"/>
+            </wp:cNvGraphicFramePr>
+            <a:graphic xmlns:a="http://schemas.openxmlformats.org/drawingml/2006/main">
+              <a:graphicData uri="http://schemas.openxmlformats.org/drawingml/2006/picture">
+                <pic:pic xmlns:pic="http://schemas.openxmlformats.org/drawingml/2006/picture">
+                  <pic:nvPicPr>
+                    <pic:cNvPr id="0" name="Picture 6"/>
+                    <pic:cNvPicPr>
+                      <a:picLocks noChangeAspect="1" noChangeArrowheads="1"/>
+                    </pic:cNvPicPr>
+                  </pic:nvPicPr>
+                  <pic:blipFill>
+                    <a:blip r:embed="rId10">
+                      <a:extLst>
+                        <a:ext uri="{28A0092B-C50C-407E-A947-70E740481C1C}">
+                          <a14:useLocalDpi xmlns:a14="http://schemas.microsoft.com/office/drawing/2010/main" val="0"/>
+                        </a:ext>
+                      </a:extLst>
+                    </a:blip>
+                    <a:srcRect/>
+                    <a:stretch>
+                      <a:fillRect/>
+                    </a:stretch>
+                  </pic:blipFill>
+                  <pic:spPr bwMode="auto">
+                    <a:xfrm>
+                      <a:off x="0" y="0"/>
+                      <a:ext cx="5943600" cy="4104005"/>
+                    </a:xfrm>
+                    <a:prstGeom prst="rect">
+                      <a:avLst/>
+                    </a:prstGeom>
+                    <a:noFill/>
+                    <a:ln>
+                      <a:noFill/>
+                    </a:ln>
+                  </pic:spPr>
+                </pic:pic>
+              </a:graphicData>
+            </a:graphic>
+          </wp:inline>
+        </w:drawing>
+      </w:r>
+    </w:p>
+    <w:p>
+      <w:pPr>
+        <w:pStyle w:val="Lgende"/>
+        <w:rPr>
+          <w:lang w:val="fr-FR"/>
+        </w:rPr>
+      </w:pPr>
+      <w:r>
+        <w:t xml:space="preserve">Figure </w:t>
+      </w:r>
+      <w:r>
+        <w:fldChar w:fldCharType="begin"/>
+      </w:r>
+      <w:r>
+        <w:instrText xml:space="preserve"> SEQ Figure \* ARABIC </w:instrText>
+      </w:r>
+      <w:r>
+        <w:fldChar w:fldCharType="separate"/>
+      </w:r>
+      <w:r>
+        <w:rPr>
+          <w:noProof/>
+        </w:rPr>
+        <w:t>1</w:t>
+      </w:r>
+      <w:r>
+        <w:fldChar w:fldCharType="end"/>
+      </w:r>
+      <w:r>
+        <w:t xml:space="preserve"> : Interface de Github Desktop</w:t>
+      </w:r>
     </w:p>
     <w:p>
       <w:pPr>
         <w:pStyle w:val="Titre3"/>
       </w:pPr>
-      <w:r>
-        <w:t>Laragon</w:t>
-      </w:r>
-    </w:p>
-    <w:p>
-      <w:r>
-        <w:t xml:space="preserve">Afin de pouvoir développer et tester mon application sur mon poste de travail, j’ai décidé d’utiliser l’application Laragon. Celle-ci me permet également d’avoir une base de données </w:t>
-      </w:r>
-      <w:r>
-        <w:t>phpMyAdmin</w:t>
-      </w:r>
-      <w:r>
-        <w:t>.</w:t>
-      </w:r>
-    </w:p>
-    <w:p>
-      <w:pPr>
-        <w:pStyle w:val="Titre2"/>
-      </w:pPr>
-      <w:r>
-        <w:t xml:space="preserve">Base de données </w:t>
+      <w:bookmarkStart w:id="17" w:name="_Toc38273816"/>
+      <w:r>
+        <w:t>Base de données</w:t>
+      </w:r>
+      <w:bookmarkEnd w:id="17"/>
+      <w:r>
+        <w:t xml:space="preserve"> </w:t>
       </w:r>
     </w:p>
     <w:p>
@@ -856,12 +3730,13 @@
     </w:p>
     <w:p>
       <w:pPr>
-        <w:pStyle w:val="Titre3"/>
-      </w:pPr>
-      <w:r>
-        <w:lastRenderedPageBreak/>
+        <w:pStyle w:val="Titre4"/>
+      </w:pPr>
+      <w:bookmarkStart w:id="18" w:name="_Toc38273817"/>
+      <w:r>
         <w:t>UML</w:t>
       </w:r>
+      <w:bookmarkEnd w:id="18"/>
     </w:p>
     <w:p>
       <w:r>
@@ -870,11 +3745,13 @@
     </w:p>
     <w:p>
       <w:pPr>
-        <w:pStyle w:val="Titre3"/>
-      </w:pPr>
+        <w:pStyle w:val="Titre4"/>
+      </w:pPr>
+      <w:bookmarkStart w:id="19" w:name="_Toc38273818"/>
       <w:r>
         <w:t>Privilèges</w:t>
       </w:r>
+      <w:bookmarkEnd w:id="19"/>
     </w:p>
     <w:p>
       <w:r>
@@ -922,41 +3799,355 @@
     </w:p>
     <w:p>
       <w:pPr>
+        <w:pStyle w:val="Titre4"/>
+      </w:pPr>
+      <w:bookmarkStart w:id="20" w:name="_Toc38273819"/>
+      <w:r>
+        <w:t>Structure</w:t>
+      </w:r>
+      <w:bookmarkEnd w:id="20"/>
+    </w:p>
+    <w:p>
+      <w:r>
+        <w:t>Ma base de données est structurée de la manière suivante</w:t>
+      </w:r>
+      <w:r>
+        <w:t> :</w:t>
+      </w:r>
+    </w:p>
+    <w:p>
+      <w:pPr>
+        <w:keepNext/>
+      </w:pPr>
+      <w:r>
+        <w:rPr>
+          <w:noProof/>
+        </w:rPr>
+        <w:lastRenderedPageBreak/>
+        <w:drawing>
+          <wp:inline distT="0" distB="0" distL="0" distR="0" wp14:anchorId="0D09396E" wp14:editId="26C33F49">
+            <wp:extent cx="5986145" cy="3083560"/>
+            <wp:effectExtent l="0" t="0" r="0" b="2540"/>
+            <wp:docPr id="4" name="Image 4"/>
+            <wp:cNvGraphicFramePr>
+              <a:graphicFrameLocks xmlns:a="http://schemas.openxmlformats.org/drawingml/2006/main" noChangeAspect="1"/>
+            </wp:cNvGraphicFramePr>
+            <a:graphic xmlns:a="http://schemas.openxmlformats.org/drawingml/2006/main">
+              <a:graphicData uri="http://schemas.openxmlformats.org/drawingml/2006/picture">
+                <pic:pic xmlns:pic="http://schemas.openxmlformats.org/drawingml/2006/picture">
+                  <pic:nvPicPr>
+                    <pic:cNvPr id="0" name="Picture 5"/>
+                    <pic:cNvPicPr>
+                      <a:picLocks noChangeAspect="1" noChangeArrowheads="1"/>
+                    </pic:cNvPicPr>
+                  </pic:nvPicPr>
+                  <pic:blipFill>
+                    <a:blip r:embed="rId11" cstate="print">
+                      <a:extLst>
+                        <a:ext uri="{28A0092B-C50C-407E-A947-70E740481C1C}">
+                          <a14:useLocalDpi xmlns:a14="http://schemas.microsoft.com/office/drawing/2010/main" val="0"/>
+                        </a:ext>
+                      </a:extLst>
+                    </a:blip>
+                    <a:srcRect/>
+                    <a:stretch>
+                      <a:fillRect/>
+                    </a:stretch>
+                  </pic:blipFill>
+                  <pic:spPr bwMode="auto">
+                    <a:xfrm>
+                      <a:off x="0" y="0"/>
+                      <a:ext cx="5986145" cy="3083560"/>
+                    </a:xfrm>
+                    <a:prstGeom prst="rect">
+                      <a:avLst/>
+                    </a:prstGeom>
+                    <a:noFill/>
+                    <a:ln>
+                      <a:noFill/>
+                    </a:ln>
+                  </pic:spPr>
+                </pic:pic>
+              </a:graphicData>
+            </a:graphic>
+          </wp:inline>
+        </w:drawing>
+      </w:r>
+    </w:p>
+    <w:p>
+      <w:pPr>
+        <w:pStyle w:val="Lgende"/>
+      </w:pPr>
+      <w:r>
+        <w:t xml:space="preserve">Figure </w:t>
+      </w:r>
+      <w:r>
+        <w:fldChar w:fldCharType="begin"/>
+      </w:r>
+      <w:r>
+        <w:instrText xml:space="preserve"> SEQ Figure \* ARABIC </w:instrText>
+      </w:r>
+      <w:r>
+        <w:fldChar w:fldCharType="separate"/>
+      </w:r>
+      <w:r>
+        <w:rPr>
+          <w:noProof/>
+        </w:rPr>
+        <w:t>2</w:t>
+      </w:r>
+      <w:r>
+        <w:fldChar w:fldCharType="end"/>
+      </w:r>
+      <w:r>
+        <w:t xml:space="preserve"> : la structure de la base de données en V5</w:t>
+      </w:r>
+    </w:p>
+    <w:p>
+      <w:pPr>
         <w:pStyle w:val="Titre3"/>
       </w:pPr>
-      <w:r>
-        <w:t>Structure</w:t>
-      </w:r>
-    </w:p>
-    <w:p>
-      <w:r>
-        <w:t>Ma base de données est structurée de la manière suivante</w:t>
-      </w:r>
-      <w:r>
-        <w:t> :</w:t>
-      </w:r>
-    </w:p>
-    <w:p>
-      <w:pPr>
-        <w:pStyle w:val="Titre3"/>
-      </w:pPr>
+      <w:bookmarkStart w:id="21" w:name="_Toc38273820"/>
       <w:r>
         <w:t>Données de tests</w:t>
       </w:r>
+      <w:bookmarkEnd w:id="21"/>
     </w:p>
     <w:p>
       <w:r>
         <w:t>Pour tester mon api, j’ai créé des utilisateurs, des restaurants et toutes les données dont j’avais besoin afin d’effectuer des tests. Voici la liste des utilisateurs :</w:t>
       </w:r>
     </w:p>
+    <w:tbl>
+      <w:tblPr>
+        <w:tblStyle w:val="Grilledutableau"/>
+        <w:tblW w:w="0" w:type="auto"/>
+        <w:tblBorders>
+          <w:top w:val="none" w:sz="0" w:space="0" w:color="auto"/>
+          <w:left w:val="none" w:sz="0" w:space="0" w:color="auto"/>
+          <w:bottom w:val="none" w:sz="0" w:space="0" w:color="auto"/>
+          <w:right w:val="none" w:sz="0" w:space="0" w:color="auto"/>
+          <w:insideH w:val="none" w:sz="0" w:space="0" w:color="auto"/>
+          <w:insideV w:val="none" w:sz="0" w:space="0" w:color="auto"/>
+        </w:tblBorders>
+        <w:tblLook w:val="04A0" w:firstRow="1" w:lastRow="0" w:firstColumn="1" w:lastColumn="0" w:noHBand="0" w:noVBand="1"/>
+      </w:tblPr>
+      <w:tblGrid>
+        <w:gridCol w:w="4675"/>
+        <w:gridCol w:w="4675"/>
+      </w:tblGrid>
+      <w:tr>
+        <w:tc>
+          <w:tcPr>
+            <w:tcW w:w="4675" w:type="dxa"/>
+          </w:tcPr>
+          <w:p>
+            <w:pPr>
+              <w:pStyle w:val="Titre4"/>
+              <w:outlineLvl w:val="3"/>
+            </w:pPr>
+            <w:bookmarkStart w:id="22" w:name="_Toc38273821"/>
+            <w:r>
+              <w:t>Administrateur système :</w:t>
+            </w:r>
+            <w:bookmarkEnd w:id="22"/>
+          </w:p>
+          <w:p>
+            <w:pPr>
+              <w:pStyle w:val="Paragraphedeliste"/>
+              <w:numPr>
+                <w:ilvl w:val="0"/>
+                <w:numId w:val="2"/>
+              </w:numPr>
+            </w:pPr>
+            <w:r>
+              <w:t>Username : 2008</w:t>
+            </w:r>
+          </w:p>
+          <w:p>
+            <w:pPr>
+              <w:pStyle w:val="Paragraphedeliste"/>
+              <w:numPr>
+                <w:ilvl w:val="0"/>
+                <w:numId w:val="2"/>
+              </w:numPr>
+            </w:pPr>
+            <w:r>
+              <w:t>Password : admin</w:t>
+            </w:r>
+          </w:p>
+        </w:tc>
+        <w:tc>
+          <w:tcPr>
+            <w:tcW w:w="4675" w:type="dxa"/>
+          </w:tcPr>
+          <w:p>
+            <w:pPr>
+              <w:pStyle w:val="Titre4"/>
+              <w:outlineLvl w:val="3"/>
+            </w:pPr>
+            <w:bookmarkStart w:id="23" w:name="_Toc38273822"/>
+            <w:r>
+              <w:t>Manager du restaurant :</w:t>
+            </w:r>
+            <w:bookmarkEnd w:id="23"/>
+          </w:p>
+          <w:p>
+            <w:pPr>
+              <w:pStyle w:val="Paragraphedeliste"/>
+              <w:numPr>
+                <w:ilvl w:val="0"/>
+                <w:numId w:val="2"/>
+              </w:numPr>
+              <w:spacing w:after="160" w:line="259" w:lineRule="auto"/>
+            </w:pPr>
+            <w:r>
+              <w:t>Username : 3383</w:t>
+            </w:r>
+          </w:p>
+          <w:p>
+            <w:pPr>
+              <w:pStyle w:val="Paragraphedeliste"/>
+              <w:numPr>
+                <w:ilvl w:val="0"/>
+                <w:numId w:val="2"/>
+              </w:numPr>
+              <w:spacing w:after="160" w:line="259" w:lineRule="auto"/>
+            </w:pPr>
+            <w:r>
+              <w:t>Password : manager</w:t>
+            </w:r>
+          </w:p>
+          <w:p>
+            <w:pPr>
+              <w:pStyle w:val="Paragraphedeliste"/>
+              <w:numPr>
+                <w:ilvl w:val="0"/>
+                <w:numId w:val="2"/>
+              </w:numPr>
+            </w:pPr>
+          </w:p>
+          <w:p/>
+        </w:tc>
+      </w:tr>
+      <w:tr>
+        <w:tc>
+          <w:tcPr>
+            <w:tcW w:w="4675" w:type="dxa"/>
+          </w:tcPr>
+          <w:p>
+            <w:pPr>
+              <w:pStyle w:val="Titre4"/>
+              <w:outlineLvl w:val="3"/>
+            </w:pPr>
+            <w:bookmarkStart w:id="24" w:name="_Toc38273823"/>
+            <w:r>
+              <w:t>Employé 1 :</w:t>
+            </w:r>
+            <w:bookmarkEnd w:id="24"/>
+          </w:p>
+          <w:p>
+            <w:pPr>
+              <w:pStyle w:val="Paragraphedeliste"/>
+              <w:numPr>
+                <w:ilvl w:val="0"/>
+                <w:numId w:val="2"/>
+              </w:numPr>
+              <w:spacing w:after="160" w:line="259" w:lineRule="auto"/>
+            </w:pPr>
+            <w:r>
+              <w:t>Username : 5243</w:t>
+            </w:r>
+          </w:p>
+          <w:p>
+            <w:pPr>
+              <w:pStyle w:val="Paragraphedeliste"/>
+              <w:numPr>
+                <w:ilvl w:val="0"/>
+                <w:numId w:val="2"/>
+              </w:numPr>
+              <w:spacing w:after="160" w:line="259" w:lineRule="auto"/>
+            </w:pPr>
+            <w:r>
+              <w:t>Password : e1</w:t>
+            </w:r>
+          </w:p>
+          <w:p/>
+        </w:tc>
+        <w:tc>
+          <w:tcPr>
+            <w:tcW w:w="4675" w:type="dxa"/>
+          </w:tcPr>
+          <w:p>
+            <w:pPr>
+              <w:pStyle w:val="Titre4"/>
+              <w:outlineLvl w:val="3"/>
+            </w:pPr>
+            <w:bookmarkStart w:id="25" w:name="_Toc38273824"/>
+            <w:r>
+              <w:t xml:space="preserve">Employé </w:t>
+            </w:r>
+            <w:r>
+              <w:t>2 :</w:t>
+            </w:r>
+            <w:bookmarkEnd w:id="25"/>
+          </w:p>
+          <w:p>
+            <w:pPr>
+              <w:pStyle w:val="Paragraphedeliste"/>
+              <w:numPr>
+                <w:ilvl w:val="0"/>
+                <w:numId w:val="2"/>
+              </w:numPr>
+            </w:pPr>
+            <w:r>
+              <w:t>Username : 9902</w:t>
+            </w:r>
+          </w:p>
+          <w:p>
+            <w:pPr>
+              <w:pStyle w:val="Paragraphedeliste"/>
+              <w:numPr>
+                <w:ilvl w:val="0"/>
+                <w:numId w:val="2"/>
+              </w:numPr>
+            </w:pPr>
+            <w:r>
+              <w:t>Password : e2</w:t>
+            </w:r>
+          </w:p>
+        </w:tc>
+      </w:tr>
+    </w:tbl>
     <w:p/>
     <w:p/>
     <w:p/>
+    <w:p>
+      <w:r>
+        <w:br w:type="page"/>
+      </w:r>
+    </w:p>
+    <w:p>
+      <w:pPr>
+        <w:pStyle w:val="Titre1"/>
+      </w:pPr>
+      <w:bookmarkStart w:id="26" w:name="_Toc38273825"/>
+      <w:r>
+        <w:lastRenderedPageBreak/>
+        <w:t>Glossaire</w:t>
+      </w:r>
+      <w:bookmarkEnd w:id="26"/>
+    </w:p>
+    <w:p/>
+    <w:p/>
     <w:sectPr>
-      <w:footerReference w:type="default" r:id="rId7"/>
+      <w:headerReference w:type="default" r:id="rId12"/>
+      <w:footerReference w:type="default" r:id="rId13"/>
       <w:pgSz w:w="12240" w:h="15840"/>
       <w:pgMar w:top="1440" w:right="1440" w:bottom="1440" w:left="1440" w:header="720" w:footer="720" w:gutter="0"/>
+      <w:pgNumType w:start="0"/>
       <w:cols w:space="720"/>
+      <w:titlePg/>
       <w:docGrid w:linePitch="360"/>
     </w:sectPr>
   </w:body>
@@ -1217,6 +4408,26 @@
     </w:p>
   </w:footnote>
 </w:footnotes>
+</file>
+
+<file path=word/header1.xml><?xml version="1.0" encoding="utf-8"?>
+<w:hdr xmlns:wpc="http://schemas.microsoft.com/office/word/2010/wordprocessingCanvas" xmlns:cx="http://schemas.microsoft.com/office/drawing/2014/chartex" xmlns:cx1="http://schemas.microsoft.com/office/drawing/2015/9/8/chartex" xmlns:cx2="http://schemas.microsoft.com/office/drawing/2015/10/21/chartex" xmlns:cx3="http://schemas.microsoft.com/office/drawing/2016/5/9/chartex" xmlns:cx4="http://schemas.microsoft.com/office/drawing/2016/5/10/chartex" xmlns:cx5="http://schemas.microsoft.com/office/drawing/2016/5/11/chartex" xmlns:cx6="http://schemas.microsoft.com/office/drawing/2016/5/12/chartex" xmlns:cx7="http://schemas.microsoft.com/office/drawing/2016/5/13/chartex" xmlns:cx8="http://schemas.microsoft.com/office/drawing/2016/5/14/chartex" xmlns:mc="http://schemas.openxmlformats.org/markup-compatibility/2006" xmlns:aink="http://schemas.microsoft.com/office/drawing/2016/ink" xmlns:am3d="http://schemas.microsoft.com/office/drawing/2017/model3d" xmlns:o="urn:schemas-microsoft-com:office:office" xmlns:r="http://schemas.openxmlformats.org/officeDocument/2006/relationships" xmlns:m="http://schemas.openxmlformats.org/officeDocument/2006/math" xmlns:v="urn:schemas-microsoft-com:vml" xmlns:wp14="http://schemas.microsoft.com/office/word/2010/wordprocessingDrawing" xmlns:wp="http://schemas.openxmlformats.org/drawingml/2006/wordprocessingDrawing" xmlns:w10="urn:schemas-microsoft-com:office:word" xmlns:w="http://schemas.openxmlformats.org/wordprocessingml/2006/main" xmlns:w14="http://schemas.microsoft.com/office/word/2010/wordml" xmlns:w15="http://schemas.microsoft.com/office/word/2012/wordml" xmlns:w16cid="http://schemas.microsoft.com/office/word/2016/wordml/cid" xmlns:w16se="http://schemas.microsoft.com/office/word/2015/wordml/symex" xmlns:wpg="http://schemas.microsoft.com/office/word/2010/wordprocessingGroup" xmlns:wpi="http://schemas.microsoft.com/office/word/2010/wordprocessingInk" xmlns:wne="http://schemas.microsoft.com/office/word/2006/wordml" xmlns:wps="http://schemas.microsoft.com/office/word/2010/wordprocessingShape" mc:Ignorable="w14 w15 w16se w16cid wp14">
+  <w:p>
+    <w:pPr>
+      <w:pStyle w:val="En-tte"/>
+    </w:pPr>
+    <w:r>
+      <w:t>RESA v1</w:t>
+    </w:r>
+    <w:r>
+      <w:tab/>
+    </w:r>
+    <w:r>
+      <w:tab/>
+      <w:t>Travail de diplôme ES</w:t>
+    </w:r>
+  </w:p>
+</w:hdr>
 </file>
 
 <file path=word/numbering.xml><?xml version="1.0" encoding="utf-8"?>
@@ -1959,7 +5170,7 @@
     <w:link w:val="Titre1Car"/>
     <w:uiPriority w:val="9"/>
     <w:qFormat/>
-    <w:rsid w:val="005C5C25"/>
+    <w:rsid w:val="00414685"/>
     <w:pPr>
       <w:keepNext/>
       <w:keepLines/>
@@ -1969,8 +5180,8 @@
     <w:rPr>
       <w:rFonts w:eastAsiaTheme="majorEastAsia"/>
       <w:color w:val="2F5496" w:themeColor="accent1" w:themeShade="BF"/>
-      <w:sz w:val="32"/>
-      <w:szCs w:val="32"/>
+      <w:sz w:val="40"/>
+      <w:szCs w:val="40"/>
     </w:rPr>
   </w:style>
   <w:style w:type="paragraph" w:styleId="Titre2">
@@ -1981,7 +5192,7 @@
     <w:uiPriority w:val="9"/>
     <w:unhideWhenUsed/>
     <w:qFormat/>
-    <w:rsid w:val="005C5C25"/>
+    <w:rsid w:val="00414685"/>
     <w:pPr>
       <w:keepNext/>
       <w:keepLines/>
@@ -1991,8 +5202,8 @@
     <w:rPr>
       <w:rFonts w:eastAsiaTheme="majorEastAsia"/>
       <w:color w:val="2F5496" w:themeColor="accent1" w:themeShade="BF"/>
-      <w:sz w:val="26"/>
-      <w:szCs w:val="26"/>
+      <w:sz w:val="36"/>
+      <w:szCs w:val="36"/>
     </w:rPr>
   </w:style>
   <w:style w:type="paragraph" w:styleId="Titre3">
@@ -2003,7 +5214,7 @@
     <w:uiPriority w:val="9"/>
     <w:unhideWhenUsed/>
     <w:qFormat/>
-    <w:rsid w:val="00CB2CBD"/>
+    <w:rsid w:val="00414685"/>
     <w:pPr>
       <w:keepNext/>
       <w:keepLines/>
@@ -2013,8 +5224,8 @@
     <w:rPr>
       <w:rFonts w:asciiTheme="majorHAnsi" w:eastAsiaTheme="majorEastAsia" w:hAnsiTheme="majorHAnsi" w:cstheme="majorBidi"/>
       <w:color w:val="1F3763" w:themeColor="accent1" w:themeShade="7F"/>
-      <w:sz w:val="24"/>
-      <w:szCs w:val="24"/>
+      <w:sz w:val="32"/>
+      <w:szCs w:val="32"/>
     </w:rPr>
   </w:style>
   <w:style w:type="paragraph" w:styleId="Titre4">
@@ -2025,7 +5236,7 @@
     <w:uiPriority w:val="9"/>
     <w:unhideWhenUsed/>
     <w:qFormat/>
-    <w:rsid w:val="00996816"/>
+    <w:rsid w:val="00414685"/>
     <w:pPr>
       <w:keepNext/>
       <w:keepLines/>
@@ -2037,6 +5248,73 @@
       <w:i/>
       <w:iCs/>
       <w:color w:val="2F5496" w:themeColor="accent1" w:themeShade="BF"/>
+      <w:sz w:val="28"/>
+      <w:szCs w:val="28"/>
+    </w:rPr>
+  </w:style>
+  <w:style w:type="paragraph" w:styleId="Titre5">
+    <w:name w:val="heading 5"/>
+    <w:basedOn w:val="Normal"/>
+    <w:next w:val="Normal"/>
+    <w:link w:val="Titre5Car"/>
+    <w:uiPriority w:val="9"/>
+    <w:semiHidden/>
+    <w:unhideWhenUsed/>
+    <w:qFormat/>
+    <w:rsid w:val="00414685"/>
+    <w:pPr>
+      <w:keepNext/>
+      <w:keepLines/>
+      <w:spacing w:before="40" w:after="0"/>
+      <w:outlineLvl w:val="4"/>
+    </w:pPr>
+    <w:rPr>
+      <w:rFonts w:asciiTheme="majorHAnsi" w:eastAsiaTheme="majorEastAsia" w:hAnsiTheme="majorHAnsi" w:cstheme="majorBidi"/>
+      <w:color w:val="2F5496" w:themeColor="accent1" w:themeShade="BF"/>
+    </w:rPr>
+  </w:style>
+  <w:style w:type="paragraph" w:styleId="Titre6">
+    <w:name w:val="heading 6"/>
+    <w:basedOn w:val="Normal"/>
+    <w:next w:val="Normal"/>
+    <w:link w:val="Titre6Car"/>
+    <w:uiPriority w:val="9"/>
+    <w:semiHidden/>
+    <w:unhideWhenUsed/>
+    <w:qFormat/>
+    <w:rsid w:val="00414685"/>
+    <w:pPr>
+      <w:keepNext/>
+      <w:keepLines/>
+      <w:spacing w:before="40" w:after="0"/>
+      <w:outlineLvl w:val="5"/>
+    </w:pPr>
+    <w:rPr>
+      <w:rFonts w:asciiTheme="majorHAnsi" w:eastAsiaTheme="majorEastAsia" w:hAnsiTheme="majorHAnsi" w:cstheme="majorBidi"/>
+      <w:color w:val="1F3763" w:themeColor="accent1" w:themeShade="7F"/>
+    </w:rPr>
+  </w:style>
+  <w:style w:type="paragraph" w:styleId="Titre7">
+    <w:name w:val="heading 7"/>
+    <w:basedOn w:val="Normal"/>
+    <w:next w:val="Normal"/>
+    <w:link w:val="Titre7Car"/>
+    <w:uiPriority w:val="9"/>
+    <w:semiHidden/>
+    <w:unhideWhenUsed/>
+    <w:qFormat/>
+    <w:rsid w:val="00414685"/>
+    <w:pPr>
+      <w:keepNext/>
+      <w:keepLines/>
+      <w:spacing w:before="40" w:after="0"/>
+      <w:outlineLvl w:val="6"/>
+    </w:pPr>
+    <w:rPr>
+      <w:rFonts w:asciiTheme="majorHAnsi" w:eastAsiaTheme="majorEastAsia" w:hAnsiTheme="majorHAnsi" w:cstheme="majorBidi"/>
+      <w:i/>
+      <w:iCs/>
+      <w:color w:val="1F3763" w:themeColor="accent1" w:themeShade="7F"/>
     </w:rPr>
   </w:style>
   <w:style w:type="character" w:default="1" w:styleId="Policepardfaut">
@@ -2222,12 +5500,12 @@
     <w:basedOn w:val="Policepardfaut"/>
     <w:link w:val="Titre1"/>
     <w:uiPriority w:val="9"/>
-    <w:rsid w:val="005C5C25"/>
+    <w:rsid w:val="00414685"/>
     <w:rPr>
       <w:rFonts w:ascii="Arial" w:eastAsiaTheme="majorEastAsia" w:hAnsi="Arial" w:cs="Arial"/>
       <w:color w:val="2F5496" w:themeColor="accent1" w:themeShade="BF"/>
-      <w:sz w:val="32"/>
-      <w:szCs w:val="32"/>
+      <w:sz w:val="40"/>
+      <w:szCs w:val="40"/>
       <w:lang w:val="fr-CH"/>
     </w:rPr>
   </w:style>
@@ -2236,12 +5514,12 @@
     <w:basedOn w:val="Policepardfaut"/>
     <w:link w:val="Titre2"/>
     <w:uiPriority w:val="9"/>
-    <w:rsid w:val="005C5C25"/>
+    <w:rsid w:val="00414685"/>
     <w:rPr>
       <w:rFonts w:ascii="Arial" w:eastAsiaTheme="majorEastAsia" w:hAnsi="Arial" w:cs="Arial"/>
       <w:color w:val="2F5496" w:themeColor="accent1" w:themeShade="BF"/>
-      <w:sz w:val="26"/>
-      <w:szCs w:val="26"/>
+      <w:sz w:val="36"/>
+      <w:szCs w:val="36"/>
       <w:lang w:val="fr-CH"/>
     </w:rPr>
   </w:style>
@@ -2261,12 +5539,12 @@
     <w:basedOn w:val="Policepardfaut"/>
     <w:link w:val="Titre3"/>
     <w:uiPriority w:val="9"/>
-    <w:rsid w:val="00CB2CBD"/>
+    <w:rsid w:val="00414685"/>
     <w:rPr>
       <w:rFonts w:asciiTheme="majorHAnsi" w:eastAsiaTheme="majorEastAsia" w:hAnsiTheme="majorHAnsi" w:cstheme="majorBidi"/>
       <w:color w:val="1F3763" w:themeColor="accent1" w:themeShade="7F"/>
-      <w:sz w:val="24"/>
-      <w:szCs w:val="24"/>
+      <w:sz w:val="32"/>
+      <w:szCs w:val="32"/>
       <w:lang w:val="fr-CH"/>
     </w:rPr>
   </w:style>
@@ -2331,16 +5609,202 @@
     <w:basedOn w:val="Policepardfaut"/>
     <w:link w:val="Titre4"/>
     <w:uiPriority w:val="9"/>
-    <w:rsid w:val="00996816"/>
+    <w:rsid w:val="00414685"/>
     <w:rPr>
       <w:rFonts w:asciiTheme="majorHAnsi" w:eastAsiaTheme="majorEastAsia" w:hAnsiTheme="majorHAnsi" w:cstheme="majorBidi"/>
       <w:i/>
       <w:iCs/>
       <w:color w:val="2F5496" w:themeColor="accent1" w:themeShade="BF"/>
+      <w:sz w:val="28"/>
+      <w:szCs w:val="28"/>
+      <w:lang w:val="fr-CH"/>
+    </w:rPr>
+  </w:style>
+  <w:style w:type="paragraph" w:styleId="Sansinterligne">
+    <w:name w:val="No Spacing"/>
+    <w:link w:val="SansinterligneCar"/>
+    <w:uiPriority w:val="1"/>
+    <w:qFormat/>
+    <w:rsid w:val="00FF4795"/>
+    <w:pPr>
+      <w:spacing w:after="0" w:line="240" w:lineRule="auto"/>
+    </w:pPr>
+    <w:rPr>
+      <w:rFonts w:eastAsiaTheme="minorEastAsia"/>
+    </w:rPr>
+  </w:style>
+  <w:style w:type="character" w:customStyle="1" w:styleId="SansinterligneCar">
+    <w:name w:val="Sans interligne Car"/>
+    <w:basedOn w:val="Policepardfaut"/>
+    <w:link w:val="Sansinterligne"/>
+    <w:uiPriority w:val="1"/>
+    <w:rsid w:val="00FF4795"/>
+    <w:rPr>
+      <w:rFonts w:eastAsiaTheme="minorEastAsia"/>
+    </w:rPr>
+  </w:style>
+  <w:style w:type="paragraph" w:styleId="En-ttedetabledesmatires">
+    <w:name w:val="TOC Heading"/>
+    <w:basedOn w:val="Titre1"/>
+    <w:next w:val="Normal"/>
+    <w:uiPriority w:val="39"/>
+    <w:unhideWhenUsed/>
+    <w:qFormat/>
+    <w:rsid w:val="0083295E"/>
+    <w:pPr>
+      <w:outlineLvl w:val="9"/>
+    </w:pPr>
+    <w:rPr>
+      <w:rFonts w:asciiTheme="majorHAnsi" w:hAnsiTheme="majorHAnsi" w:cstheme="majorBidi"/>
+      <w:lang w:val="en-US"/>
+    </w:rPr>
+  </w:style>
+  <w:style w:type="paragraph" w:styleId="TM1">
+    <w:name w:val="toc 1"/>
+    <w:basedOn w:val="Normal"/>
+    <w:next w:val="Normal"/>
+    <w:autoRedefine/>
+    <w:uiPriority w:val="39"/>
+    <w:unhideWhenUsed/>
+    <w:rsid w:val="0083295E"/>
+    <w:pPr>
+      <w:spacing w:after="100"/>
+    </w:pPr>
+  </w:style>
+  <w:style w:type="paragraph" w:styleId="TM2">
+    <w:name w:val="toc 2"/>
+    <w:basedOn w:val="Normal"/>
+    <w:next w:val="Normal"/>
+    <w:autoRedefine/>
+    <w:uiPriority w:val="39"/>
+    <w:unhideWhenUsed/>
+    <w:rsid w:val="0083295E"/>
+    <w:pPr>
+      <w:spacing w:after="100"/>
+      <w:ind w:left="200"/>
+    </w:pPr>
+  </w:style>
+  <w:style w:type="paragraph" w:styleId="TM3">
+    <w:name w:val="toc 3"/>
+    <w:basedOn w:val="Normal"/>
+    <w:next w:val="Normal"/>
+    <w:autoRedefine/>
+    <w:uiPriority w:val="39"/>
+    <w:unhideWhenUsed/>
+    <w:rsid w:val="0083295E"/>
+    <w:pPr>
+      <w:spacing w:after="100"/>
+      <w:ind w:left="400"/>
+    </w:pPr>
+  </w:style>
+  <w:style w:type="character" w:styleId="Lienhypertexte">
+    <w:name w:val="Hyperlink"/>
+    <w:basedOn w:val="Policepardfaut"/>
+    <w:uiPriority w:val="99"/>
+    <w:unhideWhenUsed/>
+    <w:rsid w:val="0083295E"/>
+    <w:rPr>
+      <w:color w:val="0563C1" w:themeColor="hyperlink"/>
+      <w:u w:val="single"/>
+    </w:rPr>
+  </w:style>
+  <w:style w:type="paragraph" w:styleId="Lgende">
+    <w:name w:val="caption"/>
+    <w:basedOn w:val="Normal"/>
+    <w:next w:val="Normal"/>
+    <w:uiPriority w:val="35"/>
+    <w:unhideWhenUsed/>
+    <w:qFormat/>
+    <w:rsid w:val="00694A30"/>
+    <w:pPr>
+      <w:spacing w:after="200" w:line="240" w:lineRule="auto"/>
+    </w:pPr>
+    <w:rPr>
+      <w:i/>
+      <w:iCs/>
+      <w:color w:val="44546A" w:themeColor="text2"/>
+      <w:sz w:val="18"/>
+      <w:szCs w:val="18"/>
+    </w:rPr>
+  </w:style>
+  <w:style w:type="table" w:styleId="Grilledutableau">
+    <w:name w:val="Table Grid"/>
+    <w:basedOn w:val="TableauNormal"/>
+    <w:uiPriority w:val="39"/>
+    <w:rsid w:val="00694A30"/>
+    <w:pPr>
+      <w:spacing w:after="0" w:line="240" w:lineRule="auto"/>
+    </w:pPr>
+    <w:tblPr>
+      <w:tblBorders>
+        <w:top w:val="single" w:sz="4" w:space="0" w:color="auto"/>
+        <w:left w:val="single" w:sz="4" w:space="0" w:color="auto"/>
+        <w:bottom w:val="single" w:sz="4" w:space="0" w:color="auto"/>
+        <w:right w:val="single" w:sz="4" w:space="0" w:color="auto"/>
+        <w:insideH w:val="single" w:sz="4" w:space="0" w:color="auto"/>
+        <w:insideV w:val="single" w:sz="4" w:space="0" w:color="auto"/>
+      </w:tblBorders>
+    </w:tblPr>
+  </w:style>
+  <w:style w:type="character" w:customStyle="1" w:styleId="Titre5Car">
+    <w:name w:val="Titre 5 Car"/>
+    <w:basedOn w:val="Policepardfaut"/>
+    <w:link w:val="Titre5"/>
+    <w:uiPriority w:val="9"/>
+    <w:semiHidden/>
+    <w:rsid w:val="00414685"/>
+    <w:rPr>
+      <w:rFonts w:asciiTheme="majorHAnsi" w:eastAsiaTheme="majorEastAsia" w:hAnsiTheme="majorHAnsi" w:cstheme="majorBidi"/>
+      <w:color w:val="2F5496" w:themeColor="accent1" w:themeShade="BF"/>
       <w:sz w:val="20"/>
       <w:szCs w:val="20"/>
       <w:lang w:val="fr-CH"/>
     </w:rPr>
+  </w:style>
+  <w:style w:type="character" w:customStyle="1" w:styleId="Titre6Car">
+    <w:name w:val="Titre 6 Car"/>
+    <w:basedOn w:val="Policepardfaut"/>
+    <w:link w:val="Titre6"/>
+    <w:uiPriority w:val="9"/>
+    <w:semiHidden/>
+    <w:rsid w:val="00414685"/>
+    <w:rPr>
+      <w:rFonts w:asciiTheme="majorHAnsi" w:eastAsiaTheme="majorEastAsia" w:hAnsiTheme="majorHAnsi" w:cstheme="majorBidi"/>
+      <w:color w:val="1F3763" w:themeColor="accent1" w:themeShade="7F"/>
+      <w:sz w:val="20"/>
+      <w:szCs w:val="20"/>
+      <w:lang w:val="fr-CH"/>
+    </w:rPr>
+  </w:style>
+  <w:style w:type="character" w:customStyle="1" w:styleId="Titre7Car">
+    <w:name w:val="Titre 7 Car"/>
+    <w:basedOn w:val="Policepardfaut"/>
+    <w:link w:val="Titre7"/>
+    <w:uiPriority w:val="9"/>
+    <w:semiHidden/>
+    <w:rsid w:val="00414685"/>
+    <w:rPr>
+      <w:rFonts w:asciiTheme="majorHAnsi" w:eastAsiaTheme="majorEastAsia" w:hAnsiTheme="majorHAnsi" w:cstheme="majorBidi"/>
+      <w:i/>
+      <w:iCs/>
+      <w:color w:val="1F3763" w:themeColor="accent1" w:themeShade="7F"/>
+      <w:sz w:val="20"/>
+      <w:szCs w:val="20"/>
+      <w:lang w:val="fr-CH"/>
+    </w:rPr>
+  </w:style>
+  <w:style w:type="paragraph" w:styleId="TM4">
+    <w:name w:val="toc 4"/>
+    <w:basedOn w:val="Normal"/>
+    <w:next w:val="Normal"/>
+    <w:autoRedefine/>
+    <w:uiPriority w:val="39"/>
+    <w:unhideWhenUsed/>
+    <w:rsid w:val="00414685"/>
+    <w:pPr>
+      <w:spacing w:after="100"/>
+      <w:ind w:left="600"/>
+    </w:pPr>
   </w:style>
 </w:styles>
 </file>
@@ -2389,14 +5853,14 @@
     <w:charset w:val="00"/>
     <w:family w:val="swiss"/>
     <w:pitch w:val="variable"/>
-    <w:sig w:usb0="E0002EFF" w:usb1="C000785B" w:usb2="00000009" w:usb3="00000000" w:csb0="000001FF" w:csb1="00000000"/>
+    <w:sig w:usb0="E0002AFF" w:usb1="C0007843" w:usb2="00000009" w:usb3="00000000" w:csb0="000001FF" w:csb1="00000000"/>
   </w:font>
   <w:font w:name="Calibri">
     <w:panose1 w:val="020F0502020204030204"/>
     <w:charset w:val="00"/>
     <w:family w:val="swiss"/>
     <w:pitch w:val="variable"/>
-    <w:sig w:usb0="E4002EFF" w:usb1="C000247B" w:usb2="00000009" w:usb3="00000000" w:csb0="000001FF" w:csb1="00000000"/>
+    <w:sig w:usb0="E1002AFF" w:usb1="4000ACFF" w:usb2="00000009" w:usb3="00000000" w:csb0="000001FF" w:csb1="00000000"/>
   </w:font>
   <w:font w:name="Courier New">
     <w:panose1 w:val="02070309020205020404"/>
@@ -2410,7 +5874,7 @@
     <w:charset w:val="00"/>
     <w:family w:val="roman"/>
     <w:pitch w:val="variable"/>
-    <w:sig w:usb0="E0002EFF" w:usb1="C000785B" w:usb2="00000009" w:usb3="00000000" w:csb0="000001FF" w:csb1="00000000"/>
+    <w:sig w:usb0="E0002AFF" w:usb1="C0007841" w:usb2="00000009" w:usb3="00000000" w:csb0="000001FF" w:csb1="00000000"/>
   </w:font>
   <w:font w:name="Wingdings">
     <w:panose1 w:val="05000000000000000000"/>
@@ -2431,7 +5895,7 @@
     <w:charset w:val="00"/>
     <w:family w:val="swiss"/>
     <w:pitch w:val="variable"/>
-    <w:sig w:usb0="E4002EFF" w:usb1="C000247B" w:usb2="00000009" w:usb3="00000000" w:csb0="000001FF" w:csb1="00000000"/>
+    <w:sig w:usb0="A0002AEF" w:usb1="4000207B" w:usb2="00000000" w:usb3="00000000" w:csb0="000001FF" w:csb1="00000000"/>
   </w:font>
   <w:font w:name="Consolas">
     <w:panose1 w:val="020B0609020204030204"/>
@@ -2460,8 +5924,10 @@
   <w:rsids>
     <w:rsidRoot w:val="00324BF2"/>
     <w:rsid w:val="001A20A9"/>
+    <w:rsid w:val="002B316A"/>
     <w:rsid w:val="00324BF2"/>
     <w:rsid w:val="003F0053"/>
+    <w:rsid w:val="00B8352B"/>
     <w:rsid w:val="00BB56F8"/>
     <w:rsid w:val="00D361C5"/>
   </w:rsids>
@@ -2926,6 +6392,42 @@
     <w:name w:val="990B4467F7004EDBBD6D096414006873"/>
     <w:rsid w:val="00324BF2"/>
   </w:style>
+  <w:style w:type="paragraph" w:customStyle="1" w:styleId="495BEA2657824EAD8C30780FBCC4282A">
+    <w:name w:val="495BEA2657824EAD8C30780FBCC4282A"/>
+    <w:rsid w:val="002B316A"/>
+  </w:style>
+  <w:style w:type="paragraph" w:customStyle="1" w:styleId="7926AF998C5D4051AD1CD7D2543E932B">
+    <w:name w:val="7926AF998C5D4051AD1CD7D2543E932B"/>
+    <w:rsid w:val="002B316A"/>
+  </w:style>
+  <w:style w:type="paragraph" w:customStyle="1" w:styleId="92F0324AC8754247981004CC18D58AB2">
+    <w:name w:val="92F0324AC8754247981004CC18D58AB2"/>
+    <w:rsid w:val="002B316A"/>
+  </w:style>
+  <w:style w:type="paragraph" w:customStyle="1" w:styleId="333FBE9BFC9B420983AF34BB2EB801F1">
+    <w:name w:val="333FBE9BFC9B420983AF34BB2EB801F1"/>
+    <w:rsid w:val="002B316A"/>
+  </w:style>
+  <w:style w:type="paragraph" w:customStyle="1" w:styleId="0B936F5561594585A9A47ACE8D12C12E">
+    <w:name w:val="0B936F5561594585A9A47ACE8D12C12E"/>
+    <w:rsid w:val="002B316A"/>
+  </w:style>
+  <w:style w:type="paragraph" w:customStyle="1" w:styleId="FBED9F6F79174ED6AA761C148C09240A">
+    <w:name w:val="FBED9F6F79174ED6AA761C148C09240A"/>
+    <w:rsid w:val="002B316A"/>
+  </w:style>
+  <w:style w:type="paragraph" w:customStyle="1" w:styleId="67257BB2CC1E469B95A5B4F3909401EF">
+    <w:name w:val="67257BB2CC1E469B95A5B4F3909401EF"/>
+    <w:rsid w:val="002B316A"/>
+  </w:style>
+  <w:style w:type="paragraph" w:customStyle="1" w:styleId="60CAC92E31DD434A94FCF72EC45809F0">
+    <w:name w:val="60CAC92E31DD434A94FCF72EC45809F0"/>
+    <w:rsid w:val="002B316A"/>
+  </w:style>
+  <w:style w:type="paragraph" w:customStyle="1" w:styleId="1DE8BA67A8FA4B80A7DB4819D389A311">
+    <w:name w:val="1DE8BA67A8FA4B80A7DB4819D389A311"/>
+    <w:rsid w:val="002B316A"/>
+  </w:style>
 </w:styles>
 </file>
 
@@ -3229,4 +6731,35 @@
     </a:ext>
   </a:extLst>
 </a:theme>
+</file>
+
+<file path=customXml/item1.xml><?xml version="1.0" encoding="utf-8"?>
+<CoverPageProperties xmlns="http://schemas.microsoft.com/office/2006/coverPageProps">
+  <PublishDate>Avril – Juin 202</PublishDate>
+  <Abstract/>
+  <CompanyAddress/>
+  <CompanyPhone/>
+  <CompanyFax/>
+  <CompanyEmail/>
+</CoverPageProperties>
+</file>
+
+<file path=customXml/item2.xml><?xml version="1.0" encoding="utf-8"?>
+<b:Sources xmlns:b="http://schemas.openxmlformats.org/officeDocument/2006/bibliography" xmlns="http://schemas.openxmlformats.org/officeDocument/2006/bibliography" SelectedStyle="\APASixthEditionOfficeOnline.xsl" StyleName="APA" Version="6"/>
+</file>
+
+<file path=customXml/itemProps1.xml><?xml version="1.0" encoding="utf-8"?>
+<ds:datastoreItem xmlns:ds="http://schemas.openxmlformats.org/officeDocument/2006/customXml" ds:itemID="{55AF091B-3C7A-41E3-B477-F2FDAA23CFDA}">
+  <ds:schemaRefs>
+    <ds:schemaRef ds:uri="http://schemas.microsoft.com/office/2006/coverPageProps"/>
+  </ds:schemaRefs>
+</ds:datastoreItem>
+</file>
+
+<file path=customXml/itemProps2.xml><?xml version="1.0" encoding="utf-8"?>
+<ds:datastoreItem xmlns:ds="http://schemas.openxmlformats.org/officeDocument/2006/customXml" ds:itemID="{C71B37FF-21CC-447D-BE6E-E788FED0B0B0}">
+  <ds:schemaRefs>
+    <ds:schemaRef ds:uri="http://schemas.openxmlformats.org/officeDocument/2006/bibliography"/>
+  </ds:schemaRefs>
+</ds:datastoreItem>
 </file>
</xml_diff>

<commit_message>
Upload images + Gestion images par l'API v2
- Ajout d'images de tests
- Mise a jour du Cheat sheet
- Mise a jour du journal de bord
- Mise a jour de la documentation d'après les remarques de m. Garcia
</commit_message>
<xml_diff>
--- a/Documentation/Documentation_ES_Herrmann.docx
+++ b/Documentation/Documentation_ES_Herrmann.docx
@@ -10,6 +10,7 @@
           <w:docPartUnique/>
         </w:docPartObj>
       </w:sdtPr>
+      <w:sdtEndPr/>
       <w:sdtContent>
         <w:p/>
         <w:p>
@@ -499,6 +500,22 @@
                                   <w:t>CFPT-I Technicien ES</w:t>
                                 </w:r>
                               </w:p>
+                              <w:p>
+                                <w:pPr>
+                                  <w:jc w:val="center"/>
+                                  <w:rPr>
+                                    <w:sz w:val="32"/>
+                                    <w:szCs w:val="32"/>
+                                  </w:rPr>
+                                </w:pPr>
+                                <w:r>
+                                  <w:rPr>
+                                    <w:sz w:val="32"/>
+                                    <w:szCs w:val="32"/>
+                                  </w:rPr>
+                                  <w:t>Version 1.0</w:t>
+                                </w:r>
+                              </w:p>
                             </w:txbxContent>
                           </wps:txbx>
                           <wps:bodyPr rot="0" vert="horz" wrap="square" lIns="91440" tIns="45720" rIns="91440" bIns="45720" anchor="t" anchorCtr="0">
@@ -557,6 +574,22 @@
                             <w:t>CFPT-I Technicien ES</w:t>
                           </w:r>
                         </w:p>
+                        <w:p>
+                          <w:pPr>
+                            <w:jc w:val="center"/>
+                            <w:rPr>
+                              <w:sz w:val="32"/>
+                              <w:szCs w:val="32"/>
+                            </w:rPr>
+                          </w:pPr>
+                          <w:r>
+                            <w:rPr>
+                              <w:sz w:val="32"/>
+                              <w:szCs w:val="32"/>
+                            </w:rPr>
+                            <w:t>Version 1.0</w:t>
+                          </w:r>
+                        </w:p>
                       </w:txbxContent>
                     </v:textbox>
                     <w10:wrap type="square" anchorx="margin"/>
@@ -573,8 +606,21 @@
     </w:sdt>
     <w:p>
       <w:pPr>
+        <w:pStyle w:val="Titre1"/>
+      </w:pPr>
+      <w:bookmarkStart w:id="0" w:name="_Toc38637731"/>
+      <w:r>
+        <w:lastRenderedPageBreak/>
+        <w:t>Table de matières</w:t>
+      </w:r>
+      <w:bookmarkEnd w:id="0"/>
+    </w:p>
+    <w:p/>
+    <w:p>
+      <w:pPr>
         <w:pStyle w:val="TM1"/>
         <w:tabs>
+          <w:tab w:val="left" w:pos="400"/>
           <w:tab w:val="right" w:leader="dot" w:pos="9350"/>
         </w:tabs>
         <w:rPr>
@@ -586,7 +632,6 @@
         </w:rPr>
       </w:pPr>
       <w:r>
-        <w:lastRenderedPageBreak/>
         <w:fldChar w:fldCharType="begin"/>
       </w:r>
       <w:r>
@@ -595,23 +640,40 @@
       <w:r>
         <w:fldChar w:fldCharType="separate"/>
       </w:r>
-      <w:hyperlink w:anchor="_Toc38273799" w:history="1">
+      <w:hyperlink w:anchor="_Toc38637731" w:history="1">
         <w:r>
           <w:rPr>
             <w:rStyle w:val="Lienhypertexte"/>
             <w:noProof/>
           </w:rPr>
-          <w:t>Résumé</w:t>
-        </w:r>
-        <w:r>
-          <w:rPr>
-            <w:noProof/>
-            <w:webHidden/>
+          <w:t>1</w:t>
+        </w:r>
+        <w:r>
+          <w:rPr>
+            <w:rFonts w:asciiTheme="minorHAnsi" w:eastAsiaTheme="minorEastAsia" w:hAnsiTheme="minorHAnsi" w:cstheme="minorBidi"/>
+            <w:noProof/>
+            <w:sz w:val="22"/>
+            <w:szCs w:val="22"/>
+            <w:lang w:val="en-US"/>
           </w:rPr>
           <w:tab/>
         </w:r>
         <w:r>
           <w:rPr>
+            <w:rStyle w:val="Lienhypertexte"/>
+            <w:noProof/>
+          </w:rPr>
+          <w:t>Table de matières</w:t>
+        </w:r>
+        <w:r>
+          <w:rPr>
+            <w:noProof/>
+            <w:webHidden/>
+          </w:rPr>
+          <w:tab/>
+        </w:r>
+        <w:r>
+          <w:rPr>
             <w:noProof/>
             <w:webHidden/>
           </w:rPr>
@@ -622,7 +684,7 @@
             <w:noProof/>
             <w:webHidden/>
           </w:rPr>
-          <w:instrText xml:space="preserve"> PAGEREF _Toc38273799 \h </w:instrText>
+          <w:instrText xml:space="preserve"> PAGEREF _Toc38637731 \h </w:instrText>
         </w:r>
         <w:r>
           <w:rPr>
@@ -642,7 +704,7 @@
             <w:noProof/>
             <w:webHidden/>
           </w:rPr>
-          <w:t>2</w:t>
+          <w:t>1</w:t>
         </w:r>
         <w:r>
           <w:rPr>
@@ -657,6 +719,7 @@
       <w:pPr>
         <w:pStyle w:val="TM1"/>
         <w:tabs>
+          <w:tab w:val="left" w:pos="400"/>
           <w:tab w:val="right" w:leader="dot" w:pos="9350"/>
         </w:tabs>
         <w:rPr>
@@ -667,23 +730,40 @@
           <w:lang w:val="en-US"/>
         </w:rPr>
       </w:pPr>
-      <w:hyperlink w:anchor="_Toc38273800" w:history="1">
+      <w:hyperlink w:anchor="_Toc38637732" w:history="1">
         <w:r>
           <w:rPr>
             <w:rStyle w:val="Lienhypertexte"/>
             <w:noProof/>
           </w:rPr>
-          <w:t>Abstract</w:t>
-        </w:r>
-        <w:r>
-          <w:rPr>
-            <w:noProof/>
-            <w:webHidden/>
+          <w:t>2</w:t>
+        </w:r>
+        <w:r>
+          <w:rPr>
+            <w:rFonts w:asciiTheme="minorHAnsi" w:eastAsiaTheme="minorEastAsia" w:hAnsiTheme="minorHAnsi" w:cstheme="minorBidi"/>
+            <w:noProof/>
+            <w:sz w:val="22"/>
+            <w:szCs w:val="22"/>
+            <w:lang w:val="en-US"/>
           </w:rPr>
           <w:tab/>
         </w:r>
         <w:r>
           <w:rPr>
+            <w:rStyle w:val="Lienhypertexte"/>
+            <w:noProof/>
+          </w:rPr>
+          <w:t>Résumé</w:t>
+        </w:r>
+        <w:r>
+          <w:rPr>
+            <w:noProof/>
+            <w:webHidden/>
+          </w:rPr>
+          <w:tab/>
+        </w:r>
+        <w:r>
+          <w:rPr>
             <w:noProof/>
             <w:webHidden/>
           </w:rPr>
@@ -694,7 +774,7 @@
             <w:noProof/>
             <w:webHidden/>
           </w:rPr>
-          <w:instrText xml:space="preserve"> PAGEREF _Toc38273800 \h </w:instrText>
+          <w:instrText xml:space="preserve"> PAGEREF _Toc38637732 \h </w:instrText>
         </w:r>
         <w:r>
           <w:rPr>
@@ -714,7 +794,7 @@
             <w:noProof/>
             <w:webHidden/>
           </w:rPr>
-          <w:t>3</w:t>
+          <w:t>2</w:t>
         </w:r>
         <w:r>
           <w:rPr>
@@ -729,6 +809,7 @@
       <w:pPr>
         <w:pStyle w:val="TM1"/>
         <w:tabs>
+          <w:tab w:val="left" w:pos="400"/>
           <w:tab w:val="right" w:leader="dot" w:pos="9350"/>
         </w:tabs>
         <w:rPr>
@@ -739,23 +820,40 @@
           <w:lang w:val="en-US"/>
         </w:rPr>
       </w:pPr>
-      <w:hyperlink w:anchor="_Toc38273801" w:history="1">
+      <w:hyperlink w:anchor="_Toc38637733" w:history="1">
         <w:r>
           <w:rPr>
             <w:rStyle w:val="Lienhypertexte"/>
             <w:noProof/>
           </w:rPr>
-          <w:t>Introduction</w:t>
-        </w:r>
-        <w:r>
-          <w:rPr>
-            <w:noProof/>
-            <w:webHidden/>
+          <w:t>3</w:t>
+        </w:r>
+        <w:r>
+          <w:rPr>
+            <w:rFonts w:asciiTheme="minorHAnsi" w:eastAsiaTheme="minorEastAsia" w:hAnsiTheme="minorHAnsi" w:cstheme="minorBidi"/>
+            <w:noProof/>
+            <w:sz w:val="22"/>
+            <w:szCs w:val="22"/>
+            <w:lang w:val="en-US"/>
           </w:rPr>
           <w:tab/>
         </w:r>
         <w:r>
           <w:rPr>
+            <w:rStyle w:val="Lienhypertexte"/>
+            <w:noProof/>
+          </w:rPr>
+          <w:t>Abstract</w:t>
+        </w:r>
+        <w:r>
+          <w:rPr>
+            <w:noProof/>
+            <w:webHidden/>
+          </w:rPr>
+          <w:tab/>
+        </w:r>
+        <w:r>
+          <w:rPr>
             <w:noProof/>
             <w:webHidden/>
           </w:rPr>
@@ -766,7 +864,7 @@
             <w:noProof/>
             <w:webHidden/>
           </w:rPr>
-          <w:instrText xml:space="preserve"> PAGEREF _Toc38273801 \h </w:instrText>
+          <w:instrText xml:space="preserve"> PAGEREF _Toc38637733 \h </w:instrText>
         </w:r>
         <w:r>
           <w:rPr>
@@ -786,7 +884,7 @@
             <w:noProof/>
             <w:webHidden/>
           </w:rPr>
-          <w:t>4</w:t>
+          <w:t>3</w:t>
         </w:r>
         <w:r>
           <w:rPr>
@@ -801,6 +899,7 @@
       <w:pPr>
         <w:pStyle w:val="TM1"/>
         <w:tabs>
+          <w:tab w:val="left" w:pos="400"/>
           <w:tab w:val="right" w:leader="dot" w:pos="9350"/>
         </w:tabs>
         <w:rPr>
@@ -811,23 +910,40 @@
           <w:lang w:val="en-US"/>
         </w:rPr>
       </w:pPr>
-      <w:hyperlink w:anchor="_Toc38273802" w:history="1">
+      <w:hyperlink w:anchor="_Toc38637734" w:history="1">
         <w:r>
           <w:rPr>
             <w:rStyle w:val="Lienhypertexte"/>
             <w:noProof/>
           </w:rPr>
-          <w:t>Analyse fonctionnelle</w:t>
-        </w:r>
-        <w:r>
-          <w:rPr>
-            <w:noProof/>
-            <w:webHidden/>
+          <w:t>4</w:t>
+        </w:r>
+        <w:r>
+          <w:rPr>
+            <w:rFonts w:asciiTheme="minorHAnsi" w:eastAsiaTheme="minorEastAsia" w:hAnsiTheme="minorHAnsi" w:cstheme="minorBidi"/>
+            <w:noProof/>
+            <w:sz w:val="22"/>
+            <w:szCs w:val="22"/>
+            <w:lang w:val="en-US"/>
           </w:rPr>
           <w:tab/>
         </w:r>
         <w:r>
           <w:rPr>
+            <w:rStyle w:val="Lienhypertexte"/>
+            <w:noProof/>
+          </w:rPr>
+          <w:t>Introduction</w:t>
+        </w:r>
+        <w:r>
+          <w:rPr>
+            <w:noProof/>
+            <w:webHidden/>
+          </w:rPr>
+          <w:tab/>
+        </w:r>
+        <w:r>
+          <w:rPr>
             <w:noProof/>
             <w:webHidden/>
           </w:rPr>
@@ -838,7 +954,7 @@
             <w:noProof/>
             <w:webHidden/>
           </w:rPr>
-          <w:instrText xml:space="preserve"> PAGEREF _Toc38273802 \h </w:instrText>
+          <w:instrText xml:space="preserve"> PAGEREF _Toc38637734 \h </w:instrText>
         </w:r>
         <w:r>
           <w:rPr>
@@ -873,6 +989,7 @@
       <w:pPr>
         <w:pStyle w:val="TM1"/>
         <w:tabs>
+          <w:tab w:val="left" w:pos="400"/>
           <w:tab w:val="right" w:leader="dot" w:pos="9350"/>
         </w:tabs>
         <w:rPr>
@@ -883,23 +1000,40 @@
           <w:lang w:val="en-US"/>
         </w:rPr>
       </w:pPr>
-      <w:hyperlink w:anchor="_Toc38273803" w:history="1">
+      <w:hyperlink w:anchor="_Toc38637735" w:history="1">
         <w:r>
           <w:rPr>
             <w:rStyle w:val="Lienhypertexte"/>
             <w:noProof/>
           </w:rPr>
-          <w:t>Analyse organique</w:t>
-        </w:r>
-        <w:r>
-          <w:rPr>
-            <w:noProof/>
-            <w:webHidden/>
+          <w:t>5</w:t>
+        </w:r>
+        <w:r>
+          <w:rPr>
+            <w:rFonts w:asciiTheme="minorHAnsi" w:eastAsiaTheme="minorEastAsia" w:hAnsiTheme="minorHAnsi" w:cstheme="minorBidi"/>
+            <w:noProof/>
+            <w:sz w:val="22"/>
+            <w:szCs w:val="22"/>
+            <w:lang w:val="en-US"/>
           </w:rPr>
           <w:tab/>
         </w:r>
         <w:r>
           <w:rPr>
+            <w:rStyle w:val="Lienhypertexte"/>
+            <w:noProof/>
+          </w:rPr>
+          <w:t>Analyse fonctionnelle</w:t>
+        </w:r>
+        <w:r>
+          <w:rPr>
+            <w:noProof/>
+            <w:webHidden/>
+          </w:rPr>
+          <w:tab/>
+        </w:r>
+        <w:r>
+          <w:rPr>
             <w:noProof/>
             <w:webHidden/>
           </w:rPr>
@@ -910,7 +1044,7 @@
             <w:noProof/>
             <w:webHidden/>
           </w:rPr>
-          <w:instrText xml:space="preserve"> PAGEREF _Toc38273803 \h </w:instrText>
+          <w:instrText xml:space="preserve"> PAGEREF _Toc38637735 \h </w:instrText>
         </w:r>
         <w:r>
           <w:rPr>
@@ -930,7 +1064,7 @@
             <w:noProof/>
             <w:webHidden/>
           </w:rPr>
-          <w:t>5</w:t>
+          <w:t>4</w:t>
         </w:r>
         <w:r>
           <w:rPr>
@@ -943,8 +1077,9 @@
     </w:p>
     <w:p>
       <w:pPr>
-        <w:pStyle w:val="TM2"/>
+        <w:pStyle w:val="TM1"/>
         <w:tabs>
+          <w:tab w:val="left" w:pos="400"/>
           <w:tab w:val="right" w:leader="dot" w:pos="9350"/>
         </w:tabs>
         <w:rPr>
@@ -955,23 +1090,40 @@
           <w:lang w:val="en-US"/>
         </w:rPr>
       </w:pPr>
-      <w:hyperlink w:anchor="_Toc38273804" w:history="1">
+      <w:hyperlink w:anchor="_Toc38637736" w:history="1">
         <w:r>
           <w:rPr>
             <w:rStyle w:val="Lienhypertexte"/>
             <w:noProof/>
           </w:rPr>
-          <w:t>Mise en place</w:t>
-        </w:r>
-        <w:r>
-          <w:rPr>
-            <w:noProof/>
-            <w:webHidden/>
+          <w:t>6</w:t>
+        </w:r>
+        <w:r>
+          <w:rPr>
+            <w:rFonts w:asciiTheme="minorHAnsi" w:eastAsiaTheme="minorEastAsia" w:hAnsiTheme="minorHAnsi" w:cstheme="minorBidi"/>
+            <w:noProof/>
+            <w:sz w:val="22"/>
+            <w:szCs w:val="22"/>
+            <w:lang w:val="en-US"/>
           </w:rPr>
           <w:tab/>
         </w:r>
         <w:r>
           <w:rPr>
+            <w:rStyle w:val="Lienhypertexte"/>
+            <w:noProof/>
+          </w:rPr>
+          <w:t>Analyse organique</w:t>
+        </w:r>
+        <w:r>
+          <w:rPr>
+            <w:noProof/>
+            <w:webHidden/>
+          </w:rPr>
+          <w:tab/>
+        </w:r>
+        <w:r>
+          <w:rPr>
             <w:noProof/>
             <w:webHidden/>
           </w:rPr>
@@ -982,7 +1134,7 @@
             <w:noProof/>
             <w:webHidden/>
           </w:rPr>
-          <w:instrText xml:space="preserve"> PAGEREF _Toc38273804 \h </w:instrText>
+          <w:instrText xml:space="preserve"> PAGEREF _Toc38637736 \h </w:instrText>
         </w:r>
         <w:r>
           <w:rPr>
@@ -1015,8 +1167,9 @@
     </w:p>
     <w:p>
       <w:pPr>
-        <w:pStyle w:val="TM3"/>
+        <w:pStyle w:val="TM2"/>
         <w:tabs>
+          <w:tab w:val="left" w:pos="880"/>
           <w:tab w:val="right" w:leader="dot" w:pos="9350"/>
         </w:tabs>
         <w:rPr>
@@ -1027,23 +1180,40 @@
           <w:lang w:val="en-US"/>
         </w:rPr>
       </w:pPr>
-      <w:hyperlink w:anchor="_Toc38273805" w:history="1">
+      <w:hyperlink w:anchor="_Toc38637737" w:history="1">
         <w:r>
           <w:rPr>
             <w:rStyle w:val="Lienhypertexte"/>
             <w:noProof/>
           </w:rPr>
-          <w:t>GitHub</w:t>
-        </w:r>
-        <w:r>
-          <w:rPr>
-            <w:noProof/>
-            <w:webHidden/>
+          <w:t>6.1</w:t>
+        </w:r>
+        <w:r>
+          <w:rPr>
+            <w:rFonts w:asciiTheme="minorHAnsi" w:eastAsiaTheme="minorEastAsia" w:hAnsiTheme="minorHAnsi" w:cstheme="minorBidi"/>
+            <w:noProof/>
+            <w:sz w:val="22"/>
+            <w:szCs w:val="22"/>
+            <w:lang w:val="en-US"/>
           </w:rPr>
           <w:tab/>
         </w:r>
         <w:r>
           <w:rPr>
+            <w:rStyle w:val="Lienhypertexte"/>
+            <w:noProof/>
+          </w:rPr>
+          <w:t>Mise en place</w:t>
+        </w:r>
+        <w:r>
+          <w:rPr>
+            <w:noProof/>
+            <w:webHidden/>
+          </w:rPr>
+          <w:tab/>
+        </w:r>
+        <w:r>
+          <w:rPr>
             <w:noProof/>
             <w:webHidden/>
           </w:rPr>
@@ -1054,7 +1224,7 @@
             <w:noProof/>
             <w:webHidden/>
           </w:rPr>
-          <w:instrText xml:space="preserve"> PAGEREF _Toc38273805 \h </w:instrText>
+          <w:instrText xml:space="preserve"> PAGEREF _Toc38637737 \h </w:instrText>
         </w:r>
         <w:r>
           <w:rPr>
@@ -1089,6 +1259,7 @@
       <w:pPr>
         <w:pStyle w:val="TM3"/>
         <w:tabs>
+          <w:tab w:val="left" w:pos="1100"/>
           <w:tab w:val="right" w:leader="dot" w:pos="9350"/>
         </w:tabs>
         <w:rPr>
@@ -1099,23 +1270,40 @@
           <w:lang w:val="en-US"/>
         </w:rPr>
       </w:pPr>
-      <w:hyperlink w:anchor="_Toc38273806" w:history="1">
+      <w:hyperlink w:anchor="_Toc38637738" w:history="1">
         <w:r>
           <w:rPr>
             <w:rStyle w:val="Lienhypertexte"/>
             <w:noProof/>
           </w:rPr>
-          <w:t>Trello</w:t>
-        </w:r>
-        <w:r>
-          <w:rPr>
-            <w:noProof/>
-            <w:webHidden/>
+          <w:t>6.1.1</w:t>
+        </w:r>
+        <w:r>
+          <w:rPr>
+            <w:rFonts w:asciiTheme="minorHAnsi" w:eastAsiaTheme="minorEastAsia" w:hAnsiTheme="minorHAnsi" w:cstheme="minorBidi"/>
+            <w:noProof/>
+            <w:sz w:val="22"/>
+            <w:szCs w:val="22"/>
+            <w:lang w:val="en-US"/>
           </w:rPr>
           <w:tab/>
         </w:r>
         <w:r>
           <w:rPr>
+            <w:rStyle w:val="Lienhypertexte"/>
+            <w:noProof/>
+          </w:rPr>
+          <w:t>GitHub</w:t>
+        </w:r>
+        <w:r>
+          <w:rPr>
+            <w:noProof/>
+            <w:webHidden/>
+          </w:rPr>
+          <w:tab/>
+        </w:r>
+        <w:r>
+          <w:rPr>
             <w:noProof/>
             <w:webHidden/>
           </w:rPr>
@@ -1126,7 +1314,7 @@
             <w:noProof/>
             <w:webHidden/>
           </w:rPr>
-          <w:instrText xml:space="preserve"> PAGEREF _Toc38273806 \h </w:instrText>
+          <w:instrText xml:space="preserve"> PAGEREF _Toc38637738 \h </w:instrText>
         </w:r>
         <w:r>
           <w:rPr>
@@ -1159,8 +1347,9 @@
     </w:p>
     <w:p>
       <w:pPr>
-        <w:pStyle w:val="TM2"/>
+        <w:pStyle w:val="TM3"/>
         <w:tabs>
+          <w:tab w:val="left" w:pos="1100"/>
           <w:tab w:val="right" w:leader="dot" w:pos="9350"/>
         </w:tabs>
         <w:rPr>
@@ -1171,23 +1360,40 @@
           <w:lang w:val="en-US"/>
         </w:rPr>
       </w:pPr>
-      <w:hyperlink w:anchor="_Toc38273807" w:history="1">
+      <w:hyperlink w:anchor="_Toc38637739" w:history="1">
         <w:r>
           <w:rPr>
             <w:rStyle w:val="Lienhypertexte"/>
             <w:noProof/>
           </w:rPr>
-          <w:t>Post-travail</w:t>
-        </w:r>
-        <w:r>
-          <w:rPr>
-            <w:noProof/>
-            <w:webHidden/>
+          <w:t>6.1.2</w:t>
+        </w:r>
+        <w:r>
+          <w:rPr>
+            <w:rFonts w:asciiTheme="minorHAnsi" w:eastAsiaTheme="minorEastAsia" w:hAnsiTheme="minorHAnsi" w:cstheme="minorBidi"/>
+            <w:noProof/>
+            <w:sz w:val="22"/>
+            <w:szCs w:val="22"/>
+            <w:lang w:val="en-US"/>
           </w:rPr>
           <w:tab/>
         </w:r>
         <w:r>
           <w:rPr>
+            <w:rStyle w:val="Lienhypertexte"/>
+            <w:noProof/>
+          </w:rPr>
+          <w:t>Trello</w:t>
+        </w:r>
+        <w:r>
+          <w:rPr>
+            <w:noProof/>
+            <w:webHidden/>
+          </w:rPr>
+          <w:tab/>
+        </w:r>
+        <w:r>
+          <w:rPr>
             <w:noProof/>
             <w:webHidden/>
           </w:rPr>
@@ -1198,7 +1404,7 @@
             <w:noProof/>
             <w:webHidden/>
           </w:rPr>
-          <w:instrText xml:space="preserve"> PAGEREF _Toc38273807 \h </w:instrText>
+          <w:instrText xml:space="preserve"> PAGEREF _Toc38637739 \h </w:instrText>
         </w:r>
         <w:r>
           <w:rPr>
@@ -1231,8 +1437,9 @@
     </w:p>
     <w:p>
       <w:pPr>
-        <w:pStyle w:val="TM3"/>
+        <w:pStyle w:val="TM2"/>
         <w:tabs>
+          <w:tab w:val="left" w:pos="880"/>
           <w:tab w:val="right" w:leader="dot" w:pos="9350"/>
         </w:tabs>
         <w:rPr>
@@ -1243,23 +1450,40 @@
           <w:lang w:val="en-US"/>
         </w:rPr>
       </w:pPr>
-      <w:hyperlink w:anchor="_Toc38273808" w:history="1">
+      <w:hyperlink w:anchor="_Toc38637740" w:history="1">
         <w:r>
           <w:rPr>
             <w:rStyle w:val="Lienhypertexte"/>
             <w:noProof/>
           </w:rPr>
-          <w:t>Programmation</w:t>
-        </w:r>
-        <w:r>
-          <w:rPr>
-            <w:noProof/>
-            <w:webHidden/>
+          <w:t>6.2</w:t>
+        </w:r>
+        <w:r>
+          <w:rPr>
+            <w:rFonts w:asciiTheme="minorHAnsi" w:eastAsiaTheme="minorEastAsia" w:hAnsiTheme="minorHAnsi" w:cstheme="minorBidi"/>
+            <w:noProof/>
+            <w:sz w:val="22"/>
+            <w:szCs w:val="22"/>
+            <w:lang w:val="en-US"/>
           </w:rPr>
           <w:tab/>
         </w:r>
         <w:r>
           <w:rPr>
+            <w:rStyle w:val="Lienhypertexte"/>
+            <w:noProof/>
+          </w:rPr>
+          <w:t>Post-travail</w:t>
+        </w:r>
+        <w:r>
+          <w:rPr>
+            <w:noProof/>
+            <w:webHidden/>
+          </w:rPr>
+          <w:tab/>
+        </w:r>
+        <w:r>
+          <w:rPr>
             <w:noProof/>
             <w:webHidden/>
           </w:rPr>
@@ -1270,7 +1494,7 @@
             <w:noProof/>
             <w:webHidden/>
           </w:rPr>
-          <w:instrText xml:space="preserve"> PAGEREF _Toc38273808 \h </w:instrText>
+          <w:instrText xml:space="preserve"> PAGEREF _Toc38637740 \h </w:instrText>
         </w:r>
         <w:r>
           <w:rPr>
@@ -1305,6 +1529,7 @@
       <w:pPr>
         <w:pStyle w:val="TM3"/>
         <w:tabs>
+          <w:tab w:val="left" w:pos="1100"/>
           <w:tab w:val="right" w:leader="dot" w:pos="9350"/>
         </w:tabs>
         <w:rPr>
@@ -1315,23 +1540,40 @@
           <w:lang w:val="en-US"/>
         </w:rPr>
       </w:pPr>
-      <w:hyperlink w:anchor="_Toc38273809" w:history="1">
+      <w:hyperlink w:anchor="_Toc38637741" w:history="1">
         <w:r>
           <w:rPr>
             <w:rStyle w:val="Lienhypertexte"/>
             <w:noProof/>
           </w:rPr>
-          <w:t>Installation de react</w:t>
-        </w:r>
-        <w:r>
-          <w:rPr>
-            <w:noProof/>
-            <w:webHidden/>
+          <w:t>6.2.1</w:t>
+        </w:r>
+        <w:r>
+          <w:rPr>
+            <w:rFonts w:asciiTheme="minorHAnsi" w:eastAsiaTheme="minorEastAsia" w:hAnsiTheme="minorHAnsi" w:cstheme="minorBidi"/>
+            <w:noProof/>
+            <w:sz w:val="22"/>
+            <w:szCs w:val="22"/>
+            <w:lang w:val="en-US"/>
           </w:rPr>
           <w:tab/>
         </w:r>
         <w:r>
           <w:rPr>
+            <w:rStyle w:val="Lienhypertexte"/>
+            <w:noProof/>
+          </w:rPr>
+          <w:t>Programmation</w:t>
+        </w:r>
+        <w:r>
+          <w:rPr>
+            <w:noProof/>
+            <w:webHidden/>
+          </w:rPr>
+          <w:tab/>
+        </w:r>
+        <w:r>
+          <w:rPr>
             <w:noProof/>
             <w:webHidden/>
           </w:rPr>
@@ -1342,7 +1584,7 @@
             <w:noProof/>
             <w:webHidden/>
           </w:rPr>
-          <w:instrText xml:space="preserve"> PAGEREF _Toc38273809 \h </w:instrText>
+          <w:instrText xml:space="preserve"> PAGEREF _Toc38637741 \h </w:instrText>
         </w:r>
         <w:r>
           <w:rPr>
@@ -1362,7 +1604,7 @@
             <w:noProof/>
             <w:webHidden/>
           </w:rPr>
-          <w:t>6</w:t>
+          <w:t>5</w:t>
         </w:r>
         <w:r>
           <w:rPr>
@@ -1377,6 +1619,7 @@
       <w:pPr>
         <w:pStyle w:val="TM3"/>
         <w:tabs>
+          <w:tab w:val="left" w:pos="1100"/>
           <w:tab w:val="right" w:leader="dot" w:pos="9350"/>
         </w:tabs>
         <w:rPr>
@@ -1387,23 +1630,40 @@
           <w:lang w:val="en-US"/>
         </w:rPr>
       </w:pPr>
-      <w:hyperlink w:anchor="_Toc38273810" w:history="1">
+      <w:hyperlink w:anchor="_Toc38637742" w:history="1">
         <w:r>
           <w:rPr>
             <w:rStyle w:val="Lienhypertexte"/>
             <w:noProof/>
           </w:rPr>
-          <w:t>Organisationnel</w:t>
-        </w:r>
-        <w:r>
-          <w:rPr>
-            <w:noProof/>
-            <w:webHidden/>
+          <w:t>6.2.2</w:t>
+        </w:r>
+        <w:r>
+          <w:rPr>
+            <w:rFonts w:asciiTheme="minorHAnsi" w:eastAsiaTheme="minorEastAsia" w:hAnsiTheme="minorHAnsi" w:cstheme="minorBidi"/>
+            <w:noProof/>
+            <w:sz w:val="22"/>
+            <w:szCs w:val="22"/>
+            <w:lang w:val="en-US"/>
           </w:rPr>
           <w:tab/>
         </w:r>
         <w:r>
           <w:rPr>
+            <w:rStyle w:val="Lienhypertexte"/>
+            <w:noProof/>
+          </w:rPr>
+          <w:t>Installation de react</w:t>
+        </w:r>
+        <w:r>
+          <w:rPr>
+            <w:noProof/>
+            <w:webHidden/>
+          </w:rPr>
+          <w:tab/>
+        </w:r>
+        <w:r>
+          <w:rPr>
             <w:noProof/>
             <w:webHidden/>
           </w:rPr>
@@ -1414,7 +1674,7 @@
             <w:noProof/>
             <w:webHidden/>
           </w:rPr>
-          <w:instrText xml:space="preserve"> PAGEREF _Toc38273810 \h </w:instrText>
+          <w:instrText xml:space="preserve"> PAGEREF _Toc38637742 \h </w:instrText>
         </w:r>
         <w:r>
           <w:rPr>
@@ -1449,6 +1709,7 @@
       <w:pPr>
         <w:pStyle w:val="TM3"/>
         <w:tabs>
+          <w:tab w:val="left" w:pos="1100"/>
           <w:tab w:val="right" w:leader="dot" w:pos="9350"/>
         </w:tabs>
         <w:rPr>
@@ -1459,23 +1720,40 @@
           <w:lang w:val="en-US"/>
         </w:rPr>
       </w:pPr>
-      <w:hyperlink w:anchor="_Toc38273811" w:history="1">
+      <w:hyperlink w:anchor="_Toc38637743" w:history="1">
         <w:r>
           <w:rPr>
             <w:rStyle w:val="Lienhypertexte"/>
             <w:noProof/>
           </w:rPr>
-          <w:t>Environnement</w:t>
-        </w:r>
-        <w:r>
-          <w:rPr>
-            <w:noProof/>
-            <w:webHidden/>
+          <w:t>6.2.3</w:t>
+        </w:r>
+        <w:r>
+          <w:rPr>
+            <w:rFonts w:asciiTheme="minorHAnsi" w:eastAsiaTheme="minorEastAsia" w:hAnsiTheme="minorHAnsi" w:cstheme="minorBidi"/>
+            <w:noProof/>
+            <w:sz w:val="22"/>
+            <w:szCs w:val="22"/>
+            <w:lang w:val="en-US"/>
           </w:rPr>
           <w:tab/>
         </w:r>
         <w:r>
           <w:rPr>
+            <w:rStyle w:val="Lienhypertexte"/>
+            <w:noProof/>
+          </w:rPr>
+          <w:t>Organisationnel</w:t>
+        </w:r>
+        <w:r>
+          <w:rPr>
+            <w:noProof/>
+            <w:webHidden/>
+          </w:rPr>
+          <w:tab/>
+        </w:r>
+        <w:r>
+          <w:rPr>
             <w:noProof/>
             <w:webHidden/>
           </w:rPr>
@@ -1486,7 +1764,7 @@
             <w:noProof/>
             <w:webHidden/>
           </w:rPr>
-          <w:instrText xml:space="preserve"> PAGEREF _Toc38273811 \h </w:instrText>
+          <w:instrText xml:space="preserve"> PAGEREF _Toc38637743 \h </w:instrText>
         </w:r>
         <w:r>
           <w:rPr>
@@ -1519,8 +1797,9 @@
     </w:p>
     <w:p>
       <w:pPr>
-        <w:pStyle w:val="TM4"/>
+        <w:pStyle w:val="TM3"/>
         <w:tabs>
+          <w:tab w:val="left" w:pos="1100"/>
           <w:tab w:val="right" w:leader="dot" w:pos="9350"/>
         </w:tabs>
         <w:rPr>
@@ -1531,23 +1810,40 @@
           <w:lang w:val="en-US"/>
         </w:rPr>
       </w:pPr>
-      <w:hyperlink w:anchor="_Toc38273812" w:history="1">
+      <w:hyperlink w:anchor="_Toc38637744" w:history="1">
         <w:r>
           <w:rPr>
             <w:rStyle w:val="Lienhypertexte"/>
             <w:noProof/>
           </w:rPr>
-          <w:t>Laragon</w:t>
-        </w:r>
-        <w:r>
-          <w:rPr>
-            <w:noProof/>
-            <w:webHidden/>
+          <w:t>6.2.4</w:t>
+        </w:r>
+        <w:r>
+          <w:rPr>
+            <w:rFonts w:asciiTheme="minorHAnsi" w:eastAsiaTheme="minorEastAsia" w:hAnsiTheme="minorHAnsi" w:cstheme="minorBidi"/>
+            <w:noProof/>
+            <w:sz w:val="22"/>
+            <w:szCs w:val="22"/>
+            <w:lang w:val="en-US"/>
           </w:rPr>
           <w:tab/>
         </w:r>
         <w:r>
           <w:rPr>
+            <w:rStyle w:val="Lienhypertexte"/>
+            <w:noProof/>
+          </w:rPr>
+          <w:t>Environnement</w:t>
+        </w:r>
+        <w:r>
+          <w:rPr>
+            <w:noProof/>
+            <w:webHidden/>
+          </w:rPr>
+          <w:tab/>
+        </w:r>
+        <w:r>
+          <w:rPr>
             <w:noProof/>
             <w:webHidden/>
           </w:rPr>
@@ -1558,7 +1854,7 @@
             <w:noProof/>
             <w:webHidden/>
           </w:rPr>
-          <w:instrText xml:space="preserve"> PAGEREF _Toc38273812 \h </w:instrText>
+          <w:instrText xml:space="preserve"> PAGEREF _Toc38637744 \h </w:instrText>
         </w:r>
         <w:r>
           <w:rPr>
@@ -1593,6 +1889,7 @@
       <w:pPr>
         <w:pStyle w:val="TM4"/>
         <w:tabs>
+          <w:tab w:val="left" w:pos="1540"/>
           <w:tab w:val="right" w:leader="dot" w:pos="9350"/>
         </w:tabs>
         <w:rPr>
@@ -1603,23 +1900,40 @@
           <w:lang w:val="en-US"/>
         </w:rPr>
       </w:pPr>
-      <w:hyperlink w:anchor="_Toc38273813" w:history="1">
+      <w:hyperlink w:anchor="_Toc38637745" w:history="1">
         <w:r>
           <w:rPr>
             <w:rStyle w:val="Lienhypertexte"/>
             <w:noProof/>
           </w:rPr>
-          <w:t>Visual Studio Code</w:t>
-        </w:r>
-        <w:r>
-          <w:rPr>
-            <w:noProof/>
-            <w:webHidden/>
+          <w:t>6.2.4.1</w:t>
+        </w:r>
+        <w:r>
+          <w:rPr>
+            <w:rFonts w:asciiTheme="minorHAnsi" w:eastAsiaTheme="minorEastAsia" w:hAnsiTheme="minorHAnsi" w:cstheme="minorBidi"/>
+            <w:noProof/>
+            <w:sz w:val="22"/>
+            <w:szCs w:val="22"/>
+            <w:lang w:val="en-US"/>
           </w:rPr>
           <w:tab/>
         </w:r>
         <w:r>
           <w:rPr>
+            <w:rStyle w:val="Lienhypertexte"/>
+            <w:noProof/>
+          </w:rPr>
+          <w:t>Laragon</w:t>
+        </w:r>
+        <w:r>
+          <w:rPr>
+            <w:noProof/>
+            <w:webHidden/>
+          </w:rPr>
+          <w:tab/>
+        </w:r>
+        <w:r>
+          <w:rPr>
             <w:noProof/>
             <w:webHidden/>
           </w:rPr>
@@ -1630,7 +1944,7 @@
             <w:noProof/>
             <w:webHidden/>
           </w:rPr>
-          <w:instrText xml:space="preserve"> PAGEREF _Toc38273813 \h </w:instrText>
+          <w:instrText xml:space="preserve"> PAGEREF _Toc38637745 \h </w:instrText>
         </w:r>
         <w:r>
           <w:rPr>
@@ -1665,6 +1979,7 @@
       <w:pPr>
         <w:pStyle w:val="TM4"/>
         <w:tabs>
+          <w:tab w:val="left" w:pos="1540"/>
           <w:tab w:val="right" w:leader="dot" w:pos="9350"/>
         </w:tabs>
         <w:rPr>
@@ -1675,24 +1990,42 @@
           <w:lang w:val="en-US"/>
         </w:rPr>
       </w:pPr>
-      <w:hyperlink w:anchor="_Toc38273814" w:history="1">
+      <w:hyperlink w:anchor="_Toc38637746" w:history="1">
         <w:r>
           <w:rPr>
             <w:rStyle w:val="Lienhypertexte"/>
             <w:noProof/>
             <w:lang w:val="fr-FR"/>
           </w:rPr>
-          <w:t>Github Desktop</w:t>
-        </w:r>
-        <w:r>
-          <w:rPr>
-            <w:noProof/>
-            <w:webHidden/>
+          <w:t>6.2.4.2</w:t>
+        </w:r>
+        <w:r>
+          <w:rPr>
+            <w:rFonts w:asciiTheme="minorHAnsi" w:eastAsiaTheme="minorEastAsia" w:hAnsiTheme="minorHAnsi" w:cstheme="minorBidi"/>
+            <w:noProof/>
+            <w:sz w:val="22"/>
+            <w:szCs w:val="22"/>
+            <w:lang w:val="en-US"/>
           </w:rPr>
           <w:tab/>
         </w:r>
         <w:r>
           <w:rPr>
+            <w:rStyle w:val="Lienhypertexte"/>
+            <w:noProof/>
+            <w:lang w:val="fr-FR"/>
+          </w:rPr>
+          <w:t>Visual Studio Code</w:t>
+        </w:r>
+        <w:r>
+          <w:rPr>
+            <w:noProof/>
+            <w:webHidden/>
+          </w:rPr>
+          <w:tab/>
+        </w:r>
+        <w:r>
+          <w:rPr>
             <w:noProof/>
             <w:webHidden/>
           </w:rPr>
@@ -1703,7 +2036,7 @@
             <w:noProof/>
             <w:webHidden/>
           </w:rPr>
-          <w:instrText xml:space="preserve"> PAGEREF _Toc38273814 \h </w:instrText>
+          <w:instrText xml:space="preserve"> PAGEREF _Toc38637746 \h </w:instrText>
         </w:r>
         <w:r>
           <w:rPr>
@@ -1738,6 +2071,7 @@
       <w:pPr>
         <w:pStyle w:val="TM4"/>
         <w:tabs>
+          <w:tab w:val="left" w:pos="1540"/>
           <w:tab w:val="right" w:leader="dot" w:pos="9350"/>
         </w:tabs>
         <w:rPr>
@@ -1748,13 +2082,31 @@
           <w:lang w:val="en-US"/>
         </w:rPr>
       </w:pPr>
-      <w:hyperlink w:anchor="_Toc38273815" w:history="1">
+      <w:hyperlink w:anchor="_Toc38637747" w:history="1">
         <w:r>
           <w:rPr>
             <w:rStyle w:val="Lienhypertexte"/>
             <w:noProof/>
             <w:lang w:val="fr-FR"/>
           </w:rPr>
+          <w:t>6.2.4.3</w:t>
+        </w:r>
+        <w:r>
+          <w:rPr>
+            <w:rFonts w:asciiTheme="minorHAnsi" w:eastAsiaTheme="minorEastAsia" w:hAnsiTheme="minorHAnsi" w:cstheme="minorBidi"/>
+            <w:noProof/>
+            <w:sz w:val="22"/>
+            <w:szCs w:val="22"/>
+            <w:lang w:val="en-US"/>
+          </w:rPr>
+          <w:tab/>
+        </w:r>
+        <w:r>
+          <w:rPr>
+            <w:rStyle w:val="Lienhypertexte"/>
+            <w:noProof/>
+            <w:lang w:val="fr-FR"/>
+          </w:rPr>
           <w:t>EDUGE</w:t>
         </w:r>
         <w:r>
@@ -1776,7 +2128,7 @@
             <w:noProof/>
             <w:webHidden/>
           </w:rPr>
-          <w:instrText xml:space="preserve"> PAGEREF _Toc38273815 \h </w:instrText>
+          <w:instrText xml:space="preserve"> PAGEREF _Toc38637747 \h </w:instrText>
         </w:r>
         <w:r>
           <w:rPr>
@@ -1796,7 +2148,7 @@
             <w:noProof/>
             <w:webHidden/>
           </w:rPr>
-          <w:t>6</w:t>
+          <w:t>7</w:t>
         </w:r>
         <w:r>
           <w:rPr>
@@ -1809,8 +2161,9 @@
     </w:p>
     <w:p>
       <w:pPr>
-        <w:pStyle w:val="TM3"/>
+        <w:pStyle w:val="TM4"/>
         <w:tabs>
+          <w:tab w:val="left" w:pos="1540"/>
           <w:tab w:val="right" w:leader="dot" w:pos="9350"/>
         </w:tabs>
         <w:rPr>
@@ -1821,23 +2174,42 @@
           <w:lang w:val="en-US"/>
         </w:rPr>
       </w:pPr>
-      <w:hyperlink w:anchor="_Toc38273816" w:history="1">
+      <w:hyperlink w:anchor="_Toc38637748" w:history="1">
         <w:r>
           <w:rPr>
             <w:rStyle w:val="Lienhypertexte"/>
             <w:noProof/>
-          </w:rPr>
-          <w:t>Base de données</w:t>
-        </w:r>
-        <w:r>
-          <w:rPr>
-            <w:noProof/>
-            <w:webHidden/>
+            <w:lang w:val="fr-FR"/>
+          </w:rPr>
+          <w:t>6.2.4.4</w:t>
+        </w:r>
+        <w:r>
+          <w:rPr>
+            <w:rFonts w:asciiTheme="minorHAnsi" w:eastAsiaTheme="minorEastAsia" w:hAnsiTheme="minorHAnsi" w:cstheme="minorBidi"/>
+            <w:noProof/>
+            <w:sz w:val="22"/>
+            <w:szCs w:val="22"/>
+            <w:lang w:val="en-US"/>
           </w:rPr>
           <w:tab/>
         </w:r>
         <w:r>
           <w:rPr>
+            <w:rStyle w:val="Lienhypertexte"/>
+            <w:noProof/>
+            <w:lang w:val="fr-FR"/>
+          </w:rPr>
+          <w:t>Github Desktop</w:t>
+        </w:r>
+        <w:r>
+          <w:rPr>
+            <w:noProof/>
+            <w:webHidden/>
+          </w:rPr>
+          <w:tab/>
+        </w:r>
+        <w:r>
+          <w:rPr>
             <w:noProof/>
             <w:webHidden/>
           </w:rPr>
@@ -1848,7 +2220,7 @@
             <w:noProof/>
             <w:webHidden/>
           </w:rPr>
-          <w:instrText xml:space="preserve"> PAGEREF _Toc38273816 \h </w:instrText>
+          <w:instrText xml:space="preserve"> PAGEREF _Toc38637748 \h </w:instrText>
         </w:r>
         <w:r>
           <w:rPr>
@@ -1881,8 +2253,9 @@
     </w:p>
     <w:p>
       <w:pPr>
-        <w:pStyle w:val="TM4"/>
+        <w:pStyle w:val="TM3"/>
         <w:tabs>
+          <w:tab w:val="left" w:pos="1100"/>
           <w:tab w:val="right" w:leader="dot" w:pos="9350"/>
         </w:tabs>
         <w:rPr>
@@ -1893,23 +2266,40 @@
           <w:lang w:val="en-US"/>
         </w:rPr>
       </w:pPr>
-      <w:hyperlink w:anchor="_Toc38273817" w:history="1">
+      <w:hyperlink w:anchor="_Toc38637749" w:history="1">
         <w:r>
           <w:rPr>
             <w:rStyle w:val="Lienhypertexte"/>
             <w:noProof/>
           </w:rPr>
-          <w:t>UML</w:t>
-        </w:r>
-        <w:r>
-          <w:rPr>
-            <w:noProof/>
-            <w:webHidden/>
+          <w:t>6.2.5</w:t>
+        </w:r>
+        <w:r>
+          <w:rPr>
+            <w:rFonts w:asciiTheme="minorHAnsi" w:eastAsiaTheme="minorEastAsia" w:hAnsiTheme="minorHAnsi" w:cstheme="minorBidi"/>
+            <w:noProof/>
+            <w:sz w:val="22"/>
+            <w:szCs w:val="22"/>
+            <w:lang w:val="en-US"/>
           </w:rPr>
           <w:tab/>
         </w:r>
         <w:r>
           <w:rPr>
+            <w:rStyle w:val="Lienhypertexte"/>
+            <w:noProof/>
+          </w:rPr>
+          <w:t>Base de données</w:t>
+        </w:r>
+        <w:r>
+          <w:rPr>
+            <w:noProof/>
+            <w:webHidden/>
+          </w:rPr>
+          <w:tab/>
+        </w:r>
+        <w:r>
+          <w:rPr>
             <w:noProof/>
             <w:webHidden/>
           </w:rPr>
@@ -1920,7 +2310,7 @@
             <w:noProof/>
             <w:webHidden/>
           </w:rPr>
-          <w:instrText xml:space="preserve"> PAGEREF _Toc38273817 \h </w:instrText>
+          <w:instrText xml:space="preserve"> PAGEREF _Toc38637749 \h </w:instrText>
         </w:r>
         <w:r>
           <w:rPr>
@@ -1955,6 +2345,7 @@
       <w:pPr>
         <w:pStyle w:val="TM4"/>
         <w:tabs>
+          <w:tab w:val="left" w:pos="1540"/>
           <w:tab w:val="right" w:leader="dot" w:pos="9350"/>
         </w:tabs>
         <w:rPr>
@@ -1965,23 +2356,40 @@
           <w:lang w:val="en-US"/>
         </w:rPr>
       </w:pPr>
-      <w:hyperlink w:anchor="_Toc38273818" w:history="1">
+      <w:hyperlink w:anchor="_Toc38637750" w:history="1">
         <w:r>
           <w:rPr>
             <w:rStyle w:val="Lienhypertexte"/>
             <w:noProof/>
           </w:rPr>
-          <w:t>Privilèges</w:t>
-        </w:r>
-        <w:r>
-          <w:rPr>
-            <w:noProof/>
-            <w:webHidden/>
+          <w:t>6.2.5.1</w:t>
+        </w:r>
+        <w:r>
+          <w:rPr>
+            <w:rFonts w:asciiTheme="minorHAnsi" w:eastAsiaTheme="minorEastAsia" w:hAnsiTheme="minorHAnsi" w:cstheme="minorBidi"/>
+            <w:noProof/>
+            <w:sz w:val="22"/>
+            <w:szCs w:val="22"/>
+            <w:lang w:val="en-US"/>
           </w:rPr>
           <w:tab/>
         </w:r>
         <w:r>
           <w:rPr>
+            <w:rStyle w:val="Lienhypertexte"/>
+            <w:noProof/>
+          </w:rPr>
+          <w:t>UML</w:t>
+        </w:r>
+        <w:r>
+          <w:rPr>
+            <w:noProof/>
+            <w:webHidden/>
+          </w:rPr>
+          <w:tab/>
+        </w:r>
+        <w:r>
+          <w:rPr>
             <w:noProof/>
             <w:webHidden/>
           </w:rPr>
@@ -1992,7 +2400,7 @@
             <w:noProof/>
             <w:webHidden/>
           </w:rPr>
-          <w:instrText xml:space="preserve"> PAGEREF _Toc38273818 \h </w:instrText>
+          <w:instrText xml:space="preserve"> PAGEREF _Toc38637750 \h </w:instrText>
         </w:r>
         <w:r>
           <w:rPr>
@@ -2027,6 +2435,7 @@
       <w:pPr>
         <w:pStyle w:val="TM4"/>
         <w:tabs>
+          <w:tab w:val="left" w:pos="1540"/>
           <w:tab w:val="right" w:leader="dot" w:pos="9350"/>
         </w:tabs>
         <w:rPr>
@@ -2037,23 +2446,40 @@
           <w:lang w:val="en-US"/>
         </w:rPr>
       </w:pPr>
-      <w:hyperlink w:anchor="_Toc38273819" w:history="1">
+      <w:hyperlink w:anchor="_Toc38637751" w:history="1">
         <w:r>
           <w:rPr>
             <w:rStyle w:val="Lienhypertexte"/>
             <w:noProof/>
           </w:rPr>
-          <w:t>Structure</w:t>
-        </w:r>
-        <w:r>
-          <w:rPr>
-            <w:noProof/>
-            <w:webHidden/>
+          <w:t>6.2.5.2</w:t>
+        </w:r>
+        <w:r>
+          <w:rPr>
+            <w:rFonts w:asciiTheme="minorHAnsi" w:eastAsiaTheme="minorEastAsia" w:hAnsiTheme="minorHAnsi" w:cstheme="minorBidi"/>
+            <w:noProof/>
+            <w:sz w:val="22"/>
+            <w:szCs w:val="22"/>
+            <w:lang w:val="en-US"/>
           </w:rPr>
           <w:tab/>
         </w:r>
         <w:r>
           <w:rPr>
+            <w:rStyle w:val="Lienhypertexte"/>
+            <w:noProof/>
+          </w:rPr>
+          <w:t>Privilèges</w:t>
+        </w:r>
+        <w:r>
+          <w:rPr>
+            <w:noProof/>
+            <w:webHidden/>
+          </w:rPr>
+          <w:tab/>
+        </w:r>
+        <w:r>
+          <w:rPr>
             <w:noProof/>
             <w:webHidden/>
           </w:rPr>
@@ -2064,7 +2490,7 @@
             <w:noProof/>
             <w:webHidden/>
           </w:rPr>
-          <w:instrText xml:space="preserve"> PAGEREF _Toc38273819 \h </w:instrText>
+          <w:instrText xml:space="preserve"> PAGEREF _Toc38637751 \h </w:instrText>
         </w:r>
         <w:r>
           <w:rPr>
@@ -2097,8 +2523,9 @@
     </w:p>
     <w:p>
       <w:pPr>
-        <w:pStyle w:val="TM3"/>
+        <w:pStyle w:val="TM4"/>
         <w:tabs>
+          <w:tab w:val="left" w:pos="1540"/>
           <w:tab w:val="right" w:leader="dot" w:pos="9350"/>
         </w:tabs>
         <w:rPr>
@@ -2109,23 +2536,40 @@
           <w:lang w:val="en-US"/>
         </w:rPr>
       </w:pPr>
-      <w:hyperlink w:anchor="_Toc38273820" w:history="1">
+      <w:hyperlink w:anchor="_Toc38637752" w:history="1">
         <w:r>
           <w:rPr>
             <w:rStyle w:val="Lienhypertexte"/>
             <w:noProof/>
           </w:rPr>
-          <w:t>Données de tests</w:t>
-        </w:r>
-        <w:r>
-          <w:rPr>
-            <w:noProof/>
-            <w:webHidden/>
+          <w:t>6.2.5.3</w:t>
+        </w:r>
+        <w:r>
+          <w:rPr>
+            <w:rFonts w:asciiTheme="minorHAnsi" w:eastAsiaTheme="minorEastAsia" w:hAnsiTheme="minorHAnsi" w:cstheme="minorBidi"/>
+            <w:noProof/>
+            <w:sz w:val="22"/>
+            <w:szCs w:val="22"/>
+            <w:lang w:val="en-US"/>
           </w:rPr>
           <w:tab/>
         </w:r>
         <w:r>
           <w:rPr>
+            <w:rStyle w:val="Lienhypertexte"/>
+            <w:noProof/>
+          </w:rPr>
+          <w:t>Structure</w:t>
+        </w:r>
+        <w:r>
+          <w:rPr>
+            <w:noProof/>
+            <w:webHidden/>
+          </w:rPr>
+          <w:tab/>
+        </w:r>
+        <w:r>
+          <w:rPr>
             <w:noProof/>
             <w:webHidden/>
           </w:rPr>
@@ -2136,7 +2580,7 @@
             <w:noProof/>
             <w:webHidden/>
           </w:rPr>
-          <w:instrText xml:space="preserve"> PAGEREF _Toc38273820 \h </w:instrText>
+          <w:instrText xml:space="preserve"> PAGEREF _Toc38637752 \h </w:instrText>
         </w:r>
         <w:r>
           <w:rPr>
@@ -2156,7 +2600,7 @@
             <w:noProof/>
             <w:webHidden/>
           </w:rPr>
-          <w:t>7</w:t>
+          <w:t>8</w:t>
         </w:r>
         <w:r>
           <w:rPr>
@@ -2169,8 +2613,9 @@
     </w:p>
     <w:p>
       <w:pPr>
-        <w:pStyle w:val="TM4"/>
+        <w:pStyle w:val="TM3"/>
         <w:tabs>
+          <w:tab w:val="left" w:pos="1100"/>
           <w:tab w:val="right" w:leader="dot" w:pos="9350"/>
         </w:tabs>
         <w:rPr>
@@ -2181,23 +2626,40 @@
           <w:lang w:val="en-US"/>
         </w:rPr>
       </w:pPr>
-      <w:hyperlink w:anchor="_Toc38273821" w:history="1">
+      <w:hyperlink w:anchor="_Toc38637753" w:history="1">
         <w:r>
           <w:rPr>
             <w:rStyle w:val="Lienhypertexte"/>
             <w:noProof/>
           </w:rPr>
-          <w:t>Administrateur système :</w:t>
-        </w:r>
-        <w:r>
-          <w:rPr>
-            <w:noProof/>
-            <w:webHidden/>
+          <w:t>6.2.6</w:t>
+        </w:r>
+        <w:r>
+          <w:rPr>
+            <w:rFonts w:asciiTheme="minorHAnsi" w:eastAsiaTheme="minorEastAsia" w:hAnsiTheme="minorHAnsi" w:cstheme="minorBidi"/>
+            <w:noProof/>
+            <w:sz w:val="22"/>
+            <w:szCs w:val="22"/>
+            <w:lang w:val="en-US"/>
           </w:rPr>
           <w:tab/>
         </w:r>
         <w:r>
           <w:rPr>
+            <w:rStyle w:val="Lienhypertexte"/>
+            <w:noProof/>
+          </w:rPr>
+          <w:t>Données de tests</w:t>
+        </w:r>
+        <w:r>
+          <w:rPr>
+            <w:noProof/>
+            <w:webHidden/>
+          </w:rPr>
+          <w:tab/>
+        </w:r>
+        <w:r>
+          <w:rPr>
             <w:noProof/>
             <w:webHidden/>
           </w:rPr>
@@ -2208,7 +2670,7 @@
             <w:noProof/>
             <w:webHidden/>
           </w:rPr>
-          <w:instrText xml:space="preserve"> PAGEREF _Toc38273821 \h </w:instrText>
+          <w:instrText xml:space="preserve"> PAGEREF _Toc38637753 \h </w:instrText>
         </w:r>
         <w:r>
           <w:rPr>
@@ -2243,6 +2705,7 @@
       <w:pPr>
         <w:pStyle w:val="TM4"/>
         <w:tabs>
+          <w:tab w:val="left" w:pos="1540"/>
           <w:tab w:val="right" w:leader="dot" w:pos="9350"/>
         </w:tabs>
         <w:rPr>
@@ -2253,23 +2716,40 @@
           <w:lang w:val="en-US"/>
         </w:rPr>
       </w:pPr>
-      <w:hyperlink w:anchor="_Toc38273822" w:history="1">
+      <w:hyperlink w:anchor="_Toc38637754" w:history="1">
         <w:r>
           <w:rPr>
             <w:rStyle w:val="Lienhypertexte"/>
             <w:noProof/>
           </w:rPr>
-          <w:t>Manager du restaurant :</w:t>
-        </w:r>
-        <w:r>
-          <w:rPr>
-            <w:noProof/>
-            <w:webHidden/>
+          <w:t>6.2.6.1</w:t>
+        </w:r>
+        <w:r>
+          <w:rPr>
+            <w:rFonts w:asciiTheme="minorHAnsi" w:eastAsiaTheme="minorEastAsia" w:hAnsiTheme="minorHAnsi" w:cstheme="minorBidi"/>
+            <w:noProof/>
+            <w:sz w:val="22"/>
+            <w:szCs w:val="22"/>
+            <w:lang w:val="en-US"/>
           </w:rPr>
           <w:tab/>
         </w:r>
         <w:r>
           <w:rPr>
+            <w:rStyle w:val="Lienhypertexte"/>
+            <w:noProof/>
+          </w:rPr>
+          <w:t>Administrateur système :</w:t>
+        </w:r>
+        <w:r>
+          <w:rPr>
+            <w:noProof/>
+            <w:webHidden/>
+          </w:rPr>
+          <w:tab/>
+        </w:r>
+        <w:r>
+          <w:rPr>
             <w:noProof/>
             <w:webHidden/>
           </w:rPr>
@@ -2280,7 +2760,7 @@
             <w:noProof/>
             <w:webHidden/>
           </w:rPr>
-          <w:instrText xml:space="preserve"> PAGEREF _Toc38273822 \h </w:instrText>
+          <w:instrText xml:space="preserve"> PAGEREF _Toc38637754 \h </w:instrText>
         </w:r>
         <w:r>
           <w:rPr>
@@ -2315,6 +2795,7 @@
       <w:pPr>
         <w:pStyle w:val="TM4"/>
         <w:tabs>
+          <w:tab w:val="left" w:pos="1540"/>
           <w:tab w:val="right" w:leader="dot" w:pos="9350"/>
         </w:tabs>
         <w:rPr>
@@ -2325,23 +2806,40 @@
           <w:lang w:val="en-US"/>
         </w:rPr>
       </w:pPr>
-      <w:hyperlink w:anchor="_Toc38273823" w:history="1">
+      <w:hyperlink w:anchor="_Toc38637755" w:history="1">
         <w:r>
           <w:rPr>
             <w:rStyle w:val="Lienhypertexte"/>
             <w:noProof/>
           </w:rPr>
-          <w:t>Employé 1 :</w:t>
-        </w:r>
-        <w:r>
-          <w:rPr>
-            <w:noProof/>
-            <w:webHidden/>
+          <w:t>6.2.6.2</w:t>
+        </w:r>
+        <w:r>
+          <w:rPr>
+            <w:rFonts w:asciiTheme="minorHAnsi" w:eastAsiaTheme="minorEastAsia" w:hAnsiTheme="minorHAnsi" w:cstheme="minorBidi"/>
+            <w:noProof/>
+            <w:sz w:val="22"/>
+            <w:szCs w:val="22"/>
+            <w:lang w:val="en-US"/>
           </w:rPr>
           <w:tab/>
         </w:r>
         <w:r>
           <w:rPr>
+            <w:rStyle w:val="Lienhypertexte"/>
+            <w:noProof/>
+          </w:rPr>
+          <w:t>Manager du restaurant :</w:t>
+        </w:r>
+        <w:r>
+          <w:rPr>
+            <w:noProof/>
+            <w:webHidden/>
+          </w:rPr>
+          <w:tab/>
+        </w:r>
+        <w:r>
+          <w:rPr>
             <w:noProof/>
             <w:webHidden/>
           </w:rPr>
@@ -2352,7 +2850,7 @@
             <w:noProof/>
             <w:webHidden/>
           </w:rPr>
-          <w:instrText xml:space="preserve"> PAGEREF _Toc38273823 \h </w:instrText>
+          <w:instrText xml:space="preserve"> PAGEREF _Toc38637755 \h </w:instrText>
         </w:r>
         <w:r>
           <w:rPr>
@@ -2387,6 +2885,7 @@
       <w:pPr>
         <w:pStyle w:val="TM4"/>
         <w:tabs>
+          <w:tab w:val="left" w:pos="1540"/>
           <w:tab w:val="right" w:leader="dot" w:pos="9350"/>
         </w:tabs>
         <w:rPr>
@@ -2397,23 +2896,40 @@
           <w:lang w:val="en-US"/>
         </w:rPr>
       </w:pPr>
-      <w:hyperlink w:anchor="_Toc38273824" w:history="1">
+      <w:hyperlink w:anchor="_Toc38637756" w:history="1">
         <w:r>
           <w:rPr>
             <w:rStyle w:val="Lienhypertexte"/>
             <w:noProof/>
           </w:rPr>
-          <w:t>Employé 2 :</w:t>
-        </w:r>
-        <w:r>
-          <w:rPr>
-            <w:noProof/>
-            <w:webHidden/>
+          <w:t>6.2.6.3</w:t>
+        </w:r>
+        <w:r>
+          <w:rPr>
+            <w:rFonts w:asciiTheme="minorHAnsi" w:eastAsiaTheme="minorEastAsia" w:hAnsiTheme="minorHAnsi" w:cstheme="minorBidi"/>
+            <w:noProof/>
+            <w:sz w:val="22"/>
+            <w:szCs w:val="22"/>
+            <w:lang w:val="en-US"/>
           </w:rPr>
           <w:tab/>
         </w:r>
         <w:r>
           <w:rPr>
+            <w:rStyle w:val="Lienhypertexte"/>
+            <w:noProof/>
+          </w:rPr>
+          <w:t>Employé 1 :</w:t>
+        </w:r>
+        <w:r>
+          <w:rPr>
+            <w:noProof/>
+            <w:webHidden/>
+          </w:rPr>
+          <w:tab/>
+        </w:r>
+        <w:r>
+          <w:rPr>
             <w:noProof/>
             <w:webHidden/>
           </w:rPr>
@@ -2424,7 +2940,7 @@
             <w:noProof/>
             <w:webHidden/>
           </w:rPr>
-          <w:instrText xml:space="preserve"> PAGEREF _Toc38273824 \h </w:instrText>
+          <w:instrText xml:space="preserve"> PAGEREF _Toc38637756 \h </w:instrText>
         </w:r>
         <w:r>
           <w:rPr>
@@ -2457,8 +2973,9 @@
     </w:p>
     <w:p>
       <w:pPr>
-        <w:pStyle w:val="TM1"/>
+        <w:pStyle w:val="TM4"/>
         <w:tabs>
+          <w:tab w:val="left" w:pos="1540"/>
           <w:tab w:val="right" w:leader="dot" w:pos="9350"/>
         </w:tabs>
         <w:rPr>
@@ -2469,12 +2986,209 @@
           <w:lang w:val="en-US"/>
         </w:rPr>
       </w:pPr>
-      <w:hyperlink w:anchor="_Toc38273825" w:history="1">
+      <w:hyperlink w:anchor="_Toc38637757" w:history="1">
         <w:r>
           <w:rPr>
             <w:rStyle w:val="Lienhypertexte"/>
             <w:noProof/>
           </w:rPr>
+          <w:t>6.2.6.4</w:t>
+        </w:r>
+        <w:r>
+          <w:rPr>
+            <w:rFonts w:asciiTheme="minorHAnsi" w:eastAsiaTheme="minorEastAsia" w:hAnsiTheme="minorHAnsi" w:cstheme="minorBidi"/>
+            <w:noProof/>
+            <w:sz w:val="22"/>
+            <w:szCs w:val="22"/>
+            <w:lang w:val="en-US"/>
+          </w:rPr>
+          <w:tab/>
+        </w:r>
+        <w:r>
+          <w:rPr>
+            <w:rStyle w:val="Lienhypertexte"/>
+            <w:noProof/>
+          </w:rPr>
+          <w:t>Employé 2 :</w:t>
+        </w:r>
+        <w:r>
+          <w:rPr>
+            <w:noProof/>
+            <w:webHidden/>
+          </w:rPr>
+          <w:tab/>
+        </w:r>
+        <w:r>
+          <w:rPr>
+            <w:noProof/>
+            <w:webHidden/>
+          </w:rPr>
+          <w:fldChar w:fldCharType="begin"/>
+        </w:r>
+        <w:r>
+          <w:rPr>
+            <w:noProof/>
+            <w:webHidden/>
+          </w:rPr>
+          <w:instrText xml:space="preserve"> PAGEREF _Toc38637757 \h </w:instrText>
+        </w:r>
+        <w:r>
+          <w:rPr>
+            <w:noProof/>
+            <w:webHidden/>
+          </w:rPr>
+        </w:r>
+        <w:r>
+          <w:rPr>
+            <w:noProof/>
+            <w:webHidden/>
+          </w:rPr>
+          <w:fldChar w:fldCharType="separate"/>
+        </w:r>
+        <w:r>
+          <w:rPr>
+            <w:noProof/>
+            <w:webHidden/>
+          </w:rPr>
+          <w:t>8</w:t>
+        </w:r>
+        <w:r>
+          <w:rPr>
+            <w:noProof/>
+            <w:webHidden/>
+          </w:rPr>
+          <w:fldChar w:fldCharType="end"/>
+        </w:r>
+      </w:hyperlink>
+    </w:p>
+    <w:p>
+      <w:pPr>
+        <w:pStyle w:val="TM2"/>
+        <w:tabs>
+          <w:tab w:val="left" w:pos="880"/>
+          <w:tab w:val="right" w:leader="dot" w:pos="9350"/>
+        </w:tabs>
+        <w:rPr>
+          <w:rFonts w:asciiTheme="minorHAnsi" w:eastAsiaTheme="minorEastAsia" w:hAnsiTheme="minorHAnsi" w:cstheme="minorBidi"/>
+          <w:noProof/>
+          <w:sz w:val="22"/>
+          <w:szCs w:val="22"/>
+          <w:lang w:val="en-US"/>
+        </w:rPr>
+      </w:pPr>
+      <w:hyperlink w:anchor="_Toc38637758" w:history="1">
+        <w:r>
+          <w:rPr>
+            <w:rStyle w:val="Lienhypertexte"/>
+            <w:noProof/>
+          </w:rPr>
+          <w:t>6.3</w:t>
+        </w:r>
+        <w:r>
+          <w:rPr>
+            <w:rFonts w:asciiTheme="minorHAnsi" w:eastAsiaTheme="minorEastAsia" w:hAnsiTheme="minorHAnsi" w:cstheme="minorBidi"/>
+            <w:noProof/>
+            <w:sz w:val="22"/>
+            <w:szCs w:val="22"/>
+            <w:lang w:val="en-US"/>
+          </w:rPr>
+          <w:tab/>
+        </w:r>
+        <w:r>
+          <w:rPr>
+            <w:rStyle w:val="Lienhypertexte"/>
+            <w:noProof/>
+          </w:rPr>
+          <w:t>API</w:t>
+        </w:r>
+        <w:r>
+          <w:rPr>
+            <w:noProof/>
+            <w:webHidden/>
+          </w:rPr>
+          <w:tab/>
+        </w:r>
+        <w:r>
+          <w:rPr>
+            <w:noProof/>
+            <w:webHidden/>
+          </w:rPr>
+          <w:fldChar w:fldCharType="begin"/>
+        </w:r>
+        <w:r>
+          <w:rPr>
+            <w:noProof/>
+            <w:webHidden/>
+          </w:rPr>
+          <w:instrText xml:space="preserve"> PAGEREF _Toc38637758 \h </w:instrText>
+        </w:r>
+        <w:r>
+          <w:rPr>
+            <w:noProof/>
+            <w:webHidden/>
+          </w:rPr>
+        </w:r>
+        <w:r>
+          <w:rPr>
+            <w:noProof/>
+            <w:webHidden/>
+          </w:rPr>
+          <w:fldChar w:fldCharType="separate"/>
+        </w:r>
+        <w:r>
+          <w:rPr>
+            <w:noProof/>
+            <w:webHidden/>
+          </w:rPr>
+          <w:t>8</w:t>
+        </w:r>
+        <w:r>
+          <w:rPr>
+            <w:noProof/>
+            <w:webHidden/>
+          </w:rPr>
+          <w:fldChar w:fldCharType="end"/>
+        </w:r>
+      </w:hyperlink>
+    </w:p>
+    <w:p>
+      <w:pPr>
+        <w:pStyle w:val="TM1"/>
+        <w:tabs>
+          <w:tab w:val="left" w:pos="400"/>
+          <w:tab w:val="right" w:leader="dot" w:pos="9350"/>
+        </w:tabs>
+        <w:rPr>
+          <w:rFonts w:asciiTheme="minorHAnsi" w:eastAsiaTheme="minorEastAsia" w:hAnsiTheme="minorHAnsi" w:cstheme="minorBidi"/>
+          <w:noProof/>
+          <w:sz w:val="22"/>
+          <w:szCs w:val="22"/>
+          <w:lang w:val="en-US"/>
+        </w:rPr>
+      </w:pPr>
+      <w:hyperlink w:anchor="_Toc38637759" w:history="1">
+        <w:r>
+          <w:rPr>
+            <w:rStyle w:val="Lienhypertexte"/>
+            <w:noProof/>
+          </w:rPr>
+          <w:t>7</w:t>
+        </w:r>
+        <w:r>
+          <w:rPr>
+            <w:rFonts w:asciiTheme="minorHAnsi" w:eastAsiaTheme="minorEastAsia" w:hAnsiTheme="minorHAnsi" w:cstheme="minorBidi"/>
+            <w:noProof/>
+            <w:sz w:val="22"/>
+            <w:szCs w:val="22"/>
+            <w:lang w:val="en-US"/>
+          </w:rPr>
+          <w:tab/>
+        </w:r>
+        <w:r>
+          <w:rPr>
+            <w:rStyle w:val="Lienhypertexte"/>
+            <w:noProof/>
+          </w:rPr>
           <w:t>Glossaire</w:t>
         </w:r>
         <w:r>
@@ -2496,7 +3210,7 @@
             <w:noProof/>
             <w:webHidden/>
           </w:rPr>
-          <w:instrText xml:space="preserve"> PAGEREF _Toc38273825 \h </w:instrText>
+          <w:instrText xml:space="preserve"> PAGEREF _Toc38637759 \h </w:instrText>
         </w:r>
         <w:r>
           <w:rPr>
@@ -2547,12 +3261,12 @@
       <w:pPr>
         <w:pStyle w:val="Titre1"/>
       </w:pPr>
-      <w:bookmarkStart w:id="0" w:name="_Toc38273799"/>
+      <w:bookmarkStart w:id="1" w:name="_Toc38637732"/>
       <w:r>
         <w:lastRenderedPageBreak/>
         <w:t>Résumé</w:t>
       </w:r>
-      <w:bookmarkEnd w:id="0"/>
+      <w:bookmarkEnd w:id="1"/>
     </w:p>
     <w:p/>
     <w:p>
@@ -2564,12 +3278,12 @@
       <w:pPr>
         <w:pStyle w:val="Titre1"/>
       </w:pPr>
-      <w:bookmarkStart w:id="1" w:name="_Toc38273800"/>
+      <w:bookmarkStart w:id="2" w:name="_Toc38637733"/>
       <w:r>
         <w:lastRenderedPageBreak/>
         <w:t>Abstract</w:t>
       </w:r>
-      <w:bookmarkEnd w:id="1"/>
+      <w:bookmarkEnd w:id="2"/>
     </w:p>
     <w:p/>
     <w:p>
@@ -2581,12 +3295,12 @@
       <w:pPr>
         <w:pStyle w:val="Titre1"/>
       </w:pPr>
-      <w:bookmarkStart w:id="2" w:name="_Toc38273801"/>
+      <w:bookmarkStart w:id="3" w:name="_Toc38637734"/>
       <w:r>
         <w:lastRenderedPageBreak/>
         <w:t>Introduction</w:t>
       </w:r>
-      <w:bookmarkEnd w:id="2"/>
+      <w:bookmarkEnd w:id="3"/>
     </w:p>
     <w:p>
       <w:r>
@@ -2602,13 +3316,8 @@
         <w:t xml:space="preserve">, mais toutes ses applications que nous utilisons ne sont pas optimisées entièrement pour les restaurateurs. C’est pourquoi, avec l’aide de </w:t>
       </w:r>
       <w:r>
-        <w:t xml:space="preserve">M. Garcia et de Mme. </w:t>
-      </w:r>
-      <w:proofErr w:type="spellStart"/>
-      <w:r>
-        <w:t>Perdrizat</w:t>
-      </w:r>
-      <w:proofErr w:type="spellEnd"/>
+        <w:t>M. Garcia et de Mme. Perdrizat</w:t>
+      </w:r>
       <w:r>
         <w:t xml:space="preserve"> (gérante du restaurant « l’Atelier » à Genève)</w:t>
       </w:r>
@@ -2631,11 +3340,11 @@
       <w:pPr>
         <w:pStyle w:val="Titre1"/>
       </w:pPr>
-      <w:bookmarkStart w:id="3" w:name="_Toc38273802"/>
+      <w:bookmarkStart w:id="4" w:name="_Toc38637735"/>
       <w:r>
         <w:t>Analyse fonctionnelle</w:t>
       </w:r>
-      <w:bookmarkEnd w:id="3"/>
+      <w:bookmarkEnd w:id="4"/>
     </w:p>
     <w:p/>
     <w:p>
@@ -2655,32 +3364,32 @@
       <w:pPr>
         <w:pStyle w:val="Titre1"/>
       </w:pPr>
-      <w:bookmarkStart w:id="4" w:name="_Toc38273803"/>
+      <w:bookmarkStart w:id="5" w:name="_Toc38637736"/>
       <w:r>
         <w:lastRenderedPageBreak/>
         <w:t>Analyse organique</w:t>
       </w:r>
-      <w:bookmarkEnd w:id="4"/>
+      <w:bookmarkEnd w:id="5"/>
     </w:p>
     <w:p>
       <w:pPr>
         <w:pStyle w:val="Titre2"/>
       </w:pPr>
-      <w:bookmarkStart w:id="5" w:name="_Toc38273804"/>
+      <w:bookmarkStart w:id="6" w:name="_Toc38637737"/>
       <w:r>
         <w:t>Mise en place</w:t>
       </w:r>
-      <w:bookmarkEnd w:id="5"/>
+      <w:bookmarkEnd w:id="6"/>
     </w:p>
     <w:p>
       <w:pPr>
         <w:pStyle w:val="Titre3"/>
       </w:pPr>
-      <w:bookmarkStart w:id="6" w:name="_Toc38273805"/>
+      <w:bookmarkStart w:id="7" w:name="_Toc38637738"/>
       <w:r>
         <w:t>GitHub</w:t>
       </w:r>
-      <w:bookmarkEnd w:id="6"/>
+      <w:bookmarkEnd w:id="7"/>
     </w:p>
     <w:p>
       <w:r>
@@ -2782,11 +3491,11 @@
       <w:pPr>
         <w:pStyle w:val="Titre3"/>
       </w:pPr>
-      <w:bookmarkStart w:id="7" w:name="_Toc38273806"/>
+      <w:bookmarkStart w:id="8" w:name="_Toc38637739"/>
       <w:r>
         <w:t>Trello</w:t>
       </w:r>
-      <w:bookmarkEnd w:id="7"/>
+      <w:bookmarkEnd w:id="8"/>
     </w:p>
     <w:p>
       <w:r>
@@ -2870,24 +3579,24 @@
       <w:pPr>
         <w:pStyle w:val="Titre2"/>
       </w:pPr>
-      <w:bookmarkStart w:id="8" w:name="_Toc38273807"/>
+      <w:bookmarkStart w:id="9" w:name="_Toc38637740"/>
       <w:r>
         <w:t>P</w:t>
       </w:r>
       <w:r>
         <w:t>ost-travail</w:t>
       </w:r>
-      <w:bookmarkEnd w:id="8"/>
+      <w:bookmarkEnd w:id="9"/>
     </w:p>
     <w:p>
       <w:pPr>
         <w:pStyle w:val="Titre3"/>
       </w:pPr>
-      <w:bookmarkStart w:id="9" w:name="_Toc38273808"/>
+      <w:bookmarkStart w:id="10" w:name="_Toc38637741"/>
       <w:r>
         <w:t>Programmation</w:t>
       </w:r>
-      <w:bookmarkEnd w:id="9"/>
+      <w:bookmarkEnd w:id="10"/>
     </w:p>
     <w:p>
       <w:r>
@@ -2956,7 +3665,6 @@
         </w:rPr>
         <w:t> » qui peuvent prendre de propriétés nommées « </w:t>
       </w:r>
-      <w:proofErr w:type="spellStart"/>
       <w:r>
         <w:rPr>
           <w:b/>
@@ -2965,7 +3673,6 @@
         </w:rPr>
         <w:t>props</w:t>
       </w:r>
-      <w:proofErr w:type="spellEnd"/>
       <w:r>
         <w:rPr>
           <w:lang w:val="fr-FR"/>
@@ -2990,7 +3697,6 @@
         </w:rPr>
         <w:t>« </w:t>
       </w:r>
-      <w:proofErr w:type="spellStart"/>
       <w:r>
         <w:rPr>
           <w:b/>
@@ -2999,7 +3705,6 @@
         </w:rPr>
         <w:t>render</w:t>
       </w:r>
-      <w:proofErr w:type="spellEnd"/>
       <w:r>
         <w:rPr>
           <w:lang w:val="fr-FR"/>
@@ -3011,31 +3716,26 @@
       <w:pPr>
         <w:pStyle w:val="Titre3"/>
       </w:pPr>
-      <w:bookmarkStart w:id="10" w:name="_Toc38273809"/>
+      <w:bookmarkStart w:id="11" w:name="_Toc38637742"/>
       <w:r>
         <w:lastRenderedPageBreak/>
         <w:t xml:space="preserve">Installation </w:t>
       </w:r>
       <w:r>
+        <w:t>de react</w:t>
+      </w:r>
+      <w:bookmarkEnd w:id="11"/>
+    </w:p>
+    <w:p>
+      <w:r>
+        <w:t xml:space="preserve">Tout d’abord je dois disposer d’une mise à jour </w:t>
+      </w:r>
+      <w:r>
+        <w:t xml:space="preserve">récente </w:t>
+      </w:r>
+      <w:r>
         <w:t xml:space="preserve">de </w:t>
       </w:r>
-      <w:proofErr w:type="spellStart"/>
-      <w:r>
-        <w:t>react</w:t>
-      </w:r>
-      <w:bookmarkEnd w:id="10"/>
-      <w:proofErr w:type="spellEnd"/>
-    </w:p>
-    <w:p>
-      <w:r>
-        <w:t xml:space="preserve">Tout d’abord je dois disposer d’une mise à jour </w:t>
-      </w:r>
-      <w:r>
-        <w:t xml:space="preserve">récente </w:t>
-      </w:r>
-      <w:r>
-        <w:t xml:space="preserve">de </w:t>
-      </w:r>
       <w:r>
         <w:t>Node.js.</w:t>
       </w:r>
@@ -3091,27 +3791,318 @@
         <w:rPr>
           <w:lang w:val="fr-FR"/>
         </w:rPr>
-        <w:t>“</w:t>
-      </w:r>
-      <w:proofErr w:type="spellStart"/>
+        <w:t>“my-app” représente le nom d</w:t>
+      </w:r>
       <w:r>
         <w:rPr>
           <w:lang w:val="fr-FR"/>
         </w:rPr>
-        <w:t>my</w:t>
-      </w:r>
-      <w:proofErr w:type="spellEnd"/>
-      <w:r>
+        <w:t>e l’application</w:t>
+      </w:r>
+    </w:p>
+    <w:p>
+      <w:pPr>
         <w:rPr>
           <w:lang w:val="fr-FR"/>
         </w:rPr>
-        <w:t>-app” représente le nom d</w:t>
-      </w:r>
+      </w:pPr>
       <w:r>
         <w:rPr>
           <w:lang w:val="fr-FR"/>
         </w:rPr>
-        <w:t>e l’application</w:t>
+        <w:t xml:space="preserve">Une fois l’application crée, on obtient un dossier contenant l’architecture suivante </w:t>
+      </w:r>
+    </w:p>
+    <w:p>
+      <w:pPr>
+        <w:pStyle w:val="Code"/>
+        <w:rPr>
+          <w:lang w:val="en-US"/>
+        </w:rPr>
+      </w:pPr>
+      <w:r>
+        <w:rPr>
+          <w:lang w:val="en-US"/>
+        </w:rPr>
+        <w:t>my-app</w:t>
+      </w:r>
+    </w:p>
+    <w:p>
+      <w:pPr>
+        <w:pStyle w:val="Code"/>
+        <w:rPr>
+          <w:lang w:val="en-US"/>
+        </w:rPr>
+      </w:pPr>
+      <w:r>
+        <w:rPr>
+          <w:lang w:val="en-US"/>
+        </w:rPr>
+        <w:t>├── README.md</w:t>
+      </w:r>
+    </w:p>
+    <w:p>
+      <w:pPr>
+        <w:pStyle w:val="Code"/>
+        <w:rPr>
+          <w:lang w:val="en-US"/>
+        </w:rPr>
+      </w:pPr>
+      <w:r>
+        <w:rPr>
+          <w:lang w:val="en-US"/>
+        </w:rPr>
+        <w:t>├── node_modules</w:t>
+      </w:r>
+    </w:p>
+    <w:p>
+      <w:pPr>
+        <w:pStyle w:val="Code"/>
+        <w:rPr>
+          <w:lang w:val="en-US"/>
+        </w:rPr>
+      </w:pPr>
+      <w:r>
+        <w:rPr>
+          <w:lang w:val="en-US"/>
+        </w:rPr>
+        <w:t>├── package.json</w:t>
+      </w:r>
+    </w:p>
+    <w:p>
+      <w:pPr>
+        <w:pStyle w:val="Code"/>
+        <w:rPr>
+          <w:lang w:val="en-US"/>
+        </w:rPr>
+      </w:pPr>
+      <w:r>
+        <w:rPr>
+          <w:lang w:val="en-US"/>
+        </w:rPr>
+        <w:t>├── .gitignore</w:t>
+      </w:r>
+    </w:p>
+    <w:p>
+      <w:pPr>
+        <w:pStyle w:val="Code"/>
+        <w:rPr>
+          <w:lang w:val="en-US"/>
+        </w:rPr>
+      </w:pPr>
+      <w:r>
+        <w:rPr>
+          <w:lang w:val="en-US"/>
+        </w:rPr>
+        <w:t>├── public</w:t>
+      </w:r>
+    </w:p>
+    <w:p>
+      <w:pPr>
+        <w:pStyle w:val="Code"/>
+        <w:rPr>
+          <w:lang w:val="en-US"/>
+        </w:rPr>
+      </w:pPr>
+      <w:r>
+        <w:rPr>
+          <w:lang w:val="en-US"/>
+        </w:rPr>
+        <w:t>│   ├── favicon.ico</w:t>
+      </w:r>
+    </w:p>
+    <w:p>
+      <w:pPr>
+        <w:pStyle w:val="Code"/>
+        <w:rPr>
+          <w:lang w:val="en-US"/>
+        </w:rPr>
+      </w:pPr>
+      <w:r>
+        <w:rPr>
+          <w:lang w:val="en-US"/>
+        </w:rPr>
+        <w:t>│   ├── index.html</w:t>
+      </w:r>
+    </w:p>
+    <w:p>
+      <w:pPr>
+        <w:pStyle w:val="Code"/>
+        <w:rPr>
+          <w:lang w:val="en-US"/>
+        </w:rPr>
+      </w:pPr>
+      <w:r>
+        <w:rPr>
+          <w:lang w:val="en-US"/>
+        </w:rPr>
+        <w:t>│   └── manifest.json</w:t>
+      </w:r>
+    </w:p>
+    <w:p>
+      <w:pPr>
+        <w:pStyle w:val="Code"/>
+        <w:rPr>
+          <w:lang w:val="en-US"/>
+        </w:rPr>
+      </w:pPr>
+      <w:r>
+        <w:rPr>
+          <w:lang w:val="en-US"/>
+        </w:rPr>
+        <w:t>└── src</w:t>
+      </w:r>
+    </w:p>
+    <w:p>
+      <w:pPr>
+        <w:pStyle w:val="Code"/>
+        <w:rPr>
+          <w:lang w:val="en-US"/>
+        </w:rPr>
+      </w:pPr>
+      <w:r>
+        <w:rPr>
+          <w:lang w:val="en-US"/>
+        </w:rPr>
+        <w:t xml:space="preserve">    ├── App.css</w:t>
+      </w:r>
+    </w:p>
+    <w:p>
+      <w:pPr>
+        <w:pStyle w:val="Code"/>
+        <w:rPr>
+          <w:lang w:val="en-US"/>
+        </w:rPr>
+      </w:pPr>
+      <w:r>
+        <w:rPr>
+          <w:lang w:val="en-US"/>
+        </w:rPr>
+        <w:t xml:space="preserve">    ├── App.js</w:t>
+      </w:r>
+    </w:p>
+    <w:p>
+      <w:pPr>
+        <w:pStyle w:val="Code"/>
+        <w:rPr>
+          <w:lang w:val="en-US"/>
+        </w:rPr>
+      </w:pPr>
+      <w:r>
+        <w:rPr>
+          <w:lang w:val="en-US"/>
+        </w:rPr>
+        <w:t xml:space="preserve">    ├── App.test.js</w:t>
+      </w:r>
+    </w:p>
+    <w:p>
+      <w:pPr>
+        <w:pStyle w:val="Code"/>
+        <w:rPr>
+          <w:lang w:val="en-US"/>
+        </w:rPr>
+      </w:pPr>
+      <w:r>
+        <w:rPr>
+          <w:lang w:val="en-US"/>
+        </w:rPr>
+        <w:t xml:space="preserve">    ├── index.css</w:t>
+      </w:r>
+    </w:p>
+    <w:p>
+      <w:pPr>
+        <w:pStyle w:val="Code"/>
+        <w:rPr>
+          <w:lang w:val="en-US"/>
+        </w:rPr>
+      </w:pPr>
+      <w:r>
+        <w:rPr>
+          <w:lang w:val="en-US"/>
+        </w:rPr>
+        <w:t xml:space="preserve">    ├── index.js</w:t>
+      </w:r>
+    </w:p>
+    <w:p>
+      <w:pPr>
+        <w:pStyle w:val="Code"/>
+        <w:rPr>
+          <w:lang w:val="en-US"/>
+        </w:rPr>
+      </w:pPr>
+      <w:r>
+        <w:rPr>
+          <w:lang w:val="en-US"/>
+        </w:rPr>
+        <w:t xml:space="preserve">    ├── logo.svg</w:t>
+      </w:r>
+    </w:p>
+    <w:p>
+      <w:pPr>
+        <w:pStyle w:val="Code"/>
+        <w:rPr>
+          <w:lang w:val="en-US"/>
+        </w:rPr>
+      </w:pPr>
+      <w:r>
+        <w:rPr>
+          <w:lang w:val="en-US"/>
+        </w:rPr>
+        <w:t xml:space="preserve">    └── serviceWorker.js</w:t>
+      </w:r>
+    </w:p>
+    <w:p>
+      <w:r>
+        <w:t xml:space="preserve">Le dossier « src » contient tout le code </w:t>
+      </w:r>
+      <w:r>
+        <w:t>de l’application en tant que tel, c’est-à-dire les pages html, js, etc.</w:t>
+      </w:r>
+    </w:p>
+    <w:p>
+      <w:pPr>
+        <w:pStyle w:val="Titre3"/>
+      </w:pPr>
+      <w:bookmarkStart w:id="12" w:name="_Toc38637743"/>
+      <w:r>
+        <w:t>Organisationnel</w:t>
+      </w:r>
+      <w:bookmarkEnd w:id="12"/>
+    </w:p>
+    <w:p>
+      <w:r>
+        <w:t>Afin de mieux comprendre les besoins du client, nous avons décidé avec M. Garcia d’aller sur les lieux afin de discuter avec la gérante. Lors de cette discussion nous avons donc pu mettre au clair les points qui jusqu’à la, étaient encore flous.</w:t>
+      </w:r>
+    </w:p>
+    <w:p>
+      <w:pPr>
+        <w:pStyle w:val="Titre3"/>
+      </w:pPr>
+      <w:bookmarkStart w:id="13" w:name="_Toc38637744"/>
+      <w:r>
+        <w:t>Environnement</w:t>
+      </w:r>
+      <w:bookmarkEnd w:id="13"/>
+    </w:p>
+    <w:p>
+      <w:pPr>
+        <w:pStyle w:val="Titre4"/>
+      </w:pPr>
+      <w:bookmarkStart w:id="14" w:name="_Toc38637745"/>
+      <w:r>
+        <w:t>Laragon</w:t>
+      </w:r>
+      <w:bookmarkEnd w:id="14"/>
+    </w:p>
+    <w:p>
+      <w:r>
+        <w:t xml:space="preserve">Afin de pouvoir développer et tester mon application sur mon poste de travail, j’ai décidé d’utiliser l’application Laragon. Celle-ci me permet également d’avoir une base de données </w:t>
+      </w:r>
+      <w:r>
+        <w:t>phpMyAdmin</w:t>
+      </w:r>
+      <w:r>
+        <w:t>.</w:t>
       </w:r>
     </w:p>
     <w:p>
@@ -3124,416 +4115,107 @@
         <w:rPr>
           <w:lang w:val="fr-FR"/>
         </w:rPr>
-        <w:t xml:space="preserve">Une fois l’application crée, on obtient un dossier contenant l’architecture suivante </w:t>
-      </w:r>
-    </w:p>
-    <w:p>
-      <w:pPr>
-        <w:pStyle w:val="Code"/>
-        <w:rPr>
-          <w:lang w:val="en-US"/>
-        </w:rPr>
-      </w:pPr>
-      <w:r>
-        <w:rPr>
-          <w:lang w:val="en-US"/>
-        </w:rPr>
-        <w:t>my-app</w:t>
-      </w:r>
-    </w:p>
-    <w:p>
-      <w:pPr>
-        <w:pStyle w:val="Code"/>
-        <w:rPr>
-          <w:lang w:val="en-US"/>
-        </w:rPr>
-      </w:pPr>
-      <w:r>
-        <w:rPr>
-          <w:lang w:val="en-US"/>
-        </w:rPr>
-        <w:t>├── README.md</w:t>
-      </w:r>
-    </w:p>
-    <w:p>
-      <w:pPr>
-        <w:pStyle w:val="Code"/>
-        <w:rPr>
-          <w:lang w:val="en-US"/>
-        </w:rPr>
-      </w:pPr>
-      <w:r>
-        <w:rPr>
-          <w:lang w:val="en-US"/>
-        </w:rPr>
-        <w:t xml:space="preserve">├── </w:t>
-      </w:r>
-      <w:proofErr w:type="spellStart"/>
-      <w:r>
-        <w:rPr>
-          <w:lang w:val="en-US"/>
-        </w:rPr>
-        <w:t>node_modules</w:t>
-      </w:r>
-      <w:proofErr w:type="spellEnd"/>
-    </w:p>
-    <w:p>
-      <w:pPr>
-        <w:pStyle w:val="Code"/>
-        <w:rPr>
-          <w:lang w:val="en-US"/>
-        </w:rPr>
-      </w:pPr>
-      <w:r>
-        <w:rPr>
-          <w:lang w:val="en-US"/>
-        </w:rPr>
-        <w:t xml:space="preserve">├── </w:t>
-      </w:r>
-      <w:proofErr w:type="spellStart"/>
-      <w:proofErr w:type="gramStart"/>
-      <w:r>
-        <w:rPr>
-          <w:lang w:val="en-US"/>
-        </w:rPr>
-        <w:t>package.json</w:t>
-      </w:r>
-      <w:proofErr w:type="spellEnd"/>
-      <w:proofErr w:type="gramEnd"/>
-    </w:p>
-    <w:p>
-      <w:pPr>
-        <w:pStyle w:val="Code"/>
-        <w:rPr>
-          <w:lang w:val="en-US"/>
-        </w:rPr>
-      </w:pPr>
-      <w:r>
-        <w:rPr>
-          <w:lang w:val="en-US"/>
-        </w:rPr>
-        <w:t>├─</w:t>
-      </w:r>
-      <w:proofErr w:type="gramStart"/>
-      <w:r>
-        <w:rPr>
-          <w:lang w:val="en-US"/>
-        </w:rPr>
-        <w:t>─ .</w:t>
-      </w:r>
-      <w:proofErr w:type="spellStart"/>
-      <w:r>
-        <w:rPr>
-          <w:lang w:val="en-US"/>
-        </w:rPr>
-        <w:t>gitignore</w:t>
-      </w:r>
-      <w:proofErr w:type="spellEnd"/>
-      <w:proofErr w:type="gramEnd"/>
-    </w:p>
-    <w:p>
-      <w:pPr>
-        <w:pStyle w:val="Code"/>
-        <w:rPr>
-          <w:lang w:val="en-US"/>
-        </w:rPr>
-      </w:pPr>
-      <w:r>
-        <w:rPr>
-          <w:lang w:val="en-US"/>
-        </w:rPr>
-        <w:t>├── public</w:t>
-      </w:r>
-    </w:p>
-    <w:p>
-      <w:pPr>
-        <w:pStyle w:val="Code"/>
-        <w:rPr>
-          <w:lang w:val="en-US"/>
-        </w:rPr>
-      </w:pPr>
-      <w:r>
-        <w:rPr>
-          <w:lang w:val="en-US"/>
-        </w:rPr>
-        <w:t>│   ├── favicon.ico</w:t>
-      </w:r>
-    </w:p>
-    <w:p>
-      <w:pPr>
-        <w:pStyle w:val="Code"/>
-        <w:rPr>
-          <w:lang w:val="en-US"/>
-        </w:rPr>
-      </w:pPr>
-      <w:r>
-        <w:rPr>
-          <w:lang w:val="en-US"/>
-        </w:rPr>
-        <w:t>│   ├── index.html</w:t>
-      </w:r>
-    </w:p>
-    <w:p>
-      <w:pPr>
-        <w:pStyle w:val="Code"/>
-        <w:rPr>
-          <w:lang w:val="en-US"/>
-        </w:rPr>
-      </w:pPr>
-      <w:r>
-        <w:rPr>
-          <w:lang w:val="en-US"/>
-        </w:rPr>
-        <w:t xml:space="preserve">│   └── </w:t>
-      </w:r>
-      <w:proofErr w:type="spellStart"/>
-      <w:proofErr w:type="gramStart"/>
-      <w:r>
-        <w:rPr>
-          <w:lang w:val="en-US"/>
-        </w:rPr>
-        <w:t>manifest.json</w:t>
-      </w:r>
-      <w:proofErr w:type="spellEnd"/>
-      <w:proofErr w:type="gramEnd"/>
-    </w:p>
-    <w:p>
-      <w:pPr>
-        <w:pStyle w:val="Code"/>
-        <w:rPr>
-          <w:lang w:val="en-US"/>
-        </w:rPr>
-      </w:pPr>
-      <w:r>
-        <w:rPr>
-          <w:lang w:val="en-US"/>
-        </w:rPr>
-        <w:t xml:space="preserve">└── </w:t>
-      </w:r>
-      <w:proofErr w:type="spellStart"/>
-      <w:r>
-        <w:rPr>
-          <w:lang w:val="en-US"/>
-        </w:rPr>
-        <w:t>src</w:t>
-      </w:r>
-      <w:proofErr w:type="spellEnd"/>
-    </w:p>
-    <w:p>
-      <w:pPr>
-        <w:pStyle w:val="Code"/>
-        <w:rPr>
-          <w:lang w:val="en-US"/>
-        </w:rPr>
-      </w:pPr>
-      <w:r>
-        <w:rPr>
-          <w:lang w:val="en-US"/>
-        </w:rPr>
-        <w:t xml:space="preserve">    ├── App.css</w:t>
-      </w:r>
-    </w:p>
-    <w:p>
-      <w:pPr>
-        <w:pStyle w:val="Code"/>
-        <w:rPr>
-          <w:lang w:val="en-US"/>
-        </w:rPr>
-      </w:pPr>
-      <w:r>
-        <w:rPr>
-          <w:lang w:val="en-US"/>
-        </w:rPr>
-        <w:t xml:space="preserve">    ├── App.js</w:t>
-      </w:r>
-    </w:p>
-    <w:p>
-      <w:pPr>
-        <w:pStyle w:val="Code"/>
-        <w:rPr>
-          <w:lang w:val="en-US"/>
-        </w:rPr>
-      </w:pPr>
-      <w:r>
-        <w:rPr>
-          <w:lang w:val="en-US"/>
-        </w:rPr>
-        <w:t xml:space="preserve">    ├── App.test.js</w:t>
-      </w:r>
-    </w:p>
-    <w:p>
-      <w:pPr>
-        <w:pStyle w:val="Code"/>
-        <w:rPr>
-          <w:lang w:val="en-US"/>
-        </w:rPr>
-      </w:pPr>
-      <w:r>
-        <w:rPr>
-          <w:lang w:val="en-US"/>
-        </w:rPr>
-        <w:t xml:space="preserve">    ├── index.css</w:t>
-      </w:r>
-    </w:p>
-    <w:p>
-      <w:pPr>
-        <w:pStyle w:val="Code"/>
-        <w:rPr>
-          <w:lang w:val="en-US"/>
-        </w:rPr>
-      </w:pPr>
-      <w:r>
-        <w:rPr>
-          <w:lang w:val="en-US"/>
-        </w:rPr>
-        <w:t xml:space="preserve">    ├── index.js</w:t>
-      </w:r>
-    </w:p>
-    <w:p>
-      <w:pPr>
-        <w:pStyle w:val="Code"/>
-        <w:rPr>
-          <w:lang w:val="en-US"/>
-        </w:rPr>
-      </w:pPr>
-      <w:r>
-        <w:rPr>
-          <w:lang w:val="en-US"/>
-        </w:rPr>
-        <w:t xml:space="preserve">    ├── </w:t>
-      </w:r>
-      <w:proofErr w:type="spellStart"/>
-      <w:r>
-        <w:rPr>
-          <w:lang w:val="en-US"/>
-        </w:rPr>
-        <w:t>logo.svg</w:t>
-      </w:r>
-      <w:proofErr w:type="spellEnd"/>
-    </w:p>
-    <w:p>
-      <w:pPr>
-        <w:pStyle w:val="Code"/>
-        <w:rPr>
-          <w:lang w:val="en-US"/>
-        </w:rPr>
-      </w:pPr>
-      <w:r>
-        <w:rPr>
-          <w:lang w:val="en-US"/>
-        </w:rPr>
-        <w:t xml:space="preserve">    └── serviceWorker.js</w:t>
-      </w:r>
-    </w:p>
-    <w:p>
-      <w:r>
-        <w:t xml:space="preserve">Le dossier « src » contient tout le code </w:t>
-      </w:r>
-      <w:r>
-        <w:t xml:space="preserve">de l’application en tant que tel, c’est-à-dire les pages html, </w:t>
-      </w:r>
-      <w:proofErr w:type="spellStart"/>
-      <w:r>
-        <w:t>js</w:t>
-      </w:r>
-      <w:proofErr w:type="spellEnd"/>
-      <w:r>
-        <w:t>, etc.</w:t>
-      </w:r>
-    </w:p>
-    <w:p>
-      <w:pPr>
-        <w:pStyle w:val="Titre3"/>
-      </w:pPr>
-      <w:bookmarkStart w:id="11" w:name="_Toc38273810"/>
-      <w:r>
-        <w:t>Organisationnel</w:t>
-      </w:r>
-      <w:bookmarkEnd w:id="11"/>
-    </w:p>
-    <w:p>
-      <w:r>
-        <w:t>Afin de mieux comprendre les besoins du client, nous avons décidé avec M. Garcia d’aller sur les lieux afin de discuter avec la gérante. Lors de cette discussion nous avons donc pu mettre au clair les points qui jusqu’à la, étaient encore flous.</w:t>
-      </w:r>
-    </w:p>
-    <w:p>
-      <w:pPr>
-        <w:pStyle w:val="Titre3"/>
-      </w:pPr>
-      <w:bookmarkStart w:id="12" w:name="_Toc38273811"/>
-      <w:r>
-        <w:t>Environnement</w:t>
-      </w:r>
-      <w:bookmarkEnd w:id="12"/>
+        <w:t>J0ai décidé d’utiliser Laragon</w:t>
+      </w:r>
+      <w:r>
+        <w:rPr>
+          <w:lang w:val="fr-FR"/>
+        </w:rPr>
+        <w:t xml:space="preserve">, car au cours des cinq dernières années j’ai eu l’occasion de l’utiliser en plus de EasyPHP et Xamp. Laragon fut le seul à fonctionné « out of the box » et sans aucun problème. </w:t>
+      </w:r>
     </w:p>
     <w:p>
       <w:pPr>
         <w:pStyle w:val="Titre4"/>
-      </w:pPr>
-      <w:bookmarkStart w:id="13" w:name="_Toc38273812"/>
-      <w:r>
-        <w:t>Laragon</w:t>
-      </w:r>
-      <w:bookmarkEnd w:id="13"/>
-    </w:p>
-    <w:p>
-      <w:r>
-        <w:t xml:space="preserve">Afin de pouvoir développer et tester mon application sur mon poste de travail, j’ai décidé d’utiliser l’application Laragon. Celle-ci me permet également d’avoir une base de données </w:t>
-      </w:r>
-      <w:r>
-        <w:t>phpMyAdmin</w:t>
-      </w:r>
-      <w:r>
-        <w:t>.</w:t>
+        <w:rPr>
+          <w:lang w:val="fr-FR"/>
+        </w:rPr>
+      </w:pPr>
+      <w:bookmarkStart w:id="15" w:name="_Toc38637746"/>
+      <w:r>
+        <w:rPr>
+          <w:lang w:val="fr-FR"/>
+        </w:rPr>
+        <w:t>Visual Studio Code</w:t>
+      </w:r>
+      <w:bookmarkEnd w:id="15"/>
+    </w:p>
+    <w:p>
+      <w:pPr>
+        <w:rPr>
+          <w:lang w:val="fr-FR"/>
+        </w:rPr>
+      </w:pPr>
+      <w:r>
+        <w:rPr>
+          <w:lang w:val="fr-FR"/>
+        </w:rPr>
+        <w:t>Visual Studio Code me permet d</w:t>
+      </w:r>
+      <w:r>
+        <w:rPr>
+          <w:lang w:val="fr-FR"/>
+        </w:rPr>
+        <w:t xml:space="preserve">e facilement accéder au code stocker sur mon github. </w:t>
+      </w:r>
+      <w:r>
+        <w:rPr>
+          <w:lang w:val="fr-FR"/>
+        </w:rPr>
+        <w:t>Il me permet également de voir en temps réel mes fichiers markdown avant de les publier sur github.</w:t>
       </w:r>
     </w:p>
     <w:p>
       <w:pPr>
         <w:pStyle w:val="Titre4"/>
-      </w:pPr>
-      <w:bookmarkStart w:id="14" w:name="_Toc38273813"/>
-      <w:r>
-        <w:t>Visual Studio Code</w:t>
-      </w:r>
-      <w:bookmarkEnd w:id="14"/>
-    </w:p>
-    <w:p>
-      <w:pPr>
         <w:rPr>
           <w:lang w:val="fr-FR"/>
         </w:rPr>
       </w:pPr>
+      <w:bookmarkStart w:id="16" w:name="_Toc38637747"/>
       <w:r>
         <w:rPr>
           <w:lang w:val="fr-FR"/>
         </w:rPr>
-        <w:t>Visual Studio Code me permet d</w:t>
-      </w:r>
-      <w:r>
+        <w:t>EDUGE</w:t>
+      </w:r>
+      <w:bookmarkEnd w:id="16"/>
+    </w:p>
+    <w:p>
+      <w:pPr>
         <w:rPr>
           <w:lang w:val="fr-FR"/>
         </w:rPr>
-        <w:t xml:space="preserve">e facilement accéder au code stocker sur mon github. </w:t>
-      </w:r>
+      </w:pPr>
       <w:r>
         <w:rPr>
           <w:lang w:val="fr-FR"/>
         </w:rPr>
-        <w:t xml:space="preserve">Il me permet également de voir en temps réel mes fichiers </w:t>
-      </w:r>
-      <w:proofErr w:type="spellStart"/>
+        <w:t xml:space="preserve">Je </w:t>
+      </w:r>
       <w:r>
         <w:rPr>
           <w:lang w:val="fr-FR"/>
         </w:rPr>
-        <w:t>markdown</w:t>
-      </w:r>
-      <w:proofErr w:type="spellEnd"/>
+        <w:t>fais</w:t>
+      </w:r>
       <w:r>
         <w:rPr>
           <w:lang w:val="fr-FR"/>
         </w:rPr>
-        <w:t xml:space="preserve"> avant de les publier sur github.</w:t>
+        <w:t xml:space="preserve"> un backup de mon projet tous les deux jours sur mon drive EDUGE afin de répondre </w:t>
+      </w:r>
+      <w:r>
+        <w:rPr>
+          <w:lang w:val="fr-FR"/>
+        </w:rPr>
+        <w:t>aux demandes</w:t>
+      </w:r>
+      <w:r>
+        <w:rPr>
+          <w:lang w:val="fr-FR"/>
+        </w:rPr>
+        <w:t xml:space="preserve"> de mon enseignant sur mon évaluation. Si j’ai choisi EDUGE, c’est pour la raison que c’est une plateforme stable et fonctionnelle qui me permet de facilement partager des fichiers avec mon enseignant.</w:t>
       </w:r>
     </w:p>
     <w:p>
@@ -3543,60 +4225,7 @@
           <w:lang w:val="fr-FR"/>
         </w:rPr>
       </w:pPr>
-      <w:bookmarkStart w:id="15" w:name="_Toc38273815"/>
-      <w:r>
-        <w:rPr>
-          <w:lang w:val="fr-FR"/>
-        </w:rPr>
-        <w:t>EDUGE</w:t>
-      </w:r>
-      <w:bookmarkEnd w:id="15"/>
-    </w:p>
-    <w:p>
-      <w:pPr>
-        <w:rPr>
-          <w:lang w:val="fr-FR"/>
-        </w:rPr>
-      </w:pPr>
-      <w:r>
-        <w:rPr>
-          <w:lang w:val="fr-FR"/>
-        </w:rPr>
-        <w:t xml:space="preserve">Je </w:t>
-      </w:r>
-      <w:r>
-        <w:rPr>
-          <w:lang w:val="fr-FR"/>
-        </w:rPr>
-        <w:t>fais</w:t>
-      </w:r>
-      <w:r>
-        <w:rPr>
-          <w:lang w:val="fr-FR"/>
-        </w:rPr>
-        <w:t xml:space="preserve"> un backup de mon projet tous les deux jours sur mon drive EDUGE afin de répondre </w:t>
-      </w:r>
-      <w:r>
-        <w:rPr>
-          <w:lang w:val="fr-FR"/>
-        </w:rPr>
-        <w:t>aux demandes</w:t>
-      </w:r>
-      <w:r>
-        <w:rPr>
-          <w:lang w:val="fr-FR"/>
-        </w:rPr>
-        <w:t xml:space="preserve"> de mon enseignant sur mon évaluation. Si j’ai choisi EDUGE, c’est pour la raison que c’est une plateforme stable et fonctionnelle qui me permet de facilement partager des fichiers avec mon enseignant.</w:t>
-      </w:r>
-    </w:p>
-    <w:p>
-      <w:pPr>
-        <w:pStyle w:val="Titre4"/>
-        <w:rPr>
-          <w:lang w:val="fr-FR"/>
-        </w:rPr>
-      </w:pPr>
-      <w:bookmarkStart w:id="16" w:name="_Toc38273814"/>
+      <w:bookmarkStart w:id="17" w:name="_Toc38637748"/>
       <w:r>
         <w:rPr>
           <w:lang w:val="fr-FR"/>
@@ -3604,7 +4233,7 @@
         <w:lastRenderedPageBreak/>
         <w:t>Github Desktop</w:t>
       </w:r>
-      <w:bookmarkEnd w:id="16"/>
+      <w:bookmarkEnd w:id="17"/>
     </w:p>
     <w:p>
       <w:pPr>
@@ -3714,11 +4343,11 @@
       <w:pPr>
         <w:pStyle w:val="Titre3"/>
       </w:pPr>
-      <w:bookmarkStart w:id="17" w:name="_Toc38273816"/>
+      <w:bookmarkStart w:id="18" w:name="_Toc38637749"/>
       <w:r>
         <w:t>Base de données</w:t>
       </w:r>
-      <w:bookmarkEnd w:id="17"/>
+      <w:bookmarkEnd w:id="18"/>
       <w:r>
         <w:t xml:space="preserve"> </w:t>
       </w:r>
@@ -3732,11 +4361,11 @@
       <w:pPr>
         <w:pStyle w:val="Titre4"/>
       </w:pPr>
-      <w:bookmarkStart w:id="18" w:name="_Toc38273817"/>
+      <w:bookmarkStart w:id="19" w:name="_Toc38637750"/>
       <w:r>
         <w:t>UML</w:t>
       </w:r>
-      <w:bookmarkEnd w:id="18"/>
+      <w:bookmarkEnd w:id="19"/>
     </w:p>
     <w:p>
       <w:r>
@@ -3747,11 +4376,11 @@
       <w:pPr>
         <w:pStyle w:val="Titre4"/>
       </w:pPr>
-      <w:bookmarkStart w:id="19" w:name="_Toc38273818"/>
+      <w:bookmarkStart w:id="20" w:name="_Toc38637751"/>
       <w:r>
         <w:t>Privilèges</w:t>
       </w:r>
-      <w:bookmarkEnd w:id="19"/>
+      <w:bookmarkEnd w:id="20"/>
     </w:p>
     <w:p>
       <w:r>
@@ -3801,11 +4430,11 @@
       <w:pPr>
         <w:pStyle w:val="Titre4"/>
       </w:pPr>
-      <w:bookmarkStart w:id="20" w:name="_Toc38273819"/>
+      <w:bookmarkStart w:id="21" w:name="_Toc38637752"/>
       <w:r>
         <w:t>Structure</w:t>
       </w:r>
-      <w:bookmarkEnd w:id="20"/>
+      <w:bookmarkEnd w:id="21"/>
     </w:p>
     <w:p>
       <w:r>
@@ -3907,11 +4536,11 @@
       <w:pPr>
         <w:pStyle w:val="Titre3"/>
       </w:pPr>
-      <w:bookmarkStart w:id="21" w:name="_Toc38273820"/>
+      <w:bookmarkStart w:id="22" w:name="_Toc38637753"/>
       <w:r>
         <w:t>Données de tests</w:t>
       </w:r>
-      <w:bookmarkEnd w:id="21"/>
+      <w:bookmarkEnd w:id="22"/>
     </w:p>
     <w:p>
       <w:r>
@@ -3946,11 +4575,11 @@
               <w:pStyle w:val="Titre4"/>
               <w:outlineLvl w:val="3"/>
             </w:pPr>
-            <w:bookmarkStart w:id="22" w:name="_Toc38273821"/>
+            <w:bookmarkStart w:id="23" w:name="_Toc38637754"/>
             <w:r>
               <w:t>Administrateur système :</w:t>
             </w:r>
-            <w:bookmarkEnd w:id="22"/>
+            <w:bookmarkEnd w:id="23"/>
           </w:p>
           <w:p>
             <w:pPr>
@@ -3986,11 +4615,11 @@
               <w:pStyle w:val="Titre4"/>
               <w:outlineLvl w:val="3"/>
             </w:pPr>
-            <w:bookmarkStart w:id="23" w:name="_Toc38273822"/>
+            <w:bookmarkStart w:id="24" w:name="_Toc38637755"/>
             <w:r>
               <w:t>Manager du restaurant :</w:t>
             </w:r>
-            <w:bookmarkEnd w:id="23"/>
+            <w:bookmarkEnd w:id="24"/>
           </w:p>
           <w:p>
             <w:pPr>
@@ -4040,11 +4669,11 @@
               <w:pStyle w:val="Titre4"/>
               <w:outlineLvl w:val="3"/>
             </w:pPr>
-            <w:bookmarkStart w:id="24" w:name="_Toc38273823"/>
+            <w:bookmarkStart w:id="25" w:name="_Toc38637756"/>
             <w:r>
               <w:t>Employé 1 :</w:t>
             </w:r>
-            <w:bookmarkEnd w:id="24"/>
+            <w:bookmarkEnd w:id="25"/>
           </w:p>
           <w:p>
             <w:pPr>
@@ -4083,14 +4712,14 @@
               <w:pStyle w:val="Titre4"/>
               <w:outlineLvl w:val="3"/>
             </w:pPr>
-            <w:bookmarkStart w:id="25" w:name="_Toc38273824"/>
+            <w:bookmarkStart w:id="26" w:name="_Toc38637757"/>
             <w:r>
               <w:t xml:space="preserve">Employé </w:t>
             </w:r>
             <w:r>
               <w:t>2 :</w:t>
             </w:r>
-            <w:bookmarkEnd w:id="25"/>
+            <w:bookmarkEnd w:id="26"/>
           </w:p>
           <w:p>
             <w:pPr>
@@ -4119,9 +4748,52 @@
         </w:tc>
       </w:tr>
     </w:tbl>
+    <w:p>
+      <w:pPr>
+        <w:pStyle w:val="Titre2"/>
+        <w:numPr>
+          <w:ilvl w:val="0"/>
+          <w:numId w:val="0"/>
+        </w:numPr>
+        <w:ind w:left="576" w:hanging="576"/>
+      </w:pPr>
+      <w:bookmarkStart w:id="27" w:name="_Toc38637758"/>
+    </w:p>
+    <w:p>
+      <w:pPr>
+        <w:rPr>
+          <w:rFonts w:eastAsiaTheme="majorEastAsia"/>
+          <w:color w:val="2F5496" w:themeColor="accent1" w:themeShade="BF"/>
+          <w:sz w:val="36"/>
+          <w:szCs w:val="36"/>
+        </w:rPr>
+      </w:pPr>
+      <w:r>
+        <w:br w:type="page"/>
+      </w:r>
+    </w:p>
+    <w:p>
+      <w:pPr>
+        <w:pStyle w:val="Titre2"/>
+      </w:pPr>
+      <w:r>
+        <w:lastRenderedPageBreak/>
+        <w:t>API</w:t>
+      </w:r>
+      <w:bookmarkEnd w:id="27"/>
+    </w:p>
+    <w:p>
+      <w:r>
+        <w:t xml:space="preserve">Avec l’objectif d’accéder à mon API a distance ou depuis différents supports, j’ai </w:t>
+      </w:r>
+      <w:r>
+        <w:t>dû</w:t>
+      </w:r>
+      <w:r>
+        <w:t xml:space="preserve"> mettre en place une API afin de communiquer avec ma base de données. </w:t>
+      </w:r>
+    </w:p>
     <w:p/>
-    <w:p/>
-    <w:p/>
     <w:p>
       <w:r>
         <w:br w:type="page"/>
@@ -4131,12 +4803,12 @@
       <w:pPr>
         <w:pStyle w:val="Titre1"/>
       </w:pPr>
-      <w:bookmarkStart w:id="26" w:name="_Toc38273825"/>
+      <w:bookmarkStart w:id="28" w:name="_Toc38637759"/>
       <w:r>
         <w:lastRenderedPageBreak/>
         <w:t>Glossaire</w:t>
       </w:r>
-      <w:bookmarkEnd w:id="26"/>
+      <w:bookmarkEnd w:id="28"/>
     </w:p>
     <w:p/>
     <w:p/>
@@ -4181,202 +4853,130 @@
 
 <file path=word/footer1.xml><?xml version="1.0" encoding="utf-8"?>
 <w:ftr xmlns:wpc="http://schemas.microsoft.com/office/word/2010/wordprocessingCanvas" xmlns:cx="http://schemas.microsoft.com/office/drawing/2014/chartex" xmlns:cx1="http://schemas.microsoft.com/office/drawing/2015/9/8/chartex" xmlns:cx2="http://schemas.microsoft.com/office/drawing/2015/10/21/chartex" xmlns:cx3="http://schemas.microsoft.com/office/drawing/2016/5/9/chartex" xmlns:cx4="http://schemas.microsoft.com/office/drawing/2016/5/10/chartex" xmlns:cx5="http://schemas.microsoft.com/office/drawing/2016/5/11/chartex" xmlns:cx6="http://schemas.microsoft.com/office/drawing/2016/5/12/chartex" xmlns:cx7="http://schemas.microsoft.com/office/drawing/2016/5/13/chartex" xmlns:cx8="http://schemas.microsoft.com/office/drawing/2016/5/14/chartex" xmlns:mc="http://schemas.openxmlformats.org/markup-compatibility/2006" xmlns:aink="http://schemas.microsoft.com/office/drawing/2016/ink" xmlns:am3d="http://schemas.microsoft.com/office/drawing/2017/model3d" xmlns:o="urn:schemas-microsoft-com:office:office" xmlns:r="http://schemas.openxmlformats.org/officeDocument/2006/relationships" xmlns:m="http://schemas.openxmlformats.org/officeDocument/2006/math" xmlns:v="urn:schemas-microsoft-com:vml" xmlns:wp14="http://schemas.microsoft.com/office/word/2010/wordprocessingDrawing" xmlns:wp="http://schemas.openxmlformats.org/drawingml/2006/wordprocessingDrawing" xmlns:w10="urn:schemas-microsoft-com:office:word" xmlns:w="http://schemas.openxmlformats.org/wordprocessingml/2006/main" xmlns:w14="http://schemas.microsoft.com/office/word/2010/wordml" xmlns:w15="http://schemas.microsoft.com/office/word/2012/wordml" xmlns:w16cid="http://schemas.microsoft.com/office/word/2016/wordml/cid" xmlns:w16se="http://schemas.microsoft.com/office/word/2015/wordml/symex" xmlns:wpg="http://schemas.microsoft.com/office/word/2010/wordprocessingGroup" xmlns:wpi="http://schemas.microsoft.com/office/word/2010/wordprocessingInk" xmlns:wne="http://schemas.microsoft.com/office/word/2006/wordml" xmlns:wps="http://schemas.microsoft.com/office/word/2010/wordprocessingShape" mc:Ignorable="w14 w15 w16se w16cid wp14">
-  <w:tbl>
-    <w:tblPr>
-      <w:tblW w:w="5000" w:type="pct"/>
-      <w:jc w:val="center"/>
-      <w:tblCellMar>
-        <w:top w:w="144" w:type="dxa"/>
-        <w:left w:w="115" w:type="dxa"/>
-        <w:bottom w:w="144" w:type="dxa"/>
-        <w:right w:w="115" w:type="dxa"/>
-      </w:tblCellMar>
-      <w:tblLook w:val="04A0" w:firstRow="1" w:lastRow="0" w:firstColumn="1" w:lastColumn="0" w:noHBand="0" w:noVBand="1"/>
-    </w:tblPr>
-    <w:tblGrid>
-      <w:gridCol w:w="4686"/>
-      <w:gridCol w:w="4674"/>
-    </w:tblGrid>
-    <w:tr>
-      <w:trPr>
-        <w:trHeight w:hRule="exact" w:val="115"/>
-        <w:jc w:val="center"/>
-      </w:trPr>
-      <w:tc>
-        <w:tcPr>
-          <w:tcW w:w="4686" w:type="dxa"/>
-          <w:shd w:val="clear" w:color="auto" w:fill="4472C4" w:themeFill="accent1"/>
-          <w:tcMar>
-            <w:top w:w="0" w:type="dxa"/>
-            <w:bottom w:w="0" w:type="dxa"/>
-          </w:tcMar>
-        </w:tcPr>
-        <w:p>
-          <w:pPr>
-            <w:pStyle w:val="En-tte"/>
-            <w:tabs>
-              <w:tab w:val="clear" w:pos="4680"/>
-              <w:tab w:val="clear" w:pos="9360"/>
-            </w:tabs>
-            <w:rPr>
-              <w:caps/>
-              <w:sz w:val="18"/>
-            </w:rPr>
-          </w:pPr>
-        </w:p>
-      </w:tc>
-      <w:tc>
-        <w:tcPr>
-          <w:tcW w:w="4674" w:type="dxa"/>
-          <w:shd w:val="clear" w:color="auto" w:fill="4472C4" w:themeFill="accent1"/>
-          <w:tcMar>
-            <w:top w:w="0" w:type="dxa"/>
-            <w:bottom w:w="0" w:type="dxa"/>
-          </w:tcMar>
-        </w:tcPr>
-        <w:p>
-          <w:pPr>
-            <w:pStyle w:val="En-tte"/>
-            <w:tabs>
-              <w:tab w:val="clear" w:pos="4680"/>
-              <w:tab w:val="clear" w:pos="9360"/>
-            </w:tabs>
-            <w:jc w:val="right"/>
-            <w:rPr>
-              <w:caps/>
-              <w:sz w:val="18"/>
-            </w:rPr>
-          </w:pPr>
-        </w:p>
-      </w:tc>
-    </w:tr>
-    <w:tr>
-      <w:trPr>
-        <w:jc w:val="center"/>
-      </w:trPr>
+  <w:sdt>
+    <w:sdtPr>
+      <w:id w:val="720407423"/>
+      <w:docPartObj>
+        <w:docPartGallery w:val="Page Numbers (Bottom of Page)"/>
+        <w:docPartUnique/>
+      </w:docPartObj>
+    </w:sdtPr>
+    <w:sdtContent>
       <w:sdt>
         <w:sdtPr>
-          <w:rPr>
-            <w:caps/>
-            <w:color w:val="808080" w:themeColor="background1" w:themeShade="80"/>
-            <w:sz w:val="18"/>
-            <w:szCs w:val="18"/>
-          </w:rPr>
-          <w:alias w:val="Auteur"/>
-          <w:tag w:val=""/>
-          <w:id w:val="1534151868"/>
-          <w:placeholder>
-            <w:docPart w:val="990B4467F7004EDBBD6D096414006873"/>
-          </w:placeholder>
-          <w:dataBinding w:prefixMappings="xmlns:ns0='http://purl.org/dc/elements/1.1/' xmlns:ns1='http://schemas.openxmlformats.org/package/2006/metadata/core-properties' " w:xpath="/ns1:coreProperties[1]/ns0:creator[1]" w:storeItemID="{6C3C8BC8-F283-45AE-878A-BAB7291924A1}"/>
-          <w:text/>
+          <w:id w:val="-1769616900"/>
+          <w:docPartObj>
+            <w:docPartGallery w:val="Page Numbers (Top of Page)"/>
+            <w:docPartUnique/>
+          </w:docPartObj>
         </w:sdtPr>
-        <w:sdtEndPr/>
         <w:sdtContent>
-          <w:tc>
-            <w:tcPr>
-              <w:tcW w:w="4686" w:type="dxa"/>
-              <w:shd w:val="clear" w:color="auto" w:fill="auto"/>
-              <w:vAlign w:val="center"/>
-            </w:tcPr>
-            <w:p>
-              <w:pPr>
-                <w:pStyle w:val="Pieddepage"/>
-                <w:tabs>
-                  <w:tab w:val="clear" w:pos="4680"/>
-                  <w:tab w:val="clear" w:pos="9360"/>
-                </w:tabs>
-                <w:rPr>
-                  <w:caps/>
-                  <w:color w:val="808080" w:themeColor="background1" w:themeShade="80"/>
-                  <w:sz w:val="18"/>
-                  <w:szCs w:val="18"/>
-                </w:rPr>
-              </w:pPr>
-              <w:r>
-                <w:rPr>
-                  <w:caps/>
-                  <w:color w:val="808080" w:themeColor="background1" w:themeShade="80"/>
-                  <w:sz w:val="18"/>
-                  <w:szCs w:val="18"/>
-                </w:rPr>
-                <w:t>Constantin Herrmann</w:t>
-              </w:r>
-            </w:p>
-          </w:tc>
+          <w:p>
+            <w:pPr>
+              <w:pStyle w:val="Pieddepage"/>
+              <w:jc w:val="right"/>
+            </w:pPr>
+            <w:r>
+              <w:rPr>
+                <w:lang w:val="fr-FR"/>
+              </w:rPr>
+              <w:t xml:space="preserve">Page </w:t>
+            </w:r>
+            <w:r>
+              <w:rPr>
+                <w:b/>
+                <w:bCs/>
+                <w:sz w:val="24"/>
+                <w:szCs w:val="24"/>
+              </w:rPr>
+              <w:fldChar w:fldCharType="begin"/>
+            </w:r>
+            <w:r>
+              <w:rPr>
+                <w:b/>
+                <w:bCs/>
+              </w:rPr>
+              <w:instrText>PAGE</w:instrText>
+            </w:r>
+            <w:r>
+              <w:rPr>
+                <w:b/>
+                <w:bCs/>
+                <w:sz w:val="24"/>
+                <w:szCs w:val="24"/>
+              </w:rPr>
+              <w:fldChar w:fldCharType="separate"/>
+            </w:r>
+            <w:r>
+              <w:rPr>
+                <w:b/>
+                <w:bCs/>
+                <w:lang w:val="fr-FR"/>
+              </w:rPr>
+              <w:t>2</w:t>
+            </w:r>
+            <w:r>
+              <w:rPr>
+                <w:b/>
+                <w:bCs/>
+                <w:sz w:val="24"/>
+                <w:szCs w:val="24"/>
+              </w:rPr>
+              <w:fldChar w:fldCharType="end"/>
+            </w:r>
+            <w:r>
+              <w:rPr>
+                <w:lang w:val="fr-FR"/>
+              </w:rPr>
+              <w:t xml:space="preserve"> sur </w:t>
+            </w:r>
+            <w:r>
+              <w:rPr>
+                <w:b/>
+                <w:bCs/>
+                <w:sz w:val="24"/>
+                <w:szCs w:val="24"/>
+              </w:rPr>
+              <w:fldChar w:fldCharType="begin"/>
+            </w:r>
+            <w:r>
+              <w:rPr>
+                <w:b/>
+                <w:bCs/>
+              </w:rPr>
+              <w:instrText>NUMPAGES</w:instrText>
+            </w:r>
+            <w:r>
+              <w:rPr>
+                <w:b/>
+                <w:bCs/>
+                <w:sz w:val="24"/>
+                <w:szCs w:val="24"/>
+              </w:rPr>
+              <w:fldChar w:fldCharType="separate"/>
+            </w:r>
+            <w:r>
+              <w:rPr>
+                <w:b/>
+                <w:bCs/>
+                <w:lang w:val="fr-FR"/>
+              </w:rPr>
+              <w:t>2</w:t>
+            </w:r>
+            <w:r>
+              <w:rPr>
+                <w:b/>
+                <w:bCs/>
+                <w:sz w:val="24"/>
+                <w:szCs w:val="24"/>
+              </w:rPr>
+              <w:fldChar w:fldCharType="end"/>
+            </w:r>
+          </w:p>
         </w:sdtContent>
       </w:sdt>
-      <w:tc>
-        <w:tcPr>
-          <w:tcW w:w="4674" w:type="dxa"/>
-          <w:shd w:val="clear" w:color="auto" w:fill="auto"/>
-          <w:vAlign w:val="center"/>
-        </w:tcPr>
-        <w:p>
-          <w:pPr>
-            <w:pStyle w:val="Pieddepage"/>
-            <w:tabs>
-              <w:tab w:val="clear" w:pos="4680"/>
-              <w:tab w:val="clear" w:pos="9360"/>
-            </w:tabs>
-            <w:jc w:val="right"/>
-            <w:rPr>
-              <w:caps/>
-              <w:color w:val="808080" w:themeColor="background1" w:themeShade="80"/>
-              <w:sz w:val="18"/>
-              <w:szCs w:val="18"/>
-            </w:rPr>
-          </w:pPr>
-          <w:r>
-            <w:rPr>
-              <w:caps/>
-              <w:color w:val="808080" w:themeColor="background1" w:themeShade="80"/>
-              <w:sz w:val="18"/>
-              <w:szCs w:val="18"/>
-            </w:rPr>
-            <w:fldChar w:fldCharType="begin"/>
-          </w:r>
-          <w:r>
-            <w:rPr>
-              <w:caps/>
-              <w:color w:val="808080" w:themeColor="background1" w:themeShade="80"/>
-              <w:sz w:val="18"/>
-              <w:szCs w:val="18"/>
-            </w:rPr>
-            <w:instrText>PAGE   \* MERGEFORMAT</w:instrText>
-          </w:r>
-          <w:r>
-            <w:rPr>
-              <w:caps/>
-              <w:color w:val="808080" w:themeColor="background1" w:themeShade="80"/>
-              <w:sz w:val="18"/>
-              <w:szCs w:val="18"/>
-            </w:rPr>
-            <w:fldChar w:fldCharType="separate"/>
-          </w:r>
-          <w:r>
-            <w:rPr>
-              <w:caps/>
-              <w:color w:val="808080" w:themeColor="background1" w:themeShade="80"/>
-              <w:sz w:val="18"/>
-              <w:szCs w:val="18"/>
-              <w:lang w:val="fr-FR"/>
-            </w:rPr>
-            <w:t>2</w:t>
-          </w:r>
-          <w:r>
-            <w:rPr>
-              <w:caps/>
-              <w:color w:val="808080" w:themeColor="background1" w:themeShade="80"/>
-              <w:sz w:val="18"/>
-              <w:szCs w:val="18"/>
-            </w:rPr>
-            <w:fldChar w:fldCharType="end"/>
-          </w:r>
-        </w:p>
-      </w:tc>
-    </w:tr>
-  </w:tbl>
+    </w:sdtContent>
+  </w:sdt>
   <w:p>
     <w:pPr>
       <w:pStyle w:val="Pieddepage"/>
@@ -4417,10 +5017,13 @@
       <w:pStyle w:val="En-tte"/>
     </w:pPr>
     <w:r>
-      <w:t>RESA v1</w:t>
+      <w:t>Constantin Herrmann</w:t>
     </w:r>
     <w:r>
       <w:tab/>
+    </w:r>
+    <w:r>
+      <w:t>RESA v1</w:t>
     </w:r>
     <w:r>
       <w:tab/>
@@ -4433,6 +5036,101 @@
 <file path=word/numbering.xml><?xml version="1.0" encoding="utf-8"?>
 <w:numbering xmlns:wpc="http://schemas.microsoft.com/office/word/2010/wordprocessingCanvas" xmlns:cx="http://schemas.microsoft.com/office/drawing/2014/chartex" xmlns:cx1="http://schemas.microsoft.com/office/drawing/2015/9/8/chartex" xmlns:cx2="http://schemas.microsoft.com/office/drawing/2015/10/21/chartex" xmlns:cx3="http://schemas.microsoft.com/office/drawing/2016/5/9/chartex" xmlns:cx4="http://schemas.microsoft.com/office/drawing/2016/5/10/chartex" xmlns:cx5="http://schemas.microsoft.com/office/drawing/2016/5/11/chartex" xmlns:cx6="http://schemas.microsoft.com/office/drawing/2016/5/12/chartex" xmlns:cx7="http://schemas.microsoft.com/office/drawing/2016/5/13/chartex" xmlns:cx8="http://schemas.microsoft.com/office/drawing/2016/5/14/chartex" xmlns:mc="http://schemas.openxmlformats.org/markup-compatibility/2006" xmlns:aink="http://schemas.microsoft.com/office/drawing/2016/ink" xmlns:am3d="http://schemas.microsoft.com/office/drawing/2017/model3d" xmlns:o="urn:schemas-microsoft-com:office:office" xmlns:r="http://schemas.openxmlformats.org/officeDocument/2006/relationships" xmlns:m="http://schemas.openxmlformats.org/officeDocument/2006/math" xmlns:v="urn:schemas-microsoft-com:vml" xmlns:wp14="http://schemas.microsoft.com/office/word/2010/wordprocessingDrawing" xmlns:wp="http://schemas.openxmlformats.org/drawingml/2006/wordprocessingDrawing" xmlns:w10="urn:schemas-microsoft-com:office:word" xmlns:w="http://schemas.openxmlformats.org/wordprocessingml/2006/main" xmlns:w14="http://schemas.microsoft.com/office/word/2010/wordml" xmlns:w15="http://schemas.microsoft.com/office/word/2012/wordml" xmlns:w16cid="http://schemas.microsoft.com/office/word/2016/wordml/cid" xmlns:w16se="http://schemas.microsoft.com/office/word/2015/wordml/symex" xmlns:wpg="http://schemas.microsoft.com/office/word/2010/wordprocessingGroup" xmlns:wpi="http://schemas.microsoft.com/office/word/2010/wordprocessingInk" xmlns:wne="http://schemas.microsoft.com/office/word/2006/wordml" xmlns:wps="http://schemas.microsoft.com/office/word/2010/wordprocessingShape" mc:Ignorable="w14 w15 w16se w16cid wp14">
   <w:abstractNum w:abstractNumId="0" w15:restartNumberingAfterBreak="0">
+    <w:nsid w:val="177D4EA0"/>
+    <w:multiLevelType w:val="multilevel"/>
+    <w:tmpl w:val="A8BA580C"/>
+    <w:lvl w:ilvl="0">
+      <w:start w:val="1"/>
+      <w:numFmt w:val="decimal"/>
+      <w:pStyle w:val="Titre1"/>
+      <w:lvlText w:val="%1"/>
+      <w:lvlJc w:val="left"/>
+      <w:pPr>
+        <w:ind w:left="432" w:hanging="432"/>
+      </w:pPr>
+    </w:lvl>
+    <w:lvl w:ilvl="1">
+      <w:start w:val="1"/>
+      <w:numFmt w:val="decimal"/>
+      <w:pStyle w:val="Titre2"/>
+      <w:lvlText w:val="%1.%2"/>
+      <w:lvlJc w:val="left"/>
+      <w:pPr>
+        <w:ind w:left="576" w:hanging="576"/>
+      </w:pPr>
+    </w:lvl>
+    <w:lvl w:ilvl="2">
+      <w:start w:val="1"/>
+      <w:numFmt w:val="decimal"/>
+      <w:pStyle w:val="Titre3"/>
+      <w:lvlText w:val="%1.%2.%3"/>
+      <w:lvlJc w:val="left"/>
+      <w:pPr>
+        <w:ind w:left="720" w:hanging="720"/>
+      </w:pPr>
+    </w:lvl>
+    <w:lvl w:ilvl="3">
+      <w:start w:val="1"/>
+      <w:numFmt w:val="decimal"/>
+      <w:pStyle w:val="Titre4"/>
+      <w:lvlText w:val="%1.%2.%3.%4"/>
+      <w:lvlJc w:val="left"/>
+      <w:pPr>
+        <w:ind w:left="864" w:hanging="864"/>
+      </w:pPr>
+    </w:lvl>
+    <w:lvl w:ilvl="4">
+      <w:start w:val="1"/>
+      <w:numFmt w:val="decimal"/>
+      <w:pStyle w:val="Titre5"/>
+      <w:lvlText w:val="%1.%2.%3.%4.%5"/>
+      <w:lvlJc w:val="left"/>
+      <w:pPr>
+        <w:ind w:left="1008" w:hanging="1008"/>
+      </w:pPr>
+    </w:lvl>
+    <w:lvl w:ilvl="5">
+      <w:start w:val="1"/>
+      <w:numFmt w:val="decimal"/>
+      <w:pStyle w:val="Titre6"/>
+      <w:lvlText w:val="%1.%2.%3.%4.%5.%6"/>
+      <w:lvlJc w:val="left"/>
+      <w:pPr>
+        <w:ind w:left="1152" w:hanging="1152"/>
+      </w:pPr>
+    </w:lvl>
+    <w:lvl w:ilvl="6">
+      <w:start w:val="1"/>
+      <w:numFmt w:val="decimal"/>
+      <w:pStyle w:val="Titre7"/>
+      <w:lvlText w:val="%1.%2.%3.%4.%5.%6.%7"/>
+      <w:lvlJc w:val="left"/>
+      <w:pPr>
+        <w:ind w:left="1296" w:hanging="1296"/>
+      </w:pPr>
+    </w:lvl>
+    <w:lvl w:ilvl="7">
+      <w:start w:val="1"/>
+      <w:numFmt w:val="decimal"/>
+      <w:pStyle w:val="Titre8"/>
+      <w:lvlText w:val="%1.%2.%3.%4.%5.%6.%7.%8"/>
+      <w:lvlJc w:val="left"/>
+      <w:pPr>
+        <w:ind w:left="1440" w:hanging="1440"/>
+      </w:pPr>
+    </w:lvl>
+    <w:lvl w:ilvl="8">
+      <w:start w:val="1"/>
+      <w:numFmt w:val="decimal"/>
+      <w:pStyle w:val="Titre9"/>
+      <w:lvlText w:val="%1.%2.%3.%4.%5.%6.%7.%8.%9"/>
+      <w:lvlJc w:val="left"/>
+      <w:pPr>
+        <w:ind w:left="1584" w:hanging="1584"/>
+      </w:pPr>
+    </w:lvl>
+  </w:abstractNum>
+  <w:abstractNum w:abstractNumId="1" w15:restartNumberingAfterBreak="0">
     <w:nsid w:val="26F2528A"/>
     <w:multiLevelType w:val="hybridMultilevel"/>
     <w:tmpl w:val="15D83D8C"/>
@@ -4544,7 +5242,93 @@
       </w:rPr>
     </w:lvl>
   </w:abstractNum>
-  <w:abstractNum w:abstractNumId="1" w15:restartNumberingAfterBreak="0">
+  <w:abstractNum w:abstractNumId="2" w15:restartNumberingAfterBreak="0">
+    <w:nsid w:val="2BE24957"/>
+    <w:multiLevelType w:val="multilevel"/>
+    <w:tmpl w:val="0409001F"/>
+    <w:lvl w:ilvl="0">
+      <w:start w:val="1"/>
+      <w:numFmt w:val="decimal"/>
+      <w:lvlText w:val="%1."/>
+      <w:lvlJc w:val="left"/>
+      <w:pPr>
+        <w:ind w:left="360" w:hanging="360"/>
+      </w:pPr>
+    </w:lvl>
+    <w:lvl w:ilvl="1">
+      <w:start w:val="1"/>
+      <w:numFmt w:val="decimal"/>
+      <w:lvlText w:val="%1.%2."/>
+      <w:lvlJc w:val="left"/>
+      <w:pPr>
+        <w:ind w:left="792" w:hanging="432"/>
+      </w:pPr>
+    </w:lvl>
+    <w:lvl w:ilvl="2">
+      <w:start w:val="1"/>
+      <w:numFmt w:val="decimal"/>
+      <w:lvlText w:val="%1.%2.%3."/>
+      <w:lvlJc w:val="left"/>
+      <w:pPr>
+        <w:ind w:left="1224" w:hanging="504"/>
+      </w:pPr>
+    </w:lvl>
+    <w:lvl w:ilvl="3">
+      <w:start w:val="1"/>
+      <w:numFmt w:val="decimal"/>
+      <w:lvlText w:val="%1.%2.%3.%4."/>
+      <w:lvlJc w:val="left"/>
+      <w:pPr>
+        <w:ind w:left="1728" w:hanging="648"/>
+      </w:pPr>
+    </w:lvl>
+    <w:lvl w:ilvl="4">
+      <w:start w:val="1"/>
+      <w:numFmt w:val="decimal"/>
+      <w:lvlText w:val="%1.%2.%3.%4.%5."/>
+      <w:lvlJc w:val="left"/>
+      <w:pPr>
+        <w:ind w:left="2232" w:hanging="792"/>
+      </w:pPr>
+    </w:lvl>
+    <w:lvl w:ilvl="5">
+      <w:start w:val="1"/>
+      <w:numFmt w:val="decimal"/>
+      <w:lvlText w:val="%1.%2.%3.%4.%5.%6."/>
+      <w:lvlJc w:val="left"/>
+      <w:pPr>
+        <w:ind w:left="2736" w:hanging="936"/>
+      </w:pPr>
+    </w:lvl>
+    <w:lvl w:ilvl="6">
+      <w:start w:val="1"/>
+      <w:numFmt w:val="decimal"/>
+      <w:lvlText w:val="%1.%2.%3.%4.%5.%6.%7."/>
+      <w:lvlJc w:val="left"/>
+      <w:pPr>
+        <w:ind w:left="3240" w:hanging="1080"/>
+      </w:pPr>
+    </w:lvl>
+    <w:lvl w:ilvl="7">
+      <w:start w:val="1"/>
+      <w:numFmt w:val="decimal"/>
+      <w:lvlText w:val="%1.%2.%3.%4.%5.%6.%7.%8."/>
+      <w:lvlJc w:val="left"/>
+      <w:pPr>
+        <w:ind w:left="3744" w:hanging="1224"/>
+      </w:pPr>
+    </w:lvl>
+    <w:lvl w:ilvl="8">
+      <w:start w:val="1"/>
+      <w:numFmt w:val="decimal"/>
+      <w:lvlText w:val="%1.%2.%3.%4.%5.%6.%7.%8.%9."/>
+      <w:lvlJc w:val="left"/>
+      <w:pPr>
+        <w:ind w:left="4320" w:hanging="1440"/>
+      </w:pPr>
+    </w:lvl>
+  </w:abstractNum>
+  <w:abstractNum w:abstractNumId="3" w15:restartNumberingAfterBreak="0">
     <w:nsid w:val="6EFA3283"/>
     <w:multiLevelType w:val="hybridMultilevel"/>
     <w:tmpl w:val="243ED82A"/>
@@ -4656,7 +5440,93 @@
       </w:rPr>
     </w:lvl>
   </w:abstractNum>
-  <w:abstractNum w:abstractNumId="2" w15:restartNumberingAfterBreak="0">
+  <w:abstractNum w:abstractNumId="4" w15:restartNumberingAfterBreak="0">
+    <w:nsid w:val="709378FE"/>
+    <w:multiLevelType w:val="hybridMultilevel"/>
+    <w:tmpl w:val="146E1CB8"/>
+    <w:lvl w:ilvl="0" w:tplc="0409000F">
+      <w:start w:val="1"/>
+      <w:numFmt w:val="decimal"/>
+      <w:lvlText w:val="%1."/>
+      <w:lvlJc w:val="left"/>
+      <w:pPr>
+        <w:ind w:left="720" w:hanging="360"/>
+      </w:pPr>
+    </w:lvl>
+    <w:lvl w:ilvl="1" w:tplc="04090019" w:tentative="1">
+      <w:start w:val="1"/>
+      <w:numFmt w:val="lowerLetter"/>
+      <w:lvlText w:val="%2."/>
+      <w:lvlJc w:val="left"/>
+      <w:pPr>
+        <w:ind w:left="1440" w:hanging="360"/>
+      </w:pPr>
+    </w:lvl>
+    <w:lvl w:ilvl="2" w:tplc="0409001B" w:tentative="1">
+      <w:start w:val="1"/>
+      <w:numFmt w:val="lowerRoman"/>
+      <w:lvlText w:val="%3."/>
+      <w:lvlJc w:val="right"/>
+      <w:pPr>
+        <w:ind w:left="2160" w:hanging="180"/>
+      </w:pPr>
+    </w:lvl>
+    <w:lvl w:ilvl="3" w:tplc="0409000F" w:tentative="1">
+      <w:start w:val="1"/>
+      <w:numFmt w:val="decimal"/>
+      <w:lvlText w:val="%4."/>
+      <w:lvlJc w:val="left"/>
+      <w:pPr>
+        <w:ind w:left="2880" w:hanging="360"/>
+      </w:pPr>
+    </w:lvl>
+    <w:lvl w:ilvl="4" w:tplc="04090019" w:tentative="1">
+      <w:start w:val="1"/>
+      <w:numFmt w:val="lowerLetter"/>
+      <w:lvlText w:val="%5."/>
+      <w:lvlJc w:val="left"/>
+      <w:pPr>
+        <w:ind w:left="3600" w:hanging="360"/>
+      </w:pPr>
+    </w:lvl>
+    <w:lvl w:ilvl="5" w:tplc="0409001B" w:tentative="1">
+      <w:start w:val="1"/>
+      <w:numFmt w:val="lowerRoman"/>
+      <w:lvlText w:val="%6."/>
+      <w:lvlJc w:val="right"/>
+      <w:pPr>
+        <w:ind w:left="4320" w:hanging="180"/>
+      </w:pPr>
+    </w:lvl>
+    <w:lvl w:ilvl="6" w:tplc="0409000F" w:tentative="1">
+      <w:start w:val="1"/>
+      <w:numFmt w:val="decimal"/>
+      <w:lvlText w:val="%7."/>
+      <w:lvlJc w:val="left"/>
+      <w:pPr>
+        <w:ind w:left="5040" w:hanging="360"/>
+      </w:pPr>
+    </w:lvl>
+    <w:lvl w:ilvl="7" w:tplc="04090019" w:tentative="1">
+      <w:start w:val="1"/>
+      <w:numFmt w:val="lowerLetter"/>
+      <w:lvlText w:val="%8."/>
+      <w:lvlJc w:val="left"/>
+      <w:pPr>
+        <w:ind w:left="5760" w:hanging="360"/>
+      </w:pPr>
+    </w:lvl>
+    <w:lvl w:ilvl="8" w:tplc="0409001B" w:tentative="1">
+      <w:start w:val="1"/>
+      <w:numFmt w:val="lowerRoman"/>
+      <w:lvlText w:val="%9."/>
+      <w:lvlJc w:val="right"/>
+      <w:pPr>
+        <w:ind w:left="6480" w:hanging="180"/>
+      </w:pPr>
+    </w:lvl>
+  </w:abstractNum>
+  <w:abstractNum w:abstractNumId="5" w15:restartNumberingAfterBreak="0">
     <w:nsid w:val="77EE4A8C"/>
     <w:multiLevelType w:val="hybridMultilevel"/>
     <w:tmpl w:val="6BD8C77E"/>
@@ -4746,13 +5616,22 @@
     </w:lvl>
   </w:abstractNum>
   <w:num w:numId="1">
-    <w:abstractNumId w:val="2"/>
+    <w:abstractNumId w:val="5"/>
   </w:num>
   <w:num w:numId="2">
+    <w:abstractNumId w:val="1"/>
+  </w:num>
+  <w:num w:numId="3">
+    <w:abstractNumId w:val="3"/>
+  </w:num>
+  <w:num w:numId="4">
+    <w:abstractNumId w:val="4"/>
+  </w:num>
+  <w:num w:numId="5">
     <w:abstractNumId w:val="0"/>
   </w:num>
-  <w:num w:numId="3">
-    <w:abstractNumId w:val="1"/>
+  <w:num w:numId="6">
+    <w:abstractNumId w:val="2"/>
   </w:num>
 </w:numbering>
 </file>
@@ -5170,10 +6049,13 @@
     <w:link w:val="Titre1Car"/>
     <w:uiPriority w:val="9"/>
     <w:qFormat/>
-    <w:rsid w:val="00414685"/>
+    <w:rsid w:val="002B04C7"/>
     <w:pPr>
       <w:keepNext/>
       <w:keepLines/>
+      <w:numPr>
+        <w:numId w:val="5"/>
+      </w:numPr>
       <w:spacing w:before="240" w:after="0"/>
       <w:outlineLvl w:val="0"/>
     </w:pPr>
@@ -5186,47 +6068,39 @@
   </w:style>
   <w:style w:type="paragraph" w:styleId="Titre2">
     <w:name w:val="heading 2"/>
-    <w:basedOn w:val="Normal"/>
+    <w:basedOn w:val="Titre1"/>
     <w:next w:val="Normal"/>
     <w:link w:val="Titre2Car"/>
     <w:uiPriority w:val="9"/>
     <w:unhideWhenUsed/>
     <w:qFormat/>
-    <w:rsid w:val="00414685"/>
+    <w:rsid w:val="002B04C7"/>
     <w:pPr>
-      <w:keepNext/>
-      <w:keepLines/>
-      <w:spacing w:before="40" w:after="0"/>
+      <w:numPr>
+        <w:ilvl w:val="1"/>
+      </w:numPr>
       <w:outlineLvl w:val="1"/>
     </w:pPr>
     <w:rPr>
-      <w:rFonts w:eastAsiaTheme="majorEastAsia"/>
-      <w:color w:val="2F5496" w:themeColor="accent1" w:themeShade="BF"/>
       <w:sz w:val="36"/>
       <w:szCs w:val="36"/>
     </w:rPr>
   </w:style>
   <w:style w:type="paragraph" w:styleId="Titre3">
     <w:name w:val="heading 3"/>
-    <w:basedOn w:val="Normal"/>
+    <w:basedOn w:val="Titre2"/>
     <w:next w:val="Normal"/>
     <w:link w:val="Titre3Car"/>
     <w:uiPriority w:val="9"/>
     <w:unhideWhenUsed/>
     <w:qFormat/>
-    <w:rsid w:val="00414685"/>
+    <w:rsid w:val="002B04C7"/>
     <w:pPr>
-      <w:keepNext/>
-      <w:keepLines/>
-      <w:spacing w:before="40" w:after="0"/>
+      <w:numPr>
+        <w:ilvl w:val="2"/>
+      </w:numPr>
       <w:outlineLvl w:val="2"/>
     </w:pPr>
-    <w:rPr>
-      <w:rFonts w:asciiTheme="majorHAnsi" w:eastAsiaTheme="majorEastAsia" w:hAnsiTheme="majorHAnsi" w:cstheme="majorBidi"/>
-      <w:color w:val="1F3763" w:themeColor="accent1" w:themeShade="7F"/>
-      <w:sz w:val="32"/>
-      <w:szCs w:val="32"/>
-    </w:rPr>
   </w:style>
   <w:style w:type="paragraph" w:styleId="Titre4">
     <w:name w:val="heading 4"/>
@@ -5236,10 +6110,14 @@
     <w:uiPriority w:val="9"/>
     <w:unhideWhenUsed/>
     <w:qFormat/>
-    <w:rsid w:val="00414685"/>
+    <w:rsid w:val="001B3CDC"/>
     <w:pPr>
       <w:keepNext/>
       <w:keepLines/>
+      <w:numPr>
+        <w:ilvl w:val="3"/>
+        <w:numId w:val="5"/>
+      </w:numPr>
       <w:spacing w:before="40" w:after="0"/>
       <w:outlineLvl w:val="3"/>
     </w:pPr>
@@ -5265,6 +6143,10 @@
     <w:pPr>
       <w:keepNext/>
       <w:keepLines/>
+      <w:numPr>
+        <w:ilvl w:val="4"/>
+        <w:numId w:val="5"/>
+      </w:numPr>
       <w:spacing w:before="40" w:after="0"/>
       <w:outlineLvl w:val="4"/>
     </w:pPr>
@@ -5286,6 +6168,10 @@
     <w:pPr>
       <w:keepNext/>
       <w:keepLines/>
+      <w:numPr>
+        <w:ilvl w:val="5"/>
+        <w:numId w:val="5"/>
+      </w:numPr>
       <w:spacing w:before="40" w:after="0"/>
       <w:outlineLvl w:val="5"/>
     </w:pPr>
@@ -5307,6 +6193,10 @@
     <w:pPr>
       <w:keepNext/>
       <w:keepLines/>
+      <w:numPr>
+        <w:ilvl w:val="6"/>
+        <w:numId w:val="5"/>
+      </w:numPr>
       <w:spacing w:before="40" w:after="0"/>
       <w:outlineLvl w:val="6"/>
     </w:pPr>
@@ -5315,6 +6205,62 @@
       <w:i/>
       <w:iCs/>
       <w:color w:val="1F3763" w:themeColor="accent1" w:themeShade="7F"/>
+    </w:rPr>
+  </w:style>
+  <w:style w:type="paragraph" w:styleId="Titre8">
+    <w:name w:val="heading 8"/>
+    <w:basedOn w:val="Normal"/>
+    <w:next w:val="Normal"/>
+    <w:link w:val="Titre8Car"/>
+    <w:uiPriority w:val="9"/>
+    <w:semiHidden/>
+    <w:unhideWhenUsed/>
+    <w:qFormat/>
+    <w:rsid w:val="001B3CDC"/>
+    <w:pPr>
+      <w:keepNext/>
+      <w:keepLines/>
+      <w:numPr>
+        <w:ilvl w:val="7"/>
+        <w:numId w:val="5"/>
+      </w:numPr>
+      <w:spacing w:before="40" w:after="0"/>
+      <w:outlineLvl w:val="7"/>
+    </w:pPr>
+    <w:rPr>
+      <w:rFonts w:asciiTheme="majorHAnsi" w:eastAsiaTheme="majorEastAsia" w:hAnsiTheme="majorHAnsi" w:cstheme="majorBidi"/>
+      <w:color w:val="272727" w:themeColor="text1" w:themeTint="D8"/>
+      <w:sz w:val="21"/>
+      <w:szCs w:val="21"/>
+    </w:rPr>
+  </w:style>
+  <w:style w:type="paragraph" w:styleId="Titre9">
+    <w:name w:val="heading 9"/>
+    <w:basedOn w:val="Normal"/>
+    <w:next w:val="Normal"/>
+    <w:link w:val="Titre9Car"/>
+    <w:uiPriority w:val="9"/>
+    <w:semiHidden/>
+    <w:unhideWhenUsed/>
+    <w:qFormat/>
+    <w:rsid w:val="001B3CDC"/>
+    <w:pPr>
+      <w:keepNext/>
+      <w:keepLines/>
+      <w:numPr>
+        <w:ilvl w:val="8"/>
+        <w:numId w:val="5"/>
+      </w:numPr>
+      <w:spacing w:before="40" w:after="0"/>
+      <w:outlineLvl w:val="8"/>
+    </w:pPr>
+    <w:rPr>
+      <w:rFonts w:asciiTheme="majorHAnsi" w:eastAsiaTheme="majorEastAsia" w:hAnsiTheme="majorHAnsi" w:cstheme="majorBidi"/>
+      <w:i/>
+      <w:iCs/>
+      <w:color w:val="272727" w:themeColor="text1" w:themeTint="D8"/>
+      <w:sz w:val="21"/>
+      <w:szCs w:val="21"/>
     </w:rPr>
   </w:style>
   <w:style w:type="character" w:default="1" w:styleId="Policepardfaut">
@@ -5500,7 +6446,7 @@
     <w:basedOn w:val="Policepardfaut"/>
     <w:link w:val="Titre1"/>
     <w:uiPriority w:val="9"/>
-    <w:rsid w:val="00414685"/>
+    <w:rsid w:val="002B04C7"/>
     <w:rPr>
       <w:rFonts w:ascii="Arial" w:eastAsiaTheme="majorEastAsia" w:hAnsi="Arial" w:cs="Arial"/>
       <w:color w:val="2F5496" w:themeColor="accent1" w:themeShade="BF"/>
@@ -5514,7 +6460,7 @@
     <w:basedOn w:val="Policepardfaut"/>
     <w:link w:val="Titre2"/>
     <w:uiPriority w:val="9"/>
-    <w:rsid w:val="00414685"/>
+    <w:rsid w:val="002B04C7"/>
     <w:rPr>
       <w:rFonts w:ascii="Arial" w:eastAsiaTheme="majorEastAsia" w:hAnsi="Arial" w:cs="Arial"/>
       <w:color w:val="2F5496" w:themeColor="accent1" w:themeShade="BF"/>
@@ -5539,12 +6485,12 @@
     <w:basedOn w:val="Policepardfaut"/>
     <w:link w:val="Titre3"/>
     <w:uiPriority w:val="9"/>
-    <w:rsid w:val="00414685"/>
+    <w:rsid w:val="002B04C7"/>
     <w:rPr>
-      <w:rFonts w:asciiTheme="majorHAnsi" w:eastAsiaTheme="majorEastAsia" w:hAnsiTheme="majorHAnsi" w:cstheme="majorBidi"/>
-      <w:color w:val="1F3763" w:themeColor="accent1" w:themeShade="7F"/>
-      <w:sz w:val="32"/>
-      <w:szCs w:val="32"/>
+      <w:rFonts w:ascii="Arial" w:eastAsiaTheme="majorEastAsia" w:hAnsi="Arial" w:cs="Arial"/>
+      <w:color w:val="2F5496" w:themeColor="accent1" w:themeShade="BF"/>
+      <w:sz w:val="36"/>
+      <w:szCs w:val="36"/>
       <w:lang w:val="fr-CH"/>
     </w:rPr>
   </w:style>
@@ -5609,7 +6555,7 @@
     <w:basedOn w:val="Policepardfaut"/>
     <w:link w:val="Titre4"/>
     <w:uiPriority w:val="9"/>
-    <w:rsid w:val="00414685"/>
+    <w:rsid w:val="001B3CDC"/>
     <w:rPr>
       <w:rFonts w:asciiTheme="majorHAnsi" w:eastAsiaTheme="majorEastAsia" w:hAnsiTheme="majorHAnsi" w:cstheme="majorBidi"/>
       <w:i/>
@@ -5806,636 +6752,39 @@
       <w:ind w:left="600"/>
     </w:pPr>
   </w:style>
-</w:styles>
-</file>
-
-<file path=word/glossary/document.xml><?xml version="1.0" encoding="utf-8"?>
-<w:glossaryDocument xmlns:wpc="http://schemas.microsoft.com/office/word/2010/wordprocessingCanvas" xmlns:cx="http://schemas.microsoft.com/office/drawing/2014/chartex" xmlns:cx1="http://schemas.microsoft.com/office/drawing/2015/9/8/chartex" xmlns:cx2="http://schemas.microsoft.com/office/drawing/2015/10/21/chartex" xmlns:cx3="http://schemas.microsoft.com/office/drawing/2016/5/9/chartex" xmlns:cx4="http://schemas.microsoft.com/office/drawing/2016/5/10/chartex" xmlns:cx5="http://schemas.microsoft.com/office/drawing/2016/5/11/chartex" xmlns:cx6="http://schemas.microsoft.com/office/drawing/2016/5/12/chartex" xmlns:cx7="http://schemas.microsoft.com/office/drawing/2016/5/13/chartex" xmlns:cx8="http://schemas.microsoft.com/office/drawing/2016/5/14/chartex" xmlns:mc="http://schemas.openxmlformats.org/markup-compatibility/2006" xmlns:aink="http://schemas.microsoft.com/office/drawing/2016/ink" xmlns:am3d="http://schemas.microsoft.com/office/drawing/2017/model3d" xmlns:o="urn:schemas-microsoft-com:office:office" xmlns:r="http://schemas.openxmlformats.org/officeDocument/2006/relationships" xmlns:m="http://schemas.openxmlformats.org/officeDocument/2006/math" xmlns:v="urn:schemas-microsoft-com:vml" xmlns:wp14="http://schemas.microsoft.com/office/word/2010/wordprocessingDrawing" xmlns:wp="http://schemas.openxmlformats.org/drawingml/2006/wordprocessingDrawing" xmlns:w10="urn:schemas-microsoft-com:office:word" xmlns:w="http://schemas.openxmlformats.org/wordprocessingml/2006/main" xmlns:w14="http://schemas.microsoft.com/office/word/2010/wordml" xmlns:w15="http://schemas.microsoft.com/office/word/2012/wordml" xmlns:w16cid="http://schemas.microsoft.com/office/word/2016/wordml/cid" xmlns:w16se="http://schemas.microsoft.com/office/word/2015/wordml/symex" xmlns:wpg="http://schemas.microsoft.com/office/word/2010/wordprocessingGroup" xmlns:wpi="http://schemas.microsoft.com/office/word/2010/wordprocessingInk" xmlns:wne="http://schemas.microsoft.com/office/word/2006/wordml" xmlns:wps="http://schemas.microsoft.com/office/word/2010/wordprocessingShape" mc:Ignorable="w14 w15 w16se w16cid wp14">
-  <w:docParts>
-    <w:docPart>
-      <w:docPartPr>
-        <w:name w:val="990B4467F7004EDBBD6D096414006873"/>
-        <w:category>
-          <w:name w:val="Général"/>
-          <w:gallery w:val="placeholder"/>
-        </w:category>
-        <w:types>
-          <w:type w:val="bbPlcHdr"/>
-        </w:types>
-        <w:behaviors>
-          <w:behavior w:val="content"/>
-        </w:behaviors>
-        <w:guid w:val="{84915E54-4D8C-4577-B827-91402E3615B2}"/>
-      </w:docPartPr>
-      <w:docPartBody>
-        <w:p>
-          <w:pPr>
-            <w:pStyle w:val="990B4467F7004EDBBD6D096414006873"/>
-          </w:pPr>
-          <w:r>
-            <w:rPr>
-              <w:rStyle w:val="Textedelespacerserv"/>
-              <w:lang w:val="fr-FR"/>
-            </w:rPr>
-            <w:t>[Auteur]</w:t>
-          </w:r>
-        </w:p>
-      </w:docPartBody>
-    </w:docPart>
-  </w:docParts>
-</w:glossaryDocument>
-</file>
-
-<file path=word/glossary/fontTable.xml><?xml version="1.0" encoding="utf-8"?>
-<w:fonts xmlns:mc="http://schemas.openxmlformats.org/markup-compatibility/2006" xmlns:r="http://schemas.openxmlformats.org/officeDocument/2006/relationships" xmlns:w="http://schemas.openxmlformats.org/wordprocessingml/2006/main" xmlns:w14="http://schemas.microsoft.com/office/word/2010/wordml" xmlns:w15="http://schemas.microsoft.com/office/word/2012/wordml" xmlns:w16cid="http://schemas.microsoft.com/office/word/2016/wordml/cid" xmlns:w16se="http://schemas.microsoft.com/office/word/2015/wordml/symex" mc:Ignorable="w14 w15 w16se w16cid">
-  <w:font w:name="Arial">
-    <w:panose1 w:val="020B0604020202020204"/>
-    <w:charset w:val="00"/>
-    <w:family w:val="swiss"/>
-    <w:pitch w:val="variable"/>
-    <w:sig w:usb0="E0002AFF" w:usb1="C0007843" w:usb2="00000009" w:usb3="00000000" w:csb0="000001FF" w:csb1="00000000"/>
-  </w:font>
-  <w:font w:name="Calibri">
-    <w:panose1 w:val="020F0502020204030204"/>
-    <w:charset w:val="00"/>
-    <w:family w:val="swiss"/>
-    <w:pitch w:val="variable"/>
-    <w:sig w:usb0="E1002AFF" w:usb1="4000ACFF" w:usb2="00000009" w:usb3="00000000" w:csb0="000001FF" w:csb1="00000000"/>
-  </w:font>
-  <w:font w:name="Courier New">
-    <w:panose1 w:val="02070309020205020404"/>
-    <w:charset w:val="00"/>
-    <w:family w:val="modern"/>
-    <w:pitch w:val="fixed"/>
-    <w:sig w:usb0="E0002EFF" w:usb1="C0007843" w:usb2="00000009" w:usb3="00000000" w:csb0="000001FF" w:csb1="00000000"/>
-  </w:font>
-  <w:font w:name="Times New Roman">
-    <w:panose1 w:val="02020603050405020304"/>
-    <w:charset w:val="00"/>
-    <w:family w:val="roman"/>
-    <w:pitch w:val="variable"/>
-    <w:sig w:usb0="E0002AFF" w:usb1="C0007841" w:usb2="00000009" w:usb3="00000000" w:csb0="000001FF" w:csb1="00000000"/>
-  </w:font>
-  <w:font w:name="Wingdings">
-    <w:panose1 w:val="05000000000000000000"/>
-    <w:charset w:val="02"/>
-    <w:family w:val="auto"/>
-    <w:pitch w:val="variable"/>
-    <w:sig w:usb0="00000000" w:usb1="10000000" w:usb2="00000000" w:usb3="00000000" w:csb0="80000000" w:csb1="00000000"/>
-  </w:font>
-  <w:font w:name="Symbol">
-    <w:panose1 w:val="05050102010706020507"/>
-    <w:charset w:val="02"/>
-    <w:family w:val="roman"/>
-    <w:pitch w:val="variable"/>
-    <w:sig w:usb0="00000000" w:usb1="10000000" w:usb2="00000000" w:usb3="00000000" w:csb0="80000000" w:csb1="00000000"/>
-  </w:font>
-  <w:font w:name="Calibri Light">
-    <w:panose1 w:val="020F0302020204030204"/>
-    <w:charset w:val="00"/>
-    <w:family w:val="swiss"/>
-    <w:pitch w:val="variable"/>
-    <w:sig w:usb0="A0002AEF" w:usb1="4000207B" w:usb2="00000000" w:usb3="00000000" w:csb0="000001FF" w:csb1="00000000"/>
-  </w:font>
-  <w:font w:name="Consolas">
-    <w:panose1 w:val="020B0609020204030204"/>
-    <w:charset w:val="00"/>
-    <w:family w:val="modern"/>
-    <w:pitch w:val="fixed"/>
-    <w:sig w:usb0="E00006FF" w:usb1="0000FCFF" w:usb2="00000001" w:usb3="00000000" w:csb0="0000019F" w:csb1="00000000"/>
-  </w:font>
-</w:fonts>
-</file>
-
-<file path=word/glossary/settings.xml><?xml version="1.0" encoding="utf-8"?>
-<w:settings xmlns:mc="http://schemas.openxmlformats.org/markup-compatibility/2006" xmlns:o="urn:schemas-microsoft-com:office:office" xmlns:r="http://schemas.openxmlformats.org/officeDocument/2006/relationships" xmlns:m="http://schemas.openxmlformats.org/officeDocument/2006/math" xmlns:v="urn:schemas-microsoft-com:vml" xmlns:w10="urn:schemas-microsoft-com:office:word" xmlns:w="http://schemas.openxmlformats.org/wordprocessingml/2006/main" xmlns:w14="http://schemas.microsoft.com/office/word/2010/wordml" xmlns:w15="http://schemas.microsoft.com/office/word/2012/wordml" xmlns:w16cid="http://schemas.microsoft.com/office/word/2016/wordml/cid" xmlns:w16se="http://schemas.microsoft.com/office/word/2015/wordml/symex" xmlns:sl="http://schemas.openxmlformats.org/schemaLibrary/2006/main" mc:Ignorable="w14 w15 w16se w16cid">
-  <w:view w:val="normal"/>
-  <w:defaultTabStop w:val="720"/>
-  <w:characterSpacingControl w:val="doNotCompress"/>
-  <w:compat>
-    <w:useFELayout/>
-    <w:compatSetting w:name="compatibilityMode" w:uri="http://schemas.microsoft.com/office/word" w:val="15"/>
-    <w:compatSetting w:name="overrideTableStyleFontSizeAndJustification" w:uri="http://schemas.microsoft.com/office/word" w:val="1"/>
-    <w:compatSetting w:name="enableOpenTypeFeatures" w:uri="http://schemas.microsoft.com/office/word" w:val="1"/>
-    <w:compatSetting w:name="doNotFlipMirrorIndents" w:uri="http://schemas.microsoft.com/office/word" w:val="1"/>
-    <w:compatSetting w:name="differentiateMultirowTableHeaders" w:uri="http://schemas.microsoft.com/office/word" w:val="1"/>
-    <w:compatSetting w:name="useWord2013TrackBottomHyphenation" w:uri="http://schemas.microsoft.com/office/word" w:val="0"/>
-  </w:compat>
-  <w:rsids>
-    <w:rsidRoot w:val="00324BF2"/>
-    <w:rsid w:val="001A20A9"/>
-    <w:rsid w:val="002B316A"/>
-    <w:rsid w:val="00324BF2"/>
-    <w:rsid w:val="003F0053"/>
-    <w:rsid w:val="00B8352B"/>
-    <w:rsid w:val="00BB56F8"/>
-    <w:rsid w:val="00D361C5"/>
-  </w:rsids>
-  <m:mathPr>
-    <m:mathFont m:val="Cambria Math"/>
-    <m:brkBin m:val="before"/>
-    <m:brkBinSub m:val="--"/>
-    <m:smallFrac m:val="0"/>
-    <m:dispDef/>
-    <m:lMargin m:val="0"/>
-    <m:rMargin m:val="0"/>
-    <m:defJc m:val="centerGroup"/>
-    <m:wrapIndent m:val="1440"/>
-    <m:intLim m:val="subSup"/>
-    <m:naryLim m:val="undOvr"/>
-  </m:mathPr>
-  <w:themeFontLang w:val="en-US"/>
-  <w:clrSchemeMapping w:bg1="light1" w:t1="dark1" w:bg2="light2" w:t2="dark2" w:accent1="accent1" w:accent2="accent2" w:accent3="accent3" w:accent4="accent4" w:accent5="accent5" w:accent6="accent6" w:hyperlink="hyperlink" w:followedHyperlink="followedHyperlink"/>
-  <w:decimalSymbol w:val=","/>
-  <w:listSeparator w:val=";"/>
-  <w15:chartTrackingRefBased/>
-</w:settings>
-</file>
-
-<file path=word/glossary/styles.xml><?xml version="1.0" encoding="utf-8"?>
-<w:styles xmlns:mc="http://schemas.openxmlformats.org/markup-compatibility/2006" xmlns:r="http://schemas.openxmlformats.org/officeDocument/2006/relationships" xmlns:w="http://schemas.openxmlformats.org/wordprocessingml/2006/main" xmlns:w14="http://schemas.microsoft.com/office/word/2010/wordml" xmlns:w15="http://schemas.microsoft.com/office/word/2012/wordml" xmlns:w16cid="http://schemas.microsoft.com/office/word/2016/wordml/cid" xmlns:w16se="http://schemas.microsoft.com/office/word/2015/wordml/symex" mc:Ignorable="w14 w15 w16se w16cid">
-  <w:docDefaults>
-    <w:rPrDefault>
-      <w:rPr>
-        <w:rFonts w:asciiTheme="minorHAnsi" w:eastAsiaTheme="minorEastAsia" w:hAnsiTheme="minorHAnsi" w:cstheme="minorBidi"/>
-        <w:sz w:val="22"/>
-        <w:szCs w:val="22"/>
-        <w:lang w:val="en-US" w:eastAsia="en-US" w:bidi="ar-SA"/>
-      </w:rPr>
-    </w:rPrDefault>
-    <w:pPrDefault>
-      <w:pPr>
-        <w:spacing w:after="160" w:line="259" w:lineRule="auto"/>
-      </w:pPr>
-    </w:pPrDefault>
-  </w:docDefaults>
-  <w:latentStyles w:defLockedState="0" w:defUIPriority="99" w:defSemiHidden="0" w:defUnhideWhenUsed="0" w:defQFormat="0" w:count="376">
-    <w:lsdException w:name="Normal" w:uiPriority="0" w:qFormat="1"/>
-    <w:lsdException w:name="heading 1" w:uiPriority="9" w:qFormat="1"/>
-    <w:lsdException w:name="heading 2" w:semiHidden="1" w:uiPriority="9" w:unhideWhenUsed="1" w:qFormat="1"/>
-    <w:lsdException w:name="heading 3" w:semiHidden="1" w:uiPriority="9" w:unhideWhenUsed="1" w:qFormat="1"/>
-    <w:lsdException w:name="heading 4" w:semiHidden="1" w:uiPriority="9" w:unhideWhenUsed="1" w:qFormat="1"/>
-    <w:lsdException w:name="heading 5" w:semiHidden="1" w:uiPriority="9" w:unhideWhenUsed="1" w:qFormat="1"/>
-    <w:lsdException w:name="heading 6" w:semiHidden="1" w:uiPriority="9" w:unhideWhenUsed="1" w:qFormat="1"/>
-    <w:lsdException w:name="heading 7" w:semiHidden="1" w:uiPriority="9" w:unhideWhenUsed="1" w:qFormat="1"/>
-    <w:lsdException w:name="heading 8" w:semiHidden="1" w:uiPriority="9" w:unhideWhenUsed="1" w:qFormat="1"/>
-    <w:lsdException w:name="heading 9" w:semiHidden="1" w:uiPriority="9" w:unhideWhenUsed="1" w:qFormat="1"/>
-    <w:lsdException w:name="index 1" w:semiHidden="1" w:unhideWhenUsed="1"/>
-    <w:lsdException w:name="index 2" w:semiHidden="1" w:unhideWhenUsed="1"/>
-    <w:lsdException w:name="index 3" w:semiHidden="1" w:unhideWhenUsed="1"/>
-    <w:lsdException w:name="index 4" w:semiHidden="1" w:unhideWhenUsed="1"/>
-    <w:lsdException w:name="index 5" w:semiHidden="1" w:unhideWhenUsed="1"/>
-    <w:lsdException w:name="index 6" w:semiHidden="1" w:unhideWhenUsed="1"/>
-    <w:lsdException w:name="index 7" w:semiHidden="1" w:unhideWhenUsed="1"/>
-    <w:lsdException w:name="index 8" w:semiHidden="1" w:unhideWhenUsed="1"/>
-    <w:lsdException w:name="index 9" w:semiHidden="1" w:unhideWhenUsed="1"/>
-    <w:lsdException w:name="toc 1" w:semiHidden="1" w:uiPriority="39" w:unhideWhenUsed="1"/>
-    <w:lsdException w:name="toc 2" w:semiHidden="1" w:uiPriority="39" w:unhideWhenUsed="1"/>
-    <w:lsdException w:name="toc 3" w:semiHidden="1" w:uiPriority="39" w:unhideWhenUsed="1"/>
-    <w:lsdException w:name="toc 4" w:semiHidden="1" w:uiPriority="39" w:unhideWhenUsed="1"/>
-    <w:lsdException w:name="toc 5" w:semiHidden="1" w:uiPriority="39" w:unhideWhenUsed="1"/>
-    <w:lsdException w:name="toc 6" w:semiHidden="1" w:uiPriority="39" w:unhideWhenUsed="1"/>
-    <w:lsdException w:name="toc 7" w:semiHidden="1" w:uiPriority="39" w:unhideWhenUsed="1"/>
-    <w:lsdException w:name="toc 8" w:semiHidden="1" w:uiPriority="39" w:unhideWhenUsed="1"/>
-    <w:lsdException w:name="toc 9" w:semiHidden="1" w:uiPriority="39" w:unhideWhenUsed="1"/>
-    <w:lsdException w:name="Normal Indent" w:semiHidden="1" w:unhideWhenUsed="1"/>
-    <w:lsdException w:name="footnote text" w:semiHidden="1" w:unhideWhenUsed="1"/>
-    <w:lsdException w:name="annotation text" w:semiHidden="1" w:unhideWhenUsed="1"/>
-    <w:lsdException w:name="header" w:semiHidden="1" w:unhideWhenUsed="1"/>
-    <w:lsdException w:name="footer" w:semiHidden="1" w:unhideWhenUsed="1"/>
-    <w:lsdException w:name="index heading" w:semiHidden="1" w:unhideWhenUsed="1"/>
-    <w:lsdException w:name="caption" w:semiHidden="1" w:uiPriority="35" w:unhideWhenUsed="1" w:qFormat="1"/>
-    <w:lsdException w:name="table of figures" w:semiHidden="1" w:unhideWhenUsed="1"/>
-    <w:lsdException w:name="envelope address" w:semiHidden="1" w:unhideWhenUsed="1"/>
-    <w:lsdException w:name="envelope return" w:semiHidden="1" w:unhideWhenUsed="1"/>
-    <w:lsdException w:name="footnote reference" w:semiHidden="1" w:unhideWhenUsed="1"/>
-    <w:lsdException w:name="annotation reference" w:semiHidden="1" w:unhideWhenUsed="1"/>
-    <w:lsdException w:name="line number" w:semiHidden="1" w:unhideWhenUsed="1"/>
-    <w:lsdException w:name="page number" w:semiHidden="1" w:unhideWhenUsed="1"/>
-    <w:lsdException w:name="endnote reference" w:semiHidden="1" w:unhideWhenUsed="1"/>
-    <w:lsdException w:name="endnote text" w:semiHidden="1" w:unhideWhenUsed="1"/>
-    <w:lsdException w:name="table of authorities" w:semiHidden="1" w:unhideWhenUsed="1"/>
-    <w:lsdException w:name="macro" w:semiHidden="1" w:unhideWhenUsed="1"/>
-    <w:lsdException w:name="toa heading" w:semiHidden="1" w:unhideWhenUsed="1"/>
-    <w:lsdException w:name="List" w:semiHidden="1" w:unhideWhenUsed="1"/>
-    <w:lsdException w:name="List Bullet" w:semiHidden="1" w:unhideWhenUsed="1"/>
-    <w:lsdException w:name="List Number" w:semiHidden="1" w:unhideWhenUsed="1"/>
-    <w:lsdException w:name="List 2" w:semiHidden="1" w:unhideWhenUsed="1"/>
-    <w:lsdException w:name="List 3" w:semiHidden="1" w:unhideWhenUsed="1"/>
-    <w:lsdException w:name="List 4" w:semiHidden="1" w:unhideWhenUsed="1"/>
-    <w:lsdException w:name="List 5" w:semiHidden="1" w:unhideWhenUsed="1"/>
-    <w:lsdException w:name="List Bullet 2" w:semiHidden="1" w:unhideWhenUsed="1"/>
-    <w:lsdException w:name="List Bullet 3" w:semiHidden="1" w:unhideWhenUsed="1"/>
-    <w:lsdException w:name="List Bullet 4" w:semiHidden="1" w:unhideWhenUsed="1"/>
-    <w:lsdException w:name="List Bullet 5" w:semiHidden="1" w:unhideWhenUsed="1"/>
-    <w:lsdException w:name="List Number 2" w:semiHidden="1" w:unhideWhenUsed="1"/>
-    <w:lsdException w:name="List Number 3" w:semiHidden="1" w:unhideWhenUsed="1"/>
-    <w:lsdException w:name="List Number 4" w:semiHidden="1" w:unhideWhenUsed="1"/>
-    <w:lsdException w:name="List Number 5" w:semiHidden="1" w:unhideWhenUsed="1"/>
-    <w:lsdException w:name="Title" w:uiPriority="10" w:qFormat="1"/>
-    <w:lsdException w:name="Closing" w:semiHidden="1" w:unhideWhenUsed="1"/>
-    <w:lsdException w:name="Signature" w:semiHidden="1" w:unhideWhenUsed="1"/>
-    <w:lsdException w:name="Default Paragraph Font" w:semiHidden="1" w:uiPriority="1" w:unhideWhenUsed="1"/>
-    <w:lsdException w:name="Body Text" w:semiHidden="1" w:unhideWhenUsed="1"/>
-    <w:lsdException w:name="Body Text Indent" w:semiHidden="1" w:unhideWhenUsed="1"/>
-    <w:lsdException w:name="List Continue" w:semiHidden="1" w:unhideWhenUsed="1"/>
-    <w:lsdException w:name="List Continue 2" w:semiHidden="1" w:unhideWhenUsed="1"/>
-    <w:lsdException w:name="List Continue 3" w:semiHidden="1" w:unhideWhenUsed="1"/>
-    <w:lsdException w:name="List Continue 4" w:semiHidden="1" w:unhideWhenUsed="1"/>
-    <w:lsdException w:name="List Continue 5" w:semiHidden="1" w:unhideWhenUsed="1"/>
-    <w:lsdException w:name="Message Header" w:semiHidden="1" w:unhideWhenUsed="1"/>
-    <w:lsdException w:name="Subtitle" w:uiPriority="11" w:qFormat="1"/>
-    <w:lsdException w:name="Salutation" w:semiHidden="1" w:unhideWhenUsed="1"/>
-    <w:lsdException w:name="Date" w:semiHidden="1" w:unhideWhenUsed="1"/>
-    <w:lsdException w:name="Body Text First Indent" w:semiHidden="1" w:unhideWhenUsed="1"/>
-    <w:lsdException w:name="Body Text First Indent 2" w:semiHidden="1" w:unhideWhenUsed="1"/>
-    <w:lsdException w:name="Note Heading" w:semiHidden="1" w:unhideWhenUsed="1"/>
-    <w:lsdException w:name="Body Text 2" w:semiHidden="1" w:unhideWhenUsed="1"/>
-    <w:lsdException w:name="Body Text 3" w:semiHidden="1" w:unhideWhenUsed="1"/>
-    <w:lsdException w:name="Body Text Indent 2" w:semiHidden="1" w:unhideWhenUsed="1"/>
-    <w:lsdException w:name="Body Text Indent 3" w:semiHidden="1" w:unhideWhenUsed="1"/>
-    <w:lsdException w:name="Block Text" w:semiHidden="1" w:unhideWhenUsed="1"/>
-    <w:lsdException w:name="Hyperlink" w:semiHidden="1" w:unhideWhenUsed="1"/>
-    <w:lsdException w:name="FollowedHyperlink" w:semiHidden="1" w:unhideWhenUsed="1"/>
-    <w:lsdException w:name="Strong" w:uiPriority="22" w:qFormat="1"/>
-    <w:lsdException w:name="Emphasis" w:uiPriority="20" w:qFormat="1"/>
-    <w:lsdException w:name="Document Map" w:semiHidden="1" w:unhideWhenUsed="1"/>
-    <w:lsdException w:name="Plain Text" w:semiHidden="1" w:unhideWhenUsed="1"/>
-    <w:lsdException w:name="E-mail Signature" w:semiHidden="1" w:unhideWhenUsed="1"/>
-    <w:lsdException w:name="HTML Top of Form" w:semiHidden="1" w:unhideWhenUsed="1"/>
-    <w:lsdException w:name="HTML Bottom of Form" w:semiHidden="1" w:unhideWhenUsed="1"/>
-    <w:lsdException w:name="Normal (Web)" w:semiHidden="1" w:unhideWhenUsed="1"/>
-    <w:lsdException w:name="HTML Acronym" w:semiHidden="1" w:unhideWhenUsed="1"/>
-    <w:lsdException w:name="HTML Address" w:semiHidden="1" w:unhideWhenUsed="1"/>
-    <w:lsdException w:name="HTML Cite" w:semiHidden="1" w:unhideWhenUsed="1"/>
-    <w:lsdException w:name="HTML Code" w:semiHidden="1" w:unhideWhenUsed="1"/>
-    <w:lsdException w:name="HTML Definition" w:semiHidden="1" w:unhideWhenUsed="1"/>
-    <w:lsdException w:name="HTML Keyboard" w:semiHidden="1" w:unhideWhenUsed="1"/>
-    <w:lsdException w:name="HTML Preformatted" w:semiHidden="1" w:unhideWhenUsed="1"/>
-    <w:lsdException w:name="HTML Sample" w:semiHidden="1" w:unhideWhenUsed="1"/>
-    <w:lsdException w:name="HTML Typewriter" w:semiHidden="1" w:unhideWhenUsed="1"/>
-    <w:lsdException w:name="HTML Variable" w:semiHidden="1" w:unhideWhenUsed="1"/>
-    <w:lsdException w:name="Normal Table" w:semiHidden="1" w:unhideWhenUsed="1"/>
-    <w:lsdException w:name="annotation subject" w:semiHidden="1" w:unhideWhenUsed="1"/>
-    <w:lsdException w:name="No List" w:semiHidden="1" w:unhideWhenUsed="1"/>
-    <w:lsdException w:name="Outline List 1" w:semiHidden="1" w:unhideWhenUsed="1"/>
-    <w:lsdException w:name="Outline List 2" w:semiHidden="1" w:unhideWhenUsed="1"/>
-    <w:lsdException w:name="Outline List 3" w:semiHidden="1" w:unhideWhenUsed="1"/>
-    <w:lsdException w:name="Table Simple 1" w:semiHidden="1" w:unhideWhenUsed="1"/>
-    <w:lsdException w:name="Table Simple 2" w:semiHidden="1" w:unhideWhenUsed="1"/>
-    <w:lsdException w:name="Table Simple 3" w:semiHidden="1" w:unhideWhenUsed="1"/>
-    <w:lsdException w:name="Table Classic 1" w:semiHidden="1" w:unhideWhenUsed="1"/>
-    <w:lsdException w:name="Table Classic 2" w:semiHidden="1" w:unhideWhenUsed="1"/>
-    <w:lsdException w:name="Table Classic 3" w:semiHidden="1" w:unhideWhenUsed="1"/>
-    <w:lsdException w:name="Table Classic 4" w:semiHidden="1" w:unhideWhenUsed="1"/>
-    <w:lsdException w:name="Table Colorful 1" w:semiHidden="1" w:unhideWhenUsed="1"/>
-    <w:lsdException w:name="Table Colorful 2" w:semiHidden="1" w:unhideWhenUsed="1"/>
-    <w:lsdException w:name="Table Colorful 3" w:semiHidden="1" w:unhideWhenUsed="1"/>
-    <w:lsdException w:name="Table Columns 1" w:semiHidden="1" w:unhideWhenUsed="1"/>
-    <w:lsdException w:name="Table Columns 2" w:semiHidden="1" w:unhideWhenUsed="1"/>
-    <w:lsdException w:name="Table Columns 3" w:semiHidden="1" w:unhideWhenUsed="1"/>
-    <w:lsdException w:name="Table Columns 4" w:semiHidden="1" w:unhideWhenUsed="1"/>
-    <w:lsdException w:name="Table Columns 5" w:semiHidden="1" w:unhideWhenUsed="1"/>
-    <w:lsdException w:name="Table Grid 1" w:semiHidden="1" w:unhideWhenUsed="1"/>
-    <w:lsdException w:name="Table Grid 2" w:semiHidden="1" w:unhideWhenUsed="1"/>
-    <w:lsdException w:name="Table Grid 3" w:semiHidden="1" w:unhideWhenUsed="1"/>
-    <w:lsdException w:name="Table Grid 4" w:semiHidden="1" w:unhideWhenUsed="1"/>
-    <w:lsdException w:name="Table Grid 5" w:semiHidden="1" w:unhideWhenUsed="1"/>
-    <w:lsdException w:name="Table Grid 6" w:semiHidden="1" w:unhideWhenUsed="1"/>
-    <w:lsdException w:name="Table Grid 7" w:semiHidden="1" w:unhideWhenUsed="1"/>
-    <w:lsdException w:name="Table Grid 8" w:semiHidden="1" w:unhideWhenUsed="1"/>
-    <w:lsdException w:name="Table List 1" w:semiHidden="1" w:unhideWhenUsed="1"/>
-    <w:lsdException w:name="Table List 2" w:semiHidden="1" w:unhideWhenUsed="1"/>
-    <w:lsdException w:name="Table List 3" w:semiHidden="1" w:unhideWhenUsed="1"/>
-    <w:lsdException w:name="Table List 4" w:semiHidden="1" w:unhideWhenUsed="1"/>
-    <w:lsdException w:name="Table List 5" w:semiHidden="1" w:unhideWhenUsed="1"/>
-    <w:lsdException w:name="Table List 6" w:semiHidden="1" w:unhideWhenUsed="1"/>
-    <w:lsdException w:name="Table List 7" w:semiHidden="1" w:unhideWhenUsed="1"/>
-    <w:lsdException w:name="Table List 8" w:semiHidden="1" w:unhideWhenUsed="1"/>
-    <w:lsdException w:name="Table 3D effects 1" w:semiHidden="1" w:unhideWhenUsed="1"/>
-    <w:lsdException w:name="Table 3D effects 2" w:semiHidden="1" w:unhideWhenUsed="1"/>
-    <w:lsdException w:name="Table 3D effects 3" w:semiHidden="1" w:unhideWhenUsed="1"/>
-    <w:lsdException w:name="Table Contemporary" w:semiHidden="1" w:unhideWhenUsed="1"/>
-    <w:lsdException w:name="Table Elegant" w:semiHidden="1" w:unhideWhenUsed="1"/>
-    <w:lsdException w:name="Table Professional" w:semiHidden="1" w:unhideWhenUsed="1"/>
-    <w:lsdException w:name="Table Subtle 1" w:semiHidden="1" w:unhideWhenUsed="1"/>
-    <w:lsdException w:name="Table Subtle 2" w:semiHidden="1" w:unhideWhenUsed="1"/>
-    <w:lsdException w:name="Table Web 1" w:semiHidden="1" w:unhideWhenUsed="1"/>
-    <w:lsdException w:name="Table Web 2" w:semiHidden="1" w:unhideWhenUsed="1"/>
-    <w:lsdException w:name="Table Web 3" w:semiHidden="1" w:unhideWhenUsed="1"/>
-    <w:lsdException w:name="Balloon Text" w:semiHidden="1" w:unhideWhenUsed="1"/>
-    <w:lsdException w:name="Table Grid" w:uiPriority="39"/>
-    <w:lsdException w:name="Table Theme" w:semiHidden="1" w:unhideWhenUsed="1"/>
-    <w:lsdException w:name="Placeholder Text" w:semiHidden="1"/>
-    <w:lsdException w:name="No Spacing" w:uiPriority="1" w:qFormat="1"/>
-    <w:lsdException w:name="Light Shading" w:uiPriority="60"/>
-    <w:lsdException w:name="Light List" w:uiPriority="61"/>
-    <w:lsdException w:name="Light Grid" w:uiPriority="62"/>
-    <w:lsdException w:name="Medium Shading 1" w:uiPriority="63"/>
-    <w:lsdException w:name="Medium Shading 2" w:uiPriority="64"/>
-    <w:lsdException w:name="Medium List 1" w:uiPriority="65"/>
-    <w:lsdException w:name="Medium List 2" w:uiPriority="66"/>
-    <w:lsdException w:name="Medium Grid 1" w:uiPriority="67"/>
-    <w:lsdException w:name="Medium Grid 2" w:uiPriority="68"/>
-    <w:lsdException w:name="Medium Grid 3" w:uiPriority="69"/>
-    <w:lsdException w:name="Dark List" w:uiPriority="70"/>
-    <w:lsdException w:name="Colorful Shading" w:uiPriority="71"/>
-    <w:lsdException w:name="Colorful List" w:uiPriority="72"/>
-    <w:lsdException w:name="Colorful Grid" w:uiPriority="73"/>
-    <w:lsdException w:name="Light Shading Accent 1" w:uiPriority="60"/>
-    <w:lsdException w:name="Light List Accent 1" w:uiPriority="61"/>
-    <w:lsdException w:name="Light Grid Accent 1" w:uiPriority="62"/>
-    <w:lsdException w:name="Medium Shading 1 Accent 1" w:uiPriority="63"/>
-    <w:lsdException w:name="Medium Shading 2 Accent 1" w:uiPriority="64"/>
-    <w:lsdException w:name="Medium List 1 Accent 1" w:uiPriority="65"/>
-    <w:lsdException w:name="Revision" w:semiHidden="1"/>
-    <w:lsdException w:name="List Paragraph" w:uiPriority="34" w:qFormat="1"/>
-    <w:lsdException w:name="Quote" w:uiPriority="29" w:qFormat="1"/>
-    <w:lsdException w:name="Intense Quote" w:uiPriority="30" w:qFormat="1"/>
-    <w:lsdException w:name="Medium List 2 Accent 1" w:uiPriority="66"/>
-    <w:lsdException w:name="Medium Grid 1 Accent 1" w:uiPriority="67"/>
-    <w:lsdException w:name="Medium Grid 2 Accent 1" w:uiPriority="68"/>
-    <w:lsdException w:name="Medium Grid 3 Accent 1" w:uiPriority="69"/>
-    <w:lsdException w:name="Dark List Accent 1" w:uiPriority="70"/>
-    <w:lsdException w:name="Colorful Shading Accent 1" w:uiPriority="71"/>
-    <w:lsdException w:name="Colorful List Accent 1" w:uiPriority="72"/>
-    <w:lsdException w:name="Colorful Grid Accent 1" w:uiPriority="73"/>
-    <w:lsdException w:name="Light Shading Accent 2" w:uiPriority="60"/>
-    <w:lsdException w:name="Light List Accent 2" w:uiPriority="61"/>
-    <w:lsdException w:name="Light Grid Accent 2" w:uiPriority="62"/>
-    <w:lsdException w:name="Medium Shading 1 Accent 2" w:uiPriority="63"/>
-    <w:lsdException w:name="Medium Shading 2 Accent 2" w:uiPriority="64"/>
-    <w:lsdException w:name="Medium List 1 Accent 2" w:uiPriority="65"/>
-    <w:lsdException w:name="Medium List 2 Accent 2" w:uiPriority="66"/>
-    <w:lsdException w:name="Medium Grid 1 Accent 2" w:uiPriority="67"/>
-    <w:lsdException w:name="Medium Grid 2 Accent 2" w:uiPriority="68"/>
-    <w:lsdException w:name="Medium Grid 3 Accent 2" w:uiPriority="69"/>
-    <w:lsdException w:name="Dark List Accent 2" w:uiPriority="70"/>
-    <w:lsdException w:name="Colorful Shading Accent 2" w:uiPriority="71"/>
-    <w:lsdException w:name="Colorful List Accent 2" w:uiPriority="72"/>
-    <w:lsdException w:name="Colorful Grid Accent 2" w:uiPriority="73"/>
-    <w:lsdException w:name="Light Shading Accent 3" w:uiPriority="60"/>
-    <w:lsdException w:name="Light List Accent 3" w:uiPriority="61"/>
-    <w:lsdException w:name="Light Grid Accent 3" w:uiPriority="62"/>
-    <w:lsdException w:name="Medium Shading 1 Accent 3" w:uiPriority="63"/>
-    <w:lsdException w:name="Medium Shading 2 Accent 3" w:uiPriority="64"/>
-    <w:lsdException w:name="Medium List 1 Accent 3" w:uiPriority="65"/>
-    <w:lsdException w:name="Medium List 2 Accent 3" w:uiPriority="66"/>
-    <w:lsdException w:name="Medium Grid 1 Accent 3" w:uiPriority="67"/>
-    <w:lsdException w:name="Medium Grid 2 Accent 3" w:uiPriority="68"/>
-    <w:lsdException w:name="Medium Grid 3 Accent 3" w:uiPriority="69"/>
-    <w:lsdException w:name="Dark List Accent 3" w:uiPriority="70"/>
-    <w:lsdException w:name="Colorful Shading Accent 3" w:uiPriority="71"/>
-    <w:lsdException w:name="Colorful List Accent 3" w:uiPriority="72"/>
-    <w:lsdException w:name="Colorful Grid Accent 3" w:uiPriority="73"/>
-    <w:lsdException w:name="Light Shading Accent 4" w:uiPriority="60"/>
-    <w:lsdException w:name="Light List Accent 4" w:uiPriority="61"/>
-    <w:lsdException w:name="Light Grid Accent 4" w:uiPriority="62"/>
-    <w:lsdException w:name="Medium Shading 1 Accent 4" w:uiPriority="63"/>
-    <w:lsdException w:name="Medium Shading 2 Accent 4" w:uiPriority="64"/>
-    <w:lsdException w:name="Medium List 1 Accent 4" w:uiPriority="65"/>
-    <w:lsdException w:name="Medium List 2 Accent 4" w:uiPriority="66"/>
-    <w:lsdException w:name="Medium Grid 1 Accent 4" w:uiPriority="67"/>
-    <w:lsdException w:name="Medium Grid 2 Accent 4" w:uiPriority="68"/>
-    <w:lsdException w:name="Medium Grid 3 Accent 4" w:uiPriority="69"/>
-    <w:lsdException w:name="Dark List Accent 4" w:uiPriority="70"/>
-    <w:lsdException w:name="Colorful Shading Accent 4" w:uiPriority="71"/>
-    <w:lsdException w:name="Colorful List Accent 4" w:uiPriority="72"/>
-    <w:lsdException w:name="Colorful Grid Accent 4" w:uiPriority="73"/>
-    <w:lsdException w:name="Light Shading Accent 5" w:uiPriority="60"/>
-    <w:lsdException w:name="Light List Accent 5" w:uiPriority="61"/>
-    <w:lsdException w:name="Light Grid Accent 5" w:uiPriority="62"/>
-    <w:lsdException w:name="Medium Shading 1 Accent 5" w:uiPriority="63"/>
-    <w:lsdException w:name="Medium Shading 2 Accent 5" w:uiPriority="64"/>
-    <w:lsdException w:name="Medium List 1 Accent 5" w:uiPriority="65"/>
-    <w:lsdException w:name="Medium List 2 Accent 5" w:uiPriority="66"/>
-    <w:lsdException w:name="Medium Grid 1 Accent 5" w:uiPriority="67"/>
-    <w:lsdException w:name="Medium Grid 2 Accent 5" w:uiPriority="68"/>
-    <w:lsdException w:name="Medium Grid 3 Accent 5" w:uiPriority="69"/>
-    <w:lsdException w:name="Dark List Accent 5" w:uiPriority="70"/>
-    <w:lsdException w:name="Colorful Shading Accent 5" w:uiPriority="71"/>
-    <w:lsdException w:name="Colorful List Accent 5" w:uiPriority="72"/>
-    <w:lsdException w:name="Colorful Grid Accent 5" w:uiPriority="73"/>
-    <w:lsdException w:name="Light Shading Accent 6" w:uiPriority="60"/>
-    <w:lsdException w:name="Light List Accent 6" w:uiPriority="61"/>
-    <w:lsdException w:name="Light Grid Accent 6" w:uiPriority="62"/>
-    <w:lsdException w:name="Medium Shading 1 Accent 6" w:uiPriority="63"/>
-    <w:lsdException w:name="Medium Shading 2 Accent 6" w:uiPriority="64"/>
-    <w:lsdException w:name="Medium List 1 Accent 6" w:uiPriority="65"/>
-    <w:lsdException w:name="Medium List 2 Accent 6" w:uiPriority="66"/>
-    <w:lsdException w:name="Medium Grid 1 Accent 6" w:uiPriority="67"/>
-    <w:lsdException w:name="Medium Grid 2 Accent 6" w:uiPriority="68"/>
-    <w:lsdException w:name="Medium Grid 3 Accent 6" w:uiPriority="69"/>
-    <w:lsdException w:name="Dark List Accent 6" w:uiPriority="70"/>
-    <w:lsdException w:name="Colorful Shading Accent 6" w:uiPriority="71"/>
-    <w:lsdException w:name="Colorful List Accent 6" w:uiPriority="72"/>
-    <w:lsdException w:name="Colorful Grid Accent 6" w:uiPriority="73"/>
-    <w:lsdException w:name="Subtle Emphasis" w:uiPriority="19" w:qFormat="1"/>
-    <w:lsdException w:name="Intense Emphasis" w:uiPriority="21" w:qFormat="1"/>
-    <w:lsdException w:name="Subtle Reference" w:uiPriority="31" w:qFormat="1"/>
-    <w:lsdException w:name="Intense Reference" w:uiPriority="32" w:qFormat="1"/>
-    <w:lsdException w:name="Book Title" w:uiPriority="33" w:qFormat="1"/>
-    <w:lsdException w:name="Bibliography" w:semiHidden="1" w:uiPriority="37" w:unhideWhenUsed="1"/>
-    <w:lsdException w:name="TOC Heading" w:semiHidden="1" w:uiPriority="39" w:unhideWhenUsed="1" w:qFormat="1"/>
-    <w:lsdException w:name="Plain Table 1" w:uiPriority="41"/>
-    <w:lsdException w:name="Plain Table 2" w:uiPriority="42"/>
-    <w:lsdException w:name="Plain Table 3" w:uiPriority="43"/>
-    <w:lsdException w:name="Plain Table 4" w:uiPriority="44"/>
-    <w:lsdException w:name="Plain Table 5" w:uiPriority="45"/>
-    <w:lsdException w:name="Grid Table Light" w:uiPriority="40"/>
-    <w:lsdException w:name="Grid Table 1 Light" w:uiPriority="46"/>
-    <w:lsdException w:name="Grid Table 2" w:uiPriority="47"/>
-    <w:lsdException w:name="Grid Table 3" w:uiPriority="48"/>
-    <w:lsdException w:name="Grid Table 4" w:uiPriority="49"/>
-    <w:lsdException w:name="Grid Table 5 Dark" w:uiPriority="50"/>
-    <w:lsdException w:name="Grid Table 6 Colorful" w:uiPriority="51"/>
-    <w:lsdException w:name="Grid Table 7 Colorful" w:uiPriority="52"/>
-    <w:lsdException w:name="Grid Table 1 Light Accent 1" w:uiPriority="46"/>
-    <w:lsdException w:name="Grid Table 2 Accent 1" w:uiPriority="47"/>
-    <w:lsdException w:name="Grid Table 3 Accent 1" w:uiPriority="48"/>
-    <w:lsdException w:name="Grid Table 4 Accent 1" w:uiPriority="49"/>
-    <w:lsdException w:name="Grid Table 5 Dark Accent 1" w:uiPriority="50"/>
-    <w:lsdException w:name="Grid Table 6 Colorful Accent 1" w:uiPriority="51"/>
-    <w:lsdException w:name="Grid Table 7 Colorful Accent 1" w:uiPriority="52"/>
-    <w:lsdException w:name="Grid Table 1 Light Accent 2" w:uiPriority="46"/>
-    <w:lsdException w:name="Grid Table 2 Accent 2" w:uiPriority="47"/>
-    <w:lsdException w:name="Grid Table 3 Accent 2" w:uiPriority="48"/>
-    <w:lsdException w:name="Grid Table 4 Accent 2" w:uiPriority="49"/>
-    <w:lsdException w:name="Grid Table 5 Dark Accent 2" w:uiPriority="50"/>
-    <w:lsdException w:name="Grid Table 6 Colorful Accent 2" w:uiPriority="51"/>
-    <w:lsdException w:name="Grid Table 7 Colorful Accent 2" w:uiPriority="52"/>
-    <w:lsdException w:name="Grid Table 1 Light Accent 3" w:uiPriority="46"/>
-    <w:lsdException w:name="Grid Table 2 Accent 3" w:uiPriority="47"/>
-    <w:lsdException w:name="Grid Table 3 Accent 3" w:uiPriority="48"/>
-    <w:lsdException w:name="Grid Table 4 Accent 3" w:uiPriority="49"/>
-    <w:lsdException w:name="Grid Table 5 Dark Accent 3" w:uiPriority="50"/>
-    <w:lsdException w:name="Grid Table 6 Colorful Accent 3" w:uiPriority="51"/>
-    <w:lsdException w:name="Grid Table 7 Colorful Accent 3" w:uiPriority="52"/>
-    <w:lsdException w:name="Grid Table 1 Light Accent 4" w:uiPriority="46"/>
-    <w:lsdException w:name="Grid Table 2 Accent 4" w:uiPriority="47"/>
-    <w:lsdException w:name="Grid Table 3 Accent 4" w:uiPriority="48"/>
-    <w:lsdException w:name="Grid Table 4 Accent 4" w:uiPriority="49"/>
-    <w:lsdException w:name="Grid Table 5 Dark Accent 4" w:uiPriority="50"/>
-    <w:lsdException w:name="Grid Table 6 Colorful Accent 4" w:uiPriority="51"/>
-    <w:lsdException w:name="Grid Table 7 Colorful Accent 4" w:uiPriority="52"/>
-    <w:lsdException w:name="Grid Table 1 Light Accent 5" w:uiPriority="46"/>
-    <w:lsdException w:name="Grid Table 2 Accent 5" w:uiPriority="47"/>
-    <w:lsdException w:name="Grid Table 3 Accent 5" w:uiPriority="48"/>
-    <w:lsdException w:name="Grid Table 4 Accent 5" w:uiPriority="49"/>
-    <w:lsdException w:name="Grid Table 5 Dark Accent 5" w:uiPriority="50"/>
-    <w:lsdException w:name="Grid Table 6 Colorful Accent 5" w:uiPriority="51"/>
-    <w:lsdException w:name="Grid Table 7 Colorful Accent 5" w:uiPriority="52"/>
-    <w:lsdException w:name="Grid Table 1 Light Accent 6" w:uiPriority="46"/>
-    <w:lsdException w:name="Grid Table 2 Accent 6" w:uiPriority="47"/>
-    <w:lsdException w:name="Grid Table 3 Accent 6" w:uiPriority="48"/>
-    <w:lsdException w:name="Grid Table 4 Accent 6" w:uiPriority="49"/>
-    <w:lsdException w:name="Grid Table 5 Dark Accent 6" w:uiPriority="50"/>
-    <w:lsdException w:name="Grid Table 6 Colorful Accent 6" w:uiPriority="51"/>
-    <w:lsdException w:name="Grid Table 7 Colorful Accent 6" w:uiPriority="52"/>
-    <w:lsdException w:name="List Table 1 Light" w:uiPriority="46"/>
-    <w:lsdException w:name="List Table 2" w:uiPriority="47"/>
-    <w:lsdException w:name="List Table 3" w:uiPriority="48"/>
-    <w:lsdException w:name="List Table 4" w:uiPriority="49"/>
-    <w:lsdException w:name="List Table 5 Dark" w:uiPriority="50"/>
-    <w:lsdException w:name="List Table 6 Colorful" w:uiPriority="51"/>
-    <w:lsdException w:name="List Table 7 Colorful" w:uiPriority="52"/>
-    <w:lsdException w:name="List Table 1 Light Accent 1" w:uiPriority="46"/>
-    <w:lsdException w:name="List Table 2 Accent 1" w:uiPriority="47"/>
-    <w:lsdException w:name="List Table 3 Accent 1" w:uiPriority="48"/>
-    <w:lsdException w:name="List Table 4 Accent 1" w:uiPriority="49"/>
-    <w:lsdException w:name="List Table 5 Dark Accent 1" w:uiPriority="50"/>
-    <w:lsdException w:name="List Table 6 Colorful Accent 1" w:uiPriority="51"/>
-    <w:lsdException w:name="List Table 7 Colorful Accent 1" w:uiPriority="52"/>
-    <w:lsdException w:name="List Table 1 Light Accent 2" w:uiPriority="46"/>
-    <w:lsdException w:name="List Table 2 Accent 2" w:uiPriority="47"/>
-    <w:lsdException w:name="List Table 3 Accent 2" w:uiPriority="48"/>
-    <w:lsdException w:name="List Table 4 Accent 2" w:uiPriority="49"/>
-    <w:lsdException w:name="List Table 5 Dark Accent 2" w:uiPriority="50"/>
-    <w:lsdException w:name="List Table 6 Colorful Accent 2" w:uiPriority="51"/>
-    <w:lsdException w:name="List Table 7 Colorful Accent 2" w:uiPriority="52"/>
-    <w:lsdException w:name="List Table 1 Light Accent 3" w:uiPriority="46"/>
-    <w:lsdException w:name="List Table 2 Accent 3" w:uiPriority="47"/>
-    <w:lsdException w:name="List Table 3 Accent 3" w:uiPriority="48"/>
-    <w:lsdException w:name="List Table 4 Accent 3" w:uiPriority="49"/>
-    <w:lsdException w:name="List Table 5 Dark Accent 3" w:uiPriority="50"/>
-    <w:lsdException w:name="List Table 6 Colorful Accent 3" w:uiPriority="51"/>
-    <w:lsdException w:name="List Table 7 Colorful Accent 3" w:uiPriority="52"/>
-    <w:lsdException w:name="List Table 1 Light Accent 4" w:uiPriority="46"/>
-    <w:lsdException w:name="List Table 2 Accent 4" w:uiPriority="47"/>
-    <w:lsdException w:name="List Table 3 Accent 4" w:uiPriority="48"/>
-    <w:lsdException w:name="List Table 4 Accent 4" w:uiPriority="49"/>
-    <w:lsdException w:name="List Table 5 Dark Accent 4" w:uiPriority="50"/>
-    <w:lsdException w:name="List Table 6 Colorful Accent 4" w:uiPriority="51"/>
-    <w:lsdException w:name="List Table 7 Colorful Accent 4" w:uiPriority="52"/>
-    <w:lsdException w:name="List Table 1 Light Accent 5" w:uiPriority="46"/>
-    <w:lsdException w:name="List Table 2 Accent 5" w:uiPriority="47"/>
-    <w:lsdException w:name="List Table 3 Accent 5" w:uiPriority="48"/>
-    <w:lsdException w:name="List Table 4 Accent 5" w:uiPriority="49"/>
-    <w:lsdException w:name="List Table 5 Dark Accent 5" w:uiPriority="50"/>
-    <w:lsdException w:name="List Table 6 Colorful Accent 5" w:uiPriority="51"/>
-    <w:lsdException w:name="List Table 7 Colorful Accent 5" w:uiPriority="52"/>
-    <w:lsdException w:name="List Table 1 Light Accent 6" w:uiPriority="46"/>
-    <w:lsdException w:name="List Table 2 Accent 6" w:uiPriority="47"/>
-    <w:lsdException w:name="List Table 3 Accent 6" w:uiPriority="48"/>
-    <w:lsdException w:name="List Table 4 Accent 6" w:uiPriority="49"/>
-    <w:lsdException w:name="List Table 5 Dark Accent 6" w:uiPriority="50"/>
-    <w:lsdException w:name="List Table 6 Colorful Accent 6" w:uiPriority="51"/>
-    <w:lsdException w:name="List Table 7 Colorful Accent 6" w:uiPriority="52"/>
-    <w:lsdException w:name="Mention" w:semiHidden="1" w:unhideWhenUsed="1"/>
-    <w:lsdException w:name="Smart Hyperlink" w:semiHidden="1" w:unhideWhenUsed="1"/>
-    <w:lsdException w:name="Hashtag" w:semiHidden="1" w:unhideWhenUsed="1"/>
-    <w:lsdException w:name="Unresolved Mention" w:semiHidden="1" w:unhideWhenUsed="1"/>
-    <w:lsdException w:name="Smart Link" w:semiHidden="1" w:unhideWhenUsed="1"/>
-  </w:latentStyles>
-  <w:style w:type="paragraph" w:default="1" w:styleId="Normal">
-    <w:name w:val="Normal"/>
-    <w:qFormat/>
-  </w:style>
-  <w:style w:type="character" w:default="1" w:styleId="Policepardfaut">
-    <w:name w:val="Default Paragraph Font"/>
-    <w:uiPriority w:val="1"/>
+  <w:style w:type="character" w:customStyle="1" w:styleId="Titre8Car">
+    <w:name w:val="Titre 8 Car"/>
+    <w:basedOn w:val="Policepardfaut"/>
+    <w:link w:val="Titre8"/>
+    <w:uiPriority w:val="9"/>
     <w:semiHidden/>
-    <w:unhideWhenUsed/>
-  </w:style>
-  <w:style w:type="table" w:default="1" w:styleId="TableauNormal">
-    <w:name w:val="Normal Table"/>
-    <w:uiPriority w:val="99"/>
-    <w:semiHidden/>
-    <w:unhideWhenUsed/>
-    <w:tblPr>
-      <w:tblInd w:w="0" w:type="dxa"/>
-      <w:tblCellMar>
-        <w:top w:w="0" w:type="dxa"/>
-        <w:left w:w="108" w:type="dxa"/>
-        <w:bottom w:w="0" w:type="dxa"/>
-        <w:right w:w="108" w:type="dxa"/>
-      </w:tblCellMar>
-    </w:tblPr>
-  </w:style>
-  <w:style w:type="numbering" w:default="1" w:styleId="Aucuneliste">
-    <w:name w:val="No List"/>
-    <w:uiPriority w:val="99"/>
-    <w:semiHidden/>
-    <w:unhideWhenUsed/>
-  </w:style>
-  <w:style w:type="character" w:customStyle="1" w:styleId="Textedelespacerserv">
-    <w:name w:val="Texte de l’espace réservé"/>
-    <w:basedOn w:val="Policepardfaut"/>
-    <w:uiPriority w:val="99"/>
-    <w:semiHidden/>
-    <w:rsid w:val="00324BF2"/>
+    <w:rsid w:val="001B3CDC"/>
     <w:rPr>
-      <w:color w:val="808080"/>
+      <w:rFonts w:asciiTheme="majorHAnsi" w:eastAsiaTheme="majorEastAsia" w:hAnsiTheme="majorHAnsi" w:cstheme="majorBidi"/>
+      <w:color w:val="272727" w:themeColor="text1" w:themeTint="D8"/>
+      <w:sz w:val="21"/>
+      <w:szCs w:val="21"/>
+      <w:lang w:val="fr-CH"/>
     </w:rPr>
   </w:style>
-  <w:style w:type="paragraph" w:customStyle="1" w:styleId="990B4467F7004EDBBD6D096414006873">
-    <w:name w:val="990B4467F7004EDBBD6D096414006873"/>
-    <w:rsid w:val="00324BF2"/>
-  </w:style>
-  <w:style w:type="paragraph" w:customStyle="1" w:styleId="495BEA2657824EAD8C30780FBCC4282A">
-    <w:name w:val="495BEA2657824EAD8C30780FBCC4282A"/>
-    <w:rsid w:val="002B316A"/>
-  </w:style>
-  <w:style w:type="paragraph" w:customStyle="1" w:styleId="7926AF998C5D4051AD1CD7D2543E932B">
-    <w:name w:val="7926AF998C5D4051AD1CD7D2543E932B"/>
-    <w:rsid w:val="002B316A"/>
-  </w:style>
-  <w:style w:type="paragraph" w:customStyle="1" w:styleId="92F0324AC8754247981004CC18D58AB2">
-    <w:name w:val="92F0324AC8754247981004CC18D58AB2"/>
-    <w:rsid w:val="002B316A"/>
-  </w:style>
-  <w:style w:type="paragraph" w:customStyle="1" w:styleId="333FBE9BFC9B420983AF34BB2EB801F1">
-    <w:name w:val="333FBE9BFC9B420983AF34BB2EB801F1"/>
-    <w:rsid w:val="002B316A"/>
-  </w:style>
-  <w:style w:type="paragraph" w:customStyle="1" w:styleId="0B936F5561594585A9A47ACE8D12C12E">
-    <w:name w:val="0B936F5561594585A9A47ACE8D12C12E"/>
-    <w:rsid w:val="002B316A"/>
-  </w:style>
-  <w:style w:type="paragraph" w:customStyle="1" w:styleId="FBED9F6F79174ED6AA761C148C09240A">
-    <w:name w:val="FBED9F6F79174ED6AA761C148C09240A"/>
-    <w:rsid w:val="002B316A"/>
-  </w:style>
-  <w:style w:type="paragraph" w:customStyle="1" w:styleId="67257BB2CC1E469B95A5B4F3909401EF">
-    <w:name w:val="67257BB2CC1E469B95A5B4F3909401EF"/>
-    <w:rsid w:val="002B316A"/>
-  </w:style>
-  <w:style w:type="paragraph" w:customStyle="1" w:styleId="60CAC92E31DD434A94FCF72EC45809F0">
-    <w:name w:val="60CAC92E31DD434A94FCF72EC45809F0"/>
-    <w:rsid w:val="002B316A"/>
-  </w:style>
-  <w:style w:type="paragraph" w:customStyle="1" w:styleId="1DE8BA67A8FA4B80A7DB4819D389A311">
-    <w:name w:val="1DE8BA67A8FA4B80A7DB4819D389A311"/>
-    <w:rsid w:val="002B316A"/>
+  <w:style w:type="character" w:customStyle="1" w:styleId="Titre9Car">
+    <w:name w:val="Titre 9 Car"/>
+    <w:basedOn w:val="Policepardfaut"/>
+    <w:link w:val="Titre9"/>
+    <w:uiPriority w:val="9"/>
+    <w:semiHidden/>
+    <w:rsid w:val="001B3CDC"/>
+    <w:rPr>
+      <w:rFonts w:asciiTheme="majorHAnsi" w:eastAsiaTheme="majorEastAsia" w:hAnsiTheme="majorHAnsi" w:cstheme="majorBidi"/>
+      <w:i/>
+      <w:iCs/>
+      <w:color w:val="272727" w:themeColor="text1" w:themeTint="D8"/>
+      <w:sz w:val="21"/>
+      <w:szCs w:val="21"/>
+      <w:lang w:val="fr-CH"/>
+    </w:rPr>
   </w:style>
 </w:styles>
-</file>
-
-<file path=word/glossary/webSettings.xml><?xml version="1.0" encoding="utf-8"?>
-<w:webSettings xmlns:mc="http://schemas.openxmlformats.org/markup-compatibility/2006" xmlns:r="http://schemas.openxmlformats.org/officeDocument/2006/relationships" xmlns:w="http://schemas.openxmlformats.org/wordprocessingml/2006/main" xmlns:w14="http://schemas.microsoft.com/office/word/2010/wordml" xmlns:w15="http://schemas.microsoft.com/office/word/2012/wordml" xmlns:w16cid="http://schemas.microsoft.com/office/word/2016/wordml/cid" xmlns:w16se="http://schemas.microsoft.com/office/word/2015/wordml/symex" mc:Ignorable="w14 w15 w16se w16cid">
-  <w:optimizeForBrowser/>
-  <w:allowPNG/>
-</w:webSettings>
 </file>
 
 <file path=word/theme/theme1.xml><?xml version="1.0" encoding="utf-8"?>
@@ -6757,7 +7106,7 @@
 </file>
 
 <file path=customXml/itemProps2.xml><?xml version="1.0" encoding="utf-8"?>
-<ds:datastoreItem xmlns:ds="http://schemas.openxmlformats.org/officeDocument/2006/customXml" ds:itemID="{C71B37FF-21CC-447D-BE6E-E788FED0B0B0}">
+<ds:datastoreItem xmlns:ds="http://schemas.openxmlformats.org/officeDocument/2006/customXml" ds:itemID="{1105EA05-7997-414C-A7A8-41347C4B3015}">
   <ds:schemaRefs>
     <ds:schemaRef ds:uri="http://schemas.openxmlformats.org/officeDocument/2006/bibliography"/>
   </ds:schemaRefs>

</xml_diff>

<commit_message>
Ajout d'informations dans la documentation
</commit_message>
<xml_diff>
--- a/Documentation/Documentation_ES_Herrmann.docx
+++ b/Documentation/Documentation_ES_Herrmann.docx
@@ -607,9 +607,15 @@
     <w:p>
       <w:pPr>
         <w:pStyle w:val="Titre1"/>
-      </w:pPr>
-      <w:bookmarkStart w:id="0" w:name="_Toc38637731"/>
-      <w:r>
+        <w:rPr>
+          <w:color w:val="538135" w:themeColor="accent6" w:themeShade="BF"/>
+        </w:rPr>
+      </w:pPr>
+      <w:bookmarkStart w:id="0" w:name="_Toc38714684"/>
+      <w:r>
+        <w:rPr>
+          <w:color w:val="538135" w:themeColor="accent6" w:themeShade="BF"/>
+        </w:rPr>
         <w:lastRenderedPageBreak/>
         <w:t>Table de matières</w:t>
       </w:r>
@@ -640,7 +646,7 @@
       <w:r>
         <w:fldChar w:fldCharType="separate"/>
       </w:r>
-      <w:hyperlink w:anchor="_Toc38637731" w:history="1">
+      <w:hyperlink w:anchor="_Toc38714684" w:history="1">
         <w:r>
           <w:rPr>
             <w:rStyle w:val="Lienhypertexte"/>
@@ -684,7 +690,7 @@
             <w:noProof/>
             <w:webHidden/>
           </w:rPr>
-          <w:instrText xml:space="preserve"> PAGEREF _Toc38637731 \h </w:instrText>
+          <w:instrText xml:space="preserve"> PAGEREF _Toc38714684 \h </w:instrText>
         </w:r>
         <w:r>
           <w:rPr>
@@ -730,7 +736,7 @@
           <w:lang w:val="en-US"/>
         </w:rPr>
       </w:pPr>
-      <w:hyperlink w:anchor="_Toc38637732" w:history="1">
+      <w:hyperlink w:anchor="_Toc38714685" w:history="1">
         <w:r>
           <w:rPr>
             <w:rStyle w:val="Lienhypertexte"/>
@@ -774,7 +780,7 @@
             <w:noProof/>
             <w:webHidden/>
           </w:rPr>
-          <w:instrText xml:space="preserve"> PAGEREF _Toc38637732 \h </w:instrText>
+          <w:instrText xml:space="preserve"> PAGEREF _Toc38714685 \h </w:instrText>
         </w:r>
         <w:r>
           <w:rPr>
@@ -820,7 +826,7 @@
           <w:lang w:val="en-US"/>
         </w:rPr>
       </w:pPr>
-      <w:hyperlink w:anchor="_Toc38637733" w:history="1">
+      <w:hyperlink w:anchor="_Toc38714686" w:history="1">
         <w:r>
           <w:rPr>
             <w:rStyle w:val="Lienhypertexte"/>
@@ -864,7 +870,7 @@
             <w:noProof/>
             <w:webHidden/>
           </w:rPr>
-          <w:instrText xml:space="preserve"> PAGEREF _Toc38637733 \h </w:instrText>
+          <w:instrText xml:space="preserve"> PAGEREF _Toc38714686 \h </w:instrText>
         </w:r>
         <w:r>
           <w:rPr>
@@ -910,7 +916,7 @@
           <w:lang w:val="en-US"/>
         </w:rPr>
       </w:pPr>
-      <w:hyperlink w:anchor="_Toc38637734" w:history="1">
+      <w:hyperlink w:anchor="_Toc38714687" w:history="1">
         <w:r>
           <w:rPr>
             <w:rStyle w:val="Lienhypertexte"/>
@@ -954,7 +960,7 @@
             <w:noProof/>
             <w:webHidden/>
           </w:rPr>
-          <w:instrText xml:space="preserve"> PAGEREF _Toc38637734 \h </w:instrText>
+          <w:instrText xml:space="preserve"> PAGEREF _Toc38714687 \h </w:instrText>
         </w:r>
         <w:r>
           <w:rPr>
@@ -1000,7 +1006,7 @@
           <w:lang w:val="en-US"/>
         </w:rPr>
       </w:pPr>
-      <w:hyperlink w:anchor="_Toc38637735" w:history="1">
+      <w:hyperlink w:anchor="_Toc38714688" w:history="1">
         <w:r>
           <w:rPr>
             <w:rStyle w:val="Lienhypertexte"/>
@@ -1044,7 +1050,7 @@
             <w:noProof/>
             <w:webHidden/>
           </w:rPr>
-          <w:instrText xml:space="preserve"> PAGEREF _Toc38637735 \h </w:instrText>
+          <w:instrText xml:space="preserve"> PAGEREF _Toc38714688 \h </w:instrText>
         </w:r>
         <w:r>
           <w:rPr>
@@ -1090,7 +1096,7 @@
           <w:lang w:val="en-US"/>
         </w:rPr>
       </w:pPr>
-      <w:hyperlink w:anchor="_Toc38637736" w:history="1">
+      <w:hyperlink w:anchor="_Toc38714689" w:history="1">
         <w:r>
           <w:rPr>
             <w:rStyle w:val="Lienhypertexte"/>
@@ -1134,7 +1140,7 @@
             <w:noProof/>
             <w:webHidden/>
           </w:rPr>
-          <w:instrText xml:space="preserve"> PAGEREF _Toc38637736 \h </w:instrText>
+          <w:instrText xml:space="preserve"> PAGEREF _Toc38714689 \h </w:instrText>
         </w:r>
         <w:r>
           <w:rPr>
@@ -1180,7 +1186,7 @@
           <w:lang w:val="en-US"/>
         </w:rPr>
       </w:pPr>
-      <w:hyperlink w:anchor="_Toc38637737" w:history="1">
+      <w:hyperlink w:anchor="_Toc38714690" w:history="1">
         <w:r>
           <w:rPr>
             <w:rStyle w:val="Lienhypertexte"/>
@@ -1224,7 +1230,7 @@
             <w:noProof/>
             <w:webHidden/>
           </w:rPr>
-          <w:instrText xml:space="preserve"> PAGEREF _Toc38637737 \h </w:instrText>
+          <w:instrText xml:space="preserve"> PAGEREF _Toc38714690 \h </w:instrText>
         </w:r>
         <w:r>
           <w:rPr>
@@ -1270,7 +1276,7 @@
           <w:lang w:val="en-US"/>
         </w:rPr>
       </w:pPr>
-      <w:hyperlink w:anchor="_Toc38637738" w:history="1">
+      <w:hyperlink w:anchor="_Toc38714691" w:history="1">
         <w:r>
           <w:rPr>
             <w:rStyle w:val="Lienhypertexte"/>
@@ -1314,7 +1320,7 @@
             <w:noProof/>
             <w:webHidden/>
           </w:rPr>
-          <w:instrText xml:space="preserve"> PAGEREF _Toc38637738 \h </w:instrText>
+          <w:instrText xml:space="preserve"> PAGEREF _Toc38714691 \h </w:instrText>
         </w:r>
         <w:r>
           <w:rPr>
@@ -1360,7 +1366,7 @@
           <w:lang w:val="en-US"/>
         </w:rPr>
       </w:pPr>
-      <w:hyperlink w:anchor="_Toc38637739" w:history="1">
+      <w:hyperlink w:anchor="_Toc38714692" w:history="1">
         <w:r>
           <w:rPr>
             <w:rStyle w:val="Lienhypertexte"/>
@@ -1404,7 +1410,7 @@
             <w:noProof/>
             <w:webHidden/>
           </w:rPr>
-          <w:instrText xml:space="preserve"> PAGEREF _Toc38637739 \h </w:instrText>
+          <w:instrText xml:space="preserve"> PAGEREF _Toc38714692 \h </w:instrText>
         </w:r>
         <w:r>
           <w:rPr>
@@ -1450,7 +1456,7 @@
           <w:lang w:val="en-US"/>
         </w:rPr>
       </w:pPr>
-      <w:hyperlink w:anchor="_Toc38637740" w:history="1">
+      <w:hyperlink w:anchor="_Toc38714693" w:history="1">
         <w:r>
           <w:rPr>
             <w:rStyle w:val="Lienhypertexte"/>
@@ -1494,7 +1500,7 @@
             <w:noProof/>
             <w:webHidden/>
           </w:rPr>
-          <w:instrText xml:space="preserve"> PAGEREF _Toc38637740 \h </w:instrText>
+          <w:instrText xml:space="preserve"> PAGEREF _Toc38714693 \h </w:instrText>
         </w:r>
         <w:r>
           <w:rPr>
@@ -1540,7 +1546,7 @@
           <w:lang w:val="en-US"/>
         </w:rPr>
       </w:pPr>
-      <w:hyperlink w:anchor="_Toc38637741" w:history="1">
+      <w:hyperlink w:anchor="_Toc38714694" w:history="1">
         <w:r>
           <w:rPr>
             <w:rStyle w:val="Lienhypertexte"/>
@@ -1584,7 +1590,7 @@
             <w:noProof/>
             <w:webHidden/>
           </w:rPr>
-          <w:instrText xml:space="preserve"> PAGEREF _Toc38637741 \h </w:instrText>
+          <w:instrText xml:space="preserve"> PAGEREF _Toc38714694 \h </w:instrText>
         </w:r>
         <w:r>
           <w:rPr>
@@ -1630,7 +1636,7 @@
           <w:lang w:val="en-US"/>
         </w:rPr>
       </w:pPr>
-      <w:hyperlink w:anchor="_Toc38637742" w:history="1">
+      <w:hyperlink w:anchor="_Toc38714695" w:history="1">
         <w:r>
           <w:rPr>
             <w:rStyle w:val="Lienhypertexte"/>
@@ -1674,7 +1680,7 @@
             <w:noProof/>
             <w:webHidden/>
           </w:rPr>
-          <w:instrText xml:space="preserve"> PAGEREF _Toc38637742 \h </w:instrText>
+          <w:instrText xml:space="preserve"> PAGEREF _Toc38714695 \h </w:instrText>
         </w:r>
         <w:r>
           <w:rPr>
@@ -1720,7 +1726,7 @@
           <w:lang w:val="en-US"/>
         </w:rPr>
       </w:pPr>
-      <w:hyperlink w:anchor="_Toc38637743" w:history="1">
+      <w:hyperlink w:anchor="_Toc38714696" w:history="1">
         <w:r>
           <w:rPr>
             <w:rStyle w:val="Lienhypertexte"/>
@@ -1764,7 +1770,7 @@
             <w:noProof/>
             <w:webHidden/>
           </w:rPr>
-          <w:instrText xml:space="preserve"> PAGEREF _Toc38637743 \h </w:instrText>
+          <w:instrText xml:space="preserve"> PAGEREF _Toc38714696 \h </w:instrText>
         </w:r>
         <w:r>
           <w:rPr>
@@ -1810,7 +1816,7 @@
           <w:lang w:val="en-US"/>
         </w:rPr>
       </w:pPr>
-      <w:hyperlink w:anchor="_Toc38637744" w:history="1">
+      <w:hyperlink w:anchor="_Toc38714697" w:history="1">
         <w:r>
           <w:rPr>
             <w:rStyle w:val="Lienhypertexte"/>
@@ -1854,7 +1860,7 @@
             <w:noProof/>
             <w:webHidden/>
           </w:rPr>
-          <w:instrText xml:space="preserve"> PAGEREF _Toc38637744 \h </w:instrText>
+          <w:instrText xml:space="preserve"> PAGEREF _Toc38714697 \h </w:instrText>
         </w:r>
         <w:r>
           <w:rPr>
@@ -1900,7 +1906,7 @@
           <w:lang w:val="en-US"/>
         </w:rPr>
       </w:pPr>
-      <w:hyperlink w:anchor="_Toc38637745" w:history="1">
+      <w:hyperlink w:anchor="_Toc38714698" w:history="1">
         <w:r>
           <w:rPr>
             <w:rStyle w:val="Lienhypertexte"/>
@@ -1944,7 +1950,7 @@
             <w:noProof/>
             <w:webHidden/>
           </w:rPr>
-          <w:instrText xml:space="preserve"> PAGEREF _Toc38637745 \h </w:instrText>
+          <w:instrText xml:space="preserve"> PAGEREF _Toc38714698 \h </w:instrText>
         </w:r>
         <w:r>
           <w:rPr>
@@ -1990,7 +1996,7 @@
           <w:lang w:val="en-US"/>
         </w:rPr>
       </w:pPr>
-      <w:hyperlink w:anchor="_Toc38637746" w:history="1">
+      <w:hyperlink w:anchor="_Toc38714699" w:history="1">
         <w:r>
           <w:rPr>
             <w:rStyle w:val="Lienhypertexte"/>
@@ -2036,7 +2042,7 @@
             <w:noProof/>
             <w:webHidden/>
           </w:rPr>
-          <w:instrText xml:space="preserve"> PAGEREF _Toc38637746 \h </w:instrText>
+          <w:instrText xml:space="preserve"> PAGEREF _Toc38714699 \h </w:instrText>
         </w:r>
         <w:r>
           <w:rPr>
@@ -2082,7 +2088,7 @@
           <w:lang w:val="en-US"/>
         </w:rPr>
       </w:pPr>
-      <w:hyperlink w:anchor="_Toc38637747" w:history="1">
+      <w:hyperlink w:anchor="_Toc38714700" w:history="1">
         <w:r>
           <w:rPr>
             <w:rStyle w:val="Lienhypertexte"/>
@@ -2128,7 +2134,7 @@
             <w:noProof/>
             <w:webHidden/>
           </w:rPr>
-          <w:instrText xml:space="preserve"> PAGEREF _Toc38637747 \h </w:instrText>
+          <w:instrText xml:space="preserve"> PAGEREF _Toc38714700 \h </w:instrText>
         </w:r>
         <w:r>
           <w:rPr>
@@ -2148,7 +2154,7 @@
             <w:noProof/>
             <w:webHidden/>
           </w:rPr>
-          <w:t>7</w:t>
+          <w:t>6</w:t>
         </w:r>
         <w:r>
           <w:rPr>
@@ -2174,7 +2180,7 @@
           <w:lang w:val="en-US"/>
         </w:rPr>
       </w:pPr>
-      <w:hyperlink w:anchor="_Toc38637748" w:history="1">
+      <w:hyperlink w:anchor="_Toc38714701" w:history="1">
         <w:r>
           <w:rPr>
             <w:rStyle w:val="Lienhypertexte"/>
@@ -2220,7 +2226,7 @@
             <w:noProof/>
             <w:webHidden/>
           </w:rPr>
-          <w:instrText xml:space="preserve"> PAGEREF _Toc38637748 \h </w:instrText>
+          <w:instrText xml:space="preserve"> PAGEREF _Toc38714701 \h </w:instrText>
         </w:r>
         <w:r>
           <w:rPr>
@@ -2266,7 +2272,7 @@
           <w:lang w:val="en-US"/>
         </w:rPr>
       </w:pPr>
-      <w:hyperlink w:anchor="_Toc38637749" w:history="1">
+      <w:hyperlink w:anchor="_Toc38714702" w:history="1">
         <w:r>
           <w:rPr>
             <w:rStyle w:val="Lienhypertexte"/>
@@ -2310,7 +2316,7 @@
             <w:noProof/>
             <w:webHidden/>
           </w:rPr>
-          <w:instrText xml:space="preserve"> PAGEREF _Toc38637749 \h </w:instrText>
+          <w:instrText xml:space="preserve"> PAGEREF _Toc38714702 \h </w:instrText>
         </w:r>
         <w:r>
           <w:rPr>
@@ -2356,7 +2362,7 @@
           <w:lang w:val="en-US"/>
         </w:rPr>
       </w:pPr>
-      <w:hyperlink w:anchor="_Toc38637750" w:history="1">
+      <w:hyperlink w:anchor="_Toc38714703" w:history="1">
         <w:r>
           <w:rPr>
             <w:rStyle w:val="Lienhypertexte"/>
@@ -2400,7 +2406,7 @@
             <w:noProof/>
             <w:webHidden/>
           </w:rPr>
-          <w:instrText xml:space="preserve"> PAGEREF _Toc38637750 \h </w:instrText>
+          <w:instrText xml:space="preserve"> PAGEREF _Toc38714703 \h </w:instrText>
         </w:r>
         <w:r>
           <w:rPr>
@@ -2446,7 +2452,7 @@
           <w:lang w:val="en-US"/>
         </w:rPr>
       </w:pPr>
-      <w:hyperlink w:anchor="_Toc38637751" w:history="1">
+      <w:hyperlink w:anchor="_Toc38714704" w:history="1">
         <w:r>
           <w:rPr>
             <w:rStyle w:val="Lienhypertexte"/>
@@ -2490,7 +2496,7 @@
             <w:noProof/>
             <w:webHidden/>
           </w:rPr>
-          <w:instrText xml:space="preserve"> PAGEREF _Toc38637751 \h </w:instrText>
+          <w:instrText xml:space="preserve"> PAGEREF _Toc38714704 \h </w:instrText>
         </w:r>
         <w:r>
           <w:rPr>
@@ -2536,7 +2542,7 @@
           <w:lang w:val="en-US"/>
         </w:rPr>
       </w:pPr>
-      <w:hyperlink w:anchor="_Toc38637752" w:history="1">
+      <w:hyperlink w:anchor="_Toc38714705" w:history="1">
         <w:r>
           <w:rPr>
             <w:rStyle w:val="Lienhypertexte"/>
@@ -2580,7 +2586,7 @@
             <w:noProof/>
             <w:webHidden/>
           </w:rPr>
-          <w:instrText xml:space="preserve"> PAGEREF _Toc38637752 \h </w:instrText>
+          <w:instrText xml:space="preserve"> PAGEREF _Toc38714705 \h </w:instrText>
         </w:r>
         <w:r>
           <w:rPr>
@@ -2600,7 +2606,7 @@
             <w:noProof/>
             <w:webHidden/>
           </w:rPr>
-          <w:t>8</w:t>
+          <w:t>7</w:t>
         </w:r>
         <w:r>
           <w:rPr>
@@ -2626,7 +2632,7 @@
           <w:lang w:val="en-US"/>
         </w:rPr>
       </w:pPr>
-      <w:hyperlink w:anchor="_Toc38637753" w:history="1">
+      <w:hyperlink w:anchor="_Toc38714706" w:history="1">
         <w:r>
           <w:rPr>
             <w:rStyle w:val="Lienhypertexte"/>
@@ -2670,7 +2676,7 @@
             <w:noProof/>
             <w:webHidden/>
           </w:rPr>
-          <w:instrText xml:space="preserve"> PAGEREF _Toc38637753 \h </w:instrText>
+          <w:instrText xml:space="preserve"> PAGEREF _Toc38714706 \h </w:instrText>
         </w:r>
         <w:r>
           <w:rPr>
@@ -2716,7 +2722,7 @@
           <w:lang w:val="en-US"/>
         </w:rPr>
       </w:pPr>
-      <w:hyperlink w:anchor="_Toc38637754" w:history="1">
+      <w:hyperlink w:anchor="_Toc38714707" w:history="1">
         <w:r>
           <w:rPr>
             <w:rStyle w:val="Lienhypertexte"/>
@@ -2739,6 +2745,88 @@
             <w:rStyle w:val="Lienhypertexte"/>
             <w:noProof/>
           </w:rPr>
+          <w:t>Utilisateurs</w:t>
+        </w:r>
+        <w:r>
+          <w:rPr>
+            <w:noProof/>
+            <w:webHidden/>
+          </w:rPr>
+          <w:tab/>
+        </w:r>
+        <w:r>
+          <w:rPr>
+            <w:noProof/>
+            <w:webHidden/>
+          </w:rPr>
+          <w:fldChar w:fldCharType="begin"/>
+        </w:r>
+        <w:r>
+          <w:rPr>
+            <w:noProof/>
+            <w:webHidden/>
+          </w:rPr>
+          <w:instrText xml:space="preserve"> PAGEREF _Toc38714707 \h </w:instrText>
+        </w:r>
+        <w:r>
+          <w:rPr>
+            <w:noProof/>
+            <w:webHidden/>
+          </w:rPr>
+        </w:r>
+        <w:r>
+          <w:rPr>
+            <w:noProof/>
+            <w:webHidden/>
+          </w:rPr>
+          <w:fldChar w:fldCharType="separate"/>
+        </w:r>
+        <w:r>
+          <w:rPr>
+            <w:noProof/>
+            <w:webHidden/>
+          </w:rPr>
+          <w:t>8</w:t>
+        </w:r>
+        <w:r>
+          <w:rPr>
+            <w:noProof/>
+            <w:webHidden/>
+          </w:rPr>
+          <w:fldChar w:fldCharType="end"/>
+        </w:r>
+      </w:hyperlink>
+    </w:p>
+    <w:p>
+      <w:pPr>
+        <w:pStyle w:val="TM5"/>
+        <w:tabs>
+          <w:tab w:val="left" w:pos="1880"/>
+          <w:tab w:val="right" w:leader="dot" w:pos="9350"/>
+        </w:tabs>
+        <w:rPr>
+          <w:noProof/>
+        </w:rPr>
+      </w:pPr>
+      <w:hyperlink w:anchor="_Toc38714708" w:history="1">
+        <w:r>
+          <w:rPr>
+            <w:rStyle w:val="Lienhypertexte"/>
+            <w:noProof/>
+          </w:rPr>
+          <w:t>6.2.6.1.1</w:t>
+        </w:r>
+        <w:r>
+          <w:rPr>
+            <w:noProof/>
+          </w:rPr>
+          <w:tab/>
+        </w:r>
+        <w:r>
+          <w:rPr>
+            <w:rStyle w:val="Lienhypertexte"/>
+            <w:noProof/>
+          </w:rPr>
           <w:t>Administrateur système :</w:t>
         </w:r>
         <w:r>
@@ -2760,7 +2848,7 @@
             <w:noProof/>
             <w:webHidden/>
           </w:rPr>
-          <w:instrText xml:space="preserve"> PAGEREF _Toc38637754 \h </w:instrText>
+          <w:instrText xml:space="preserve"> PAGEREF _Toc38714708 \h </w:instrText>
         </w:r>
         <w:r>
           <w:rPr>
@@ -2793,9 +2881,255 @@
     </w:p>
     <w:p>
       <w:pPr>
-        <w:pStyle w:val="TM4"/>
+        <w:pStyle w:val="TM5"/>
         <w:tabs>
-          <w:tab w:val="left" w:pos="1540"/>
+          <w:tab w:val="left" w:pos="1880"/>
+          <w:tab w:val="right" w:leader="dot" w:pos="9350"/>
+        </w:tabs>
+        <w:rPr>
+          <w:noProof/>
+        </w:rPr>
+      </w:pPr>
+      <w:hyperlink w:anchor="_Toc38714709" w:history="1">
+        <w:r>
+          <w:rPr>
+            <w:rStyle w:val="Lienhypertexte"/>
+            <w:noProof/>
+          </w:rPr>
+          <w:t>6.2.6.1.2</w:t>
+        </w:r>
+        <w:r>
+          <w:rPr>
+            <w:noProof/>
+          </w:rPr>
+          <w:tab/>
+        </w:r>
+        <w:r>
+          <w:rPr>
+            <w:rStyle w:val="Lienhypertexte"/>
+            <w:noProof/>
+          </w:rPr>
+          <w:t>Manager du restaurant :</w:t>
+        </w:r>
+        <w:r>
+          <w:rPr>
+            <w:noProof/>
+            <w:webHidden/>
+          </w:rPr>
+          <w:tab/>
+        </w:r>
+        <w:r>
+          <w:rPr>
+            <w:noProof/>
+            <w:webHidden/>
+          </w:rPr>
+          <w:fldChar w:fldCharType="begin"/>
+        </w:r>
+        <w:r>
+          <w:rPr>
+            <w:noProof/>
+            <w:webHidden/>
+          </w:rPr>
+          <w:instrText xml:space="preserve"> PAGEREF _Toc38714709 \h </w:instrText>
+        </w:r>
+        <w:r>
+          <w:rPr>
+            <w:noProof/>
+            <w:webHidden/>
+          </w:rPr>
+        </w:r>
+        <w:r>
+          <w:rPr>
+            <w:noProof/>
+            <w:webHidden/>
+          </w:rPr>
+          <w:fldChar w:fldCharType="separate"/>
+        </w:r>
+        <w:r>
+          <w:rPr>
+            <w:noProof/>
+            <w:webHidden/>
+          </w:rPr>
+          <w:t>8</w:t>
+        </w:r>
+        <w:r>
+          <w:rPr>
+            <w:noProof/>
+            <w:webHidden/>
+          </w:rPr>
+          <w:fldChar w:fldCharType="end"/>
+        </w:r>
+      </w:hyperlink>
+    </w:p>
+    <w:p>
+      <w:pPr>
+        <w:pStyle w:val="TM5"/>
+        <w:tabs>
+          <w:tab w:val="left" w:pos="1880"/>
+          <w:tab w:val="right" w:leader="dot" w:pos="9350"/>
+        </w:tabs>
+        <w:rPr>
+          <w:noProof/>
+        </w:rPr>
+      </w:pPr>
+      <w:hyperlink w:anchor="_Toc38714710" w:history="1">
+        <w:r>
+          <w:rPr>
+            <w:rStyle w:val="Lienhypertexte"/>
+            <w:noProof/>
+          </w:rPr>
+          <w:t>6.2.6.1.3</w:t>
+        </w:r>
+        <w:r>
+          <w:rPr>
+            <w:noProof/>
+          </w:rPr>
+          <w:tab/>
+        </w:r>
+        <w:r>
+          <w:rPr>
+            <w:rStyle w:val="Lienhypertexte"/>
+            <w:noProof/>
+          </w:rPr>
+          <w:t>Employé 1 :</w:t>
+        </w:r>
+        <w:r>
+          <w:rPr>
+            <w:noProof/>
+            <w:webHidden/>
+          </w:rPr>
+          <w:tab/>
+        </w:r>
+        <w:r>
+          <w:rPr>
+            <w:noProof/>
+            <w:webHidden/>
+          </w:rPr>
+          <w:fldChar w:fldCharType="begin"/>
+        </w:r>
+        <w:r>
+          <w:rPr>
+            <w:noProof/>
+            <w:webHidden/>
+          </w:rPr>
+          <w:instrText xml:space="preserve"> PAGEREF _Toc38714710 \h </w:instrText>
+        </w:r>
+        <w:r>
+          <w:rPr>
+            <w:noProof/>
+            <w:webHidden/>
+          </w:rPr>
+        </w:r>
+        <w:r>
+          <w:rPr>
+            <w:noProof/>
+            <w:webHidden/>
+          </w:rPr>
+          <w:fldChar w:fldCharType="separate"/>
+        </w:r>
+        <w:r>
+          <w:rPr>
+            <w:noProof/>
+            <w:webHidden/>
+          </w:rPr>
+          <w:t>8</w:t>
+        </w:r>
+        <w:r>
+          <w:rPr>
+            <w:noProof/>
+            <w:webHidden/>
+          </w:rPr>
+          <w:fldChar w:fldCharType="end"/>
+        </w:r>
+      </w:hyperlink>
+    </w:p>
+    <w:p>
+      <w:pPr>
+        <w:pStyle w:val="TM5"/>
+        <w:tabs>
+          <w:tab w:val="left" w:pos="1880"/>
+          <w:tab w:val="right" w:leader="dot" w:pos="9350"/>
+        </w:tabs>
+        <w:rPr>
+          <w:noProof/>
+        </w:rPr>
+      </w:pPr>
+      <w:hyperlink w:anchor="_Toc38714711" w:history="1">
+        <w:r>
+          <w:rPr>
+            <w:rStyle w:val="Lienhypertexte"/>
+            <w:noProof/>
+          </w:rPr>
+          <w:t>6.2.6.1.4</w:t>
+        </w:r>
+        <w:r>
+          <w:rPr>
+            <w:noProof/>
+          </w:rPr>
+          <w:tab/>
+        </w:r>
+        <w:r>
+          <w:rPr>
+            <w:rStyle w:val="Lienhypertexte"/>
+            <w:noProof/>
+          </w:rPr>
+          <w:t>Employé 2 :</w:t>
+        </w:r>
+        <w:r>
+          <w:rPr>
+            <w:noProof/>
+            <w:webHidden/>
+          </w:rPr>
+          <w:tab/>
+        </w:r>
+        <w:r>
+          <w:rPr>
+            <w:noProof/>
+            <w:webHidden/>
+          </w:rPr>
+          <w:fldChar w:fldCharType="begin"/>
+        </w:r>
+        <w:r>
+          <w:rPr>
+            <w:noProof/>
+            <w:webHidden/>
+          </w:rPr>
+          <w:instrText xml:space="preserve"> PAGEREF _Toc38714711 \h </w:instrText>
+        </w:r>
+        <w:r>
+          <w:rPr>
+            <w:noProof/>
+            <w:webHidden/>
+          </w:rPr>
+        </w:r>
+        <w:r>
+          <w:rPr>
+            <w:noProof/>
+            <w:webHidden/>
+          </w:rPr>
+          <w:fldChar w:fldCharType="separate"/>
+        </w:r>
+        <w:r>
+          <w:rPr>
+            <w:noProof/>
+            <w:webHidden/>
+          </w:rPr>
+          <w:t>8</w:t>
+        </w:r>
+        <w:r>
+          <w:rPr>
+            <w:noProof/>
+            <w:webHidden/>
+          </w:rPr>
+          <w:fldChar w:fldCharType="end"/>
+        </w:r>
+      </w:hyperlink>
+    </w:p>
+    <w:p>
+      <w:pPr>
+        <w:pStyle w:val="TM2"/>
+        <w:tabs>
+          <w:tab w:val="left" w:pos="800"/>
           <w:tab w:val="right" w:leader="dot" w:pos="9350"/>
         </w:tabs>
         <w:rPr>
@@ -2806,13 +3140,13 @@
           <w:lang w:val="en-US"/>
         </w:rPr>
       </w:pPr>
-      <w:hyperlink w:anchor="_Toc38637755" w:history="1">
+      <w:hyperlink w:anchor="_Toc38714712" w:history="1">
         <w:r>
           <w:rPr>
             <w:rStyle w:val="Lienhypertexte"/>
             <w:noProof/>
           </w:rPr>
-          <w:t>6.2.6.2</w:t>
+          <w:t>6.3</w:t>
         </w:r>
         <w:r>
           <w:rPr>
@@ -2829,7 +3163,7 @@
             <w:rStyle w:val="Lienhypertexte"/>
             <w:noProof/>
           </w:rPr>
-          <w:t>Manager du restaurant :</w:t>
+          <w:t>API</w:t>
         </w:r>
         <w:r>
           <w:rPr>
@@ -2850,7 +3184,7 @@
             <w:noProof/>
             <w:webHidden/>
           </w:rPr>
-          <w:instrText xml:space="preserve"> PAGEREF _Toc38637755 \h </w:instrText>
+          <w:instrText xml:space="preserve"> PAGEREF _Toc38714712 \h </w:instrText>
         </w:r>
         <w:r>
           <w:rPr>
@@ -2870,7 +3204,7 @@
             <w:noProof/>
             <w:webHidden/>
           </w:rPr>
-          <w:t>8</w:t>
+          <w:t>9</w:t>
         </w:r>
         <w:r>
           <w:rPr>
@@ -2883,9 +3217,9 @@
     </w:p>
     <w:p>
       <w:pPr>
-        <w:pStyle w:val="TM4"/>
+        <w:pStyle w:val="TM1"/>
         <w:tabs>
-          <w:tab w:val="left" w:pos="1540"/>
+          <w:tab w:val="left" w:pos="400"/>
           <w:tab w:val="right" w:leader="dot" w:pos="9350"/>
         </w:tabs>
         <w:rPr>
@@ -2896,13 +3230,13 @@
           <w:lang w:val="en-US"/>
         </w:rPr>
       </w:pPr>
-      <w:hyperlink w:anchor="_Toc38637756" w:history="1">
+      <w:hyperlink w:anchor="_Toc38714713" w:history="1">
         <w:r>
           <w:rPr>
             <w:rStyle w:val="Lienhypertexte"/>
             <w:noProof/>
           </w:rPr>
-          <w:t>6.2.6.3</w:t>
+          <w:t>7</w:t>
         </w:r>
         <w:r>
           <w:rPr>
@@ -2919,7 +3253,7 @@
             <w:rStyle w:val="Lienhypertexte"/>
             <w:noProof/>
           </w:rPr>
-          <w:t>Employé 1 :</w:t>
+          <w:t>Glossaire</w:t>
         </w:r>
         <w:r>
           <w:rPr>
@@ -2940,7 +3274,7 @@
             <w:noProof/>
             <w:webHidden/>
           </w:rPr>
-          <w:instrText xml:space="preserve"> PAGEREF _Toc38637756 \h </w:instrText>
+          <w:instrText xml:space="preserve"> PAGEREF _Toc38714713 \h </w:instrText>
         </w:r>
         <w:r>
           <w:rPr>
@@ -2960,277 +3294,7 @@
             <w:noProof/>
             <w:webHidden/>
           </w:rPr>
-          <w:t>8</w:t>
-        </w:r>
-        <w:r>
-          <w:rPr>
-            <w:noProof/>
-            <w:webHidden/>
-          </w:rPr>
-          <w:fldChar w:fldCharType="end"/>
-        </w:r>
-      </w:hyperlink>
-    </w:p>
-    <w:p>
-      <w:pPr>
-        <w:pStyle w:val="TM4"/>
-        <w:tabs>
-          <w:tab w:val="left" w:pos="1540"/>
-          <w:tab w:val="right" w:leader="dot" w:pos="9350"/>
-        </w:tabs>
-        <w:rPr>
-          <w:rFonts w:asciiTheme="minorHAnsi" w:eastAsiaTheme="minorEastAsia" w:hAnsiTheme="minorHAnsi" w:cstheme="minorBidi"/>
-          <w:noProof/>
-          <w:sz w:val="22"/>
-          <w:szCs w:val="22"/>
-          <w:lang w:val="en-US"/>
-        </w:rPr>
-      </w:pPr>
-      <w:hyperlink w:anchor="_Toc38637757" w:history="1">
-        <w:r>
-          <w:rPr>
-            <w:rStyle w:val="Lienhypertexte"/>
-            <w:noProof/>
-          </w:rPr>
-          <w:t>6.2.6.4</w:t>
-        </w:r>
-        <w:r>
-          <w:rPr>
-            <w:rFonts w:asciiTheme="minorHAnsi" w:eastAsiaTheme="minorEastAsia" w:hAnsiTheme="minorHAnsi" w:cstheme="minorBidi"/>
-            <w:noProof/>
-            <w:sz w:val="22"/>
-            <w:szCs w:val="22"/>
-            <w:lang w:val="en-US"/>
-          </w:rPr>
-          <w:tab/>
-        </w:r>
-        <w:r>
-          <w:rPr>
-            <w:rStyle w:val="Lienhypertexte"/>
-            <w:noProof/>
-          </w:rPr>
-          <w:t>Employé 2 :</w:t>
-        </w:r>
-        <w:r>
-          <w:rPr>
-            <w:noProof/>
-            <w:webHidden/>
-          </w:rPr>
-          <w:tab/>
-        </w:r>
-        <w:r>
-          <w:rPr>
-            <w:noProof/>
-            <w:webHidden/>
-          </w:rPr>
-          <w:fldChar w:fldCharType="begin"/>
-        </w:r>
-        <w:r>
-          <w:rPr>
-            <w:noProof/>
-            <w:webHidden/>
-          </w:rPr>
-          <w:instrText xml:space="preserve"> PAGEREF _Toc38637757 \h </w:instrText>
-        </w:r>
-        <w:r>
-          <w:rPr>
-            <w:noProof/>
-            <w:webHidden/>
-          </w:rPr>
-        </w:r>
-        <w:r>
-          <w:rPr>
-            <w:noProof/>
-            <w:webHidden/>
-          </w:rPr>
-          <w:fldChar w:fldCharType="separate"/>
-        </w:r>
-        <w:r>
-          <w:rPr>
-            <w:noProof/>
-            <w:webHidden/>
-          </w:rPr>
-          <w:t>8</w:t>
-        </w:r>
-        <w:r>
-          <w:rPr>
-            <w:noProof/>
-            <w:webHidden/>
-          </w:rPr>
-          <w:fldChar w:fldCharType="end"/>
-        </w:r>
-      </w:hyperlink>
-    </w:p>
-    <w:p>
-      <w:pPr>
-        <w:pStyle w:val="TM2"/>
-        <w:tabs>
-          <w:tab w:val="left" w:pos="880"/>
-          <w:tab w:val="right" w:leader="dot" w:pos="9350"/>
-        </w:tabs>
-        <w:rPr>
-          <w:rFonts w:asciiTheme="minorHAnsi" w:eastAsiaTheme="minorEastAsia" w:hAnsiTheme="minorHAnsi" w:cstheme="minorBidi"/>
-          <w:noProof/>
-          <w:sz w:val="22"/>
-          <w:szCs w:val="22"/>
-          <w:lang w:val="en-US"/>
-        </w:rPr>
-      </w:pPr>
-      <w:hyperlink w:anchor="_Toc38637758" w:history="1">
-        <w:r>
-          <w:rPr>
-            <w:rStyle w:val="Lienhypertexte"/>
-            <w:noProof/>
-          </w:rPr>
-          <w:t>6.3</w:t>
-        </w:r>
-        <w:r>
-          <w:rPr>
-            <w:rFonts w:asciiTheme="minorHAnsi" w:eastAsiaTheme="minorEastAsia" w:hAnsiTheme="minorHAnsi" w:cstheme="minorBidi"/>
-            <w:noProof/>
-            <w:sz w:val="22"/>
-            <w:szCs w:val="22"/>
-            <w:lang w:val="en-US"/>
-          </w:rPr>
-          <w:tab/>
-        </w:r>
-        <w:r>
-          <w:rPr>
-            <w:rStyle w:val="Lienhypertexte"/>
-            <w:noProof/>
-          </w:rPr>
-          <w:t>API</w:t>
-        </w:r>
-        <w:r>
-          <w:rPr>
-            <w:noProof/>
-            <w:webHidden/>
-          </w:rPr>
-          <w:tab/>
-        </w:r>
-        <w:r>
-          <w:rPr>
-            <w:noProof/>
-            <w:webHidden/>
-          </w:rPr>
-          <w:fldChar w:fldCharType="begin"/>
-        </w:r>
-        <w:r>
-          <w:rPr>
-            <w:noProof/>
-            <w:webHidden/>
-          </w:rPr>
-          <w:instrText xml:space="preserve"> PAGEREF _Toc38637758 \h </w:instrText>
-        </w:r>
-        <w:r>
-          <w:rPr>
-            <w:noProof/>
-            <w:webHidden/>
-          </w:rPr>
-        </w:r>
-        <w:r>
-          <w:rPr>
-            <w:noProof/>
-            <w:webHidden/>
-          </w:rPr>
-          <w:fldChar w:fldCharType="separate"/>
-        </w:r>
-        <w:r>
-          <w:rPr>
-            <w:noProof/>
-            <w:webHidden/>
-          </w:rPr>
-          <w:t>8</w:t>
-        </w:r>
-        <w:r>
-          <w:rPr>
-            <w:noProof/>
-            <w:webHidden/>
-          </w:rPr>
-          <w:fldChar w:fldCharType="end"/>
-        </w:r>
-      </w:hyperlink>
-    </w:p>
-    <w:p>
-      <w:pPr>
-        <w:pStyle w:val="TM1"/>
-        <w:tabs>
-          <w:tab w:val="left" w:pos="400"/>
-          <w:tab w:val="right" w:leader="dot" w:pos="9350"/>
-        </w:tabs>
-        <w:rPr>
-          <w:rFonts w:asciiTheme="minorHAnsi" w:eastAsiaTheme="minorEastAsia" w:hAnsiTheme="minorHAnsi" w:cstheme="minorBidi"/>
-          <w:noProof/>
-          <w:sz w:val="22"/>
-          <w:szCs w:val="22"/>
-          <w:lang w:val="en-US"/>
-        </w:rPr>
-      </w:pPr>
-      <w:hyperlink w:anchor="_Toc38637759" w:history="1">
-        <w:r>
-          <w:rPr>
-            <w:rStyle w:val="Lienhypertexte"/>
-            <w:noProof/>
-          </w:rPr>
-          <w:t>7</w:t>
-        </w:r>
-        <w:r>
-          <w:rPr>
-            <w:rFonts w:asciiTheme="minorHAnsi" w:eastAsiaTheme="minorEastAsia" w:hAnsiTheme="minorHAnsi" w:cstheme="minorBidi"/>
-            <w:noProof/>
-            <w:sz w:val="22"/>
-            <w:szCs w:val="22"/>
-            <w:lang w:val="en-US"/>
-          </w:rPr>
-          <w:tab/>
-        </w:r>
-        <w:r>
-          <w:rPr>
-            <w:rStyle w:val="Lienhypertexte"/>
-            <w:noProof/>
-          </w:rPr>
-          <w:t>Glossaire</w:t>
-        </w:r>
-        <w:r>
-          <w:rPr>
-            <w:noProof/>
-            <w:webHidden/>
-          </w:rPr>
-          <w:tab/>
-        </w:r>
-        <w:r>
-          <w:rPr>
-            <w:noProof/>
-            <w:webHidden/>
-          </w:rPr>
-          <w:fldChar w:fldCharType="begin"/>
-        </w:r>
-        <w:r>
-          <w:rPr>
-            <w:noProof/>
-            <w:webHidden/>
-          </w:rPr>
-          <w:instrText xml:space="preserve"> PAGEREF _Toc38637759 \h </w:instrText>
-        </w:r>
-        <w:r>
-          <w:rPr>
-            <w:noProof/>
-            <w:webHidden/>
-          </w:rPr>
-        </w:r>
-        <w:r>
-          <w:rPr>
-            <w:noProof/>
-            <w:webHidden/>
-          </w:rPr>
-          <w:fldChar w:fldCharType="separate"/>
-        </w:r>
-        <w:r>
-          <w:rPr>
-            <w:noProof/>
-            <w:webHidden/>
-          </w:rPr>
-          <w:t>9</w:t>
+          <w:t>10</w:t>
         </w:r>
         <w:r>
           <w:rPr>
@@ -3260,9 +3324,15 @@
     <w:p>
       <w:pPr>
         <w:pStyle w:val="Titre1"/>
-      </w:pPr>
-      <w:bookmarkStart w:id="1" w:name="_Toc38637732"/>
-      <w:r>
+        <w:rPr>
+          <w:color w:val="538135" w:themeColor="accent6" w:themeShade="BF"/>
+        </w:rPr>
+      </w:pPr>
+      <w:bookmarkStart w:id="1" w:name="_Toc38714685"/>
+      <w:r>
+        <w:rPr>
+          <w:color w:val="538135" w:themeColor="accent6" w:themeShade="BF"/>
+        </w:rPr>
         <w:lastRenderedPageBreak/>
         <w:t>Résumé</w:t>
       </w:r>
@@ -3277,9 +3347,15 @@
     <w:p>
       <w:pPr>
         <w:pStyle w:val="Titre1"/>
-      </w:pPr>
-      <w:bookmarkStart w:id="2" w:name="_Toc38637733"/>
-      <w:r>
+        <w:rPr>
+          <w:color w:val="538135" w:themeColor="accent6" w:themeShade="BF"/>
+        </w:rPr>
+      </w:pPr>
+      <w:bookmarkStart w:id="2" w:name="_Toc38714686"/>
+      <w:r>
+        <w:rPr>
+          <w:color w:val="538135" w:themeColor="accent6" w:themeShade="BF"/>
+        </w:rPr>
         <w:lastRenderedPageBreak/>
         <w:t>Abstract</w:t>
       </w:r>
@@ -3294,9 +3370,15 @@
     <w:p>
       <w:pPr>
         <w:pStyle w:val="Titre1"/>
-      </w:pPr>
-      <w:bookmarkStart w:id="3" w:name="_Toc38637734"/>
-      <w:r>
+        <w:rPr>
+          <w:color w:val="538135" w:themeColor="accent6" w:themeShade="BF"/>
+        </w:rPr>
+      </w:pPr>
+      <w:bookmarkStart w:id="3" w:name="_Toc38714687"/>
+      <w:r>
+        <w:rPr>
+          <w:color w:val="538135" w:themeColor="accent6" w:themeShade="BF"/>
+        </w:rPr>
         <w:lastRenderedPageBreak/>
         <w:t>Introduction</w:t>
       </w:r>
@@ -3339,9 +3421,15 @@
     <w:p>
       <w:pPr>
         <w:pStyle w:val="Titre1"/>
-      </w:pPr>
-      <w:bookmarkStart w:id="4" w:name="_Toc38637735"/>
-      <w:r>
+        <w:rPr>
+          <w:color w:val="538135" w:themeColor="accent6" w:themeShade="BF"/>
+        </w:rPr>
+      </w:pPr>
+      <w:bookmarkStart w:id="4" w:name="_Toc38714688"/>
+      <w:r>
+        <w:rPr>
+          <w:color w:val="538135" w:themeColor="accent6" w:themeShade="BF"/>
+        </w:rPr>
         <w:t>Analyse fonctionnelle</w:t>
       </w:r>
       <w:bookmarkEnd w:id="4"/>
@@ -3363,9 +3451,15 @@
     <w:p>
       <w:pPr>
         <w:pStyle w:val="Titre1"/>
-      </w:pPr>
-      <w:bookmarkStart w:id="5" w:name="_Toc38637736"/>
-      <w:r>
+        <w:rPr>
+          <w:color w:val="538135" w:themeColor="accent6" w:themeShade="BF"/>
+        </w:rPr>
+      </w:pPr>
+      <w:bookmarkStart w:id="5" w:name="_Toc38714689"/>
+      <w:r>
+        <w:rPr>
+          <w:color w:val="538135" w:themeColor="accent6" w:themeShade="BF"/>
+        </w:rPr>
         <w:lastRenderedPageBreak/>
         <w:t>Analyse organique</w:t>
       </w:r>
@@ -3374,9 +3468,15 @@
     <w:p>
       <w:pPr>
         <w:pStyle w:val="Titre2"/>
-      </w:pPr>
-      <w:bookmarkStart w:id="6" w:name="_Toc38637737"/>
-      <w:r>
+        <w:rPr>
+          <w:color w:val="538135" w:themeColor="accent6" w:themeShade="BF"/>
+        </w:rPr>
+      </w:pPr>
+      <w:bookmarkStart w:id="6" w:name="_Toc38714690"/>
+      <w:r>
+        <w:rPr>
+          <w:color w:val="538135" w:themeColor="accent6" w:themeShade="BF"/>
+        </w:rPr>
         <w:t>Mise en place</w:t>
       </w:r>
       <w:bookmarkEnd w:id="6"/>
@@ -3384,9 +3484,15 @@
     <w:p>
       <w:pPr>
         <w:pStyle w:val="Titre3"/>
-      </w:pPr>
-      <w:bookmarkStart w:id="7" w:name="_Toc38637738"/>
-      <w:r>
+        <w:rPr>
+          <w:color w:val="538135" w:themeColor="accent6" w:themeShade="BF"/>
+        </w:rPr>
+      </w:pPr>
+      <w:bookmarkStart w:id="7" w:name="_Toc38714691"/>
+      <w:r>
+        <w:rPr>
+          <w:color w:val="538135" w:themeColor="accent6" w:themeShade="BF"/>
+        </w:rPr>
         <w:t>GitHub</w:t>
       </w:r>
       <w:bookmarkEnd w:id="7"/>
@@ -3490,9 +3596,15 @@
     <w:p>
       <w:pPr>
         <w:pStyle w:val="Titre3"/>
-      </w:pPr>
-      <w:bookmarkStart w:id="8" w:name="_Toc38637739"/>
-      <w:r>
+        <w:rPr>
+          <w:color w:val="538135" w:themeColor="accent6" w:themeShade="BF"/>
+        </w:rPr>
+      </w:pPr>
+      <w:bookmarkStart w:id="8" w:name="_Toc38714692"/>
+      <w:r>
+        <w:rPr>
+          <w:color w:val="538135" w:themeColor="accent6" w:themeShade="BF"/>
+        </w:rPr>
         <w:t>Trello</w:t>
       </w:r>
       <w:bookmarkEnd w:id="8"/>
@@ -3578,12 +3690,21 @@
     <w:p>
       <w:pPr>
         <w:pStyle w:val="Titre2"/>
-      </w:pPr>
-      <w:bookmarkStart w:id="9" w:name="_Toc38637740"/>
-      <w:r>
+        <w:rPr>
+          <w:color w:val="538135" w:themeColor="accent6" w:themeShade="BF"/>
+        </w:rPr>
+      </w:pPr>
+      <w:bookmarkStart w:id="9" w:name="_Toc38714693"/>
+      <w:r>
+        <w:rPr>
+          <w:color w:val="538135" w:themeColor="accent6" w:themeShade="BF"/>
+        </w:rPr>
         <w:t>P</w:t>
       </w:r>
       <w:r>
+        <w:rPr>
+          <w:color w:val="538135" w:themeColor="accent6" w:themeShade="BF"/>
+        </w:rPr>
         <w:t>ost-travail</w:t>
       </w:r>
       <w:bookmarkEnd w:id="9"/>
@@ -3591,9 +3712,15 @@
     <w:p>
       <w:pPr>
         <w:pStyle w:val="Titre3"/>
-      </w:pPr>
-      <w:bookmarkStart w:id="10" w:name="_Toc38637741"/>
-      <w:r>
+        <w:rPr>
+          <w:color w:val="538135" w:themeColor="accent6" w:themeShade="BF"/>
+        </w:rPr>
+      </w:pPr>
+      <w:bookmarkStart w:id="10" w:name="_Toc38714694"/>
+      <w:r>
+        <w:rPr>
+          <w:color w:val="538135" w:themeColor="accent6" w:themeShade="BF"/>
+        </w:rPr>
         <w:t>Programmation</w:t>
       </w:r>
       <w:bookmarkEnd w:id="10"/>
@@ -3665,6 +3792,7 @@
         </w:rPr>
         <w:t> » qui peuvent prendre de propriétés nommées « </w:t>
       </w:r>
+      <w:proofErr w:type="spellStart"/>
       <w:r>
         <w:rPr>
           <w:b/>
@@ -3673,6 +3801,7 @@
         </w:rPr>
         <w:t>props</w:t>
       </w:r>
+      <w:proofErr w:type="spellEnd"/>
       <w:r>
         <w:rPr>
           <w:lang w:val="fr-FR"/>
@@ -3697,6 +3826,7 @@
         </w:rPr>
         <w:t>« </w:t>
       </w:r>
+      <w:proofErr w:type="spellStart"/>
       <w:r>
         <w:rPr>
           <w:b/>
@@ -3705,6 +3835,7 @@
         </w:rPr>
         <w:t>render</w:t>
       </w:r>
+      <w:proofErr w:type="spellEnd"/>
       <w:r>
         <w:rPr>
           <w:lang w:val="fr-FR"/>
@@ -3715,16 +3846,33 @@
     <w:p>
       <w:pPr>
         <w:pStyle w:val="Titre3"/>
-      </w:pPr>
-      <w:bookmarkStart w:id="11" w:name="_Toc38637742"/>
-      <w:r>
+        <w:rPr>
+          <w:color w:val="538135" w:themeColor="accent6" w:themeShade="BF"/>
+        </w:rPr>
+      </w:pPr>
+      <w:bookmarkStart w:id="11" w:name="_Toc38714695"/>
+      <w:r>
+        <w:rPr>
+          <w:color w:val="538135" w:themeColor="accent6" w:themeShade="BF"/>
+        </w:rPr>
         <w:lastRenderedPageBreak/>
         <w:t xml:space="preserve">Installation </w:t>
       </w:r>
       <w:r>
-        <w:t>de react</w:t>
+        <w:rPr>
+          <w:color w:val="538135" w:themeColor="accent6" w:themeShade="BF"/>
+        </w:rPr>
+        <w:t xml:space="preserve">de </w:t>
+      </w:r>
+      <w:proofErr w:type="spellStart"/>
+      <w:r>
+        <w:rPr>
+          <w:color w:val="538135" w:themeColor="accent6" w:themeShade="BF"/>
+        </w:rPr>
+        <w:t>react</w:t>
       </w:r>
       <w:bookmarkEnd w:id="11"/>
+      <w:proofErr w:type="spellEnd"/>
     </w:p>
     <w:p>
       <w:r>
@@ -3791,12 +3939,26 @@
         <w:rPr>
           <w:lang w:val="fr-FR"/>
         </w:rPr>
-        <w:t>“my-app” représente le nom d</w:t>
-      </w:r>
+        <w:t>“</w:t>
+      </w:r>
+      <w:proofErr w:type="spellStart"/>
       <w:r>
         <w:rPr>
           <w:lang w:val="fr-FR"/>
         </w:rPr>
+        <w:t>my</w:t>
+      </w:r>
+      <w:proofErr w:type="spellEnd"/>
+      <w:r>
+        <w:rPr>
+          <w:lang w:val="fr-FR"/>
+        </w:rPr>
+        <w:t>-app” représente le nom d</w:t>
+      </w:r>
+      <w:r>
+        <w:rPr>
+          <w:lang w:val="fr-FR"/>
+        </w:rPr>
         <w:t>e l’application</w:t>
       </w:r>
     </w:p>
@@ -3852,8 +4014,16 @@
         <w:rPr>
           <w:lang w:val="en-US"/>
         </w:rPr>
-        <w:t>├── node_modules</w:t>
-      </w:r>
+        <w:t xml:space="preserve">├── </w:t>
+      </w:r>
+      <w:proofErr w:type="spellStart"/>
+      <w:r>
+        <w:rPr>
+          <w:lang w:val="en-US"/>
+        </w:rPr>
+        <w:t>node_modules</w:t>
+      </w:r>
+      <w:proofErr w:type="spellEnd"/>
     </w:p>
     <w:p>
       <w:pPr>
@@ -3866,8 +4036,16 @@
         <w:rPr>
           <w:lang w:val="en-US"/>
         </w:rPr>
-        <w:t>├── package.json</w:t>
-      </w:r>
+        <w:t xml:space="preserve">├── </w:t>
+      </w:r>
+      <w:proofErr w:type="spellStart"/>
+      <w:r>
+        <w:rPr>
+          <w:lang w:val="en-US"/>
+        </w:rPr>
+        <w:t>package.json</w:t>
+      </w:r>
+      <w:proofErr w:type="spellEnd"/>
     </w:p>
     <w:p>
       <w:pPr>
@@ -3880,8 +4058,16 @@
         <w:rPr>
           <w:lang w:val="en-US"/>
         </w:rPr>
-        <w:t>├── .gitignore</w:t>
-      </w:r>
+        <w:t>├── .</w:t>
+      </w:r>
+      <w:proofErr w:type="spellStart"/>
+      <w:r>
+        <w:rPr>
+          <w:lang w:val="en-US"/>
+        </w:rPr>
+        <w:t>gitignore</w:t>
+      </w:r>
+      <w:proofErr w:type="spellEnd"/>
     </w:p>
     <w:p>
       <w:pPr>
@@ -3936,8 +4122,16 @@
         <w:rPr>
           <w:lang w:val="en-US"/>
         </w:rPr>
-        <w:t>│   └── manifest.json</w:t>
-      </w:r>
+        <w:t xml:space="preserve">│   └── </w:t>
+      </w:r>
+      <w:proofErr w:type="spellStart"/>
+      <w:r>
+        <w:rPr>
+          <w:lang w:val="en-US"/>
+        </w:rPr>
+        <w:t>manifest.json</w:t>
+      </w:r>
+      <w:proofErr w:type="spellEnd"/>
     </w:p>
     <w:p>
       <w:pPr>
@@ -3950,8 +4144,16 @@
         <w:rPr>
           <w:lang w:val="en-US"/>
         </w:rPr>
-        <w:t>└── src</w:t>
-      </w:r>
+        <w:t xml:space="preserve">└── </w:t>
+      </w:r>
+      <w:proofErr w:type="spellStart"/>
+      <w:r>
+        <w:rPr>
+          <w:lang w:val="en-US"/>
+        </w:rPr>
+        <w:t>src</w:t>
+      </w:r>
+      <w:proofErr w:type="spellEnd"/>
     </w:p>
     <w:p>
       <w:pPr>
@@ -4034,8 +4236,16 @@
         <w:rPr>
           <w:lang w:val="en-US"/>
         </w:rPr>
-        <w:t xml:space="preserve">    ├── logo.svg</w:t>
-      </w:r>
+        <w:t xml:space="preserve">    ├── </w:t>
+      </w:r>
+      <w:proofErr w:type="spellStart"/>
+      <w:r>
+        <w:rPr>
+          <w:lang w:val="en-US"/>
+        </w:rPr>
+        <w:t>logo.svg</w:t>
+      </w:r>
+      <w:proofErr w:type="spellEnd"/>
     </w:p>
     <w:p>
       <w:pPr>
@@ -4056,15 +4266,35 @@
         <w:t xml:space="preserve">Le dossier « src » contient tout le code </w:t>
       </w:r>
       <w:r>
-        <w:t>de l’application en tant que tel, c’est-à-dire les pages html, js, etc.</w:t>
+        <w:t xml:space="preserve">de l’application en tant que tel, c’est-à-dire les pages html, </w:t>
+      </w:r>
+      <w:proofErr w:type="spellStart"/>
+      <w:r>
+        <w:t>js</w:t>
+      </w:r>
+      <w:proofErr w:type="spellEnd"/>
+      <w:r>
+        <w:t>, etc.</w:t>
       </w:r>
     </w:p>
     <w:p>
       <w:pPr>
         <w:pStyle w:val="Titre3"/>
-      </w:pPr>
-      <w:bookmarkStart w:id="12" w:name="_Toc38637743"/>
-      <w:r>
+        <w:rPr>
+          <w:color w:val="538135" w:themeColor="accent6" w:themeShade="BF"/>
+        </w:rPr>
+      </w:pPr>
+      <w:r>
+        <w:rPr>
+          <w:color w:val="538135" w:themeColor="accent6" w:themeShade="BF"/>
+        </w:rPr>
+        <w:t xml:space="preserve"> </w:t>
+      </w:r>
+      <w:bookmarkStart w:id="12" w:name="_Toc38714696"/>
+      <w:r>
+        <w:rPr>
+          <w:color w:val="538135" w:themeColor="accent6" w:themeShade="BF"/>
+        </w:rPr>
         <w:t>Organisationnel</w:t>
       </w:r>
       <w:bookmarkEnd w:id="12"/>
@@ -4077,9 +4307,21 @@
     <w:p>
       <w:pPr>
         <w:pStyle w:val="Titre3"/>
-      </w:pPr>
-      <w:bookmarkStart w:id="13" w:name="_Toc38637744"/>
-      <w:r>
+        <w:rPr>
+          <w:color w:val="538135" w:themeColor="accent6" w:themeShade="BF"/>
+        </w:rPr>
+      </w:pPr>
+      <w:r>
+        <w:rPr>
+          <w:color w:val="538135" w:themeColor="accent6" w:themeShade="BF"/>
+        </w:rPr>
+        <w:t xml:space="preserve"> </w:t>
+      </w:r>
+      <w:bookmarkStart w:id="13" w:name="_Toc38714697"/>
+      <w:r>
+        <w:rPr>
+          <w:color w:val="538135" w:themeColor="accent6" w:themeShade="BF"/>
+        </w:rPr>
         <w:t>Environnement</w:t>
       </w:r>
       <w:bookmarkEnd w:id="13"/>
@@ -4087,9 +4329,15 @@
     <w:p>
       <w:pPr>
         <w:pStyle w:val="Titre4"/>
-      </w:pPr>
-      <w:bookmarkStart w:id="14" w:name="_Toc38637745"/>
-      <w:r>
+        <w:rPr>
+          <w:color w:val="538135" w:themeColor="accent6" w:themeShade="BF"/>
+        </w:rPr>
+      </w:pPr>
+      <w:bookmarkStart w:id="14" w:name="_Toc38714698"/>
+      <w:r>
+        <w:rPr>
+          <w:color w:val="538135" w:themeColor="accent6" w:themeShade="BF"/>
+        </w:rPr>
         <w:t>Laragon</w:t>
       </w:r>
       <w:bookmarkEnd w:id="14"/>
@@ -4121,19 +4369,49 @@
         <w:rPr>
           <w:lang w:val="fr-FR"/>
         </w:rPr>
-        <w:t xml:space="preserve">, car au cours des cinq dernières années j’ai eu l’occasion de l’utiliser en plus de EasyPHP et Xamp. Laragon fut le seul à fonctionné « out of the box » et sans aucun problème. </w:t>
+        <w:t xml:space="preserve">, car au cours des cinq dernières années j’ai eu l’occasion de l’utiliser en plus de </w:t>
+      </w:r>
+      <w:proofErr w:type="spellStart"/>
+      <w:r>
+        <w:rPr>
+          <w:lang w:val="fr-FR"/>
+        </w:rPr>
+        <w:t>EasyPHP</w:t>
+      </w:r>
+      <w:proofErr w:type="spellEnd"/>
+      <w:r>
+        <w:rPr>
+          <w:lang w:val="fr-FR"/>
+        </w:rPr>
+        <w:t xml:space="preserve"> et </w:t>
+      </w:r>
+      <w:proofErr w:type="spellStart"/>
+      <w:r>
+        <w:rPr>
+          <w:lang w:val="fr-FR"/>
+        </w:rPr>
+        <w:t>Xamp</w:t>
+      </w:r>
+      <w:proofErr w:type="spellEnd"/>
+      <w:r>
+        <w:rPr>
+          <w:lang w:val="fr-FR"/>
+        </w:rPr>
+        <w:t xml:space="preserve">. Laragon fut le seul à fonctionné « out of the box » et sans aucun problème. </w:t>
       </w:r>
     </w:p>
     <w:p>
       <w:pPr>
         <w:pStyle w:val="Titre4"/>
         <w:rPr>
+          <w:color w:val="538135" w:themeColor="accent6" w:themeShade="BF"/>
           <w:lang w:val="fr-FR"/>
         </w:rPr>
       </w:pPr>
-      <w:bookmarkStart w:id="15" w:name="_Toc38637746"/>
-      <w:r>
-        <w:rPr>
+      <w:bookmarkStart w:id="15" w:name="_Toc38714699"/>
+      <w:r>
+        <w:rPr>
+          <w:color w:val="538135" w:themeColor="accent6" w:themeShade="BF"/>
           <w:lang w:val="fr-FR"/>
         </w:rPr>
         <w:t>Visual Studio Code</w:t>
@@ -4162,19 +4440,35 @@
         <w:rPr>
           <w:lang w:val="fr-FR"/>
         </w:rPr>
-        <w:t>Il me permet également de voir en temps réel mes fichiers markdown avant de les publier sur github.</w:t>
+        <w:t xml:space="preserve">Il me permet également de voir en temps réel mes fichiers </w:t>
+      </w:r>
+      <w:proofErr w:type="spellStart"/>
+      <w:r>
+        <w:rPr>
+          <w:lang w:val="fr-FR"/>
+        </w:rPr>
+        <w:t>markdown</w:t>
+      </w:r>
+      <w:proofErr w:type="spellEnd"/>
+      <w:r>
+        <w:rPr>
+          <w:lang w:val="fr-FR"/>
+        </w:rPr>
+        <w:t xml:space="preserve"> avant de les publier sur github.</w:t>
       </w:r>
     </w:p>
     <w:p>
       <w:pPr>
         <w:pStyle w:val="Titre4"/>
         <w:rPr>
+          <w:color w:val="538135" w:themeColor="accent6" w:themeShade="BF"/>
           <w:lang w:val="fr-FR"/>
         </w:rPr>
       </w:pPr>
-      <w:bookmarkStart w:id="16" w:name="_Toc38637747"/>
-      <w:r>
-        <w:rPr>
+      <w:bookmarkStart w:id="16" w:name="_Toc38714700"/>
+      <w:r>
+        <w:rPr>
+          <w:color w:val="538135" w:themeColor="accent6" w:themeShade="BF"/>
           <w:lang w:val="fr-FR"/>
         </w:rPr>
         <w:t>EDUGE</w:t>
@@ -4222,12 +4516,14 @@
       <w:pPr>
         <w:pStyle w:val="Titre4"/>
         <w:rPr>
+          <w:color w:val="538135" w:themeColor="accent6" w:themeShade="BF"/>
           <w:lang w:val="fr-FR"/>
         </w:rPr>
       </w:pPr>
-      <w:bookmarkStart w:id="17" w:name="_Toc38637748"/>
-      <w:r>
-        <w:rPr>
+      <w:bookmarkStart w:id="17" w:name="_Toc38714701"/>
+      <w:r>
+        <w:rPr>
+          <w:color w:val="538135" w:themeColor="accent6" w:themeShade="BF"/>
           <w:lang w:val="fr-FR"/>
         </w:rPr>
         <w:lastRenderedPageBreak/>
@@ -4342,13 +4638,22 @@
     <w:p>
       <w:pPr>
         <w:pStyle w:val="Titre3"/>
-      </w:pPr>
-      <w:bookmarkStart w:id="18" w:name="_Toc38637749"/>
-      <w:r>
+        <w:rPr>
+          <w:color w:val="538135" w:themeColor="accent6" w:themeShade="BF"/>
+        </w:rPr>
+      </w:pPr>
+      <w:bookmarkStart w:id="18" w:name="_Toc38714702"/>
+      <w:r>
+        <w:rPr>
+          <w:color w:val="538135" w:themeColor="accent6" w:themeShade="BF"/>
+        </w:rPr>
         <w:t>Base de données</w:t>
       </w:r>
       <w:bookmarkEnd w:id="18"/>
       <w:r>
+        <w:rPr>
+          <w:color w:val="538135" w:themeColor="accent6" w:themeShade="BF"/>
+        </w:rPr>
         <w:t xml:space="preserve"> </w:t>
       </w:r>
     </w:p>
@@ -4360,24 +4665,44 @@
     <w:p>
       <w:pPr>
         <w:pStyle w:val="Titre4"/>
-      </w:pPr>
-      <w:bookmarkStart w:id="19" w:name="_Toc38637750"/>
-      <w:r>
+        <w:rPr>
+          <w:color w:val="538135" w:themeColor="accent6" w:themeShade="BF"/>
+        </w:rPr>
+      </w:pPr>
+      <w:bookmarkStart w:id="19" w:name="_Toc38714703"/>
+      <w:r>
+        <w:rPr>
+          <w:color w:val="538135" w:themeColor="accent6" w:themeShade="BF"/>
+        </w:rPr>
         <w:t>UML</w:t>
       </w:r>
       <w:bookmarkEnd w:id="19"/>
     </w:p>
     <w:p>
       <w:r>
-        <w:t>Afin de pouvoir facilement créer le model UML de la base de données, je suis passé par le site dbdiagram.io. Ce site permet de facilement et dynamiquement créer des modèles UML qui sont par la suite facilement exportable en fichier SQL afin des les ajouter dans notre base de données.</w:t>
+        <w:t xml:space="preserve">Afin de pouvoir facilement créer le model UML de la base de données, je suis passé par le site dbdiagram.io. Ce site permet de facilement et dynamiquement créer des modèles UML qui sont par la suite facilement exportable en fichier SQL afin </w:t>
+      </w:r>
+      <w:proofErr w:type="spellStart"/>
+      <w:r>
+        <w:t>des</w:t>
+      </w:r>
+      <w:proofErr w:type="spellEnd"/>
+      <w:r>
+        <w:t xml:space="preserve"> les ajouter dans notre base de données.</w:t>
       </w:r>
     </w:p>
     <w:p>
       <w:pPr>
         <w:pStyle w:val="Titre4"/>
-      </w:pPr>
-      <w:bookmarkStart w:id="20" w:name="_Toc38637751"/>
-      <w:r>
+        <w:rPr>
+          <w:color w:val="538135" w:themeColor="accent6" w:themeShade="BF"/>
+        </w:rPr>
+      </w:pPr>
+      <w:bookmarkStart w:id="20" w:name="_Toc38714704"/>
+      <w:r>
+        <w:rPr>
+          <w:color w:val="538135" w:themeColor="accent6" w:themeShade="BF"/>
+        </w:rPr>
         <w:t>Privilèges</w:t>
       </w:r>
       <w:bookmarkEnd w:id="20"/>
@@ -4398,6 +4723,7 @@
       <w:r>
         <w:t xml:space="preserve">Username : </w:t>
       </w:r>
+      <w:proofErr w:type="spellStart"/>
       <w:r>
         <w:rPr>
           <w:b/>
@@ -4405,6 +4731,7 @@
         </w:rPr>
         <w:t>resa_tech_es</w:t>
       </w:r>
+      <w:proofErr w:type="spellEnd"/>
     </w:p>
     <w:p>
       <w:pPr>
@@ -4429,9 +4756,15 @@
     <w:p>
       <w:pPr>
         <w:pStyle w:val="Titre4"/>
-      </w:pPr>
-      <w:bookmarkStart w:id="21" w:name="_Toc38637752"/>
-      <w:r>
+        <w:rPr>
+          <w:color w:val="538135" w:themeColor="accent6" w:themeShade="BF"/>
+        </w:rPr>
+      </w:pPr>
+      <w:bookmarkStart w:id="21" w:name="_Toc38714705"/>
+      <w:r>
+        <w:rPr>
+          <w:color w:val="538135" w:themeColor="accent6" w:themeShade="BF"/>
+        </w:rPr>
         <w:t>Structure</w:t>
       </w:r>
       <w:bookmarkEnd w:id="21"/>
@@ -4535,12 +4868,40 @@
     <w:p>
       <w:pPr>
         <w:pStyle w:val="Titre3"/>
-      </w:pPr>
-      <w:bookmarkStart w:id="22" w:name="_Toc38637753"/>
-      <w:r>
+        <w:rPr>
+          <w:color w:val="538135" w:themeColor="accent6" w:themeShade="BF"/>
+        </w:rPr>
+      </w:pPr>
+      <w:r>
+        <w:rPr>
+          <w:color w:val="538135" w:themeColor="accent6" w:themeShade="BF"/>
+        </w:rPr>
+        <w:t xml:space="preserve"> </w:t>
+      </w:r>
+      <w:bookmarkStart w:id="22" w:name="_Toc38714706"/>
+      <w:r>
+        <w:rPr>
+          <w:color w:val="538135" w:themeColor="accent6" w:themeShade="BF"/>
+        </w:rPr>
         <w:t>Données de tests</w:t>
       </w:r>
       <w:bookmarkEnd w:id="22"/>
+    </w:p>
+    <w:p>
+      <w:pPr>
+        <w:pStyle w:val="Titre4"/>
+        <w:rPr>
+          <w:color w:val="538135" w:themeColor="accent6" w:themeShade="BF"/>
+        </w:rPr>
+      </w:pPr>
+      <w:bookmarkStart w:id="23" w:name="_Toc38714707"/>
+      <w:r>
+        <w:rPr>
+          <w:color w:val="538135" w:themeColor="accent6" w:themeShade="BF"/>
+        </w:rPr>
+        <w:t>Utilisateurs</w:t>
+      </w:r>
+      <w:bookmarkEnd w:id="23"/>
     </w:p>
     <w:p>
       <w:r>
@@ -4572,14 +4933,25 @@
           </w:tcPr>
           <w:p>
             <w:pPr>
-              <w:pStyle w:val="Titre4"/>
-              <w:outlineLvl w:val="3"/>
+              <w:pStyle w:val="Titre5"/>
+              <w:rPr>
+                <w:color w:val="323E4F" w:themeColor="text2" w:themeShade="BF"/>
+              </w:rPr>
             </w:pPr>
-            <w:bookmarkStart w:id="23" w:name="_Toc38637754"/>
             <w:r>
+              <w:rPr>
+                <w:color w:val="323E4F" w:themeColor="text2" w:themeShade="BF"/>
+              </w:rPr>
+              <w:t xml:space="preserve"> </w:t>
+            </w:r>
+            <w:bookmarkStart w:id="24" w:name="_Toc38714708"/>
+            <w:r>
+              <w:rPr>
+                <w:color w:val="323E4F" w:themeColor="text2" w:themeShade="BF"/>
+              </w:rPr>
               <w:t>Administrateur système :</w:t>
             </w:r>
-            <w:bookmarkEnd w:id="23"/>
+            <w:bookmarkEnd w:id="24"/>
           </w:p>
           <w:p>
             <w:pPr>
@@ -4612,14 +4984,19 @@
           </w:tcPr>
           <w:p>
             <w:pPr>
-              <w:pStyle w:val="Titre4"/>
-              <w:outlineLvl w:val="3"/>
+              <w:pStyle w:val="Titre5"/>
+              <w:rPr>
+                <w:color w:val="323E4F" w:themeColor="text2" w:themeShade="BF"/>
+              </w:rPr>
             </w:pPr>
-            <w:bookmarkStart w:id="24" w:name="_Toc38637755"/>
+            <w:bookmarkStart w:id="25" w:name="_Toc38714709"/>
             <w:r>
+              <w:rPr>
+                <w:color w:val="323E4F" w:themeColor="text2" w:themeShade="BF"/>
+              </w:rPr>
               <w:t>Manager du restaurant :</w:t>
             </w:r>
-            <w:bookmarkEnd w:id="24"/>
+            <w:bookmarkEnd w:id="25"/>
           </w:p>
           <w:p>
             <w:pPr>
@@ -4666,14 +5043,19 @@
           </w:tcPr>
           <w:p>
             <w:pPr>
-              <w:pStyle w:val="Titre4"/>
-              <w:outlineLvl w:val="3"/>
+              <w:pStyle w:val="Titre5"/>
+              <w:rPr>
+                <w:color w:val="323E4F" w:themeColor="text2" w:themeShade="BF"/>
+              </w:rPr>
             </w:pPr>
-            <w:bookmarkStart w:id="25" w:name="_Toc38637756"/>
+            <w:bookmarkStart w:id="26" w:name="_Toc38714710"/>
             <w:r>
+              <w:rPr>
+                <w:color w:val="323E4F" w:themeColor="text2" w:themeShade="BF"/>
+              </w:rPr>
               <w:t>Employé 1 :</w:t>
             </w:r>
-            <w:bookmarkEnd w:id="25"/>
+            <w:bookmarkEnd w:id="26"/>
           </w:p>
           <w:p>
             <w:pPr>
@@ -4709,17 +5091,25 @@
           </w:tcPr>
           <w:p>
             <w:pPr>
-              <w:pStyle w:val="Titre4"/>
-              <w:outlineLvl w:val="3"/>
+              <w:pStyle w:val="Titre5"/>
+              <w:rPr>
+                <w:color w:val="323E4F" w:themeColor="text2" w:themeShade="BF"/>
+              </w:rPr>
             </w:pPr>
-            <w:bookmarkStart w:id="26" w:name="_Toc38637757"/>
+            <w:bookmarkStart w:id="27" w:name="_Toc38714711"/>
             <w:r>
+              <w:rPr>
+                <w:color w:val="323E4F" w:themeColor="text2" w:themeShade="BF"/>
+              </w:rPr>
               <w:t xml:space="preserve">Employé </w:t>
             </w:r>
             <w:r>
+              <w:rPr>
+                <w:color w:val="323E4F" w:themeColor="text2" w:themeShade="BF"/>
+              </w:rPr>
               <w:t>2 :</w:t>
             </w:r>
-            <w:bookmarkEnd w:id="26"/>
+            <w:bookmarkEnd w:id="27"/>
           </w:p>
           <w:p>
             <w:pPr>
@@ -4750,24 +5140,65 @@
     </w:tbl>
     <w:p>
       <w:pPr>
-        <w:pStyle w:val="Titre2"/>
+        <w:pStyle w:val="Titre4"/>
+        <w:rPr>
+          <w:color w:val="538135" w:themeColor="accent6" w:themeShade="BF"/>
+        </w:rPr>
+      </w:pPr>
+      <w:r>
+        <w:rPr>
+          <w:color w:val="538135" w:themeColor="accent6" w:themeShade="BF"/>
+        </w:rPr>
+        <w:t>Etablissements</w:t>
+      </w:r>
+    </w:p>
+    <w:p>
+      <w:r>
+        <w:t>J’ai également créé des établissements, qui possèdent chacun un nombre différent d’images, d’employés, de menus et de plats.</w:t>
+      </w:r>
+    </w:p>
+    <w:p>
+      <w:pPr>
+        <w:pStyle w:val="Paragraphedeliste"/>
         <w:numPr>
           <w:ilvl w:val="0"/>
-          <w:numId w:val="0"/>
+          <w:numId w:val="2"/>
         </w:numPr>
-        <w:ind w:left="576" w:hanging="576"/>
-      </w:pPr>
-      <w:bookmarkStart w:id="27" w:name="_Toc38637758"/>
-    </w:p>
-    <w:p>
-      <w:pPr>
-        <w:rPr>
-          <w:rFonts w:eastAsiaTheme="majorEastAsia"/>
-          <w:color w:val="2F5496" w:themeColor="accent1" w:themeShade="BF"/>
-          <w:sz w:val="36"/>
-          <w:szCs w:val="36"/>
-        </w:rPr>
-      </w:pPr>
+      </w:pPr>
+      <w:r>
+        <w:t xml:space="preserve">Port </w:t>
+      </w:r>
+      <w:proofErr w:type="spellStart"/>
+      <w:r>
+        <w:t>Martignot</w:t>
+      </w:r>
+      <w:proofErr w:type="spellEnd"/>
+    </w:p>
+    <w:p>
+      <w:pPr>
+        <w:pStyle w:val="Paragraphedeliste"/>
+        <w:numPr>
+          <w:ilvl w:val="0"/>
+          <w:numId w:val="2"/>
+        </w:numPr>
+      </w:pPr>
+      <w:proofErr w:type="spellStart"/>
+      <w:r>
+        <w:t>Beau-Rivage</w:t>
+      </w:r>
+      <w:proofErr w:type="spellEnd"/>
+    </w:p>
+    <w:p>
+      <w:pPr>
+        <w:pStyle w:val="Paragraphedeliste"/>
+        <w:numPr>
+          <w:ilvl w:val="0"/>
+          <w:numId w:val="2"/>
+        </w:numPr>
+      </w:pPr>
+      <w:r>
+        <w:t>Les Clochettes</w:t>
+      </w:r>
       <w:r>
         <w:br w:type="page"/>
       </w:r>
@@ -4775,25 +5206,136 @@
     <w:p>
       <w:pPr>
         <w:pStyle w:val="Titre2"/>
-      </w:pPr>
-      <w:r>
+        <w:rPr>
+          <w:color w:val="538135" w:themeColor="accent6" w:themeShade="BF"/>
+        </w:rPr>
+      </w:pPr>
+      <w:bookmarkStart w:id="28" w:name="_Toc38714712"/>
+      <w:r>
+        <w:rPr>
+          <w:color w:val="538135" w:themeColor="accent6" w:themeShade="BF"/>
+        </w:rPr>
         <w:lastRenderedPageBreak/>
         <w:t>API</w:t>
       </w:r>
-      <w:bookmarkEnd w:id="27"/>
-    </w:p>
-    <w:p>
-      <w:r>
-        <w:t xml:space="preserve">Avec l’objectif d’accéder à mon API a distance ou depuis différents supports, j’ai </w:t>
+      <w:bookmarkEnd w:id="28"/>
+    </w:p>
+    <w:p>
+      <w:r>
+        <w:t xml:space="preserve">Avec l’objectif d’accéder à mon API </w:t>
+      </w:r>
+      <w:r>
+        <w:t>à</w:t>
+      </w:r>
+      <w:r>
+        <w:t xml:space="preserve"> distance ou depuis différents supports, j’ai </w:t>
       </w:r>
       <w:r>
         <w:t>dû</w:t>
       </w:r>
       <w:r>
-        <w:t xml:space="preserve"> mettre en place une API afin de communiquer avec ma base de données. </w:t>
-      </w:r>
-    </w:p>
-    <w:p/>
+        <w:t xml:space="preserve"> mettre en place une API afin de communiquer avec ma base de données.</w:t>
+      </w:r>
+    </w:p>
+    <w:p>
+      <w:pPr>
+        <w:pStyle w:val="Titre3"/>
+        <w:rPr>
+          <w:color w:val="538135" w:themeColor="accent6" w:themeShade="BF"/>
+        </w:rPr>
+      </w:pPr>
+      <w:r>
+        <w:rPr>
+          <w:color w:val="538135" w:themeColor="accent6" w:themeShade="BF"/>
+        </w:rPr>
+        <w:t xml:space="preserve"> Structure</w:t>
+      </w:r>
+    </w:p>
+    <w:p>
+      <w:r>
+        <w:t>L’API v2 est structurée de tel manière à ce que les informations soient faciles à trouvées</w:t>
+      </w:r>
+      <w:r>
+        <w:t xml:space="preserve"> (REF : 6.3.3 </w:t>
+      </w:r>
+      <w:proofErr w:type="spellStart"/>
+      <w:r>
+        <w:t>Cheat</w:t>
+      </w:r>
+      <w:proofErr w:type="spellEnd"/>
+      <w:r>
+        <w:t xml:space="preserve"> </w:t>
+      </w:r>
+      <w:proofErr w:type="spellStart"/>
+      <w:r>
+        <w:t>Sheet</w:t>
+      </w:r>
+      <w:proofErr w:type="spellEnd"/>
+      <w:r>
+        <w:t xml:space="preserve"> de l’API) pour plus de détails sur le fonctionnement de l’API.</w:t>
+      </w:r>
+    </w:p>
+    <w:p>
+      <w:r>
+        <w:t>Voici la structure :</w:t>
+      </w:r>
+    </w:p>
+    <w:p>
+      <w:pPr>
+        <w:pStyle w:val="Titre3"/>
+        <w:rPr>
+          <w:color w:val="538135" w:themeColor="accent6" w:themeShade="BF"/>
+        </w:rPr>
+      </w:pPr>
+      <w:r>
+        <w:rPr>
+          <w:color w:val="538135" w:themeColor="accent6" w:themeShade="BF"/>
+        </w:rPr>
+        <w:t xml:space="preserve"> Gestion des images</w:t>
+      </w:r>
+    </w:p>
+    <w:p>
+      <w:pPr>
+        <w:pStyle w:val="Titre3"/>
+        <w:rPr>
+          <w:color w:val="538135" w:themeColor="accent6" w:themeShade="BF"/>
+        </w:rPr>
+      </w:pPr>
+      <w:r>
+        <w:rPr>
+          <w:color w:val="538135" w:themeColor="accent6" w:themeShade="BF"/>
+        </w:rPr>
+        <w:t xml:space="preserve"> </w:t>
+      </w:r>
+      <w:proofErr w:type="spellStart"/>
+      <w:r>
+        <w:rPr>
+          <w:color w:val="538135" w:themeColor="accent6" w:themeShade="BF"/>
+        </w:rPr>
+        <w:t>Cheat</w:t>
+      </w:r>
+      <w:proofErr w:type="spellEnd"/>
+      <w:r>
+        <w:rPr>
+          <w:color w:val="538135" w:themeColor="accent6" w:themeShade="BF"/>
+        </w:rPr>
+        <w:t xml:space="preserve"> </w:t>
+      </w:r>
+      <w:proofErr w:type="spellStart"/>
+      <w:r>
+        <w:rPr>
+          <w:color w:val="538135" w:themeColor="accent6" w:themeShade="BF"/>
+        </w:rPr>
+        <w:t>Sheet</w:t>
+      </w:r>
+      <w:proofErr w:type="spellEnd"/>
+      <w:r>
+        <w:rPr>
+          <w:color w:val="538135" w:themeColor="accent6" w:themeShade="BF"/>
+        </w:rPr>
+        <w:t xml:space="preserve"> de l’API</w:t>
+      </w:r>
+    </w:p>
     <w:p>
       <w:r>
         <w:br w:type="page"/>
@@ -4802,13 +5344,19 @@
     <w:p>
       <w:pPr>
         <w:pStyle w:val="Titre1"/>
-      </w:pPr>
-      <w:bookmarkStart w:id="28" w:name="_Toc38637759"/>
-      <w:r>
+        <w:rPr>
+          <w:color w:val="538135" w:themeColor="accent6" w:themeShade="BF"/>
+        </w:rPr>
+      </w:pPr>
+      <w:bookmarkStart w:id="29" w:name="_Toc38714713"/>
+      <w:r>
+        <w:rPr>
+          <w:color w:val="538135" w:themeColor="accent6" w:themeShade="BF"/>
+        </w:rPr>
         <w:lastRenderedPageBreak/>
         <w:t>Glossaire</w:t>
       </w:r>
-      <w:bookmarkEnd w:id="28"/>
+      <w:bookmarkEnd w:id="29"/>
     </w:p>
     <w:p/>
     <w:p/>
@@ -4861,6 +5409,7 @@
         <w:docPartUnique/>
       </w:docPartObj>
     </w:sdtPr>
+    <w:sdtEndPr/>
     <w:sdtContent>
       <w:sdt>
         <w:sdtPr>
@@ -4870,6 +5419,7 @@
             <w:docPartUnique/>
           </w:docPartObj>
         </w:sdtPr>
+        <w:sdtEndPr/>
         <w:sdtContent>
           <w:p>
             <w:pPr>
@@ -5038,7 +5588,7 @@
   <w:abstractNum w:abstractNumId="0" w15:restartNumberingAfterBreak="0">
     <w:nsid w:val="177D4EA0"/>
     <w:multiLevelType w:val="multilevel"/>
-    <w:tmpl w:val="A8BA580C"/>
+    <w:tmpl w:val="08F2877E"/>
     <w:lvl w:ilvl="0">
       <w:start w:val="1"/>
       <w:numFmt w:val="decimal"/>
@@ -6049,7 +6599,7 @@
     <w:link w:val="Titre1Car"/>
     <w:uiPriority w:val="9"/>
     <w:qFormat/>
-    <w:rsid w:val="002B04C7"/>
+    <w:rsid w:val="001E50E9"/>
     <w:pPr>
       <w:keepNext/>
       <w:keepLines/>
@@ -6061,7 +6611,7 @@
     </w:pPr>
     <w:rPr>
       <w:rFonts w:eastAsiaTheme="majorEastAsia"/>
-      <w:color w:val="2F5496" w:themeColor="accent1" w:themeShade="BF"/>
+      <w:color w:val="538135" w:themeColor="accent6" w:themeShade="BF"/>
       <w:sz w:val="40"/>
       <w:szCs w:val="40"/>
     </w:rPr>
@@ -6082,6 +6632,7 @@
       <w:outlineLvl w:val="1"/>
     </w:pPr>
     <w:rPr>
+      <w:color w:val="538135" w:themeColor="accent6" w:themeShade="BF"/>
       <w:sz w:val="36"/>
       <w:szCs w:val="36"/>
     </w:rPr>
@@ -6094,13 +6645,18 @@
     <w:uiPriority w:val="9"/>
     <w:unhideWhenUsed/>
     <w:qFormat/>
-    <w:rsid w:val="002B04C7"/>
+    <w:rsid w:val="001E50E9"/>
     <w:pPr>
       <w:numPr>
         <w:ilvl w:val="2"/>
       </w:numPr>
       <w:outlineLvl w:val="2"/>
     </w:pPr>
+    <w:rPr>
+      <w:color w:val="538135" w:themeColor="accent6" w:themeShade="BF"/>
+      <w:sz w:val="32"/>
+      <w:szCs w:val="32"/>
+    </w:rPr>
   </w:style>
   <w:style w:type="paragraph" w:styleId="Titre4">
     <w:name w:val="heading 4"/>
@@ -6110,7 +6666,7 @@
     <w:uiPriority w:val="9"/>
     <w:unhideWhenUsed/>
     <w:qFormat/>
-    <w:rsid w:val="001B3CDC"/>
+    <w:rsid w:val="004614F3"/>
     <w:pPr>
       <w:keepNext/>
       <w:keepLines/>
@@ -6125,7 +6681,7 @@
       <w:rFonts w:asciiTheme="majorHAnsi" w:eastAsiaTheme="majorEastAsia" w:hAnsiTheme="majorHAnsi" w:cstheme="majorBidi"/>
       <w:i/>
       <w:iCs/>
-      <w:color w:val="2F5496" w:themeColor="accent1" w:themeShade="BF"/>
+      <w:color w:val="538135" w:themeColor="accent6" w:themeShade="BF"/>
       <w:sz w:val="28"/>
       <w:szCs w:val="28"/>
     </w:rPr>
@@ -6136,10 +6692,9 @@
     <w:next w:val="Normal"/>
     <w:link w:val="Titre5Car"/>
     <w:uiPriority w:val="9"/>
-    <w:semiHidden/>
     <w:unhideWhenUsed/>
     <w:qFormat/>
-    <w:rsid w:val="00414685"/>
+    <w:rsid w:val="004614F3"/>
     <w:pPr>
       <w:keepNext/>
       <w:keepLines/>
@@ -6147,12 +6702,14 @@
         <w:ilvl w:val="4"/>
         <w:numId w:val="5"/>
       </w:numPr>
-      <w:spacing w:before="40" w:after="0"/>
+      <w:spacing w:before="40" w:after="0" w:line="240" w:lineRule="auto"/>
       <w:outlineLvl w:val="4"/>
     </w:pPr>
     <w:rPr>
       <w:rFonts w:asciiTheme="majorHAnsi" w:eastAsiaTheme="majorEastAsia" w:hAnsiTheme="majorHAnsi" w:cstheme="majorBidi"/>
-      <w:color w:val="2F5496" w:themeColor="accent1" w:themeShade="BF"/>
+      <w:color w:val="323E4F" w:themeColor="text2" w:themeShade="BF"/>
+      <w:sz w:val="28"/>
+      <w:szCs w:val="28"/>
     </w:rPr>
   </w:style>
   <w:style w:type="paragraph" w:styleId="Titre6">
@@ -6266,7 +6823,6 @@
   <w:style w:type="character" w:default="1" w:styleId="Policepardfaut">
     <w:name w:val="Default Paragraph Font"/>
     <w:uiPriority w:val="1"/>
-    <w:semiHidden/>
     <w:unhideWhenUsed/>
   </w:style>
   <w:style w:type="table" w:default="1" w:styleId="TableauNormal">
@@ -6446,10 +7002,10 @@
     <w:basedOn w:val="Policepardfaut"/>
     <w:link w:val="Titre1"/>
     <w:uiPriority w:val="9"/>
-    <w:rsid w:val="002B04C7"/>
+    <w:rsid w:val="001E50E9"/>
     <w:rPr>
       <w:rFonts w:ascii="Arial" w:eastAsiaTheme="majorEastAsia" w:hAnsi="Arial" w:cs="Arial"/>
-      <w:color w:val="2F5496" w:themeColor="accent1" w:themeShade="BF"/>
+      <w:color w:val="538135" w:themeColor="accent6" w:themeShade="BF"/>
       <w:sz w:val="40"/>
       <w:szCs w:val="40"/>
       <w:lang w:val="fr-CH"/>
@@ -6485,12 +7041,12 @@
     <w:basedOn w:val="Policepardfaut"/>
     <w:link w:val="Titre3"/>
     <w:uiPriority w:val="9"/>
-    <w:rsid w:val="002B04C7"/>
+    <w:rsid w:val="001E50E9"/>
     <w:rPr>
       <w:rFonts w:ascii="Arial" w:eastAsiaTheme="majorEastAsia" w:hAnsi="Arial" w:cs="Arial"/>
-      <w:color w:val="2F5496" w:themeColor="accent1" w:themeShade="BF"/>
-      <w:sz w:val="36"/>
-      <w:szCs w:val="36"/>
+      <w:color w:val="538135" w:themeColor="accent6" w:themeShade="BF"/>
+      <w:sz w:val="32"/>
+      <w:szCs w:val="32"/>
       <w:lang w:val="fr-CH"/>
     </w:rPr>
   </w:style>
@@ -6555,12 +7111,12 @@
     <w:basedOn w:val="Policepardfaut"/>
     <w:link w:val="Titre4"/>
     <w:uiPriority w:val="9"/>
-    <w:rsid w:val="001B3CDC"/>
+    <w:rsid w:val="004614F3"/>
     <w:rPr>
       <w:rFonts w:asciiTheme="majorHAnsi" w:eastAsiaTheme="majorEastAsia" w:hAnsiTheme="majorHAnsi" w:cstheme="majorBidi"/>
       <w:i/>
       <w:iCs/>
-      <w:color w:val="2F5496" w:themeColor="accent1" w:themeShade="BF"/>
+      <w:color w:val="538135" w:themeColor="accent6" w:themeShade="BF"/>
       <w:sz w:val="28"/>
       <w:szCs w:val="28"/>
       <w:lang w:val="fr-CH"/>
@@ -6602,6 +7158,7 @@
     </w:pPr>
     <w:rPr>
       <w:rFonts w:asciiTheme="majorHAnsi" w:hAnsiTheme="majorHAnsi" w:cstheme="majorBidi"/>
+      <w:color w:val="538135" w:themeColor="accent6" w:themeShade="BF"/>
       <w:lang w:val="en-US"/>
     </w:rPr>
   </w:style>
@@ -6697,13 +7254,12 @@
     <w:basedOn w:val="Policepardfaut"/>
     <w:link w:val="Titre5"/>
     <w:uiPriority w:val="9"/>
-    <w:semiHidden/>
-    <w:rsid w:val="00414685"/>
+    <w:rsid w:val="004614F3"/>
     <w:rPr>
       <w:rFonts w:asciiTheme="majorHAnsi" w:eastAsiaTheme="majorEastAsia" w:hAnsiTheme="majorHAnsi" w:cstheme="majorBidi"/>
-      <w:color w:val="2F5496" w:themeColor="accent1" w:themeShade="BF"/>
-      <w:sz w:val="20"/>
-      <w:szCs w:val="20"/>
+      <w:color w:val="323E4F" w:themeColor="text2" w:themeShade="BF"/>
+      <w:sz w:val="28"/>
+      <w:szCs w:val="28"/>
       <w:lang w:val="fr-CH"/>
     </w:rPr>
   </w:style>
@@ -6783,6 +7339,19 @@
       <w:szCs w:val="21"/>
       <w:lang w:val="fr-CH"/>
     </w:rPr>
+  </w:style>
+  <w:style w:type="paragraph" w:styleId="TM5">
+    <w:name w:val="toc 5"/>
+    <w:basedOn w:val="Normal"/>
+    <w:next w:val="Normal"/>
+    <w:autoRedefine/>
+    <w:uiPriority w:val="39"/>
+    <w:unhideWhenUsed/>
+    <w:rsid w:val="004614F3"/>
+    <w:pPr>
+      <w:spacing w:after="100"/>
+      <w:ind w:left="800"/>
+    </w:pPr>
   </w:style>
 </w:styles>
 </file>
@@ -7106,7 +7675,7 @@
 </file>
 
 <file path=customXml/itemProps2.xml><?xml version="1.0" encoding="utf-8"?>
-<ds:datastoreItem xmlns:ds="http://schemas.openxmlformats.org/officeDocument/2006/customXml" ds:itemID="{1105EA05-7997-414C-A7A8-41347C4B3015}">
+<ds:datastoreItem xmlns:ds="http://schemas.openxmlformats.org/officeDocument/2006/customXml" ds:itemID="{BD85FE0C-D95B-43E0-B7EA-22F3AC4E7186}">
   <ds:schemaRefs>
     <ds:schemaRef ds:uri="http://schemas.openxmlformats.org/officeDocument/2006/bibliography"/>
   </ds:schemaRefs>

</xml_diff>

<commit_message>
Copie des assets du template + création page login
</commit_message>
<xml_diff>
--- a/Documentation/Documentation_ES_Herrmann.docx
+++ b/Documentation/Documentation_ES_Herrmann.docx
@@ -607,15 +607,9 @@
     <w:p>
       <w:pPr>
         <w:pStyle w:val="Titre1"/>
-        <w:rPr>
-          <w:color w:val="538135" w:themeColor="accent6" w:themeShade="BF"/>
-        </w:rPr>
-      </w:pPr>
-      <w:bookmarkStart w:id="0" w:name="_Toc38714684"/>
-      <w:r>
-        <w:rPr>
-          <w:color w:val="538135" w:themeColor="accent6" w:themeShade="BF"/>
-        </w:rPr>
+      </w:pPr>
+      <w:bookmarkStart w:id="0" w:name="_Toc38802313"/>
+      <w:r>
         <w:lastRenderedPageBreak/>
         <w:t>Table de matières</w:t>
       </w:r>
@@ -646,7 +640,7 @@
       <w:r>
         <w:fldChar w:fldCharType="separate"/>
       </w:r>
-      <w:hyperlink w:anchor="_Toc38714684" w:history="1">
+      <w:hyperlink w:anchor="_Toc38802313" w:history="1">
         <w:r>
           <w:rPr>
             <w:rStyle w:val="Lienhypertexte"/>
@@ -690,7 +684,7 @@
             <w:noProof/>
             <w:webHidden/>
           </w:rPr>
-          <w:instrText xml:space="preserve"> PAGEREF _Toc38714684 \h </w:instrText>
+          <w:instrText xml:space="preserve"> PAGEREF _Toc38802313 \h </w:instrText>
         </w:r>
         <w:r>
           <w:rPr>
@@ -736,7 +730,7 @@
           <w:lang w:val="en-US"/>
         </w:rPr>
       </w:pPr>
-      <w:hyperlink w:anchor="_Toc38714685" w:history="1">
+      <w:hyperlink w:anchor="_Toc38802314" w:history="1">
         <w:r>
           <w:rPr>
             <w:rStyle w:val="Lienhypertexte"/>
@@ -780,7 +774,7 @@
             <w:noProof/>
             <w:webHidden/>
           </w:rPr>
-          <w:instrText xml:space="preserve"> PAGEREF _Toc38714685 \h </w:instrText>
+          <w:instrText xml:space="preserve"> PAGEREF _Toc38802314 \h </w:instrText>
         </w:r>
         <w:r>
           <w:rPr>
@@ -826,7 +820,7 @@
           <w:lang w:val="en-US"/>
         </w:rPr>
       </w:pPr>
-      <w:hyperlink w:anchor="_Toc38714686" w:history="1">
+      <w:hyperlink w:anchor="_Toc38802315" w:history="1">
         <w:r>
           <w:rPr>
             <w:rStyle w:val="Lienhypertexte"/>
@@ -870,7 +864,7 @@
             <w:noProof/>
             <w:webHidden/>
           </w:rPr>
-          <w:instrText xml:space="preserve"> PAGEREF _Toc38714686 \h </w:instrText>
+          <w:instrText xml:space="preserve"> PAGEREF _Toc38802315 \h </w:instrText>
         </w:r>
         <w:r>
           <w:rPr>
@@ -916,7 +910,7 @@
           <w:lang w:val="en-US"/>
         </w:rPr>
       </w:pPr>
-      <w:hyperlink w:anchor="_Toc38714687" w:history="1">
+      <w:hyperlink w:anchor="_Toc38802316" w:history="1">
         <w:r>
           <w:rPr>
             <w:rStyle w:val="Lienhypertexte"/>
@@ -960,7 +954,7 @@
             <w:noProof/>
             <w:webHidden/>
           </w:rPr>
-          <w:instrText xml:space="preserve"> PAGEREF _Toc38714687 \h </w:instrText>
+          <w:instrText xml:space="preserve"> PAGEREF _Toc38802316 \h </w:instrText>
         </w:r>
         <w:r>
           <w:rPr>
@@ -1006,7 +1000,7 @@
           <w:lang w:val="en-US"/>
         </w:rPr>
       </w:pPr>
-      <w:hyperlink w:anchor="_Toc38714688" w:history="1">
+      <w:hyperlink w:anchor="_Toc38802317" w:history="1">
         <w:r>
           <w:rPr>
             <w:rStyle w:val="Lienhypertexte"/>
@@ -1029,7 +1023,7 @@
             <w:rStyle w:val="Lienhypertexte"/>
             <w:noProof/>
           </w:rPr>
-          <w:t>Analyse fonctionnelle</w:t>
+          <w:t>Analyse de l’existant</w:t>
         </w:r>
         <w:r>
           <w:rPr>
@@ -1050,7 +1044,7 @@
             <w:noProof/>
             <w:webHidden/>
           </w:rPr>
-          <w:instrText xml:space="preserve"> PAGEREF _Toc38714688 \h </w:instrText>
+          <w:instrText xml:space="preserve"> PAGEREF _Toc38802317 \h </w:instrText>
         </w:r>
         <w:r>
           <w:rPr>
@@ -1096,7 +1090,7 @@
           <w:lang w:val="en-US"/>
         </w:rPr>
       </w:pPr>
-      <w:hyperlink w:anchor="_Toc38714689" w:history="1">
+      <w:hyperlink w:anchor="_Toc38802318" w:history="1">
         <w:r>
           <w:rPr>
             <w:rStyle w:val="Lienhypertexte"/>
@@ -1119,7 +1113,7 @@
             <w:rStyle w:val="Lienhypertexte"/>
             <w:noProof/>
           </w:rPr>
-          <w:t>Analyse organique</w:t>
+          <w:t>Analyse fonctionnelle</w:t>
         </w:r>
         <w:r>
           <w:rPr>
@@ -1140,7 +1134,7 @@
             <w:noProof/>
             <w:webHidden/>
           </w:rPr>
-          <w:instrText xml:space="preserve"> PAGEREF _Toc38714689 \h </w:instrText>
+          <w:instrText xml:space="preserve"> PAGEREF _Toc38802318 \h </w:instrText>
         </w:r>
         <w:r>
           <w:rPr>
@@ -1173,9 +1167,9 @@
     </w:p>
     <w:p>
       <w:pPr>
-        <w:pStyle w:val="TM2"/>
+        <w:pStyle w:val="TM1"/>
         <w:tabs>
-          <w:tab w:val="left" w:pos="880"/>
+          <w:tab w:val="left" w:pos="400"/>
           <w:tab w:val="right" w:leader="dot" w:pos="9350"/>
         </w:tabs>
         <w:rPr>
@@ -1186,13 +1180,13 @@
           <w:lang w:val="en-US"/>
         </w:rPr>
       </w:pPr>
-      <w:hyperlink w:anchor="_Toc38714690" w:history="1">
+      <w:hyperlink w:anchor="_Toc38802319" w:history="1">
         <w:r>
           <w:rPr>
             <w:rStyle w:val="Lienhypertexte"/>
             <w:noProof/>
           </w:rPr>
-          <w:t>6.1</w:t>
+          <w:t>7</w:t>
         </w:r>
         <w:r>
           <w:rPr>
@@ -1209,6 +1203,96 @@
             <w:rStyle w:val="Lienhypertexte"/>
             <w:noProof/>
           </w:rPr>
+          <w:t>Analyse organique</w:t>
+        </w:r>
+        <w:r>
+          <w:rPr>
+            <w:noProof/>
+            <w:webHidden/>
+          </w:rPr>
+          <w:tab/>
+        </w:r>
+        <w:r>
+          <w:rPr>
+            <w:noProof/>
+            <w:webHidden/>
+          </w:rPr>
+          <w:fldChar w:fldCharType="begin"/>
+        </w:r>
+        <w:r>
+          <w:rPr>
+            <w:noProof/>
+            <w:webHidden/>
+          </w:rPr>
+          <w:instrText xml:space="preserve"> PAGEREF _Toc38802319 \h </w:instrText>
+        </w:r>
+        <w:r>
+          <w:rPr>
+            <w:noProof/>
+            <w:webHidden/>
+          </w:rPr>
+        </w:r>
+        <w:r>
+          <w:rPr>
+            <w:noProof/>
+            <w:webHidden/>
+          </w:rPr>
+          <w:fldChar w:fldCharType="separate"/>
+        </w:r>
+        <w:r>
+          <w:rPr>
+            <w:noProof/>
+            <w:webHidden/>
+          </w:rPr>
+          <w:t>6</w:t>
+        </w:r>
+        <w:r>
+          <w:rPr>
+            <w:noProof/>
+            <w:webHidden/>
+          </w:rPr>
+          <w:fldChar w:fldCharType="end"/>
+        </w:r>
+      </w:hyperlink>
+    </w:p>
+    <w:p>
+      <w:pPr>
+        <w:pStyle w:val="TM2"/>
+        <w:tabs>
+          <w:tab w:val="left" w:pos="800"/>
+          <w:tab w:val="right" w:leader="dot" w:pos="9350"/>
+        </w:tabs>
+        <w:rPr>
+          <w:rFonts w:asciiTheme="minorHAnsi" w:eastAsiaTheme="minorEastAsia" w:hAnsiTheme="minorHAnsi" w:cstheme="minorBidi"/>
+          <w:noProof/>
+          <w:sz w:val="22"/>
+          <w:szCs w:val="22"/>
+          <w:lang w:val="en-US"/>
+        </w:rPr>
+      </w:pPr>
+      <w:hyperlink w:anchor="_Toc38802320" w:history="1">
+        <w:r>
+          <w:rPr>
+            <w:rStyle w:val="Lienhypertexte"/>
+            <w:noProof/>
+          </w:rPr>
+          <w:t>7.1</w:t>
+        </w:r>
+        <w:r>
+          <w:rPr>
+            <w:rFonts w:asciiTheme="minorHAnsi" w:eastAsiaTheme="minorEastAsia" w:hAnsiTheme="minorHAnsi" w:cstheme="minorBidi"/>
+            <w:noProof/>
+            <w:sz w:val="22"/>
+            <w:szCs w:val="22"/>
+            <w:lang w:val="en-US"/>
+          </w:rPr>
+          <w:tab/>
+        </w:r>
+        <w:r>
+          <w:rPr>
+            <w:rStyle w:val="Lienhypertexte"/>
+            <w:noProof/>
+          </w:rPr>
           <w:t>Mise en place</w:t>
         </w:r>
         <w:r>
@@ -1230,7 +1314,7 @@
             <w:noProof/>
             <w:webHidden/>
           </w:rPr>
-          <w:instrText xml:space="preserve"> PAGEREF _Toc38714690 \h </w:instrText>
+          <w:instrText xml:space="preserve"> PAGEREF _Toc38802320 \h </w:instrText>
         </w:r>
         <w:r>
           <w:rPr>
@@ -1250,7 +1334,7 @@
             <w:noProof/>
             <w:webHidden/>
           </w:rPr>
-          <w:t>5</w:t>
+          <w:t>6</w:t>
         </w:r>
         <w:r>
           <w:rPr>
@@ -1276,13 +1360,13 @@
           <w:lang w:val="en-US"/>
         </w:rPr>
       </w:pPr>
-      <w:hyperlink w:anchor="_Toc38714691" w:history="1">
+      <w:hyperlink w:anchor="_Toc38802321" w:history="1">
         <w:r>
           <w:rPr>
             <w:rStyle w:val="Lienhypertexte"/>
             <w:noProof/>
           </w:rPr>
-          <w:t>6.1.1</w:t>
+          <w:t>7.1.1</w:t>
         </w:r>
         <w:r>
           <w:rPr>
@@ -1320,7 +1404,7 @@
             <w:noProof/>
             <w:webHidden/>
           </w:rPr>
-          <w:instrText xml:space="preserve"> PAGEREF _Toc38714691 \h </w:instrText>
+          <w:instrText xml:space="preserve"> PAGEREF _Toc38802321 \h </w:instrText>
         </w:r>
         <w:r>
           <w:rPr>
@@ -1340,7 +1424,7 @@
             <w:noProof/>
             <w:webHidden/>
           </w:rPr>
-          <w:t>5</w:t>
+          <w:t>6</w:t>
         </w:r>
         <w:r>
           <w:rPr>
@@ -1366,13 +1450,13 @@
           <w:lang w:val="en-US"/>
         </w:rPr>
       </w:pPr>
-      <w:hyperlink w:anchor="_Toc38714692" w:history="1">
+      <w:hyperlink w:anchor="_Toc38802322" w:history="1">
         <w:r>
           <w:rPr>
             <w:rStyle w:val="Lienhypertexte"/>
             <w:noProof/>
           </w:rPr>
-          <w:t>6.1.2</w:t>
+          <w:t>7.1.2</w:t>
         </w:r>
         <w:r>
           <w:rPr>
@@ -1410,7 +1494,7 @@
             <w:noProof/>
             <w:webHidden/>
           </w:rPr>
-          <w:instrText xml:space="preserve"> PAGEREF _Toc38714692 \h </w:instrText>
+          <w:instrText xml:space="preserve"> PAGEREF _Toc38802322 \h </w:instrText>
         </w:r>
         <w:r>
           <w:rPr>
@@ -1430,7 +1514,7 @@
             <w:noProof/>
             <w:webHidden/>
           </w:rPr>
-          <w:t>5</w:t>
+          <w:t>6</w:t>
         </w:r>
         <w:r>
           <w:rPr>
@@ -1445,7 +1529,7 @@
       <w:pPr>
         <w:pStyle w:val="TM2"/>
         <w:tabs>
-          <w:tab w:val="left" w:pos="880"/>
+          <w:tab w:val="left" w:pos="800"/>
           <w:tab w:val="right" w:leader="dot" w:pos="9350"/>
         </w:tabs>
         <w:rPr>
@@ -1456,13 +1540,13 @@
           <w:lang w:val="en-US"/>
         </w:rPr>
       </w:pPr>
-      <w:hyperlink w:anchor="_Toc38714693" w:history="1">
+      <w:hyperlink w:anchor="_Toc38802323" w:history="1">
         <w:r>
           <w:rPr>
             <w:rStyle w:val="Lienhypertexte"/>
             <w:noProof/>
           </w:rPr>
-          <w:t>6.2</w:t>
+          <w:t>7.2</w:t>
         </w:r>
         <w:r>
           <w:rPr>
@@ -1500,7 +1584,7 @@
             <w:noProof/>
             <w:webHidden/>
           </w:rPr>
-          <w:instrText xml:space="preserve"> PAGEREF _Toc38714693 \h </w:instrText>
+          <w:instrText xml:space="preserve"> PAGEREF _Toc38802323 \h </w:instrText>
         </w:r>
         <w:r>
           <w:rPr>
@@ -1520,7 +1604,7 @@
             <w:noProof/>
             <w:webHidden/>
           </w:rPr>
-          <w:t>5</w:t>
+          <w:t>6</w:t>
         </w:r>
         <w:r>
           <w:rPr>
@@ -1546,13 +1630,13 @@
           <w:lang w:val="en-US"/>
         </w:rPr>
       </w:pPr>
-      <w:hyperlink w:anchor="_Toc38714694" w:history="1">
+      <w:hyperlink w:anchor="_Toc38802324" w:history="1">
         <w:r>
           <w:rPr>
             <w:rStyle w:val="Lienhypertexte"/>
             <w:noProof/>
           </w:rPr>
-          <w:t>6.2.1</w:t>
+          <w:t>7.2.1</w:t>
         </w:r>
         <w:r>
           <w:rPr>
@@ -1590,7 +1674,7 @@
             <w:noProof/>
             <w:webHidden/>
           </w:rPr>
-          <w:instrText xml:space="preserve"> PAGEREF _Toc38714694 \h </w:instrText>
+          <w:instrText xml:space="preserve"> PAGEREF _Toc38802324 \h </w:instrText>
         </w:r>
         <w:r>
           <w:rPr>
@@ -1610,7 +1694,7 @@
             <w:noProof/>
             <w:webHidden/>
           </w:rPr>
-          <w:t>5</w:t>
+          <w:t>6</w:t>
         </w:r>
         <w:r>
           <w:rPr>
@@ -1636,13 +1720,13 @@
           <w:lang w:val="en-US"/>
         </w:rPr>
       </w:pPr>
-      <w:hyperlink w:anchor="_Toc38714695" w:history="1">
+      <w:hyperlink w:anchor="_Toc38802325" w:history="1">
         <w:r>
           <w:rPr>
             <w:rStyle w:val="Lienhypertexte"/>
             <w:noProof/>
           </w:rPr>
-          <w:t>6.2.2</w:t>
+          <w:t>7.2.2</w:t>
         </w:r>
         <w:r>
           <w:rPr>
@@ -1659,7 +1743,7 @@
             <w:rStyle w:val="Lienhypertexte"/>
             <w:noProof/>
           </w:rPr>
-          <w:t>Installation de react</w:t>
+          <w:t>Installation de React</w:t>
         </w:r>
         <w:r>
           <w:rPr>
@@ -1680,7 +1764,7 @@
             <w:noProof/>
             <w:webHidden/>
           </w:rPr>
-          <w:instrText xml:space="preserve"> PAGEREF _Toc38714695 \h </w:instrText>
+          <w:instrText xml:space="preserve"> PAGEREF _Toc38802325 \h </w:instrText>
         </w:r>
         <w:r>
           <w:rPr>
@@ -1700,7 +1784,7 @@
             <w:noProof/>
             <w:webHidden/>
           </w:rPr>
-          <w:t>6</w:t>
+          <w:t>7</w:t>
         </w:r>
         <w:r>
           <w:rPr>
@@ -1726,13 +1810,13 @@
           <w:lang w:val="en-US"/>
         </w:rPr>
       </w:pPr>
-      <w:hyperlink w:anchor="_Toc38714696" w:history="1">
+      <w:hyperlink w:anchor="_Toc38802326" w:history="1">
         <w:r>
           <w:rPr>
             <w:rStyle w:val="Lienhypertexte"/>
             <w:noProof/>
           </w:rPr>
-          <w:t>6.2.3</w:t>
+          <w:t>7.2.3</w:t>
         </w:r>
         <w:r>
           <w:rPr>
@@ -1770,7 +1854,7 @@
             <w:noProof/>
             <w:webHidden/>
           </w:rPr>
-          <w:instrText xml:space="preserve"> PAGEREF _Toc38714696 \h </w:instrText>
+          <w:instrText xml:space="preserve"> PAGEREF _Toc38802326 \h </w:instrText>
         </w:r>
         <w:r>
           <w:rPr>
@@ -1790,7 +1874,7 @@
             <w:noProof/>
             <w:webHidden/>
           </w:rPr>
-          <w:t>6</w:t>
+          <w:t>7</w:t>
         </w:r>
         <w:r>
           <w:rPr>
@@ -1816,13 +1900,13 @@
           <w:lang w:val="en-US"/>
         </w:rPr>
       </w:pPr>
-      <w:hyperlink w:anchor="_Toc38714697" w:history="1">
+      <w:hyperlink w:anchor="_Toc38802327" w:history="1">
         <w:r>
           <w:rPr>
             <w:rStyle w:val="Lienhypertexte"/>
             <w:noProof/>
           </w:rPr>
-          <w:t>6.2.4</w:t>
+          <w:t>7.2.4</w:t>
         </w:r>
         <w:r>
           <w:rPr>
@@ -1860,7 +1944,7 @@
             <w:noProof/>
             <w:webHidden/>
           </w:rPr>
-          <w:instrText xml:space="preserve"> PAGEREF _Toc38714697 \h </w:instrText>
+          <w:instrText xml:space="preserve"> PAGEREF _Toc38802327 \h </w:instrText>
         </w:r>
         <w:r>
           <w:rPr>
@@ -1880,7 +1964,7 @@
             <w:noProof/>
             <w:webHidden/>
           </w:rPr>
-          <w:t>6</w:t>
+          <w:t>7</w:t>
         </w:r>
         <w:r>
           <w:rPr>
@@ -1906,13 +1990,13 @@
           <w:lang w:val="en-US"/>
         </w:rPr>
       </w:pPr>
-      <w:hyperlink w:anchor="_Toc38714698" w:history="1">
+      <w:hyperlink w:anchor="_Toc38802328" w:history="1">
         <w:r>
           <w:rPr>
             <w:rStyle w:val="Lienhypertexte"/>
             <w:noProof/>
           </w:rPr>
-          <w:t>6.2.4.1</w:t>
+          <w:t>7.2.4.1</w:t>
         </w:r>
         <w:r>
           <w:rPr>
@@ -1950,7 +2034,7 @@
             <w:noProof/>
             <w:webHidden/>
           </w:rPr>
-          <w:instrText xml:space="preserve"> PAGEREF _Toc38714698 \h </w:instrText>
+          <w:instrText xml:space="preserve"> PAGEREF _Toc38802328 \h </w:instrText>
         </w:r>
         <w:r>
           <w:rPr>
@@ -1970,7 +2054,7 @@
             <w:noProof/>
             <w:webHidden/>
           </w:rPr>
-          <w:t>6</w:t>
+          <w:t>7</w:t>
         </w:r>
         <w:r>
           <w:rPr>
@@ -1996,14 +2080,14 @@
           <w:lang w:val="en-US"/>
         </w:rPr>
       </w:pPr>
-      <w:hyperlink w:anchor="_Toc38714699" w:history="1">
+      <w:hyperlink w:anchor="_Toc38802329" w:history="1">
         <w:r>
           <w:rPr>
             <w:rStyle w:val="Lienhypertexte"/>
             <w:noProof/>
             <w:lang w:val="fr-FR"/>
           </w:rPr>
-          <w:t>6.2.4.2</w:t>
+          <w:t>7.2.4.2</w:t>
         </w:r>
         <w:r>
           <w:rPr>
@@ -2042,7 +2126,7 @@
             <w:noProof/>
             <w:webHidden/>
           </w:rPr>
-          <w:instrText xml:space="preserve"> PAGEREF _Toc38714699 \h </w:instrText>
+          <w:instrText xml:space="preserve"> PAGEREF _Toc38802329 \h </w:instrText>
         </w:r>
         <w:r>
           <w:rPr>
@@ -2062,7 +2146,7 @@
             <w:noProof/>
             <w:webHidden/>
           </w:rPr>
-          <w:t>6</w:t>
+          <w:t>7</w:t>
         </w:r>
         <w:r>
           <w:rPr>
@@ -2088,14 +2172,14 @@
           <w:lang w:val="en-US"/>
         </w:rPr>
       </w:pPr>
-      <w:hyperlink w:anchor="_Toc38714700" w:history="1">
+      <w:hyperlink w:anchor="_Toc38802330" w:history="1">
         <w:r>
           <w:rPr>
             <w:rStyle w:val="Lienhypertexte"/>
             <w:noProof/>
             <w:lang w:val="fr-FR"/>
           </w:rPr>
-          <w:t>6.2.4.3</w:t>
+          <w:t>7.2.4.3</w:t>
         </w:r>
         <w:r>
           <w:rPr>
@@ -2134,7 +2218,7 @@
             <w:noProof/>
             <w:webHidden/>
           </w:rPr>
-          <w:instrText xml:space="preserve"> PAGEREF _Toc38714700 \h </w:instrText>
+          <w:instrText xml:space="preserve"> PAGEREF _Toc38802330 \h </w:instrText>
         </w:r>
         <w:r>
           <w:rPr>
@@ -2154,7 +2238,7 @@
             <w:noProof/>
             <w:webHidden/>
           </w:rPr>
-          <w:t>6</w:t>
+          <w:t>7</w:t>
         </w:r>
         <w:r>
           <w:rPr>
@@ -2180,14 +2264,14 @@
           <w:lang w:val="en-US"/>
         </w:rPr>
       </w:pPr>
-      <w:hyperlink w:anchor="_Toc38714701" w:history="1">
+      <w:hyperlink w:anchor="_Toc38802331" w:history="1">
         <w:r>
           <w:rPr>
             <w:rStyle w:val="Lienhypertexte"/>
             <w:noProof/>
             <w:lang w:val="fr-FR"/>
           </w:rPr>
-          <w:t>6.2.4.4</w:t>
+          <w:t>7.2.4.4</w:t>
         </w:r>
         <w:r>
           <w:rPr>
@@ -2226,7 +2310,7 @@
             <w:noProof/>
             <w:webHidden/>
           </w:rPr>
-          <w:instrText xml:space="preserve"> PAGEREF _Toc38714701 \h </w:instrText>
+          <w:instrText xml:space="preserve"> PAGEREF _Toc38802331 \h </w:instrText>
         </w:r>
         <w:r>
           <w:rPr>
@@ -2246,7 +2330,7 @@
             <w:noProof/>
             <w:webHidden/>
           </w:rPr>
-          <w:t>7</w:t>
+          <w:t>8</w:t>
         </w:r>
         <w:r>
           <w:rPr>
@@ -2272,13 +2356,13 @@
           <w:lang w:val="en-US"/>
         </w:rPr>
       </w:pPr>
-      <w:hyperlink w:anchor="_Toc38714702" w:history="1">
+      <w:hyperlink w:anchor="_Toc38802332" w:history="1">
         <w:r>
           <w:rPr>
             <w:rStyle w:val="Lienhypertexte"/>
             <w:noProof/>
           </w:rPr>
-          <w:t>6.2.5</w:t>
+          <w:t>7.2.5</w:t>
         </w:r>
         <w:r>
           <w:rPr>
@@ -2316,7 +2400,7 @@
             <w:noProof/>
             <w:webHidden/>
           </w:rPr>
-          <w:instrText xml:space="preserve"> PAGEREF _Toc38714702 \h </w:instrText>
+          <w:instrText xml:space="preserve"> PAGEREF _Toc38802332 \h </w:instrText>
         </w:r>
         <w:r>
           <w:rPr>
@@ -2336,7 +2420,7 @@
             <w:noProof/>
             <w:webHidden/>
           </w:rPr>
-          <w:t>7</w:t>
+          <w:t>8</w:t>
         </w:r>
         <w:r>
           <w:rPr>
@@ -2362,13 +2446,13 @@
           <w:lang w:val="en-US"/>
         </w:rPr>
       </w:pPr>
-      <w:hyperlink w:anchor="_Toc38714703" w:history="1">
+      <w:hyperlink w:anchor="_Toc38802333" w:history="1">
         <w:r>
           <w:rPr>
             <w:rStyle w:val="Lienhypertexte"/>
             <w:noProof/>
           </w:rPr>
-          <w:t>6.2.5.1</w:t>
+          <w:t>7.2.5.1</w:t>
         </w:r>
         <w:r>
           <w:rPr>
@@ -2406,7 +2490,7 @@
             <w:noProof/>
             <w:webHidden/>
           </w:rPr>
-          <w:instrText xml:space="preserve"> PAGEREF _Toc38714703 \h </w:instrText>
+          <w:instrText xml:space="preserve"> PAGEREF _Toc38802333 \h </w:instrText>
         </w:r>
         <w:r>
           <w:rPr>
@@ -2426,7 +2510,7 @@
             <w:noProof/>
             <w:webHidden/>
           </w:rPr>
-          <w:t>7</w:t>
+          <w:t>8</w:t>
         </w:r>
         <w:r>
           <w:rPr>
@@ -2452,13 +2536,13 @@
           <w:lang w:val="en-US"/>
         </w:rPr>
       </w:pPr>
-      <w:hyperlink w:anchor="_Toc38714704" w:history="1">
+      <w:hyperlink w:anchor="_Toc38802334" w:history="1">
         <w:r>
           <w:rPr>
             <w:rStyle w:val="Lienhypertexte"/>
             <w:noProof/>
           </w:rPr>
-          <w:t>6.2.5.2</w:t>
+          <w:t>7.2.5.2</w:t>
         </w:r>
         <w:r>
           <w:rPr>
@@ -2496,7 +2580,7 @@
             <w:noProof/>
             <w:webHidden/>
           </w:rPr>
-          <w:instrText xml:space="preserve"> PAGEREF _Toc38714704 \h </w:instrText>
+          <w:instrText xml:space="preserve"> PAGEREF _Toc38802334 \h </w:instrText>
         </w:r>
         <w:r>
           <w:rPr>
@@ -2516,7 +2600,7 @@
             <w:noProof/>
             <w:webHidden/>
           </w:rPr>
-          <w:t>7</w:t>
+          <w:t>8</w:t>
         </w:r>
         <w:r>
           <w:rPr>
@@ -2542,13 +2626,13 @@
           <w:lang w:val="en-US"/>
         </w:rPr>
       </w:pPr>
-      <w:hyperlink w:anchor="_Toc38714705" w:history="1">
+      <w:hyperlink w:anchor="_Toc38802335" w:history="1">
         <w:r>
           <w:rPr>
             <w:rStyle w:val="Lienhypertexte"/>
             <w:noProof/>
           </w:rPr>
-          <w:t>6.2.5.3</w:t>
+          <w:t>7.2.5.3</w:t>
         </w:r>
         <w:r>
           <w:rPr>
@@ -2586,7 +2670,7 @@
             <w:noProof/>
             <w:webHidden/>
           </w:rPr>
-          <w:instrText xml:space="preserve"> PAGEREF _Toc38714705 \h </w:instrText>
+          <w:instrText xml:space="preserve"> PAGEREF _Toc38802335 \h </w:instrText>
         </w:r>
         <w:r>
           <w:rPr>
@@ -2606,7 +2690,7 @@
             <w:noProof/>
             <w:webHidden/>
           </w:rPr>
-          <w:t>7</w:t>
+          <w:t>9</w:t>
         </w:r>
         <w:r>
           <w:rPr>
@@ -2632,13 +2716,13 @@
           <w:lang w:val="en-US"/>
         </w:rPr>
       </w:pPr>
-      <w:hyperlink w:anchor="_Toc38714706" w:history="1">
+      <w:hyperlink w:anchor="_Toc38802336" w:history="1">
         <w:r>
           <w:rPr>
             <w:rStyle w:val="Lienhypertexte"/>
             <w:noProof/>
           </w:rPr>
-          <w:t>6.2.6</w:t>
+          <w:t>7.2.6</w:t>
         </w:r>
         <w:r>
           <w:rPr>
@@ -2676,7 +2760,7 @@
             <w:noProof/>
             <w:webHidden/>
           </w:rPr>
-          <w:instrText xml:space="preserve"> PAGEREF _Toc38714706 \h </w:instrText>
+          <w:instrText xml:space="preserve"> PAGEREF _Toc38802336 \h </w:instrText>
         </w:r>
         <w:r>
           <w:rPr>
@@ -2696,7 +2780,7 @@
             <w:noProof/>
             <w:webHidden/>
           </w:rPr>
-          <w:t>8</w:t>
+          <w:t>9</w:t>
         </w:r>
         <w:r>
           <w:rPr>
@@ -2722,13 +2806,13 @@
           <w:lang w:val="en-US"/>
         </w:rPr>
       </w:pPr>
-      <w:hyperlink w:anchor="_Toc38714707" w:history="1">
+      <w:hyperlink w:anchor="_Toc38802337" w:history="1">
         <w:r>
           <w:rPr>
             <w:rStyle w:val="Lienhypertexte"/>
             <w:noProof/>
           </w:rPr>
-          <w:t>6.2.6.1</w:t>
+          <w:t>7.2.6.1</w:t>
         </w:r>
         <w:r>
           <w:rPr>
@@ -2766,7 +2850,7 @@
             <w:noProof/>
             <w:webHidden/>
           </w:rPr>
-          <w:instrText xml:space="preserve"> PAGEREF _Toc38714707 \h </w:instrText>
+          <w:instrText xml:space="preserve"> PAGEREF _Toc38802337 \h </w:instrText>
         </w:r>
         <w:r>
           <w:rPr>
@@ -2786,7 +2870,7 @@
             <w:noProof/>
             <w:webHidden/>
           </w:rPr>
-          <w:t>8</w:t>
+          <w:t>9</w:t>
         </w:r>
         <w:r>
           <w:rPr>
@@ -2799,26 +2883,34 @@
     </w:p>
     <w:p>
       <w:pPr>
-        <w:pStyle w:val="TM5"/>
+        <w:pStyle w:val="TM4"/>
         <w:tabs>
-          <w:tab w:val="left" w:pos="1880"/>
+          <w:tab w:val="left" w:pos="1540"/>
           <w:tab w:val="right" w:leader="dot" w:pos="9350"/>
         </w:tabs>
         <w:rPr>
+          <w:rFonts w:asciiTheme="minorHAnsi" w:eastAsiaTheme="minorEastAsia" w:hAnsiTheme="minorHAnsi" w:cstheme="minorBidi"/>
           <w:noProof/>
-        </w:rPr>
-      </w:pPr>
-      <w:hyperlink w:anchor="_Toc38714708" w:history="1">
+          <w:sz w:val="22"/>
+          <w:szCs w:val="22"/>
+          <w:lang w:val="en-US"/>
+        </w:rPr>
+      </w:pPr>
+      <w:hyperlink w:anchor="_Toc38802338" w:history="1">
         <w:r>
           <w:rPr>
             <w:rStyle w:val="Lienhypertexte"/>
             <w:noProof/>
           </w:rPr>
-          <w:t>6.2.6.1.1</w:t>
-        </w:r>
-        <w:r>
-          <w:rPr>
-            <w:noProof/>
+          <w:t>7.2.6.2</w:t>
+        </w:r>
+        <w:r>
+          <w:rPr>
+            <w:rFonts w:asciiTheme="minorHAnsi" w:eastAsiaTheme="minorEastAsia" w:hAnsiTheme="minorHAnsi" w:cstheme="minorBidi"/>
+            <w:noProof/>
+            <w:sz w:val="22"/>
+            <w:szCs w:val="22"/>
+            <w:lang w:val="en-US"/>
           </w:rPr>
           <w:tab/>
         </w:r>
@@ -2827,7 +2919,7 @@
             <w:rStyle w:val="Lienhypertexte"/>
             <w:noProof/>
           </w:rPr>
-          <w:t>Administrateur système :</w:t>
+          <w:t>Etablissements</w:t>
         </w:r>
         <w:r>
           <w:rPr>
@@ -2848,7 +2940,7 @@
             <w:noProof/>
             <w:webHidden/>
           </w:rPr>
-          <w:instrText xml:space="preserve"> PAGEREF _Toc38714708 \h </w:instrText>
+          <w:instrText xml:space="preserve"> PAGEREF _Toc38802338 \h </w:instrText>
         </w:r>
         <w:r>
           <w:rPr>
@@ -2868,253 +2960,7 @@
             <w:noProof/>
             <w:webHidden/>
           </w:rPr>
-          <w:t>8</w:t>
-        </w:r>
-        <w:r>
-          <w:rPr>
-            <w:noProof/>
-            <w:webHidden/>
-          </w:rPr>
-          <w:fldChar w:fldCharType="end"/>
-        </w:r>
-      </w:hyperlink>
-    </w:p>
-    <w:p>
-      <w:pPr>
-        <w:pStyle w:val="TM5"/>
-        <w:tabs>
-          <w:tab w:val="left" w:pos="1880"/>
-          <w:tab w:val="right" w:leader="dot" w:pos="9350"/>
-        </w:tabs>
-        <w:rPr>
-          <w:noProof/>
-        </w:rPr>
-      </w:pPr>
-      <w:hyperlink w:anchor="_Toc38714709" w:history="1">
-        <w:r>
-          <w:rPr>
-            <w:rStyle w:val="Lienhypertexte"/>
-            <w:noProof/>
-          </w:rPr>
-          <w:t>6.2.6.1.2</w:t>
-        </w:r>
-        <w:r>
-          <w:rPr>
-            <w:noProof/>
-          </w:rPr>
-          <w:tab/>
-        </w:r>
-        <w:r>
-          <w:rPr>
-            <w:rStyle w:val="Lienhypertexte"/>
-            <w:noProof/>
-          </w:rPr>
-          <w:t>Manager du restaurant :</w:t>
-        </w:r>
-        <w:r>
-          <w:rPr>
-            <w:noProof/>
-            <w:webHidden/>
-          </w:rPr>
-          <w:tab/>
-        </w:r>
-        <w:r>
-          <w:rPr>
-            <w:noProof/>
-            <w:webHidden/>
-          </w:rPr>
-          <w:fldChar w:fldCharType="begin"/>
-        </w:r>
-        <w:r>
-          <w:rPr>
-            <w:noProof/>
-            <w:webHidden/>
-          </w:rPr>
-          <w:instrText xml:space="preserve"> PAGEREF _Toc38714709 \h </w:instrText>
-        </w:r>
-        <w:r>
-          <w:rPr>
-            <w:noProof/>
-            <w:webHidden/>
-          </w:rPr>
-        </w:r>
-        <w:r>
-          <w:rPr>
-            <w:noProof/>
-            <w:webHidden/>
-          </w:rPr>
-          <w:fldChar w:fldCharType="separate"/>
-        </w:r>
-        <w:r>
-          <w:rPr>
-            <w:noProof/>
-            <w:webHidden/>
-          </w:rPr>
-          <w:t>8</w:t>
-        </w:r>
-        <w:r>
-          <w:rPr>
-            <w:noProof/>
-            <w:webHidden/>
-          </w:rPr>
-          <w:fldChar w:fldCharType="end"/>
-        </w:r>
-      </w:hyperlink>
-    </w:p>
-    <w:p>
-      <w:pPr>
-        <w:pStyle w:val="TM5"/>
-        <w:tabs>
-          <w:tab w:val="left" w:pos="1880"/>
-          <w:tab w:val="right" w:leader="dot" w:pos="9350"/>
-        </w:tabs>
-        <w:rPr>
-          <w:noProof/>
-        </w:rPr>
-      </w:pPr>
-      <w:hyperlink w:anchor="_Toc38714710" w:history="1">
-        <w:r>
-          <w:rPr>
-            <w:rStyle w:val="Lienhypertexte"/>
-            <w:noProof/>
-          </w:rPr>
-          <w:t>6.2.6.1.3</w:t>
-        </w:r>
-        <w:r>
-          <w:rPr>
-            <w:noProof/>
-          </w:rPr>
-          <w:tab/>
-        </w:r>
-        <w:r>
-          <w:rPr>
-            <w:rStyle w:val="Lienhypertexte"/>
-            <w:noProof/>
-          </w:rPr>
-          <w:t>Employé 1 :</w:t>
-        </w:r>
-        <w:r>
-          <w:rPr>
-            <w:noProof/>
-            <w:webHidden/>
-          </w:rPr>
-          <w:tab/>
-        </w:r>
-        <w:r>
-          <w:rPr>
-            <w:noProof/>
-            <w:webHidden/>
-          </w:rPr>
-          <w:fldChar w:fldCharType="begin"/>
-        </w:r>
-        <w:r>
-          <w:rPr>
-            <w:noProof/>
-            <w:webHidden/>
-          </w:rPr>
-          <w:instrText xml:space="preserve"> PAGEREF _Toc38714710 \h </w:instrText>
-        </w:r>
-        <w:r>
-          <w:rPr>
-            <w:noProof/>
-            <w:webHidden/>
-          </w:rPr>
-        </w:r>
-        <w:r>
-          <w:rPr>
-            <w:noProof/>
-            <w:webHidden/>
-          </w:rPr>
-          <w:fldChar w:fldCharType="separate"/>
-        </w:r>
-        <w:r>
-          <w:rPr>
-            <w:noProof/>
-            <w:webHidden/>
-          </w:rPr>
-          <w:t>8</w:t>
-        </w:r>
-        <w:r>
-          <w:rPr>
-            <w:noProof/>
-            <w:webHidden/>
-          </w:rPr>
-          <w:fldChar w:fldCharType="end"/>
-        </w:r>
-      </w:hyperlink>
-    </w:p>
-    <w:p>
-      <w:pPr>
-        <w:pStyle w:val="TM5"/>
-        <w:tabs>
-          <w:tab w:val="left" w:pos="1880"/>
-          <w:tab w:val="right" w:leader="dot" w:pos="9350"/>
-        </w:tabs>
-        <w:rPr>
-          <w:noProof/>
-        </w:rPr>
-      </w:pPr>
-      <w:hyperlink w:anchor="_Toc38714711" w:history="1">
-        <w:r>
-          <w:rPr>
-            <w:rStyle w:val="Lienhypertexte"/>
-            <w:noProof/>
-          </w:rPr>
-          <w:t>6.2.6.1.4</w:t>
-        </w:r>
-        <w:r>
-          <w:rPr>
-            <w:noProof/>
-          </w:rPr>
-          <w:tab/>
-        </w:r>
-        <w:r>
-          <w:rPr>
-            <w:rStyle w:val="Lienhypertexte"/>
-            <w:noProof/>
-          </w:rPr>
-          <w:t>Employé 2 :</w:t>
-        </w:r>
-        <w:r>
-          <w:rPr>
-            <w:noProof/>
-            <w:webHidden/>
-          </w:rPr>
-          <w:tab/>
-        </w:r>
-        <w:r>
-          <w:rPr>
-            <w:noProof/>
-            <w:webHidden/>
-          </w:rPr>
-          <w:fldChar w:fldCharType="begin"/>
-        </w:r>
-        <w:r>
-          <w:rPr>
-            <w:noProof/>
-            <w:webHidden/>
-          </w:rPr>
-          <w:instrText xml:space="preserve"> PAGEREF _Toc38714711 \h </w:instrText>
-        </w:r>
-        <w:r>
-          <w:rPr>
-            <w:noProof/>
-            <w:webHidden/>
-          </w:rPr>
-        </w:r>
-        <w:r>
-          <w:rPr>
-            <w:noProof/>
-            <w:webHidden/>
-          </w:rPr>
-          <w:fldChar w:fldCharType="separate"/>
-        </w:r>
-        <w:r>
-          <w:rPr>
-            <w:noProof/>
-            <w:webHidden/>
-          </w:rPr>
-          <w:t>8</w:t>
+          <w:t>9</w:t>
         </w:r>
         <w:r>
           <w:rPr>
@@ -3140,13 +2986,13 @@
           <w:lang w:val="en-US"/>
         </w:rPr>
       </w:pPr>
-      <w:hyperlink w:anchor="_Toc38714712" w:history="1">
+      <w:hyperlink w:anchor="_Toc38802339" w:history="1">
         <w:r>
           <w:rPr>
             <w:rStyle w:val="Lienhypertexte"/>
             <w:noProof/>
           </w:rPr>
-          <w:t>6.3</w:t>
+          <w:t>7.3</w:t>
         </w:r>
         <w:r>
           <w:rPr>
@@ -3184,7 +3030,7 @@
             <w:noProof/>
             <w:webHidden/>
           </w:rPr>
-          <w:instrText xml:space="preserve"> PAGEREF _Toc38714712 \h </w:instrText>
+          <w:instrText xml:space="preserve"> PAGEREF _Toc38802339 \h </w:instrText>
         </w:r>
         <w:r>
           <w:rPr>
@@ -3204,7 +3050,367 @@
             <w:noProof/>
             <w:webHidden/>
           </w:rPr>
-          <w:t>9</w:t>
+          <w:t>10</w:t>
+        </w:r>
+        <w:r>
+          <w:rPr>
+            <w:noProof/>
+            <w:webHidden/>
+          </w:rPr>
+          <w:fldChar w:fldCharType="end"/>
+        </w:r>
+      </w:hyperlink>
+    </w:p>
+    <w:p>
+      <w:pPr>
+        <w:pStyle w:val="TM3"/>
+        <w:tabs>
+          <w:tab w:val="left" w:pos="1100"/>
+          <w:tab w:val="right" w:leader="dot" w:pos="9350"/>
+        </w:tabs>
+        <w:rPr>
+          <w:rFonts w:asciiTheme="minorHAnsi" w:eastAsiaTheme="minorEastAsia" w:hAnsiTheme="minorHAnsi" w:cstheme="minorBidi"/>
+          <w:noProof/>
+          <w:sz w:val="22"/>
+          <w:szCs w:val="22"/>
+          <w:lang w:val="en-US"/>
+        </w:rPr>
+      </w:pPr>
+      <w:hyperlink w:anchor="_Toc38802340" w:history="1">
+        <w:r>
+          <w:rPr>
+            <w:rStyle w:val="Lienhypertexte"/>
+            <w:noProof/>
+          </w:rPr>
+          <w:t>7.3.1</w:t>
+        </w:r>
+        <w:r>
+          <w:rPr>
+            <w:rFonts w:asciiTheme="minorHAnsi" w:eastAsiaTheme="minorEastAsia" w:hAnsiTheme="minorHAnsi" w:cstheme="minorBidi"/>
+            <w:noProof/>
+            <w:sz w:val="22"/>
+            <w:szCs w:val="22"/>
+            <w:lang w:val="en-US"/>
+          </w:rPr>
+          <w:tab/>
+        </w:r>
+        <w:r>
+          <w:rPr>
+            <w:rStyle w:val="Lienhypertexte"/>
+            <w:noProof/>
+          </w:rPr>
+          <w:t>Structure</w:t>
+        </w:r>
+        <w:r>
+          <w:rPr>
+            <w:noProof/>
+            <w:webHidden/>
+          </w:rPr>
+          <w:tab/>
+        </w:r>
+        <w:r>
+          <w:rPr>
+            <w:noProof/>
+            <w:webHidden/>
+          </w:rPr>
+          <w:fldChar w:fldCharType="begin"/>
+        </w:r>
+        <w:r>
+          <w:rPr>
+            <w:noProof/>
+            <w:webHidden/>
+          </w:rPr>
+          <w:instrText xml:space="preserve"> PAGEREF _Toc38802340 \h </w:instrText>
+        </w:r>
+        <w:r>
+          <w:rPr>
+            <w:noProof/>
+            <w:webHidden/>
+          </w:rPr>
+        </w:r>
+        <w:r>
+          <w:rPr>
+            <w:noProof/>
+            <w:webHidden/>
+          </w:rPr>
+          <w:fldChar w:fldCharType="separate"/>
+        </w:r>
+        <w:r>
+          <w:rPr>
+            <w:noProof/>
+            <w:webHidden/>
+          </w:rPr>
+          <w:t>10</w:t>
+        </w:r>
+        <w:r>
+          <w:rPr>
+            <w:noProof/>
+            <w:webHidden/>
+          </w:rPr>
+          <w:fldChar w:fldCharType="end"/>
+        </w:r>
+      </w:hyperlink>
+    </w:p>
+    <w:p>
+      <w:pPr>
+        <w:pStyle w:val="TM3"/>
+        <w:tabs>
+          <w:tab w:val="left" w:pos="1100"/>
+          <w:tab w:val="right" w:leader="dot" w:pos="9350"/>
+        </w:tabs>
+        <w:rPr>
+          <w:rFonts w:asciiTheme="minorHAnsi" w:eastAsiaTheme="minorEastAsia" w:hAnsiTheme="minorHAnsi" w:cstheme="minorBidi"/>
+          <w:noProof/>
+          <w:sz w:val="22"/>
+          <w:szCs w:val="22"/>
+          <w:lang w:val="en-US"/>
+        </w:rPr>
+      </w:pPr>
+      <w:hyperlink w:anchor="_Toc38802341" w:history="1">
+        <w:r>
+          <w:rPr>
+            <w:rStyle w:val="Lienhypertexte"/>
+            <w:noProof/>
+          </w:rPr>
+          <w:t>7.3.2</w:t>
+        </w:r>
+        <w:r>
+          <w:rPr>
+            <w:rFonts w:asciiTheme="minorHAnsi" w:eastAsiaTheme="minorEastAsia" w:hAnsiTheme="minorHAnsi" w:cstheme="minorBidi"/>
+            <w:noProof/>
+            <w:sz w:val="22"/>
+            <w:szCs w:val="22"/>
+            <w:lang w:val="en-US"/>
+          </w:rPr>
+          <w:tab/>
+        </w:r>
+        <w:r>
+          <w:rPr>
+            <w:rStyle w:val="Lienhypertexte"/>
+            <w:noProof/>
+          </w:rPr>
+          <w:t>Gestion des images</w:t>
+        </w:r>
+        <w:r>
+          <w:rPr>
+            <w:noProof/>
+            <w:webHidden/>
+          </w:rPr>
+          <w:tab/>
+        </w:r>
+        <w:r>
+          <w:rPr>
+            <w:noProof/>
+            <w:webHidden/>
+          </w:rPr>
+          <w:fldChar w:fldCharType="begin"/>
+        </w:r>
+        <w:r>
+          <w:rPr>
+            <w:noProof/>
+            <w:webHidden/>
+          </w:rPr>
+          <w:instrText xml:space="preserve"> PAGEREF _Toc38802341 \h </w:instrText>
+        </w:r>
+        <w:r>
+          <w:rPr>
+            <w:noProof/>
+            <w:webHidden/>
+          </w:rPr>
+        </w:r>
+        <w:r>
+          <w:rPr>
+            <w:noProof/>
+            <w:webHidden/>
+          </w:rPr>
+          <w:fldChar w:fldCharType="separate"/>
+        </w:r>
+        <w:r>
+          <w:rPr>
+            <w:noProof/>
+            <w:webHidden/>
+          </w:rPr>
+          <w:t>10</w:t>
+        </w:r>
+        <w:r>
+          <w:rPr>
+            <w:noProof/>
+            <w:webHidden/>
+          </w:rPr>
+          <w:fldChar w:fldCharType="end"/>
+        </w:r>
+      </w:hyperlink>
+    </w:p>
+    <w:p>
+      <w:pPr>
+        <w:pStyle w:val="TM4"/>
+        <w:tabs>
+          <w:tab w:val="left" w:pos="1540"/>
+          <w:tab w:val="right" w:leader="dot" w:pos="9350"/>
+        </w:tabs>
+        <w:rPr>
+          <w:rFonts w:asciiTheme="minorHAnsi" w:eastAsiaTheme="minorEastAsia" w:hAnsiTheme="minorHAnsi" w:cstheme="minorBidi"/>
+          <w:noProof/>
+          <w:sz w:val="22"/>
+          <w:szCs w:val="22"/>
+          <w:lang w:val="en-US"/>
+        </w:rPr>
+      </w:pPr>
+      <w:hyperlink w:anchor="_Toc38802342" w:history="1">
+        <w:r>
+          <w:rPr>
+            <w:rStyle w:val="Lienhypertexte"/>
+            <w:noProof/>
+          </w:rPr>
+          <w:t>7.3.2.1</w:t>
+        </w:r>
+        <w:r>
+          <w:rPr>
+            <w:rFonts w:asciiTheme="minorHAnsi" w:eastAsiaTheme="minorEastAsia" w:hAnsiTheme="minorHAnsi" w:cstheme="minorBidi"/>
+            <w:noProof/>
+            <w:sz w:val="22"/>
+            <w:szCs w:val="22"/>
+            <w:lang w:val="en-US"/>
+          </w:rPr>
+          <w:tab/>
+        </w:r>
+        <w:r>
+          <w:rPr>
+            <w:rStyle w:val="Lienhypertexte"/>
+            <w:noProof/>
+          </w:rPr>
+          <w:t>Mise en ligne d’une image</w:t>
+        </w:r>
+        <w:r>
+          <w:rPr>
+            <w:noProof/>
+            <w:webHidden/>
+          </w:rPr>
+          <w:tab/>
+        </w:r>
+        <w:r>
+          <w:rPr>
+            <w:noProof/>
+            <w:webHidden/>
+          </w:rPr>
+          <w:fldChar w:fldCharType="begin"/>
+        </w:r>
+        <w:r>
+          <w:rPr>
+            <w:noProof/>
+            <w:webHidden/>
+          </w:rPr>
+          <w:instrText xml:space="preserve"> PAGEREF _Toc38802342 \h </w:instrText>
+        </w:r>
+        <w:r>
+          <w:rPr>
+            <w:noProof/>
+            <w:webHidden/>
+          </w:rPr>
+        </w:r>
+        <w:r>
+          <w:rPr>
+            <w:noProof/>
+            <w:webHidden/>
+          </w:rPr>
+          <w:fldChar w:fldCharType="separate"/>
+        </w:r>
+        <w:r>
+          <w:rPr>
+            <w:noProof/>
+            <w:webHidden/>
+          </w:rPr>
+          <w:t>10</w:t>
+        </w:r>
+        <w:r>
+          <w:rPr>
+            <w:noProof/>
+            <w:webHidden/>
+          </w:rPr>
+          <w:fldChar w:fldCharType="end"/>
+        </w:r>
+      </w:hyperlink>
+    </w:p>
+    <w:p>
+      <w:pPr>
+        <w:pStyle w:val="TM3"/>
+        <w:tabs>
+          <w:tab w:val="left" w:pos="1100"/>
+          <w:tab w:val="right" w:leader="dot" w:pos="9350"/>
+        </w:tabs>
+        <w:rPr>
+          <w:rFonts w:asciiTheme="minorHAnsi" w:eastAsiaTheme="minorEastAsia" w:hAnsiTheme="minorHAnsi" w:cstheme="minorBidi"/>
+          <w:noProof/>
+          <w:sz w:val="22"/>
+          <w:szCs w:val="22"/>
+          <w:lang w:val="en-US"/>
+        </w:rPr>
+      </w:pPr>
+      <w:hyperlink w:anchor="_Toc38802343" w:history="1">
+        <w:r>
+          <w:rPr>
+            <w:rStyle w:val="Lienhypertexte"/>
+            <w:noProof/>
+          </w:rPr>
+          <w:t>7.3.3</w:t>
+        </w:r>
+        <w:r>
+          <w:rPr>
+            <w:rFonts w:asciiTheme="minorHAnsi" w:eastAsiaTheme="minorEastAsia" w:hAnsiTheme="minorHAnsi" w:cstheme="minorBidi"/>
+            <w:noProof/>
+            <w:sz w:val="22"/>
+            <w:szCs w:val="22"/>
+            <w:lang w:val="en-US"/>
+          </w:rPr>
+          <w:tab/>
+        </w:r>
+        <w:r>
+          <w:rPr>
+            <w:rStyle w:val="Lienhypertexte"/>
+            <w:noProof/>
+          </w:rPr>
+          <w:t>Cheat Sheet de l’API</w:t>
+        </w:r>
+        <w:r>
+          <w:rPr>
+            <w:noProof/>
+            <w:webHidden/>
+          </w:rPr>
+          <w:tab/>
+        </w:r>
+        <w:r>
+          <w:rPr>
+            <w:noProof/>
+            <w:webHidden/>
+          </w:rPr>
+          <w:fldChar w:fldCharType="begin"/>
+        </w:r>
+        <w:r>
+          <w:rPr>
+            <w:noProof/>
+            <w:webHidden/>
+          </w:rPr>
+          <w:instrText xml:space="preserve"> PAGEREF _Toc38802343 \h </w:instrText>
+        </w:r>
+        <w:r>
+          <w:rPr>
+            <w:noProof/>
+            <w:webHidden/>
+          </w:rPr>
+        </w:r>
+        <w:r>
+          <w:rPr>
+            <w:noProof/>
+            <w:webHidden/>
+          </w:rPr>
+          <w:fldChar w:fldCharType="separate"/>
+        </w:r>
+        <w:r>
+          <w:rPr>
+            <w:noProof/>
+            <w:webHidden/>
+          </w:rPr>
+          <w:t>11</w:t>
         </w:r>
         <w:r>
           <w:rPr>
@@ -3230,13 +3436,13 @@
           <w:lang w:val="en-US"/>
         </w:rPr>
       </w:pPr>
-      <w:hyperlink w:anchor="_Toc38714713" w:history="1">
+      <w:hyperlink w:anchor="_Toc38802344" w:history="1">
         <w:r>
           <w:rPr>
             <w:rStyle w:val="Lienhypertexte"/>
             <w:noProof/>
           </w:rPr>
-          <w:t>7</w:t>
+          <w:t>8</w:t>
         </w:r>
         <w:r>
           <w:rPr>
@@ -3274,7 +3480,7 @@
             <w:noProof/>
             <w:webHidden/>
           </w:rPr>
-          <w:instrText xml:space="preserve"> PAGEREF _Toc38714713 \h </w:instrText>
+          <w:instrText xml:space="preserve"> PAGEREF _Toc38802344 \h </w:instrText>
         </w:r>
         <w:r>
           <w:rPr>
@@ -3294,7 +3500,7 @@
             <w:noProof/>
             <w:webHidden/>
           </w:rPr>
-          <w:t>10</w:t>
+          <w:t>12</w:t>
         </w:r>
         <w:r>
           <w:rPr>
@@ -3324,15 +3530,9 @@
     <w:p>
       <w:pPr>
         <w:pStyle w:val="Titre1"/>
-        <w:rPr>
-          <w:color w:val="538135" w:themeColor="accent6" w:themeShade="BF"/>
-        </w:rPr>
-      </w:pPr>
-      <w:bookmarkStart w:id="1" w:name="_Toc38714685"/>
-      <w:r>
-        <w:rPr>
-          <w:color w:val="538135" w:themeColor="accent6" w:themeShade="BF"/>
-        </w:rPr>
+      </w:pPr>
+      <w:bookmarkStart w:id="1" w:name="_Toc38802314"/>
+      <w:r>
         <w:lastRenderedPageBreak/>
         <w:t>Résumé</w:t>
       </w:r>
@@ -3347,15 +3547,9 @@
     <w:p>
       <w:pPr>
         <w:pStyle w:val="Titre1"/>
-        <w:rPr>
-          <w:color w:val="538135" w:themeColor="accent6" w:themeShade="BF"/>
-        </w:rPr>
-      </w:pPr>
-      <w:bookmarkStart w:id="2" w:name="_Toc38714686"/>
-      <w:r>
-        <w:rPr>
-          <w:color w:val="538135" w:themeColor="accent6" w:themeShade="BF"/>
-        </w:rPr>
+      </w:pPr>
+      <w:bookmarkStart w:id="2" w:name="_Toc38802315"/>
+      <w:r>
         <w:lastRenderedPageBreak/>
         <w:t>Abstract</w:t>
       </w:r>
@@ -3370,15 +3564,9 @@
     <w:p>
       <w:pPr>
         <w:pStyle w:val="Titre1"/>
-        <w:rPr>
-          <w:color w:val="538135" w:themeColor="accent6" w:themeShade="BF"/>
-        </w:rPr>
-      </w:pPr>
-      <w:bookmarkStart w:id="3" w:name="_Toc38714687"/>
-      <w:r>
-        <w:rPr>
-          <w:color w:val="538135" w:themeColor="accent6" w:themeShade="BF"/>
-        </w:rPr>
+      </w:pPr>
+      <w:bookmarkStart w:id="3" w:name="_Toc38802316"/>
+      <w:r>
         <w:lastRenderedPageBreak/>
         <w:t>Introduction</w:t>
       </w:r>
@@ -3421,18 +3609,36 @@
     <w:p>
       <w:pPr>
         <w:pStyle w:val="Titre1"/>
-        <w:rPr>
+      </w:pPr>
+      <w:bookmarkStart w:id="4" w:name="_Toc38802317"/>
+      <w:r>
+        <w:t>Analyse de l’existant</w:t>
+      </w:r>
+      <w:bookmarkEnd w:id="4"/>
+    </w:p>
+    <w:p>
+      <w:pPr>
+        <w:rPr>
+          <w:rFonts w:eastAsiaTheme="majorEastAsia"/>
           <w:color w:val="538135" w:themeColor="accent6" w:themeShade="BF"/>
-        </w:rPr>
-      </w:pPr>
-      <w:bookmarkStart w:id="4" w:name="_Toc38714688"/>
-      <w:r>
-        <w:rPr>
-          <w:color w:val="538135" w:themeColor="accent6" w:themeShade="BF"/>
-        </w:rPr>
+          <w:sz w:val="40"/>
+          <w:szCs w:val="40"/>
+        </w:rPr>
+      </w:pPr>
+      <w:r>
+        <w:br w:type="page"/>
+      </w:r>
+    </w:p>
+    <w:p>
+      <w:pPr>
+        <w:pStyle w:val="Titre1"/>
+      </w:pPr>
+      <w:bookmarkStart w:id="5" w:name="_Toc38802318"/>
+      <w:r>
+        <w:lastRenderedPageBreak/>
         <w:t>Analyse fonctionnelle</w:t>
       </w:r>
-      <w:bookmarkEnd w:id="4"/>
+      <w:bookmarkEnd w:id="5"/>
     </w:p>
     <w:p/>
     <w:p>
@@ -3451,51 +3657,33 @@
     <w:p>
       <w:pPr>
         <w:pStyle w:val="Titre1"/>
-        <w:rPr>
-          <w:color w:val="538135" w:themeColor="accent6" w:themeShade="BF"/>
-        </w:rPr>
-      </w:pPr>
-      <w:bookmarkStart w:id="5" w:name="_Toc38714689"/>
-      <w:r>
-        <w:rPr>
-          <w:color w:val="538135" w:themeColor="accent6" w:themeShade="BF"/>
-        </w:rPr>
+      </w:pPr>
+      <w:bookmarkStart w:id="6" w:name="_Toc38802319"/>
+      <w:r>
         <w:lastRenderedPageBreak/>
         <w:t>Analyse organique</w:t>
       </w:r>
-      <w:bookmarkEnd w:id="5"/>
+      <w:bookmarkEnd w:id="6"/>
     </w:p>
     <w:p>
       <w:pPr>
         <w:pStyle w:val="Titre2"/>
-        <w:rPr>
-          <w:color w:val="538135" w:themeColor="accent6" w:themeShade="BF"/>
-        </w:rPr>
-      </w:pPr>
-      <w:bookmarkStart w:id="6" w:name="_Toc38714690"/>
-      <w:r>
-        <w:rPr>
-          <w:color w:val="538135" w:themeColor="accent6" w:themeShade="BF"/>
-        </w:rPr>
+      </w:pPr>
+      <w:bookmarkStart w:id="7" w:name="_Toc38802320"/>
+      <w:r>
         <w:t>Mise en place</w:t>
       </w:r>
-      <w:bookmarkEnd w:id="6"/>
+      <w:bookmarkEnd w:id="7"/>
     </w:p>
     <w:p>
       <w:pPr>
         <w:pStyle w:val="Titre3"/>
-        <w:rPr>
-          <w:color w:val="538135" w:themeColor="accent6" w:themeShade="BF"/>
-        </w:rPr>
-      </w:pPr>
-      <w:bookmarkStart w:id="7" w:name="_Toc38714691"/>
-      <w:r>
-        <w:rPr>
-          <w:color w:val="538135" w:themeColor="accent6" w:themeShade="BF"/>
-        </w:rPr>
+      </w:pPr>
+      <w:bookmarkStart w:id="8" w:name="_Toc38802321"/>
+      <w:r>
         <w:t>GitHub</w:t>
       </w:r>
-      <w:bookmarkEnd w:id="7"/>
+      <w:bookmarkEnd w:id="8"/>
     </w:p>
     <w:p>
       <w:r>
@@ -3596,18 +3784,12 @@
     <w:p>
       <w:pPr>
         <w:pStyle w:val="Titre3"/>
-        <w:rPr>
-          <w:color w:val="538135" w:themeColor="accent6" w:themeShade="BF"/>
-        </w:rPr>
-      </w:pPr>
-      <w:bookmarkStart w:id="8" w:name="_Toc38714692"/>
-      <w:r>
-        <w:rPr>
-          <w:color w:val="538135" w:themeColor="accent6" w:themeShade="BF"/>
-        </w:rPr>
+      </w:pPr>
+      <w:bookmarkStart w:id="9" w:name="_Toc38802322"/>
+      <w:r>
         <w:t>Trello</w:t>
       </w:r>
-      <w:bookmarkEnd w:id="8"/>
+      <w:bookmarkEnd w:id="9"/>
     </w:p>
     <w:p>
       <w:r>
@@ -3690,40 +3872,25 @@
     <w:p>
       <w:pPr>
         <w:pStyle w:val="Titre2"/>
-        <w:rPr>
-          <w:color w:val="538135" w:themeColor="accent6" w:themeShade="BF"/>
-        </w:rPr>
-      </w:pPr>
-      <w:bookmarkStart w:id="9" w:name="_Toc38714693"/>
-      <w:r>
-        <w:rPr>
-          <w:color w:val="538135" w:themeColor="accent6" w:themeShade="BF"/>
-        </w:rPr>
+      </w:pPr>
+      <w:bookmarkStart w:id="10" w:name="_Toc38802323"/>
+      <w:r>
         <w:t>P</w:t>
       </w:r>
       <w:r>
-        <w:rPr>
-          <w:color w:val="538135" w:themeColor="accent6" w:themeShade="BF"/>
-        </w:rPr>
         <w:t>ost-travail</w:t>
       </w:r>
-      <w:bookmarkEnd w:id="9"/>
+      <w:bookmarkEnd w:id="10"/>
     </w:p>
     <w:p>
       <w:pPr>
         <w:pStyle w:val="Titre3"/>
-        <w:rPr>
-          <w:color w:val="538135" w:themeColor="accent6" w:themeShade="BF"/>
-        </w:rPr>
-      </w:pPr>
-      <w:bookmarkStart w:id="10" w:name="_Toc38714694"/>
-      <w:r>
-        <w:rPr>
-          <w:color w:val="538135" w:themeColor="accent6" w:themeShade="BF"/>
-        </w:rPr>
+      </w:pPr>
+      <w:bookmarkStart w:id="11" w:name="_Toc38802324"/>
+      <w:r>
         <w:t>Programmation</w:t>
       </w:r>
-      <w:bookmarkEnd w:id="10"/>
+      <w:bookmarkEnd w:id="11"/>
     </w:p>
     <w:p>
       <w:r>
@@ -3792,7 +3959,6 @@
         </w:rPr>
         <w:t> » qui peuvent prendre de propriétés nommées « </w:t>
       </w:r>
-      <w:proofErr w:type="spellStart"/>
       <w:r>
         <w:rPr>
           <w:b/>
@@ -3801,7 +3967,6 @@
         </w:rPr>
         <w:t>props</w:t>
       </w:r>
-      <w:proofErr w:type="spellEnd"/>
       <w:r>
         <w:rPr>
           <w:lang w:val="fr-FR"/>
@@ -3826,7 +3991,6 @@
         </w:rPr>
         <w:t>« </w:t>
       </w:r>
-      <w:proofErr w:type="spellStart"/>
       <w:r>
         <w:rPr>
           <w:b/>
@@ -3835,7 +3999,6 @@
         </w:rPr>
         <w:t>render</w:t>
       </w:r>
-      <w:proofErr w:type="spellEnd"/>
       <w:r>
         <w:rPr>
           <w:lang w:val="fr-FR"/>
@@ -3846,501 +4009,334 @@
     <w:p>
       <w:pPr>
         <w:pStyle w:val="Titre3"/>
-        <w:rPr>
-          <w:color w:val="538135" w:themeColor="accent6" w:themeShade="BF"/>
-        </w:rPr>
-      </w:pPr>
-      <w:bookmarkStart w:id="11" w:name="_Toc38714695"/>
-      <w:r>
-        <w:rPr>
-          <w:color w:val="538135" w:themeColor="accent6" w:themeShade="BF"/>
-        </w:rPr>
+      </w:pPr>
+      <w:bookmarkStart w:id="12" w:name="_Toc38802325"/>
+      <w:r>
         <w:lastRenderedPageBreak/>
         <w:t xml:space="preserve">Installation </w:t>
       </w:r>
       <w:r>
-        <w:rPr>
-          <w:color w:val="538135" w:themeColor="accent6" w:themeShade="BF"/>
-        </w:rPr>
         <w:t xml:space="preserve">de </w:t>
       </w:r>
+      <w:r>
+        <w:t>React</w:t>
+      </w:r>
+      <w:bookmarkEnd w:id="12"/>
+    </w:p>
+    <w:p>
+      <w:r>
+        <w:t xml:space="preserve">Tout d’abord je dois disposer d’une mise à jour </w:t>
+      </w:r>
+      <w:r>
+        <w:t xml:space="preserve">récente </w:t>
+      </w:r>
+      <w:r>
+        <w:t xml:space="preserve">de </w:t>
+      </w:r>
+      <w:r>
+        <w:t>Node.js.</w:t>
+      </w:r>
+      <w:r>
+        <w:t xml:space="preserve"> </w:t>
+      </w:r>
+      <w:r>
+        <w:t xml:space="preserve">Afin de créer </w:t>
+      </w:r>
+      <w:r>
+        <w:t>une application de test, je dois entrer la commande suivante </w:t>
+      </w:r>
+      <w:r>
+        <w:t xml:space="preserve">dans le dossier ou je souhaite créer l’application </w:t>
+      </w:r>
+      <w:r>
+        <w:t>:</w:t>
+      </w:r>
+    </w:p>
+    <w:p>
+      <w:pPr>
+        <w:pStyle w:val="Code"/>
+      </w:pPr>
+      <w:r>
+        <w:t>n</w:t>
+      </w:r>
+      <w:r>
+        <w:t xml:space="preserve">px create-react-app my-app </w:t>
+      </w:r>
+    </w:p>
+    <w:p>
+      <w:pPr>
+        <w:rPr>
+          <w:lang w:val="fr-FR"/>
+        </w:rPr>
+      </w:pPr>
+      <w:r>
+        <w:rPr>
+          <w:lang w:val="en-US"/>
+        </w:rPr>
+        <w:t xml:space="preserve"> </w:t>
+      </w:r>
+      <w:r>
+        <w:rPr>
+          <w:lang w:val="fr-FR"/>
+        </w:rPr>
+        <w:t>“</w:t>
+      </w:r>
       <w:proofErr w:type="spellStart"/>
       <w:r>
         <w:rPr>
-          <w:color w:val="538135" w:themeColor="accent6" w:themeShade="BF"/>
-        </w:rPr>
-        <w:t>react</w:t>
-      </w:r>
-      <w:bookmarkEnd w:id="11"/>
+          <w:lang w:val="fr-FR"/>
+        </w:rPr>
+        <w:t>my</w:t>
+      </w:r>
       <w:proofErr w:type="spellEnd"/>
-    </w:p>
-    <w:p>
-      <w:r>
-        <w:t xml:space="preserve">Tout d’abord je dois disposer d’une mise à jour </w:t>
-      </w:r>
-      <w:r>
-        <w:t xml:space="preserve">récente </w:t>
-      </w:r>
-      <w:r>
-        <w:t xml:space="preserve">de </w:t>
-      </w:r>
-      <w:r>
-        <w:t>Node.js.</w:t>
-      </w:r>
+      <w:r>
+        <w:rPr>
+          <w:lang w:val="fr-FR"/>
+        </w:rPr>
+        <w:t>-app” représente le nom d</w:t>
+      </w:r>
+      <w:r>
+        <w:rPr>
+          <w:lang w:val="fr-FR"/>
+        </w:rPr>
+        <w:t>e l’application</w:t>
+      </w:r>
+    </w:p>
+    <w:p>
+      <w:pPr>
+        <w:rPr>
+          <w:lang w:val="fr-FR"/>
+        </w:rPr>
+      </w:pPr>
+      <w:r>
+        <w:rPr>
+          <w:lang w:val="fr-FR"/>
+        </w:rPr>
+        <w:t xml:space="preserve">Une fois l’application crée, on obtient un dossier contenant l’architecture suivante </w:t>
+      </w:r>
+    </w:p>
+    <w:p>
+      <w:pPr>
+        <w:pStyle w:val="Code"/>
+      </w:pPr>
+      <w:r>
+        <w:t>my-app</w:t>
+      </w:r>
+    </w:p>
+    <w:p>
+      <w:pPr>
+        <w:pStyle w:val="Code"/>
+      </w:pPr>
+      <w:r>
+        <w:t>├── README.md</w:t>
+      </w:r>
+    </w:p>
+    <w:p>
+      <w:pPr>
+        <w:pStyle w:val="Code"/>
+      </w:pPr>
+      <w:r>
+        <w:t xml:space="preserve">├── </w:t>
+      </w:r>
+      <w:proofErr w:type="spellStart"/>
+      <w:r>
+        <w:t>node_modules</w:t>
+      </w:r>
+      <w:proofErr w:type="spellEnd"/>
+    </w:p>
+    <w:p>
+      <w:pPr>
+        <w:pStyle w:val="Code"/>
+      </w:pPr>
+      <w:r>
+        <w:t xml:space="preserve">├── </w:t>
+      </w:r>
+      <w:proofErr w:type="spellStart"/>
+      <w:r>
+        <w:t>package.json</w:t>
+      </w:r>
+      <w:proofErr w:type="spellEnd"/>
+    </w:p>
+    <w:p>
+      <w:pPr>
+        <w:pStyle w:val="Code"/>
+      </w:pPr>
+      <w:r>
+        <w:t>├── .</w:t>
+      </w:r>
+      <w:proofErr w:type="spellStart"/>
+      <w:r>
+        <w:t>gitignore</w:t>
+      </w:r>
+      <w:proofErr w:type="spellEnd"/>
+    </w:p>
+    <w:p>
+      <w:pPr>
+        <w:pStyle w:val="Code"/>
+      </w:pPr>
+      <w:r>
+        <w:t>├── public</w:t>
+      </w:r>
+    </w:p>
+    <w:p>
+      <w:pPr>
+        <w:pStyle w:val="Code"/>
+      </w:pPr>
+      <w:r>
+        <w:t>│   ├── favicon.ico</w:t>
+      </w:r>
+    </w:p>
+    <w:p>
+      <w:pPr>
+        <w:pStyle w:val="Code"/>
+      </w:pPr>
+      <w:r>
+        <w:t>│   ├── index.html</w:t>
+      </w:r>
+    </w:p>
+    <w:p>
+      <w:pPr>
+        <w:pStyle w:val="Code"/>
+      </w:pPr>
+      <w:r>
+        <w:t xml:space="preserve">│   └── </w:t>
+      </w:r>
+      <w:proofErr w:type="spellStart"/>
+      <w:r>
+        <w:t>manifest.json</w:t>
+      </w:r>
+      <w:proofErr w:type="spellEnd"/>
+    </w:p>
+    <w:p>
+      <w:pPr>
+        <w:pStyle w:val="Code"/>
+      </w:pPr>
+      <w:r>
+        <w:t xml:space="preserve">└── </w:t>
+      </w:r>
+      <w:proofErr w:type="spellStart"/>
+      <w:r>
+        <w:t>src</w:t>
+      </w:r>
+      <w:proofErr w:type="spellEnd"/>
+    </w:p>
+    <w:p>
+      <w:pPr>
+        <w:pStyle w:val="Code"/>
+      </w:pPr>
+      <w:r>
+        <w:t xml:space="preserve">    ├── App.css</w:t>
+      </w:r>
+    </w:p>
+    <w:p>
+      <w:pPr>
+        <w:pStyle w:val="Code"/>
+      </w:pPr>
+      <w:r>
+        <w:t xml:space="preserve">    ├── App.js</w:t>
+      </w:r>
+    </w:p>
+    <w:p>
+      <w:pPr>
+        <w:pStyle w:val="Code"/>
+      </w:pPr>
+      <w:r>
+        <w:t xml:space="preserve">    ├── App.test.js</w:t>
+      </w:r>
+    </w:p>
+    <w:p>
+      <w:pPr>
+        <w:pStyle w:val="Code"/>
+      </w:pPr>
+      <w:r>
+        <w:t xml:space="preserve">    ├── index.css</w:t>
+      </w:r>
+    </w:p>
+    <w:p>
+      <w:pPr>
+        <w:pStyle w:val="Code"/>
+      </w:pPr>
+      <w:r>
+        <w:t xml:space="preserve">    ├── index.js</w:t>
+      </w:r>
+    </w:p>
+    <w:p>
+      <w:pPr>
+        <w:pStyle w:val="Code"/>
+      </w:pPr>
+      <w:r>
+        <w:t xml:space="preserve">    ├── </w:t>
+      </w:r>
+      <w:proofErr w:type="spellStart"/>
+      <w:r>
+        <w:t>logo.svg</w:t>
+      </w:r>
+      <w:proofErr w:type="spellEnd"/>
+    </w:p>
+    <w:p>
+      <w:pPr>
+        <w:pStyle w:val="Code"/>
+      </w:pPr>
+      <w:r>
+        <w:t xml:space="preserve">    └── serviceWorker.js</w:t>
+      </w:r>
+    </w:p>
+    <w:p>
+      <w:r>
+        <w:t xml:space="preserve">Le dossier « src » contient tout le code </w:t>
+      </w:r>
+      <w:r>
+        <w:t xml:space="preserve">de l’application en tant que tel, c’est-à-dire les pages html, </w:t>
+      </w:r>
+      <w:proofErr w:type="spellStart"/>
+      <w:r>
+        <w:t>js</w:t>
+      </w:r>
+      <w:proofErr w:type="spellEnd"/>
+      <w:r>
+        <w:t>, etc.</w:t>
+      </w:r>
+    </w:p>
+    <w:p>
+      <w:pPr>
+        <w:pStyle w:val="Titre3"/>
+      </w:pPr>
       <w:r>
         <w:t xml:space="preserve"> </w:t>
       </w:r>
-      <w:r>
-        <w:t xml:space="preserve">Afin de créer </w:t>
-      </w:r>
-      <w:r>
-        <w:t>une application de test, je dois entrer la commande suivante </w:t>
-      </w:r>
-      <w:r>
-        <w:t xml:space="preserve">dans le dossier ou je souhaite créer l’application </w:t>
-      </w:r>
-      <w:r>
-        <w:t>:</w:t>
-      </w:r>
-    </w:p>
-    <w:p>
-      <w:pPr>
-        <w:pStyle w:val="Code"/>
-        <w:rPr>
-          <w:lang w:val="en-US"/>
-        </w:rPr>
-      </w:pPr>
-      <w:r>
-        <w:rPr>
-          <w:lang w:val="en-US"/>
-        </w:rPr>
-        <w:t>n</w:t>
-      </w:r>
-      <w:r>
-        <w:rPr>
-          <w:lang w:val="en-US"/>
-        </w:rPr>
-        <w:t xml:space="preserve">px create-react-app my-app </w:t>
-      </w:r>
-    </w:p>
-    <w:p>
-      <w:pPr>
-        <w:rPr>
-          <w:lang w:val="fr-FR"/>
-        </w:rPr>
-      </w:pPr>
-      <w:r>
-        <w:rPr>
-          <w:lang w:val="en-US"/>
-        </w:rPr>
+      <w:bookmarkStart w:id="13" w:name="_Toc38802326"/>
+      <w:r>
+        <w:t>Organisationnel</w:t>
+      </w:r>
+      <w:bookmarkEnd w:id="13"/>
+    </w:p>
+    <w:p>
+      <w:r>
+        <w:t>Afin de mieux comprendre les besoins du client, nous avons décidé avec M. Garcia d’aller sur les lieux afin de discuter avec la gérante. Lors de cette discussion nous avons donc pu mettre au clair les points qui jusqu’à la, étaient encore flous.</w:t>
+      </w:r>
+    </w:p>
+    <w:p>
+      <w:pPr>
+        <w:pStyle w:val="Titre3"/>
+      </w:pPr>
+      <w:r>
         <w:t xml:space="preserve"> </w:t>
       </w:r>
-      <w:r>
-        <w:rPr>
-          <w:lang w:val="fr-FR"/>
-        </w:rPr>
-        <w:t>“</w:t>
-      </w:r>
-      <w:proofErr w:type="spellStart"/>
-      <w:r>
-        <w:rPr>
-          <w:lang w:val="fr-FR"/>
-        </w:rPr>
-        <w:t>my</w:t>
-      </w:r>
-      <w:proofErr w:type="spellEnd"/>
-      <w:r>
-        <w:rPr>
-          <w:lang w:val="fr-FR"/>
-        </w:rPr>
-        <w:t>-app” représente le nom d</w:t>
-      </w:r>
-      <w:r>
-        <w:rPr>
-          <w:lang w:val="fr-FR"/>
-        </w:rPr>
-        <w:t>e l’application</w:t>
-      </w:r>
-    </w:p>
-    <w:p>
-      <w:pPr>
-        <w:rPr>
-          <w:lang w:val="fr-FR"/>
-        </w:rPr>
-      </w:pPr>
-      <w:r>
-        <w:rPr>
-          <w:lang w:val="fr-FR"/>
-        </w:rPr>
-        <w:t xml:space="preserve">Une fois l’application crée, on obtient un dossier contenant l’architecture suivante </w:t>
-      </w:r>
-    </w:p>
-    <w:p>
-      <w:pPr>
-        <w:pStyle w:val="Code"/>
-        <w:rPr>
-          <w:lang w:val="en-US"/>
-        </w:rPr>
-      </w:pPr>
-      <w:r>
-        <w:rPr>
-          <w:lang w:val="en-US"/>
-        </w:rPr>
-        <w:t>my-app</w:t>
-      </w:r>
-    </w:p>
-    <w:p>
-      <w:pPr>
-        <w:pStyle w:val="Code"/>
-        <w:rPr>
-          <w:lang w:val="en-US"/>
-        </w:rPr>
-      </w:pPr>
-      <w:r>
-        <w:rPr>
-          <w:lang w:val="en-US"/>
-        </w:rPr>
-        <w:t>├── README.md</w:t>
-      </w:r>
-    </w:p>
-    <w:p>
-      <w:pPr>
-        <w:pStyle w:val="Code"/>
-        <w:rPr>
-          <w:lang w:val="en-US"/>
-        </w:rPr>
-      </w:pPr>
-      <w:r>
-        <w:rPr>
-          <w:lang w:val="en-US"/>
-        </w:rPr>
-        <w:t xml:space="preserve">├── </w:t>
-      </w:r>
-      <w:proofErr w:type="spellStart"/>
-      <w:r>
-        <w:rPr>
-          <w:lang w:val="en-US"/>
-        </w:rPr>
-        <w:t>node_modules</w:t>
-      </w:r>
-      <w:proofErr w:type="spellEnd"/>
-    </w:p>
-    <w:p>
-      <w:pPr>
-        <w:pStyle w:val="Code"/>
-        <w:rPr>
-          <w:lang w:val="en-US"/>
-        </w:rPr>
-      </w:pPr>
-      <w:r>
-        <w:rPr>
-          <w:lang w:val="en-US"/>
-        </w:rPr>
-        <w:t xml:space="preserve">├── </w:t>
-      </w:r>
-      <w:proofErr w:type="spellStart"/>
-      <w:r>
-        <w:rPr>
-          <w:lang w:val="en-US"/>
-        </w:rPr>
-        <w:t>package.json</w:t>
-      </w:r>
-      <w:proofErr w:type="spellEnd"/>
-    </w:p>
-    <w:p>
-      <w:pPr>
-        <w:pStyle w:val="Code"/>
-        <w:rPr>
-          <w:lang w:val="en-US"/>
-        </w:rPr>
-      </w:pPr>
-      <w:r>
-        <w:rPr>
-          <w:lang w:val="en-US"/>
-        </w:rPr>
-        <w:t>├── .</w:t>
-      </w:r>
-      <w:proofErr w:type="spellStart"/>
-      <w:r>
-        <w:rPr>
-          <w:lang w:val="en-US"/>
-        </w:rPr>
-        <w:t>gitignore</w:t>
-      </w:r>
-      <w:proofErr w:type="spellEnd"/>
-    </w:p>
-    <w:p>
-      <w:pPr>
-        <w:pStyle w:val="Code"/>
-        <w:rPr>
-          <w:lang w:val="en-US"/>
-        </w:rPr>
-      </w:pPr>
-      <w:r>
-        <w:rPr>
-          <w:lang w:val="en-US"/>
-        </w:rPr>
-        <w:t>├── public</w:t>
-      </w:r>
-    </w:p>
-    <w:p>
-      <w:pPr>
-        <w:pStyle w:val="Code"/>
-        <w:rPr>
-          <w:lang w:val="en-US"/>
-        </w:rPr>
-      </w:pPr>
-      <w:r>
-        <w:rPr>
-          <w:lang w:val="en-US"/>
-        </w:rPr>
-        <w:t>│   ├── favicon.ico</w:t>
-      </w:r>
-    </w:p>
-    <w:p>
-      <w:pPr>
-        <w:pStyle w:val="Code"/>
-        <w:rPr>
-          <w:lang w:val="en-US"/>
-        </w:rPr>
-      </w:pPr>
-      <w:r>
-        <w:rPr>
-          <w:lang w:val="en-US"/>
-        </w:rPr>
-        <w:t>│   ├── index.html</w:t>
-      </w:r>
-    </w:p>
-    <w:p>
-      <w:pPr>
-        <w:pStyle w:val="Code"/>
-        <w:rPr>
-          <w:lang w:val="en-US"/>
-        </w:rPr>
-      </w:pPr>
-      <w:r>
-        <w:rPr>
-          <w:lang w:val="en-US"/>
-        </w:rPr>
-        <w:t xml:space="preserve">│   └── </w:t>
-      </w:r>
-      <w:proofErr w:type="spellStart"/>
-      <w:r>
-        <w:rPr>
-          <w:lang w:val="en-US"/>
-        </w:rPr>
-        <w:t>manifest.json</w:t>
-      </w:r>
-      <w:proofErr w:type="spellEnd"/>
-    </w:p>
-    <w:p>
-      <w:pPr>
-        <w:pStyle w:val="Code"/>
-        <w:rPr>
-          <w:lang w:val="en-US"/>
-        </w:rPr>
-      </w:pPr>
-      <w:r>
-        <w:rPr>
-          <w:lang w:val="en-US"/>
-        </w:rPr>
-        <w:t xml:space="preserve">└── </w:t>
-      </w:r>
-      <w:proofErr w:type="spellStart"/>
-      <w:r>
-        <w:rPr>
-          <w:lang w:val="en-US"/>
-        </w:rPr>
-        <w:t>src</w:t>
-      </w:r>
-      <w:proofErr w:type="spellEnd"/>
-    </w:p>
-    <w:p>
-      <w:pPr>
-        <w:pStyle w:val="Code"/>
-        <w:rPr>
-          <w:lang w:val="en-US"/>
-        </w:rPr>
-      </w:pPr>
-      <w:r>
-        <w:rPr>
-          <w:lang w:val="en-US"/>
-        </w:rPr>
-        <w:t xml:space="preserve">    ├── App.css</w:t>
-      </w:r>
-    </w:p>
-    <w:p>
-      <w:pPr>
-        <w:pStyle w:val="Code"/>
-        <w:rPr>
-          <w:lang w:val="en-US"/>
-        </w:rPr>
-      </w:pPr>
-      <w:r>
-        <w:rPr>
-          <w:lang w:val="en-US"/>
-        </w:rPr>
-        <w:t xml:space="preserve">    ├── App.js</w:t>
-      </w:r>
-    </w:p>
-    <w:p>
-      <w:pPr>
-        <w:pStyle w:val="Code"/>
-        <w:rPr>
-          <w:lang w:val="en-US"/>
-        </w:rPr>
-      </w:pPr>
-      <w:r>
-        <w:rPr>
-          <w:lang w:val="en-US"/>
-        </w:rPr>
-        <w:t xml:space="preserve">    ├── App.test.js</w:t>
-      </w:r>
-    </w:p>
-    <w:p>
-      <w:pPr>
-        <w:pStyle w:val="Code"/>
-        <w:rPr>
-          <w:lang w:val="en-US"/>
-        </w:rPr>
-      </w:pPr>
-      <w:r>
-        <w:rPr>
-          <w:lang w:val="en-US"/>
-        </w:rPr>
-        <w:t xml:space="preserve">    ├── index.css</w:t>
-      </w:r>
-    </w:p>
-    <w:p>
-      <w:pPr>
-        <w:pStyle w:val="Code"/>
-        <w:rPr>
-          <w:lang w:val="en-US"/>
-        </w:rPr>
-      </w:pPr>
-      <w:r>
-        <w:rPr>
-          <w:lang w:val="en-US"/>
-        </w:rPr>
-        <w:t xml:space="preserve">    ├── index.js</w:t>
-      </w:r>
-    </w:p>
-    <w:p>
-      <w:pPr>
-        <w:pStyle w:val="Code"/>
-        <w:rPr>
-          <w:lang w:val="en-US"/>
-        </w:rPr>
-      </w:pPr>
-      <w:r>
-        <w:rPr>
-          <w:lang w:val="en-US"/>
-        </w:rPr>
-        <w:t xml:space="preserve">    ├── </w:t>
-      </w:r>
-      <w:proofErr w:type="spellStart"/>
-      <w:r>
-        <w:rPr>
-          <w:lang w:val="en-US"/>
-        </w:rPr>
-        <w:t>logo.svg</w:t>
-      </w:r>
-      <w:proofErr w:type="spellEnd"/>
-    </w:p>
-    <w:p>
-      <w:pPr>
-        <w:pStyle w:val="Code"/>
-        <w:rPr>
-          <w:lang w:val="en-US"/>
-        </w:rPr>
-      </w:pPr>
-      <w:r>
-        <w:rPr>
-          <w:lang w:val="en-US"/>
-        </w:rPr>
-        <w:t xml:space="preserve">    └── serviceWorker.js</w:t>
-      </w:r>
-    </w:p>
-    <w:p>
-      <w:r>
-        <w:t xml:space="preserve">Le dossier « src » contient tout le code </w:t>
-      </w:r>
-      <w:r>
-        <w:t xml:space="preserve">de l’application en tant que tel, c’est-à-dire les pages html, </w:t>
-      </w:r>
-      <w:proofErr w:type="spellStart"/>
-      <w:r>
-        <w:t>js</w:t>
-      </w:r>
-      <w:proofErr w:type="spellEnd"/>
-      <w:r>
-        <w:t>, etc.</w:t>
-      </w:r>
-    </w:p>
-    <w:p>
-      <w:pPr>
-        <w:pStyle w:val="Titre3"/>
-        <w:rPr>
-          <w:color w:val="538135" w:themeColor="accent6" w:themeShade="BF"/>
-        </w:rPr>
-      </w:pPr>
-      <w:r>
-        <w:rPr>
-          <w:color w:val="538135" w:themeColor="accent6" w:themeShade="BF"/>
-        </w:rPr>
-        <w:t xml:space="preserve"> </w:t>
-      </w:r>
-      <w:bookmarkStart w:id="12" w:name="_Toc38714696"/>
-      <w:r>
-        <w:rPr>
-          <w:color w:val="538135" w:themeColor="accent6" w:themeShade="BF"/>
-        </w:rPr>
-        <w:t>Organisationnel</w:t>
-      </w:r>
-      <w:bookmarkEnd w:id="12"/>
-    </w:p>
-    <w:p>
-      <w:r>
-        <w:t>Afin de mieux comprendre les besoins du client, nous avons décidé avec M. Garcia d’aller sur les lieux afin de discuter avec la gérante. Lors de cette discussion nous avons donc pu mettre au clair les points qui jusqu’à la, étaient encore flous.</w:t>
-      </w:r>
-    </w:p>
-    <w:p>
-      <w:pPr>
-        <w:pStyle w:val="Titre3"/>
-        <w:rPr>
-          <w:color w:val="538135" w:themeColor="accent6" w:themeShade="BF"/>
-        </w:rPr>
-      </w:pPr>
-      <w:r>
-        <w:rPr>
-          <w:color w:val="538135" w:themeColor="accent6" w:themeShade="BF"/>
-        </w:rPr>
-        <w:t xml:space="preserve"> </w:t>
-      </w:r>
-      <w:bookmarkStart w:id="13" w:name="_Toc38714697"/>
-      <w:r>
-        <w:rPr>
-          <w:color w:val="538135" w:themeColor="accent6" w:themeShade="BF"/>
-        </w:rPr>
+      <w:bookmarkStart w:id="14" w:name="_Toc38802327"/>
+      <w:r>
         <w:t>Environnement</w:t>
       </w:r>
-      <w:bookmarkEnd w:id="13"/>
+      <w:bookmarkEnd w:id="14"/>
     </w:p>
     <w:p>
       <w:pPr>
         <w:pStyle w:val="Titre4"/>
-        <w:rPr>
-          <w:color w:val="538135" w:themeColor="accent6" w:themeShade="BF"/>
-        </w:rPr>
-      </w:pPr>
-      <w:bookmarkStart w:id="14" w:name="_Toc38714698"/>
-      <w:r>
-        <w:rPr>
-          <w:color w:val="538135" w:themeColor="accent6" w:themeShade="BF"/>
-        </w:rPr>
+      </w:pPr>
+      <w:bookmarkStart w:id="15" w:name="_Toc38802328"/>
+      <w:r>
         <w:t>Laragon</w:t>
       </w:r>
-      <w:bookmarkEnd w:id="14"/>
+      <w:bookmarkEnd w:id="15"/>
     </w:p>
     <w:p>
       <w:r>
@@ -4369,54 +4365,24 @@
         <w:rPr>
           <w:lang w:val="fr-FR"/>
         </w:rPr>
-        <w:t xml:space="preserve">, car au cours des cinq dernières années j’ai eu l’occasion de l’utiliser en plus de </w:t>
-      </w:r>
-      <w:proofErr w:type="spellStart"/>
-      <w:r>
-        <w:rPr>
-          <w:lang w:val="fr-FR"/>
-        </w:rPr>
-        <w:t>EasyPHP</w:t>
-      </w:r>
-      <w:proofErr w:type="spellEnd"/>
-      <w:r>
-        <w:rPr>
-          <w:lang w:val="fr-FR"/>
-        </w:rPr>
-        <w:t xml:space="preserve"> et </w:t>
-      </w:r>
-      <w:proofErr w:type="spellStart"/>
-      <w:r>
-        <w:rPr>
-          <w:lang w:val="fr-FR"/>
-        </w:rPr>
-        <w:t>Xamp</w:t>
-      </w:r>
-      <w:proofErr w:type="spellEnd"/>
-      <w:r>
-        <w:rPr>
-          <w:lang w:val="fr-FR"/>
-        </w:rPr>
-        <w:t xml:space="preserve">. Laragon fut le seul à fonctionné « out of the box » et sans aucun problème. </w:t>
+        <w:t xml:space="preserve">, car au cours des cinq dernières années j’ai eu l’occasion de l’utiliser en plus de EasyPHP et Xamp. Laragon fut le seul à fonctionné « out of the box » et sans aucun problème. </w:t>
       </w:r>
     </w:p>
     <w:p>
       <w:pPr>
         <w:pStyle w:val="Titre4"/>
         <w:rPr>
-          <w:color w:val="538135" w:themeColor="accent6" w:themeShade="BF"/>
-          <w:lang w:val="fr-FR"/>
-        </w:rPr>
-      </w:pPr>
-      <w:bookmarkStart w:id="15" w:name="_Toc38714699"/>
-      <w:r>
-        <w:rPr>
-          <w:color w:val="538135" w:themeColor="accent6" w:themeShade="BF"/>
+          <w:lang w:val="fr-FR"/>
+        </w:rPr>
+      </w:pPr>
+      <w:bookmarkStart w:id="16" w:name="_Toc38802329"/>
+      <w:r>
+        <w:rPr>
           <w:lang w:val="fr-FR"/>
         </w:rPr>
         <w:t>Visual Studio Code</w:t>
       </w:r>
-      <w:bookmarkEnd w:id="15"/>
+      <w:bookmarkEnd w:id="16"/>
     </w:p>
     <w:p>
       <w:pPr>
@@ -4440,40 +4406,24 @@
         <w:rPr>
           <w:lang w:val="fr-FR"/>
         </w:rPr>
-        <w:t xml:space="preserve">Il me permet également de voir en temps réel mes fichiers </w:t>
-      </w:r>
-      <w:proofErr w:type="spellStart"/>
-      <w:r>
-        <w:rPr>
-          <w:lang w:val="fr-FR"/>
-        </w:rPr>
-        <w:t>markdown</w:t>
-      </w:r>
-      <w:proofErr w:type="spellEnd"/>
-      <w:r>
-        <w:rPr>
-          <w:lang w:val="fr-FR"/>
-        </w:rPr>
-        <w:t xml:space="preserve"> avant de les publier sur github.</w:t>
+        <w:t>Il me permet également de voir en temps réel mes fichiers markdown avant de les publier sur github.</w:t>
       </w:r>
     </w:p>
     <w:p>
       <w:pPr>
         <w:pStyle w:val="Titre4"/>
         <w:rPr>
-          <w:color w:val="538135" w:themeColor="accent6" w:themeShade="BF"/>
-          <w:lang w:val="fr-FR"/>
-        </w:rPr>
-      </w:pPr>
-      <w:bookmarkStart w:id="16" w:name="_Toc38714700"/>
-      <w:r>
-        <w:rPr>
-          <w:color w:val="538135" w:themeColor="accent6" w:themeShade="BF"/>
+          <w:lang w:val="fr-FR"/>
+        </w:rPr>
+      </w:pPr>
+      <w:bookmarkStart w:id="17" w:name="_Toc38802330"/>
+      <w:r>
+        <w:rPr>
           <w:lang w:val="fr-FR"/>
         </w:rPr>
         <w:t>EDUGE</w:t>
       </w:r>
-      <w:bookmarkEnd w:id="16"/>
+      <w:bookmarkEnd w:id="17"/>
     </w:p>
     <w:p>
       <w:pPr>
@@ -4509,27 +4459,31 @@
         <w:rPr>
           <w:lang w:val="fr-FR"/>
         </w:rPr>
-        <w:t xml:space="preserve"> de mon enseignant sur mon évaluation. Si j’ai choisi EDUGE, c’est pour la raison que c’est une plateforme stable et fonctionnelle qui me permet de facilement partager des fichiers avec mon enseignant.</w:t>
+        <w:t xml:space="preserve"> de mon enseignant sur mon évaluation. Si j’ai choisi EDUGE, c’est pour la raison que c’est </w:t>
+      </w:r>
+      <w:r>
+        <w:rPr>
+          <w:lang w:val="fr-FR"/>
+        </w:rPr>
+        <w:lastRenderedPageBreak/>
+        <w:t>une plateforme stable et fonctionnelle qui me permet de facilement partager des fichiers avec mon enseignant.</w:t>
       </w:r>
     </w:p>
     <w:p>
       <w:pPr>
         <w:pStyle w:val="Titre4"/>
         <w:rPr>
-          <w:color w:val="538135" w:themeColor="accent6" w:themeShade="BF"/>
-          <w:lang w:val="fr-FR"/>
-        </w:rPr>
-      </w:pPr>
-      <w:bookmarkStart w:id="17" w:name="_Toc38714701"/>
-      <w:r>
-        <w:rPr>
-          <w:color w:val="538135" w:themeColor="accent6" w:themeShade="BF"/>
-          <w:lang w:val="fr-FR"/>
-        </w:rPr>
-        <w:lastRenderedPageBreak/>
+          <w:lang w:val="fr-FR"/>
+        </w:rPr>
+      </w:pPr>
+      <w:bookmarkStart w:id="18" w:name="_Toc38802331"/>
+      <w:r>
+        <w:rPr>
+          <w:lang w:val="fr-FR"/>
+        </w:rPr>
         <w:t>Github Desktop</w:t>
       </w:r>
-      <w:bookmarkEnd w:id="17"/>
+      <w:bookmarkEnd w:id="18"/>
     </w:p>
     <w:p>
       <w:pPr>
@@ -4638,22 +4592,13 @@
     <w:p>
       <w:pPr>
         <w:pStyle w:val="Titre3"/>
-        <w:rPr>
-          <w:color w:val="538135" w:themeColor="accent6" w:themeShade="BF"/>
-        </w:rPr>
-      </w:pPr>
-      <w:bookmarkStart w:id="18" w:name="_Toc38714702"/>
-      <w:r>
-        <w:rPr>
-          <w:color w:val="538135" w:themeColor="accent6" w:themeShade="BF"/>
-        </w:rPr>
+      </w:pPr>
+      <w:bookmarkStart w:id="19" w:name="_Toc38802332"/>
+      <w:r>
         <w:t>Base de données</w:t>
       </w:r>
-      <w:bookmarkEnd w:id="18"/>
-      <w:r>
-        <w:rPr>
-          <w:color w:val="538135" w:themeColor="accent6" w:themeShade="BF"/>
-        </w:rPr>
+      <w:bookmarkEnd w:id="19"/>
+      <w:r>
         <w:t xml:space="preserve"> </w:t>
       </w:r>
     </w:p>
@@ -4665,18 +4610,12 @@
     <w:p>
       <w:pPr>
         <w:pStyle w:val="Titre4"/>
-        <w:rPr>
-          <w:color w:val="538135" w:themeColor="accent6" w:themeShade="BF"/>
-        </w:rPr>
-      </w:pPr>
-      <w:bookmarkStart w:id="19" w:name="_Toc38714703"/>
-      <w:r>
-        <w:rPr>
-          <w:color w:val="538135" w:themeColor="accent6" w:themeShade="BF"/>
-        </w:rPr>
+      </w:pPr>
+      <w:bookmarkStart w:id="20" w:name="_Toc38802333"/>
+      <w:r>
         <w:t>UML</w:t>
       </w:r>
-      <w:bookmarkEnd w:id="19"/>
+      <w:bookmarkEnd w:id="20"/>
     </w:p>
     <w:p>
       <w:r>
@@ -4694,18 +4633,12 @@
     <w:p>
       <w:pPr>
         <w:pStyle w:val="Titre4"/>
-        <w:rPr>
-          <w:color w:val="538135" w:themeColor="accent6" w:themeShade="BF"/>
-        </w:rPr>
-      </w:pPr>
-      <w:bookmarkStart w:id="20" w:name="_Toc38714704"/>
-      <w:r>
-        <w:rPr>
-          <w:color w:val="538135" w:themeColor="accent6" w:themeShade="BF"/>
-        </w:rPr>
+      </w:pPr>
+      <w:bookmarkStart w:id="21" w:name="_Toc38802334"/>
+      <w:r>
         <w:t>Privilèges</w:t>
       </w:r>
-      <w:bookmarkEnd w:id="20"/>
+      <w:bookmarkEnd w:id="21"/>
     </w:p>
     <w:p>
       <w:r>
@@ -4723,7 +4656,6 @@
       <w:r>
         <w:t xml:space="preserve">Username : </w:t>
       </w:r>
-      <w:proofErr w:type="spellStart"/>
       <w:r>
         <w:rPr>
           <w:b/>
@@ -4731,7 +4663,6 @@
         </w:rPr>
         <w:t>resa_tech_es</w:t>
       </w:r>
-      <w:proofErr w:type="spellEnd"/>
     </w:p>
     <w:p>
       <w:pPr>
@@ -4756,18 +4687,13 @@
     <w:p>
       <w:pPr>
         <w:pStyle w:val="Titre4"/>
-        <w:rPr>
-          <w:color w:val="538135" w:themeColor="accent6" w:themeShade="BF"/>
-        </w:rPr>
-      </w:pPr>
-      <w:bookmarkStart w:id="21" w:name="_Toc38714705"/>
-      <w:r>
-        <w:rPr>
-          <w:color w:val="538135" w:themeColor="accent6" w:themeShade="BF"/>
-        </w:rPr>
+      </w:pPr>
+      <w:bookmarkStart w:id="22" w:name="_Toc38802335"/>
+      <w:r>
+        <w:lastRenderedPageBreak/>
         <w:t>Structure</w:t>
       </w:r>
-      <w:bookmarkEnd w:id="21"/>
+      <w:bookmarkEnd w:id="22"/>
     </w:p>
     <w:p>
       <w:r>
@@ -4785,7 +4711,6 @@
         <w:rPr>
           <w:noProof/>
         </w:rPr>
-        <w:lastRenderedPageBreak/>
         <w:drawing>
           <wp:inline distT="0" distB="0" distL="0" distR="0" wp14:anchorId="0D09396E" wp14:editId="26C33F49">
             <wp:extent cx="5986145" cy="3083560"/>
@@ -4868,40 +4793,25 @@
     <w:p>
       <w:pPr>
         <w:pStyle w:val="Titre3"/>
-        <w:rPr>
-          <w:color w:val="538135" w:themeColor="accent6" w:themeShade="BF"/>
-        </w:rPr>
-      </w:pPr>
-      <w:r>
-        <w:rPr>
-          <w:color w:val="538135" w:themeColor="accent6" w:themeShade="BF"/>
-        </w:rPr>
+      </w:pPr>
+      <w:r>
         <w:t xml:space="preserve"> </w:t>
       </w:r>
-      <w:bookmarkStart w:id="22" w:name="_Toc38714706"/>
-      <w:r>
-        <w:rPr>
-          <w:color w:val="538135" w:themeColor="accent6" w:themeShade="BF"/>
-        </w:rPr>
+      <w:bookmarkStart w:id="23" w:name="_Toc38802336"/>
+      <w:r>
         <w:t>Données de tests</w:t>
       </w:r>
-      <w:bookmarkEnd w:id="22"/>
+      <w:bookmarkEnd w:id="23"/>
     </w:p>
     <w:p>
       <w:pPr>
         <w:pStyle w:val="Titre4"/>
-        <w:rPr>
-          <w:color w:val="538135" w:themeColor="accent6" w:themeShade="BF"/>
-        </w:rPr>
-      </w:pPr>
-      <w:bookmarkStart w:id="23" w:name="_Toc38714707"/>
-      <w:r>
-        <w:rPr>
-          <w:color w:val="538135" w:themeColor="accent6" w:themeShade="BF"/>
-        </w:rPr>
+      </w:pPr>
+      <w:bookmarkStart w:id="24" w:name="_Toc38802337"/>
+      <w:r>
         <w:t>Utilisateurs</w:t>
       </w:r>
-      <w:bookmarkEnd w:id="23"/>
+      <w:bookmarkEnd w:id="24"/>
     </w:p>
     <w:p>
       <w:r>
@@ -4933,25 +4843,21 @@
           </w:tcPr>
           <w:p>
             <w:pPr>
-              <w:pStyle w:val="Titre5"/>
               <w:rPr>
-                <w:color w:val="323E4F" w:themeColor="text2" w:themeShade="BF"/>
+                <w:b/>
+                <w:bCs/>
               </w:rPr>
             </w:pPr>
             <w:r>
-              <w:rPr>
-                <w:color w:val="323E4F" w:themeColor="text2" w:themeShade="BF"/>
-              </w:rPr>
               <w:t xml:space="preserve"> </w:t>
             </w:r>
-            <w:bookmarkStart w:id="24" w:name="_Toc38714708"/>
             <w:r>
               <w:rPr>
-                <w:color w:val="323E4F" w:themeColor="text2" w:themeShade="BF"/>
+                <w:b/>
+                <w:bCs/>
               </w:rPr>
               <w:t>Administrateur système :</w:t>
             </w:r>
-            <w:bookmarkEnd w:id="24"/>
           </w:p>
           <w:p>
             <w:pPr>
@@ -4984,19 +4890,18 @@
           </w:tcPr>
           <w:p>
             <w:pPr>
-              <w:pStyle w:val="Titre5"/>
               <w:rPr>
-                <w:color w:val="323E4F" w:themeColor="text2" w:themeShade="BF"/>
+                <w:b/>
+                <w:bCs/>
               </w:rPr>
             </w:pPr>
-            <w:bookmarkStart w:id="25" w:name="_Toc38714709"/>
             <w:r>
               <w:rPr>
-                <w:color w:val="323E4F" w:themeColor="text2" w:themeShade="BF"/>
+                <w:b/>
+                <w:bCs/>
               </w:rPr>
               <w:t>Manager du restaurant :</w:t>
             </w:r>
-            <w:bookmarkEnd w:id="25"/>
           </w:p>
           <w:p>
             <w:pPr>
@@ -5043,19 +4948,18 @@
           </w:tcPr>
           <w:p>
             <w:pPr>
-              <w:pStyle w:val="Titre5"/>
               <w:rPr>
-                <w:color w:val="323E4F" w:themeColor="text2" w:themeShade="BF"/>
+                <w:b/>
+                <w:bCs/>
               </w:rPr>
             </w:pPr>
-            <w:bookmarkStart w:id="26" w:name="_Toc38714710"/>
             <w:r>
               <w:rPr>
-                <w:color w:val="323E4F" w:themeColor="text2" w:themeShade="BF"/>
+                <w:b/>
+                <w:bCs/>
               </w:rPr>
               <w:t>Employé 1 :</w:t>
             </w:r>
-            <w:bookmarkEnd w:id="26"/>
           </w:p>
           <w:p>
             <w:pPr>
@@ -5091,25 +4995,25 @@
           </w:tcPr>
           <w:p>
             <w:pPr>
-              <w:pStyle w:val="Titre5"/>
               <w:rPr>
-                <w:color w:val="323E4F" w:themeColor="text2" w:themeShade="BF"/>
+                <w:b/>
+                <w:bCs/>
               </w:rPr>
             </w:pPr>
-            <w:bookmarkStart w:id="27" w:name="_Toc38714711"/>
             <w:r>
               <w:rPr>
-                <w:color w:val="323E4F" w:themeColor="text2" w:themeShade="BF"/>
+                <w:b/>
+                <w:bCs/>
               </w:rPr>
               <w:t xml:space="preserve">Employé </w:t>
             </w:r>
             <w:r>
               <w:rPr>
-                <w:color w:val="323E4F" w:themeColor="text2" w:themeShade="BF"/>
+                <w:b/>
+                <w:bCs/>
               </w:rPr>
               <w:t>2 :</w:t>
             </w:r>
-            <w:bookmarkEnd w:id="27"/>
           </w:p>
           <w:p>
             <w:pPr>
@@ -5141,16 +5045,12 @@
     <w:p>
       <w:pPr>
         <w:pStyle w:val="Titre4"/>
-        <w:rPr>
-          <w:color w:val="538135" w:themeColor="accent6" w:themeShade="BF"/>
-        </w:rPr>
-      </w:pPr>
-      <w:r>
-        <w:rPr>
-          <w:color w:val="538135" w:themeColor="accent6" w:themeShade="BF"/>
-        </w:rPr>
+      </w:pPr>
+      <w:bookmarkStart w:id="25" w:name="_Toc38802338"/>
+      <w:r>
         <w:t>Etablissements</w:t>
       </w:r>
+      <w:bookmarkEnd w:id="25"/>
     </w:p>
     <w:p>
       <w:r>
@@ -5166,13 +5066,8 @@
         </w:numPr>
       </w:pPr>
       <w:r>
-        <w:t xml:space="preserve">Port </w:t>
-      </w:r>
-      <w:proofErr w:type="spellStart"/>
-      <w:r>
-        <w:t>Martignot</w:t>
-      </w:r>
-      <w:proofErr w:type="spellEnd"/>
+        <w:t>Port Martignot</w:t>
+      </w:r>
     </w:p>
     <w:p>
       <w:pPr>
@@ -5182,11 +5077,9 @@
           <w:numId w:val="2"/>
         </w:numPr>
       </w:pPr>
-      <w:proofErr w:type="spellStart"/>
       <w:r>
         <w:t>Beau-Rivage</w:t>
       </w:r>
-      <w:proofErr w:type="spellEnd"/>
     </w:p>
     <w:p>
       <w:pPr>
@@ -5206,135 +5099,921 @@
     <w:p>
       <w:pPr>
         <w:pStyle w:val="Titre2"/>
-        <w:rPr>
-          <w:color w:val="538135" w:themeColor="accent6" w:themeShade="BF"/>
-        </w:rPr>
-      </w:pPr>
-      <w:bookmarkStart w:id="28" w:name="_Toc38714712"/>
-      <w:r>
-        <w:rPr>
-          <w:color w:val="538135" w:themeColor="accent6" w:themeShade="BF"/>
-        </w:rPr>
+      </w:pPr>
+      <w:bookmarkStart w:id="26" w:name="_Toc38802339"/>
+      <w:r>
         <w:lastRenderedPageBreak/>
         <w:t>API</w:t>
       </w:r>
+      <w:bookmarkEnd w:id="26"/>
+    </w:p>
+    <w:p>
+      <w:r>
+        <w:t xml:space="preserve">Avec l’objectif d’accéder à mon API </w:t>
+      </w:r>
+      <w:r>
+        <w:t>à</w:t>
+      </w:r>
+      <w:r>
+        <w:t xml:space="preserve"> distance ou depuis différents supports, j’ai </w:t>
+      </w:r>
+      <w:r>
+        <w:t>dû</w:t>
+      </w:r>
+      <w:r>
+        <w:t xml:space="preserve"> mettre en place une API afin de communiquer avec ma base de données.</w:t>
+      </w:r>
+    </w:p>
+    <w:p>
+      <w:pPr>
+        <w:pStyle w:val="Titre3"/>
+      </w:pPr>
+      <w:r>
+        <w:t xml:space="preserve"> </w:t>
+      </w:r>
+      <w:bookmarkStart w:id="27" w:name="_Toc38802340"/>
+      <w:r>
+        <w:t>Structure</w:t>
+      </w:r>
+      <w:bookmarkEnd w:id="27"/>
+    </w:p>
+    <w:p>
+      <w:r>
+        <w:t>L’API v2 est structurée de tel manière à ce que les informations soient faciles à trouvées</w:t>
+      </w:r>
+      <w:r>
+        <w:t xml:space="preserve"> (REF : 6.3.3 Cheat Sheet de l’API) pour plus de détails sur le fonctionnement de l’API.</w:t>
+      </w:r>
+    </w:p>
+    <w:p>
+      <w:r>
+        <w:t xml:space="preserve">Voici </w:t>
+      </w:r>
+      <w:r>
+        <w:t>la</w:t>
+      </w:r>
+      <w:r>
+        <w:t xml:space="preserve"> structure </w:t>
+      </w:r>
+      <w:r>
+        <w:t xml:space="preserve">de mon API dans sa version 2 </w:t>
+      </w:r>
+      <w:r>
+        <w:t>:</w:t>
+      </w:r>
+    </w:p>
+    <w:p>
+      <w:pPr>
+        <w:pStyle w:val="Code"/>
+        <w:rPr>
+          <w:lang w:val="fr-FR"/>
+        </w:rPr>
+      </w:pPr>
+      <w:r>
+        <w:rPr>
+          <w:lang w:val="fr-FR"/>
+        </w:rPr>
+        <w:t>Api/v2/</w:t>
+      </w:r>
+    </w:p>
+    <w:p>
+      <w:pPr>
+        <w:pStyle w:val="Code"/>
+        <w:rPr>
+          <w:lang w:val="fr-FR"/>
+        </w:rPr>
+      </w:pPr>
+      <w:r>
+        <w:rPr>
+          <w:lang w:val="fr-FR"/>
+        </w:rPr>
+        <w:t xml:space="preserve">├── </w:t>
+      </w:r>
+      <w:r>
+        <w:rPr>
+          <w:lang w:val="fr-FR"/>
+        </w:rPr>
+        <w:t>et</w:t>
+      </w:r>
+      <w:r>
+        <w:rPr>
+          <w:lang w:val="fr-FR"/>
+        </w:rPr>
+        <w:t>ablishment</w:t>
+      </w:r>
+    </w:p>
+    <w:p>
+      <w:pPr>
+        <w:pStyle w:val="Code"/>
+        <w:rPr>
+          <w:lang w:val="fr-FR"/>
+        </w:rPr>
+      </w:pPr>
+      <w:r>
+        <w:rPr>
+          <w:lang w:val="fr-FR"/>
+        </w:rPr>
+        <w:t>|</w:t>
+      </w:r>
+      <w:r>
+        <w:rPr>
+          <w:lang w:val="fr-FR"/>
+        </w:rPr>
+        <w:t xml:space="preserve">   ├── </w:t>
+      </w:r>
+      <w:r>
+        <w:rPr>
+          <w:lang w:val="fr-FR"/>
+        </w:rPr>
+        <w:t>create</w:t>
+      </w:r>
+    </w:p>
+    <w:p>
+      <w:pPr>
+        <w:pStyle w:val="Code"/>
+        <w:rPr>
+          <w:lang w:val="fr-FR"/>
+        </w:rPr>
+      </w:pPr>
+      <w:r>
+        <w:rPr>
+          <w:lang w:val="fr-FR"/>
+        </w:rPr>
+        <w:t xml:space="preserve">│   </w:t>
+      </w:r>
+      <w:r>
+        <w:rPr>
+          <w:lang w:val="fr-FR"/>
+        </w:rPr>
+        <w:t>|</w:t>
+      </w:r>
+      <w:r>
+        <w:rPr>
+          <w:lang w:val="fr-FR"/>
+        </w:rPr>
+        <w:t xml:space="preserve">    </w:t>
+      </w:r>
+      <w:r>
+        <w:rPr>
+          <w:lang w:val="fr-FR"/>
+        </w:rPr>
+        <w:t xml:space="preserve"> </w:t>
+      </w:r>
+      <w:r>
+        <w:rPr>
+          <w:lang w:val="fr-FR"/>
+        </w:rPr>
+        <w:t>└── [</w:t>
+      </w:r>
+      <w:r>
+        <w:rPr>
+          <w:lang w:val="fr-FR"/>
+        </w:rPr>
+        <w:t>index.php</w:t>
+      </w:r>
+      <w:r>
+        <w:rPr>
+          <w:lang w:val="fr-FR"/>
+        </w:rPr>
+        <w:t>]</w:t>
+      </w:r>
+    </w:p>
+    <w:p>
+      <w:pPr>
+        <w:pStyle w:val="Code"/>
+        <w:rPr>
+          <w:lang w:val="fr-FR"/>
+        </w:rPr>
+      </w:pPr>
+      <w:r>
+        <w:rPr>
+          <w:lang w:val="fr-FR"/>
+        </w:rPr>
+        <w:t>|</w:t>
+      </w:r>
+      <w:r>
+        <w:rPr>
+          <w:lang w:val="fr-FR"/>
+        </w:rPr>
+        <w:t xml:space="preserve">   ├── </w:t>
+      </w:r>
+      <w:r>
+        <w:rPr>
+          <w:lang w:val="fr-FR"/>
+        </w:rPr>
+        <w:t>floor</w:t>
+      </w:r>
+    </w:p>
+    <w:p>
+      <w:pPr>
+        <w:pStyle w:val="Code"/>
+        <w:rPr>
+          <w:lang w:val="fr-FR"/>
+        </w:rPr>
+      </w:pPr>
+      <w:r>
+        <w:rPr>
+          <w:lang w:val="fr-FR"/>
+        </w:rPr>
+        <w:t xml:space="preserve">|   |     </w:t>
+      </w:r>
+      <w:r>
+        <w:rPr>
+          <w:lang w:val="fr-FR"/>
+        </w:rPr>
+        <w:t xml:space="preserve">├── </w:t>
+      </w:r>
+      <w:r>
+        <w:rPr>
+          <w:lang w:val="fr-FR"/>
+        </w:rPr>
+        <w:t>get</w:t>
+      </w:r>
+    </w:p>
+    <w:p>
+      <w:pPr>
+        <w:pStyle w:val="Code"/>
+        <w:rPr>
+          <w:lang w:val="fr-FR"/>
+        </w:rPr>
+      </w:pPr>
+      <w:r>
+        <w:rPr>
+          <w:lang w:val="fr-FR"/>
+        </w:rPr>
+        <w:t xml:space="preserve">|   |     |    </w:t>
+      </w:r>
+      <w:r>
+        <w:rPr>
+          <w:lang w:val="fr-FR"/>
+        </w:rPr>
+        <w:t>└── [index.php]</w:t>
+      </w:r>
+    </w:p>
+    <w:p>
+      <w:pPr>
+        <w:pStyle w:val="Code"/>
+        <w:rPr>
+          <w:lang w:val="fr-FR"/>
+        </w:rPr>
+      </w:pPr>
+      <w:r>
+        <w:rPr>
+          <w:lang w:val="fr-FR"/>
+        </w:rPr>
+        <w:t xml:space="preserve">|   |     </w:t>
+      </w:r>
+      <w:r>
+        <w:rPr>
+          <w:lang w:val="fr-FR"/>
+        </w:rPr>
+        <w:t xml:space="preserve">├── </w:t>
+      </w:r>
+      <w:r>
+        <w:rPr>
+          <w:lang w:val="fr-FR"/>
+        </w:rPr>
+        <w:t>[set]</w:t>
+      </w:r>
+    </w:p>
+    <w:p>
+      <w:pPr>
+        <w:pStyle w:val="Code"/>
+        <w:rPr>
+          <w:lang w:val="fr-FR"/>
+        </w:rPr>
+      </w:pPr>
+      <w:r>
+        <w:rPr>
+          <w:lang w:val="fr-FR"/>
+        </w:rPr>
+        <w:t xml:space="preserve">|   |     </w:t>
+      </w:r>
+      <w:r>
+        <w:rPr>
+          <w:lang w:val="fr-FR"/>
+        </w:rPr>
+        <w:t xml:space="preserve">└── </w:t>
+      </w:r>
+      <w:r>
+        <w:rPr>
+          <w:lang w:val="fr-FR"/>
+        </w:rPr>
+        <w:t>[update]</w:t>
+      </w:r>
+    </w:p>
+    <w:p>
+      <w:pPr>
+        <w:pStyle w:val="Code"/>
+        <w:rPr>
+          <w:lang w:val="fr-FR"/>
+        </w:rPr>
+      </w:pPr>
+      <w:r>
+        <w:rPr>
+          <w:lang w:val="fr-FR"/>
+        </w:rPr>
+        <w:t xml:space="preserve">|   </w:t>
+      </w:r>
+      <w:r>
+        <w:rPr>
+          <w:lang w:val="fr-FR"/>
+        </w:rPr>
+        <w:t xml:space="preserve">└── </w:t>
+      </w:r>
+      <w:r>
+        <w:rPr>
+          <w:lang w:val="fr-FR"/>
+        </w:rPr>
+        <w:t>get</w:t>
+      </w:r>
+    </w:p>
+    <w:p>
+      <w:pPr>
+        <w:pStyle w:val="Code"/>
+        <w:rPr>
+          <w:lang w:val="fr-FR"/>
+        </w:rPr>
+      </w:pPr>
+      <w:r>
+        <w:rPr>
+          <w:lang w:val="fr-FR"/>
+        </w:rPr>
+        <w:t xml:space="preserve">│   </w:t>
+      </w:r>
+      <w:r>
+        <w:rPr>
+          <w:lang w:val="fr-FR"/>
+        </w:rPr>
+        <w:t xml:space="preserve">    </w:t>
+      </w:r>
+      <w:r>
+        <w:rPr>
+          <w:lang w:val="fr-FR"/>
+        </w:rPr>
+        <w:t xml:space="preserve"> </w:t>
+      </w:r>
+      <w:r>
+        <w:rPr>
+          <w:lang w:val="fr-FR"/>
+        </w:rPr>
+        <w:t>└── index.php</w:t>
+      </w:r>
+    </w:p>
+    <w:p>
+      <w:pPr>
+        <w:pStyle w:val="Code"/>
+        <w:rPr>
+          <w:lang w:val="fr-FR"/>
+        </w:rPr>
+      </w:pPr>
+      <w:r>
+        <w:rPr>
+          <w:lang w:val="fr-FR"/>
+        </w:rPr>
+        <w:t xml:space="preserve">├── </w:t>
+      </w:r>
+      <w:r>
+        <w:rPr>
+          <w:lang w:val="fr-FR"/>
+        </w:rPr>
+        <w:t>images</w:t>
+      </w:r>
+    </w:p>
+    <w:p>
+      <w:pPr>
+        <w:pStyle w:val="Code"/>
+        <w:rPr>
+          <w:lang w:val="fr-FR"/>
+        </w:rPr>
+      </w:pPr>
+      <w:r>
+        <w:rPr>
+          <w:lang w:val="fr-FR"/>
+        </w:rPr>
+        <w:t>|</w:t>
+      </w:r>
+      <w:r>
+        <w:rPr>
+          <w:lang w:val="fr-FR"/>
+        </w:rPr>
+        <w:t xml:space="preserve">   ├── </w:t>
+      </w:r>
+      <w:r>
+        <w:rPr>
+          <w:lang w:val="fr-FR"/>
+        </w:rPr>
+        <w:t>dish</w:t>
+      </w:r>
+    </w:p>
+    <w:p>
+      <w:pPr>
+        <w:pStyle w:val="Code"/>
+        <w:rPr>
+          <w:lang w:val="fr-FR"/>
+        </w:rPr>
+      </w:pPr>
+      <w:r>
+        <w:rPr>
+          <w:lang w:val="fr-FR"/>
+        </w:rPr>
+        <w:t xml:space="preserve">│   </w:t>
+      </w:r>
+      <w:r>
+        <w:rPr>
+          <w:lang w:val="fr-FR"/>
+        </w:rPr>
+        <w:t xml:space="preserve">|     </w:t>
+      </w:r>
+      <w:r>
+        <w:rPr>
+          <w:lang w:val="fr-FR"/>
+        </w:rPr>
+        <w:t xml:space="preserve">└── </w:t>
+      </w:r>
+      <w:r>
+        <w:rPr>
+          <w:lang w:val="fr-FR"/>
+        </w:rPr>
+        <w:t>[Toutes les images de plats]</w:t>
+      </w:r>
+    </w:p>
+    <w:p>
+      <w:pPr>
+        <w:pStyle w:val="Code"/>
+        <w:rPr>
+          <w:lang w:val="fr-FR"/>
+        </w:rPr>
+      </w:pPr>
+      <w:r>
+        <w:rPr>
+          <w:lang w:val="fr-FR"/>
+        </w:rPr>
+        <w:t>|</w:t>
+      </w:r>
+      <w:r>
+        <w:rPr>
+          <w:lang w:val="fr-FR"/>
+        </w:rPr>
+        <w:t xml:space="preserve">   ├── </w:t>
+      </w:r>
+      <w:r>
+        <w:rPr>
+          <w:lang w:val="fr-FR"/>
+        </w:rPr>
+        <w:t>restaurant</w:t>
+      </w:r>
+    </w:p>
+    <w:p>
+      <w:pPr>
+        <w:pStyle w:val="Code"/>
+        <w:rPr>
+          <w:lang w:val="fr-FR"/>
+        </w:rPr>
+      </w:pPr>
+      <w:r>
+        <w:rPr>
+          <w:lang w:val="fr-FR"/>
+        </w:rPr>
+        <w:t xml:space="preserve">│   </w:t>
+      </w:r>
+      <w:r>
+        <w:rPr>
+          <w:lang w:val="fr-FR"/>
+        </w:rPr>
+        <w:t xml:space="preserve">|     </w:t>
+      </w:r>
+      <w:r>
+        <w:rPr>
+          <w:lang w:val="fr-FR"/>
+        </w:rPr>
+        <w:t xml:space="preserve">└── </w:t>
+      </w:r>
+      <w:r>
+        <w:rPr>
+          <w:lang w:val="fr-FR"/>
+        </w:rPr>
+        <w:t>[Toutes les images de</w:t>
+      </w:r>
+      <w:r>
+        <w:rPr>
+          <w:lang w:val="fr-FR"/>
+        </w:rPr>
+        <w:t xml:space="preserve"> restaurants</w:t>
+      </w:r>
+      <w:r>
+        <w:rPr>
+          <w:lang w:val="fr-FR"/>
+        </w:rPr>
+        <w:t>]</w:t>
+      </w:r>
+    </w:p>
+    <w:p>
+      <w:pPr>
+        <w:pStyle w:val="Code"/>
+        <w:rPr>
+          <w:lang w:val="fr-FR"/>
+        </w:rPr>
+      </w:pPr>
+      <w:r>
+        <w:rPr>
+          <w:lang w:val="fr-FR"/>
+        </w:rPr>
+        <w:t>|</w:t>
+      </w:r>
+      <w:r>
+        <w:rPr>
+          <w:lang w:val="fr-FR"/>
+        </w:rPr>
+        <w:t xml:space="preserve">   ├── </w:t>
+      </w:r>
+      <w:r>
+        <w:rPr>
+          <w:lang w:val="fr-FR"/>
+        </w:rPr>
+        <w:t>get</w:t>
+      </w:r>
+    </w:p>
+    <w:p>
+      <w:pPr>
+        <w:pStyle w:val="Code"/>
+        <w:rPr>
+          <w:lang w:val="fr-FR"/>
+        </w:rPr>
+      </w:pPr>
+      <w:r>
+        <w:rPr>
+          <w:lang w:val="fr-FR"/>
+        </w:rPr>
+        <w:t xml:space="preserve">|   |    </w:t>
+      </w:r>
+      <w:r>
+        <w:rPr>
+          <w:lang w:val="fr-FR"/>
+        </w:rPr>
+        <w:t xml:space="preserve">└── </w:t>
+      </w:r>
+      <w:r>
+        <w:rPr>
+          <w:lang w:val="fr-FR"/>
+        </w:rPr>
+        <w:t>index.php</w:t>
+      </w:r>
+    </w:p>
+    <w:p>
+      <w:pPr>
+        <w:pStyle w:val="Code"/>
+        <w:rPr>
+          <w:lang w:val="fr-FR"/>
+        </w:rPr>
+      </w:pPr>
+      <w:r>
+        <w:rPr>
+          <w:lang w:val="fr-FR"/>
+        </w:rPr>
+        <w:t xml:space="preserve">|   </w:t>
+      </w:r>
+      <w:r>
+        <w:rPr>
+          <w:lang w:val="fr-FR"/>
+        </w:rPr>
+        <w:t xml:space="preserve">└── </w:t>
+      </w:r>
+      <w:proofErr w:type="spellStart"/>
+      <w:r>
+        <w:rPr>
+          <w:lang w:val="fr-FR"/>
+        </w:rPr>
+        <w:t>upload</w:t>
+      </w:r>
+      <w:proofErr w:type="spellEnd"/>
+    </w:p>
+    <w:p>
+      <w:pPr>
+        <w:pStyle w:val="Code"/>
+        <w:rPr>
+          <w:lang w:val="fr-FR"/>
+        </w:rPr>
+      </w:pPr>
+      <w:r>
+        <w:rPr>
+          <w:lang w:val="fr-FR"/>
+        </w:rPr>
+        <w:t xml:space="preserve">|       </w:t>
+      </w:r>
+      <w:r>
+        <w:rPr>
+          <w:lang w:val="fr-FR"/>
+        </w:rPr>
+        <w:t xml:space="preserve">  </w:t>
+      </w:r>
+      <w:r>
+        <w:rPr>
+          <w:lang w:val="fr-FR"/>
+        </w:rPr>
+        <w:t xml:space="preserve">└── </w:t>
+      </w:r>
+      <w:r>
+        <w:rPr>
+          <w:lang w:val="fr-FR"/>
+        </w:rPr>
+        <w:t>index.php</w:t>
+      </w:r>
+    </w:p>
+    <w:p>
+      <w:pPr>
+        <w:pStyle w:val="Code"/>
+        <w:rPr>
+          <w:lang w:val="fr-FR"/>
+        </w:rPr>
+      </w:pPr>
+      <w:r>
+        <w:rPr>
+          <w:lang w:val="fr-FR"/>
+        </w:rPr>
+        <w:t xml:space="preserve">├── </w:t>
+      </w:r>
+      <w:r>
+        <w:rPr>
+          <w:lang w:val="fr-FR"/>
+        </w:rPr>
+        <w:t>menu</w:t>
+      </w:r>
+    </w:p>
+    <w:p>
+      <w:pPr>
+        <w:pStyle w:val="Code"/>
+        <w:rPr>
+          <w:lang w:val="fr-FR"/>
+        </w:rPr>
+      </w:pPr>
+      <w:r>
+        <w:rPr>
+          <w:lang w:val="fr-FR"/>
+        </w:rPr>
+        <w:t xml:space="preserve">├── </w:t>
+      </w:r>
+      <w:r>
+        <w:rPr>
+          <w:lang w:val="fr-FR"/>
+        </w:rPr>
+        <w:t>reservation</w:t>
+      </w:r>
+    </w:p>
+    <w:p>
+      <w:pPr>
+        <w:pStyle w:val="Code"/>
+        <w:rPr>
+          <w:lang w:val="fr-FR"/>
+        </w:rPr>
+      </w:pPr>
+      <w:r>
+        <w:rPr>
+          <w:lang w:val="fr-FR"/>
+        </w:rPr>
+        <w:t xml:space="preserve">├── </w:t>
+      </w:r>
+      <w:r>
+        <w:rPr>
+          <w:lang w:val="fr-FR"/>
+        </w:rPr>
+        <w:t>user</w:t>
+      </w:r>
+    </w:p>
+    <w:p>
+      <w:pPr>
+        <w:pStyle w:val="Code"/>
+        <w:rPr>
+          <w:lang w:val="fr-FR"/>
+        </w:rPr>
+      </w:pPr>
+      <w:r>
+        <w:rPr>
+          <w:lang w:val="fr-FR"/>
+        </w:rPr>
+        <w:t xml:space="preserve">├── </w:t>
+      </w:r>
+      <w:r>
+        <w:rPr>
+          <w:lang w:val="fr-FR"/>
+        </w:rPr>
+        <w:t>index.php</w:t>
+      </w:r>
+    </w:p>
+    <w:p>
+      <w:pPr>
+        <w:pStyle w:val="Code"/>
+        <w:rPr>
+          <w:lang w:val="fr-FR"/>
+        </w:rPr>
+      </w:pPr>
+      <w:r>
+        <w:rPr>
+          <w:lang w:val="fr-FR"/>
+        </w:rPr>
+        <w:t xml:space="preserve">├── </w:t>
+      </w:r>
+      <w:r>
+        <w:rPr>
+          <w:lang w:val="fr-FR"/>
+        </w:rPr>
+        <w:t>pdo.php</w:t>
+      </w:r>
+    </w:p>
+    <w:p>
+      <w:pPr>
+        <w:pStyle w:val="Code"/>
+        <w:rPr>
+          <w:lang w:val="fr-FR"/>
+        </w:rPr>
+      </w:pPr>
+      <w:r>
+        <w:rPr>
+          <w:lang w:val="fr-FR"/>
+        </w:rPr>
+        <w:t xml:space="preserve">├── </w:t>
+      </w:r>
+      <w:r>
+        <w:rPr>
+          <w:lang w:val="fr-FR"/>
+        </w:rPr>
+        <w:t>README.md</w:t>
+      </w:r>
+    </w:p>
+    <w:p>
+      <w:pPr>
+        <w:pStyle w:val="Code"/>
+        <w:rPr>
+          <w:lang w:val="fr-FR"/>
+        </w:rPr>
+      </w:pPr>
+      <w:r>
+        <w:rPr>
+          <w:lang w:val="fr-FR"/>
+        </w:rPr>
+        <w:t xml:space="preserve">└── </w:t>
+      </w:r>
+      <w:r>
+        <w:rPr>
+          <w:lang w:val="fr-FR"/>
+        </w:rPr>
+        <w:t>vars.php</w:t>
+      </w:r>
+    </w:p>
+    <w:p>
+      <w:pPr>
+        <w:rPr>
+          <w:lang w:val="en-US"/>
+        </w:rPr>
+      </w:pPr>
+    </w:p>
+    <w:p>
+      <w:pPr>
+        <w:pStyle w:val="Titre3"/>
+      </w:pPr>
+      <w:r>
+        <w:rPr>
+          <w:lang w:val="en-US"/>
+        </w:rPr>
+        <w:t xml:space="preserve"> </w:t>
+      </w:r>
+      <w:bookmarkStart w:id="28" w:name="_Toc38802341"/>
+      <w:r>
+        <w:t>Gestion des images</w:t>
+      </w:r>
       <w:bookmarkEnd w:id="28"/>
     </w:p>
     <w:p>
       <w:r>
-        <w:t xml:space="preserve">Avec l’objectif d’accéder à mon API </w:t>
-      </w:r>
-      <w:r>
-        <w:t>à</w:t>
-      </w:r>
-      <w:r>
-        <w:t xml:space="preserve"> distance ou depuis différents supports, j’ai </w:t>
-      </w:r>
-      <w:r>
-        <w:t>dû</w:t>
-      </w:r>
-      <w:r>
-        <w:t xml:space="preserve"> mettre en place une API afin de communiquer avec ma base de données.</w:t>
+        <w:t xml:space="preserve">Pour rendre une application plus attirante visuellement, il ne faut pas négliger les images. Afin de me faciliter la gestion des images que ce soit leur mise en ligne ou tout simplement les récupérer, j’ai décidé de créer une gestion des images par mon API. </w:t>
+      </w:r>
+    </w:p>
+    <w:p>
+      <w:pPr>
+        <w:pStyle w:val="Titre4"/>
+      </w:pPr>
+      <w:bookmarkStart w:id="29" w:name="_Toc38802342"/>
+      <w:r>
+        <w:lastRenderedPageBreak/>
+        <w:t>Mise en ligne d’une image</w:t>
+      </w:r>
+      <w:bookmarkEnd w:id="29"/>
+    </w:p>
+    <w:p>
+      <w:r>
+        <w:t>La mise en ligne est un peu spéciale, afin de facilement mettre en ligne une image</w:t>
+      </w:r>
+      <w:r>
+        <w:t xml:space="preserve">. J’ai </w:t>
+      </w:r>
+      <w:r>
+        <w:t>développé</w:t>
+      </w:r>
+      <w:r>
+        <w:t xml:space="preserve"> deux manières pour effectuer cette tâche.</w:t>
+      </w:r>
+    </w:p>
+    <w:p>
+      <w:pPr>
+        <w:pStyle w:val="Paragraphedeliste"/>
+        <w:numPr>
+          <w:ilvl w:val="0"/>
+          <w:numId w:val="7"/>
+        </w:numPr>
+      </w:pPr>
+      <w:r>
+        <w:t>La première variante ce</w:t>
+      </w:r>
+      <w:r>
+        <w:t xml:space="preserve"> fa</w:t>
+      </w:r>
+      <w:r>
+        <w:t>i</w:t>
+      </w:r>
+      <w:r>
+        <w:t xml:space="preserve">t </w:t>
+      </w:r>
+      <w:r>
+        <w:t xml:space="preserve">en réalisant un </w:t>
+      </w:r>
+      <w:proofErr w:type="spellStart"/>
+      <w:r>
+        <w:rPr>
+          <w:rStyle w:val="CodeCar"/>
+          <w:rFonts w:eastAsiaTheme="minorHAnsi"/>
+        </w:rPr>
+        <w:t>include</w:t>
+      </w:r>
+      <w:proofErr w:type="spellEnd"/>
+      <w:r>
+        <w:t xml:space="preserve"> </w:t>
+      </w:r>
+      <w:r>
+        <w:t>du</w:t>
+      </w:r>
+      <w:r>
+        <w:t xml:space="preserve"> fichier </w:t>
+      </w:r>
+      <w:r>
+        <w:rPr>
+          <w:rStyle w:val="CodeCar"/>
+          <w:rFonts w:eastAsiaTheme="minorHAnsi"/>
+        </w:rPr>
+        <w:t>/api/v2/images/</w:t>
+      </w:r>
+      <w:proofErr w:type="spellStart"/>
+      <w:r>
+        <w:rPr>
+          <w:rStyle w:val="CodeCar"/>
+          <w:rFonts w:eastAsiaTheme="minorHAnsi"/>
+        </w:rPr>
+        <w:t>upload</w:t>
+      </w:r>
+      <w:proofErr w:type="spellEnd"/>
+      <w:r>
+        <w:rPr>
+          <w:rStyle w:val="CodeCar"/>
+          <w:rFonts w:eastAsiaTheme="minorHAnsi"/>
+        </w:rPr>
+        <w:t>/index.php</w:t>
+      </w:r>
+      <w:r>
+        <w:t xml:space="preserve"> dans le fichier souhaitant mettre en ligne l’image.</w:t>
       </w:r>
     </w:p>
     <w:p>
       <w:pPr>
         <w:pStyle w:val="Titre3"/>
-        <w:rPr>
-          <w:color w:val="538135" w:themeColor="accent6" w:themeShade="BF"/>
-        </w:rPr>
-      </w:pPr>
-      <w:r>
-        <w:rPr>
-          <w:color w:val="538135" w:themeColor="accent6" w:themeShade="BF"/>
-        </w:rPr>
-        <w:t xml:space="preserve"> Structure</w:t>
-      </w:r>
-    </w:p>
-    <w:p>
-      <w:r>
-        <w:t>L’API v2 est structurée de tel manière à ce que les informations soient faciles à trouvées</w:t>
-      </w:r>
-      <w:r>
-        <w:t xml:space="preserve"> (REF : 6.3.3 </w:t>
+      </w:pPr>
+      <w:r>
+        <w:t xml:space="preserve"> </w:t>
       </w:r>
       <w:proofErr w:type="spellStart"/>
       <w:r>
-        <w:t>Cheat</w:t>
+        <w:t>Users</w:t>
       </w:r>
       <w:proofErr w:type="spellEnd"/>
-      <w:r>
+    </w:p>
+    <w:p>
+      <w:r>
+        <w:t xml:space="preserve">Une des pièces centrales de mon application sont bien-sûr les utilisateurs. </w:t>
+      </w:r>
+    </w:p>
+    <w:p>
+      <w:pPr>
+        <w:pStyle w:val="Titre3"/>
+      </w:pPr>
+      <w:r>
+        <w:rPr>
+          <w:lang w:val="fr-FR"/>
+        </w:rPr>
         <w:t xml:space="preserve"> </w:t>
       </w:r>
-      <w:proofErr w:type="spellStart"/>
-      <w:r>
-        <w:t>Sheet</w:t>
-      </w:r>
-      <w:proofErr w:type="spellEnd"/>
-      <w:r>
-        <w:t xml:space="preserve"> de l’API) pour plus de détails sur le fonctionnement de l’API.</w:t>
-      </w:r>
-    </w:p>
-    <w:p>
-      <w:r>
-        <w:t>Voici la structure :</w:t>
-      </w:r>
-    </w:p>
-    <w:p>
-      <w:pPr>
-        <w:pStyle w:val="Titre3"/>
-        <w:rPr>
-          <w:color w:val="538135" w:themeColor="accent6" w:themeShade="BF"/>
-        </w:rPr>
-      </w:pPr>
-      <w:r>
-        <w:rPr>
-          <w:color w:val="538135" w:themeColor="accent6" w:themeShade="BF"/>
-        </w:rPr>
-        <w:t xml:space="preserve"> Gestion des images</w:t>
-      </w:r>
-    </w:p>
-    <w:p>
-      <w:pPr>
-        <w:pStyle w:val="Titre3"/>
-        <w:rPr>
-          <w:color w:val="538135" w:themeColor="accent6" w:themeShade="BF"/>
-        </w:rPr>
-      </w:pPr>
-      <w:r>
-        <w:rPr>
-          <w:color w:val="538135" w:themeColor="accent6" w:themeShade="BF"/>
-        </w:rPr>
-        <w:t xml:space="preserve"> </w:t>
-      </w:r>
-      <w:proofErr w:type="spellStart"/>
-      <w:r>
-        <w:rPr>
-          <w:color w:val="538135" w:themeColor="accent6" w:themeShade="BF"/>
-        </w:rPr>
-        <w:t>Cheat</w:t>
-      </w:r>
-      <w:proofErr w:type="spellEnd"/>
-      <w:r>
-        <w:rPr>
-          <w:color w:val="538135" w:themeColor="accent6" w:themeShade="BF"/>
-        </w:rPr>
-        <w:t xml:space="preserve"> </w:t>
-      </w:r>
-      <w:proofErr w:type="spellStart"/>
-      <w:r>
-        <w:rPr>
-          <w:color w:val="538135" w:themeColor="accent6" w:themeShade="BF"/>
-        </w:rPr>
-        <w:t>Sheet</w:t>
-      </w:r>
-      <w:proofErr w:type="spellEnd"/>
-      <w:r>
-        <w:rPr>
-          <w:color w:val="538135" w:themeColor="accent6" w:themeShade="BF"/>
-        </w:rPr>
-        <w:t xml:space="preserve"> de l’API</w:t>
-      </w:r>
+      <w:bookmarkStart w:id="30" w:name="_Toc38802343"/>
+      <w:r>
+        <w:t>Cheat Sheet de l’API</w:t>
+      </w:r>
+      <w:bookmarkEnd w:id="30"/>
     </w:p>
     <w:p>
       <w:r>
@@ -5344,19 +6023,13 @@
     <w:p>
       <w:pPr>
         <w:pStyle w:val="Titre1"/>
-        <w:rPr>
-          <w:color w:val="538135" w:themeColor="accent6" w:themeShade="BF"/>
-        </w:rPr>
-      </w:pPr>
-      <w:bookmarkStart w:id="29" w:name="_Toc38714713"/>
-      <w:r>
-        <w:rPr>
-          <w:color w:val="538135" w:themeColor="accent6" w:themeShade="BF"/>
-        </w:rPr>
+      </w:pPr>
+      <w:bookmarkStart w:id="31" w:name="_Toc38802344"/>
+      <w:r>
         <w:lastRenderedPageBreak/>
         <w:t>Glossaire</w:t>
       </w:r>
-      <w:bookmarkEnd w:id="29"/>
+      <w:bookmarkEnd w:id="31"/>
     </w:p>
     <w:p/>
     <w:p/>
@@ -5401,136 +6074,103 @@
 
 <file path=word/footer1.xml><?xml version="1.0" encoding="utf-8"?>
 <w:ftr xmlns:wpc="http://schemas.microsoft.com/office/word/2010/wordprocessingCanvas" xmlns:cx="http://schemas.microsoft.com/office/drawing/2014/chartex" xmlns:cx1="http://schemas.microsoft.com/office/drawing/2015/9/8/chartex" xmlns:cx2="http://schemas.microsoft.com/office/drawing/2015/10/21/chartex" xmlns:cx3="http://schemas.microsoft.com/office/drawing/2016/5/9/chartex" xmlns:cx4="http://schemas.microsoft.com/office/drawing/2016/5/10/chartex" xmlns:cx5="http://schemas.microsoft.com/office/drawing/2016/5/11/chartex" xmlns:cx6="http://schemas.microsoft.com/office/drawing/2016/5/12/chartex" xmlns:cx7="http://schemas.microsoft.com/office/drawing/2016/5/13/chartex" xmlns:cx8="http://schemas.microsoft.com/office/drawing/2016/5/14/chartex" xmlns:mc="http://schemas.openxmlformats.org/markup-compatibility/2006" xmlns:aink="http://schemas.microsoft.com/office/drawing/2016/ink" xmlns:am3d="http://schemas.microsoft.com/office/drawing/2017/model3d" xmlns:o="urn:schemas-microsoft-com:office:office" xmlns:r="http://schemas.openxmlformats.org/officeDocument/2006/relationships" xmlns:m="http://schemas.openxmlformats.org/officeDocument/2006/math" xmlns:v="urn:schemas-microsoft-com:vml" xmlns:wp14="http://schemas.microsoft.com/office/word/2010/wordprocessingDrawing" xmlns:wp="http://schemas.openxmlformats.org/drawingml/2006/wordprocessingDrawing" xmlns:w10="urn:schemas-microsoft-com:office:word" xmlns:w="http://schemas.openxmlformats.org/wordprocessingml/2006/main" xmlns:w14="http://schemas.microsoft.com/office/word/2010/wordml" xmlns:w15="http://schemas.microsoft.com/office/word/2012/wordml" xmlns:w16cid="http://schemas.microsoft.com/office/word/2016/wordml/cid" xmlns:w16se="http://schemas.microsoft.com/office/word/2015/wordml/symex" xmlns:wpg="http://schemas.microsoft.com/office/word/2010/wordprocessingGroup" xmlns:wpi="http://schemas.microsoft.com/office/word/2010/wordprocessingInk" xmlns:wne="http://schemas.microsoft.com/office/word/2006/wordml" xmlns:wps="http://schemas.microsoft.com/office/word/2010/wordprocessingShape" mc:Ignorable="w14 w15 w16se w16cid wp14">
-  <w:sdt>
-    <w:sdtPr>
-      <w:id w:val="720407423"/>
-      <w:docPartObj>
-        <w:docPartGallery w:val="Page Numbers (Bottom of Page)"/>
-        <w:docPartUnique/>
-      </w:docPartObj>
-    </w:sdtPr>
-    <w:sdtEndPr/>
-    <w:sdtContent>
-      <w:sdt>
-        <w:sdtPr>
-          <w:id w:val="-1769616900"/>
-          <w:docPartObj>
-            <w:docPartGallery w:val="Page Numbers (Top of Page)"/>
-            <w:docPartUnique/>
-          </w:docPartObj>
-        </w:sdtPr>
-        <w:sdtEndPr/>
-        <w:sdtContent>
-          <w:p>
-            <w:pPr>
-              <w:pStyle w:val="Pieddepage"/>
-              <w:jc w:val="right"/>
-            </w:pPr>
-            <w:r>
-              <w:rPr>
-                <w:lang w:val="fr-FR"/>
-              </w:rPr>
-              <w:t xml:space="preserve">Page </w:t>
-            </w:r>
-            <w:r>
-              <w:rPr>
-                <w:b/>
-                <w:bCs/>
-                <w:sz w:val="24"/>
-                <w:szCs w:val="24"/>
-              </w:rPr>
-              <w:fldChar w:fldCharType="begin"/>
-            </w:r>
-            <w:r>
-              <w:rPr>
-                <w:b/>
-                <w:bCs/>
-              </w:rPr>
-              <w:instrText>PAGE</w:instrText>
-            </w:r>
-            <w:r>
-              <w:rPr>
-                <w:b/>
-                <w:bCs/>
-                <w:sz w:val="24"/>
-                <w:szCs w:val="24"/>
-              </w:rPr>
-              <w:fldChar w:fldCharType="separate"/>
-            </w:r>
-            <w:r>
-              <w:rPr>
-                <w:b/>
-                <w:bCs/>
-                <w:lang w:val="fr-FR"/>
-              </w:rPr>
-              <w:t>2</w:t>
-            </w:r>
-            <w:r>
-              <w:rPr>
-                <w:b/>
-                <w:bCs/>
-                <w:sz w:val="24"/>
-                <w:szCs w:val="24"/>
-              </w:rPr>
-              <w:fldChar w:fldCharType="end"/>
-            </w:r>
-            <w:r>
-              <w:rPr>
-                <w:lang w:val="fr-FR"/>
-              </w:rPr>
-              <w:t xml:space="preserve"> sur </w:t>
-            </w:r>
-            <w:r>
-              <w:rPr>
-                <w:b/>
-                <w:bCs/>
-                <w:sz w:val="24"/>
-                <w:szCs w:val="24"/>
-              </w:rPr>
-              <w:fldChar w:fldCharType="begin"/>
-            </w:r>
-            <w:r>
-              <w:rPr>
-                <w:b/>
-                <w:bCs/>
-              </w:rPr>
-              <w:instrText>NUMPAGES</w:instrText>
-            </w:r>
-            <w:r>
-              <w:rPr>
-                <w:b/>
-                <w:bCs/>
-                <w:sz w:val="24"/>
-                <w:szCs w:val="24"/>
-              </w:rPr>
-              <w:fldChar w:fldCharType="separate"/>
-            </w:r>
-            <w:r>
-              <w:rPr>
-                <w:b/>
-                <w:bCs/>
-                <w:lang w:val="fr-FR"/>
-              </w:rPr>
-              <w:t>2</w:t>
-            </w:r>
-            <w:r>
-              <w:rPr>
-                <w:b/>
-                <w:bCs/>
-                <w:sz w:val="24"/>
-                <w:szCs w:val="24"/>
-              </w:rPr>
-              <w:fldChar w:fldCharType="end"/>
-            </w:r>
-          </w:p>
-        </w:sdtContent>
-      </w:sdt>
-    </w:sdtContent>
-  </w:sdt>
   <w:p>
     <w:pPr>
       <w:pStyle w:val="Pieddepage"/>
     </w:pPr>
+    <w:r>
+      <w:t xml:space="preserve">RESA v1 </w:t>
+    </w:r>
+    <w:r>
+      <w:ptab w:relativeTo="margin" w:alignment="center" w:leader="none"/>
+    </w:r>
+    <w:r>
+      <w:ptab w:relativeTo="margin" w:alignment="right" w:leader="none"/>
+    </w:r>
+    <w:r>
+      <w:rPr>
+        <w:lang w:val="fr-FR"/>
+      </w:rPr>
+      <w:t xml:space="preserve">Page </w:t>
+    </w:r>
+    <w:r>
+      <w:rPr>
+        <w:b/>
+        <w:bCs/>
+      </w:rPr>
+      <w:fldChar w:fldCharType="begin"/>
+    </w:r>
+    <w:r>
+      <w:rPr>
+        <w:b/>
+        <w:bCs/>
+      </w:rPr>
+      <w:instrText>PAGE  \* Arabic  \* MERGEFORMAT</w:instrText>
+    </w:r>
+    <w:r>
+      <w:rPr>
+        <w:b/>
+        <w:bCs/>
+      </w:rPr>
+      <w:fldChar w:fldCharType="separate"/>
+    </w:r>
+    <w:r>
+      <w:rPr>
+        <w:b/>
+        <w:bCs/>
+        <w:lang w:val="fr-FR"/>
+      </w:rPr>
+      <w:t>1</w:t>
+    </w:r>
+    <w:r>
+      <w:rPr>
+        <w:b/>
+        <w:bCs/>
+      </w:rPr>
+      <w:fldChar w:fldCharType="end"/>
+    </w:r>
+    <w:r>
+      <w:rPr>
+        <w:lang w:val="fr-FR"/>
+      </w:rPr>
+      <w:t xml:space="preserve"> sur </w:t>
+    </w:r>
+    <w:r>
+      <w:rPr>
+        <w:b/>
+        <w:bCs/>
+      </w:rPr>
+      <w:fldChar w:fldCharType="begin"/>
+    </w:r>
+    <w:r>
+      <w:rPr>
+        <w:b/>
+        <w:bCs/>
+      </w:rPr>
+      <w:instrText>NUMPAGES  \* Arabic  \* MERGEFORMAT</w:instrText>
+    </w:r>
+    <w:r>
+      <w:rPr>
+        <w:b/>
+        <w:bCs/>
+      </w:rPr>
+      <w:fldChar w:fldCharType="separate"/>
+    </w:r>
+    <w:r>
+      <w:rPr>
+        <w:b/>
+        <w:bCs/>
+        <w:lang w:val="fr-FR"/>
+      </w:rPr>
+      <w:t>2</w:t>
+    </w:r>
+    <w:r>
+      <w:rPr>
+        <w:b/>
+        <w:bCs/>
+      </w:rPr>
+      <w:fldChar w:fldCharType="end"/>
+    </w:r>
   </w:p>
 </w:ftr>
 </file>
@@ -5567,13 +6207,90 @@
       <w:pStyle w:val="En-tte"/>
     </w:pPr>
     <w:r>
+      <w:rPr>
+        <w:noProof/>
+      </w:rPr>
+      <w:drawing>
+        <wp:anchor distT="0" distB="0" distL="114300" distR="114300" simplePos="0" relativeHeight="251659264" behindDoc="0" locked="0" layoutInCell="1" allowOverlap="1" wp14:anchorId="44777511" wp14:editId="74921292">
+          <wp:simplePos x="0" y="0"/>
+          <wp:positionH relativeFrom="margin">
+            <wp:align>center</wp:align>
+          </wp:positionH>
+          <wp:positionV relativeFrom="topMargin">
+            <wp:align>bottom</wp:align>
+          </wp:positionV>
+          <wp:extent cx="1025525" cy="381000"/>
+          <wp:effectExtent l="228600" t="228600" r="231775" b="228600"/>
+          <wp:wrapNone/>
+          <wp:docPr id="6" name="Image 6"/>
+          <wp:cNvGraphicFramePr>
+            <a:graphicFrameLocks xmlns:a="http://schemas.openxmlformats.org/drawingml/2006/main" noChangeAspect="1"/>
+          </wp:cNvGraphicFramePr>
+          <a:graphic xmlns:a="http://schemas.openxmlformats.org/drawingml/2006/main">
+            <a:graphicData uri="http://schemas.openxmlformats.org/drawingml/2006/picture">
+              <pic:pic xmlns:pic="http://schemas.openxmlformats.org/drawingml/2006/picture">
+                <pic:nvPicPr>
+                  <pic:cNvPr id="0" name="Picture 1"/>
+                  <pic:cNvPicPr>
+                    <a:picLocks noChangeAspect="1" noChangeArrowheads="1"/>
+                  </pic:cNvPicPr>
+                </pic:nvPicPr>
+                <pic:blipFill rotWithShape="1">
+                  <a:blip r:embed="rId1">
+                    <a:extLst>
+                      <a:ext uri="{28A0092B-C50C-407E-A947-70E740481C1C}">
+                        <a14:useLocalDpi xmlns:a14="http://schemas.microsoft.com/office/drawing/2010/main" val="0"/>
+                      </a:ext>
+                    </a:extLst>
+                  </a:blip>
+                  <a:srcRect t="14578" b="14906"/>
+                  <a:stretch/>
+                </pic:blipFill>
+                <pic:spPr bwMode="auto">
+                  <a:xfrm>
+                    <a:off x="0" y="0"/>
+                    <a:ext cx="1025525" cy="381000"/>
+                  </a:xfrm>
+                  <a:prstGeom prst="round2DiagRect">
+                    <a:avLst>
+                      <a:gd name="adj1" fmla="val 16667"/>
+                      <a:gd name="adj2" fmla="val 0"/>
+                    </a:avLst>
+                  </a:prstGeom>
+                  <a:ln w="88900" cap="sq">
+                    <a:noFill/>
+                    <a:miter lim="800000"/>
+                  </a:ln>
+                  <a:effectLst>
+                    <a:outerShdw blurRad="254000" algn="tl" rotWithShape="0">
+                      <a:srgbClr val="000000">
+                        <a:alpha val="43000"/>
+                      </a:srgbClr>
+                    </a:outerShdw>
+                  </a:effectLst>
+                  <a:extLst>
+                    <a:ext uri="{53640926-AAD7-44D8-BBD7-CCE9431645EC}">
+                      <a14:shadowObscured xmlns:a14="http://schemas.microsoft.com/office/drawing/2010/main"/>
+                    </a:ext>
+                  </a:extLst>
+                </pic:spPr>
+              </pic:pic>
+            </a:graphicData>
+          </a:graphic>
+          <wp14:sizeRelH relativeFrom="margin">
+            <wp14:pctWidth>0</wp14:pctWidth>
+          </wp14:sizeRelH>
+          <wp14:sizeRelV relativeFrom="margin">
+            <wp14:pctHeight>0</wp14:pctHeight>
+          </wp14:sizeRelV>
+        </wp:anchor>
+      </w:drawing>
+    </w:r>
+    <w:r>
       <w:t>Constantin Herrmann</w:t>
     </w:r>
     <w:r>
       <w:tab/>
-    </w:r>
-    <w:r>
-      <w:t>RESA v1</w:t>
     </w:r>
     <w:r>
       <w:tab/>
@@ -5586,6 +6303,95 @@
 <file path=word/numbering.xml><?xml version="1.0" encoding="utf-8"?>
 <w:numbering xmlns:wpc="http://schemas.microsoft.com/office/word/2010/wordprocessingCanvas" xmlns:cx="http://schemas.microsoft.com/office/drawing/2014/chartex" xmlns:cx1="http://schemas.microsoft.com/office/drawing/2015/9/8/chartex" xmlns:cx2="http://schemas.microsoft.com/office/drawing/2015/10/21/chartex" xmlns:cx3="http://schemas.microsoft.com/office/drawing/2016/5/9/chartex" xmlns:cx4="http://schemas.microsoft.com/office/drawing/2016/5/10/chartex" xmlns:cx5="http://schemas.microsoft.com/office/drawing/2016/5/11/chartex" xmlns:cx6="http://schemas.microsoft.com/office/drawing/2016/5/12/chartex" xmlns:cx7="http://schemas.microsoft.com/office/drawing/2016/5/13/chartex" xmlns:cx8="http://schemas.microsoft.com/office/drawing/2016/5/14/chartex" xmlns:mc="http://schemas.openxmlformats.org/markup-compatibility/2006" xmlns:aink="http://schemas.microsoft.com/office/drawing/2016/ink" xmlns:am3d="http://schemas.microsoft.com/office/drawing/2017/model3d" xmlns:o="urn:schemas-microsoft-com:office:office" xmlns:r="http://schemas.openxmlformats.org/officeDocument/2006/relationships" xmlns:m="http://schemas.openxmlformats.org/officeDocument/2006/math" xmlns:v="urn:schemas-microsoft-com:vml" xmlns:wp14="http://schemas.microsoft.com/office/word/2010/wordprocessingDrawing" xmlns:wp="http://schemas.openxmlformats.org/drawingml/2006/wordprocessingDrawing" xmlns:w10="urn:schemas-microsoft-com:office:word" xmlns:w="http://schemas.openxmlformats.org/wordprocessingml/2006/main" xmlns:w14="http://schemas.microsoft.com/office/word/2010/wordml" xmlns:w15="http://schemas.microsoft.com/office/word/2012/wordml" xmlns:w16cid="http://schemas.microsoft.com/office/word/2016/wordml/cid" xmlns:w16se="http://schemas.microsoft.com/office/word/2015/wordml/symex" xmlns:wpg="http://schemas.microsoft.com/office/word/2010/wordprocessingGroup" xmlns:wpi="http://schemas.microsoft.com/office/word/2010/wordprocessingInk" xmlns:wne="http://schemas.microsoft.com/office/word/2006/wordml" xmlns:wps="http://schemas.microsoft.com/office/word/2010/wordprocessingShape" mc:Ignorable="w14 w15 w16se w16cid wp14">
   <w:abstractNum w:abstractNumId="0" w15:restartNumberingAfterBreak="0">
+    <w:nsid w:val="0E410C0C"/>
+    <w:multiLevelType w:val="hybridMultilevel"/>
+    <w:tmpl w:val="09507E68"/>
+    <w:lvl w:ilvl="0" w:tplc="0409000F">
+      <w:start w:val="1"/>
+      <w:numFmt w:val="decimal"/>
+      <w:lvlText w:val="%1."/>
+      <w:lvlJc w:val="left"/>
+      <w:pPr>
+        <w:ind w:left="720" w:hanging="360"/>
+      </w:pPr>
+      <w:rPr>
+        <w:rFonts w:hint="default"/>
+      </w:rPr>
+    </w:lvl>
+    <w:lvl w:ilvl="1" w:tplc="04090019">
+      <w:start w:val="1"/>
+      <w:numFmt w:val="lowerLetter"/>
+      <w:lvlText w:val="%2."/>
+      <w:lvlJc w:val="left"/>
+      <w:pPr>
+        <w:ind w:left="1440" w:hanging="360"/>
+      </w:pPr>
+    </w:lvl>
+    <w:lvl w:ilvl="2" w:tplc="0409001B" w:tentative="1">
+      <w:start w:val="1"/>
+      <w:numFmt w:val="lowerRoman"/>
+      <w:lvlText w:val="%3."/>
+      <w:lvlJc w:val="right"/>
+      <w:pPr>
+        <w:ind w:left="2160" w:hanging="180"/>
+      </w:pPr>
+    </w:lvl>
+    <w:lvl w:ilvl="3" w:tplc="0409000F" w:tentative="1">
+      <w:start w:val="1"/>
+      <w:numFmt w:val="decimal"/>
+      <w:lvlText w:val="%4."/>
+      <w:lvlJc w:val="left"/>
+      <w:pPr>
+        <w:ind w:left="2880" w:hanging="360"/>
+      </w:pPr>
+    </w:lvl>
+    <w:lvl w:ilvl="4" w:tplc="04090019" w:tentative="1">
+      <w:start w:val="1"/>
+      <w:numFmt w:val="lowerLetter"/>
+      <w:lvlText w:val="%5."/>
+      <w:lvlJc w:val="left"/>
+      <w:pPr>
+        <w:ind w:left="3600" w:hanging="360"/>
+      </w:pPr>
+    </w:lvl>
+    <w:lvl w:ilvl="5" w:tplc="0409001B" w:tentative="1">
+      <w:start w:val="1"/>
+      <w:numFmt w:val="lowerRoman"/>
+      <w:lvlText w:val="%6."/>
+      <w:lvlJc w:val="right"/>
+      <w:pPr>
+        <w:ind w:left="4320" w:hanging="180"/>
+      </w:pPr>
+    </w:lvl>
+    <w:lvl w:ilvl="6" w:tplc="0409000F" w:tentative="1">
+      <w:start w:val="1"/>
+      <w:numFmt w:val="decimal"/>
+      <w:lvlText w:val="%7."/>
+      <w:lvlJc w:val="left"/>
+      <w:pPr>
+        <w:ind w:left="5040" w:hanging="360"/>
+      </w:pPr>
+    </w:lvl>
+    <w:lvl w:ilvl="7" w:tplc="04090019" w:tentative="1">
+      <w:start w:val="1"/>
+      <w:numFmt w:val="lowerLetter"/>
+      <w:lvlText w:val="%8."/>
+      <w:lvlJc w:val="left"/>
+      <w:pPr>
+        <w:ind w:left="5760" w:hanging="360"/>
+      </w:pPr>
+    </w:lvl>
+    <w:lvl w:ilvl="8" w:tplc="0409001B" w:tentative="1">
+      <w:start w:val="1"/>
+      <w:numFmt w:val="lowerRoman"/>
+      <w:lvlText w:val="%9."/>
+      <w:lvlJc w:val="right"/>
+      <w:pPr>
+        <w:ind w:left="6480" w:hanging="180"/>
+      </w:pPr>
+    </w:lvl>
+  </w:abstractNum>
+  <w:abstractNum w:abstractNumId="1" w15:restartNumberingAfterBreak="0">
     <w:nsid w:val="177D4EA0"/>
     <w:multiLevelType w:val="multilevel"/>
     <w:tmpl w:val="08F2877E"/>
@@ -5680,7 +6486,7 @@
       </w:pPr>
     </w:lvl>
   </w:abstractNum>
-  <w:abstractNum w:abstractNumId="1" w15:restartNumberingAfterBreak="0">
+  <w:abstractNum w:abstractNumId="2" w15:restartNumberingAfterBreak="0">
     <w:nsid w:val="26F2528A"/>
     <w:multiLevelType w:val="hybridMultilevel"/>
     <w:tmpl w:val="15D83D8C"/>
@@ -5792,7 +6598,7 @@
       </w:rPr>
     </w:lvl>
   </w:abstractNum>
-  <w:abstractNum w:abstractNumId="2" w15:restartNumberingAfterBreak="0">
+  <w:abstractNum w:abstractNumId="3" w15:restartNumberingAfterBreak="0">
     <w:nsid w:val="2BE24957"/>
     <w:multiLevelType w:val="multilevel"/>
     <w:tmpl w:val="0409001F"/>
@@ -5878,7 +6684,7 @@
       </w:pPr>
     </w:lvl>
   </w:abstractNum>
-  <w:abstractNum w:abstractNumId="3" w15:restartNumberingAfterBreak="0">
+  <w:abstractNum w:abstractNumId="4" w15:restartNumberingAfterBreak="0">
     <w:nsid w:val="6EFA3283"/>
     <w:multiLevelType w:val="hybridMultilevel"/>
     <w:tmpl w:val="243ED82A"/>
@@ -5990,7 +6796,7 @@
       </w:rPr>
     </w:lvl>
   </w:abstractNum>
-  <w:abstractNum w:abstractNumId="4" w15:restartNumberingAfterBreak="0">
+  <w:abstractNum w:abstractNumId="5" w15:restartNumberingAfterBreak="0">
     <w:nsid w:val="709378FE"/>
     <w:multiLevelType w:val="hybridMultilevel"/>
     <w:tmpl w:val="146E1CB8"/>
@@ -6076,7 +6882,7 @@
       </w:pPr>
     </w:lvl>
   </w:abstractNum>
-  <w:abstractNum w:abstractNumId="5" w15:restartNumberingAfterBreak="0">
+  <w:abstractNum w:abstractNumId="6" w15:restartNumberingAfterBreak="0">
     <w:nsid w:val="77EE4A8C"/>
     <w:multiLevelType w:val="hybridMultilevel"/>
     <w:tmpl w:val="6BD8C77E"/>
@@ -6166,22 +6972,25 @@
     </w:lvl>
   </w:abstractNum>
   <w:num w:numId="1">
+    <w:abstractNumId w:val="6"/>
+  </w:num>
+  <w:num w:numId="2">
+    <w:abstractNumId w:val="2"/>
+  </w:num>
+  <w:num w:numId="3">
+    <w:abstractNumId w:val="4"/>
+  </w:num>
+  <w:num w:numId="4">
     <w:abstractNumId w:val="5"/>
   </w:num>
-  <w:num w:numId="2">
+  <w:num w:numId="5">
     <w:abstractNumId w:val="1"/>
   </w:num>
-  <w:num w:numId="3">
+  <w:num w:numId="6">
     <w:abstractNumId w:val="3"/>
   </w:num>
-  <w:num w:numId="4">
-    <w:abstractNumId w:val="4"/>
-  </w:num>
-  <w:num w:numId="5">
+  <w:num w:numId="7">
     <w:abstractNumId w:val="0"/>
-  </w:num>
-  <w:num w:numId="6">
-    <w:abstractNumId w:val="2"/>
   </w:num>
 </w:numbering>
 </file>
@@ -6632,7 +7441,6 @@
       <w:outlineLvl w:val="1"/>
     </w:pPr>
     <w:rPr>
-      <w:color w:val="538135" w:themeColor="accent6" w:themeShade="BF"/>
       <w:sz w:val="36"/>
       <w:szCs w:val="36"/>
     </w:rPr>
@@ -6653,7 +7461,6 @@
       <w:outlineLvl w:val="2"/>
     </w:pPr>
     <w:rPr>
-      <w:color w:val="538135" w:themeColor="accent6" w:themeShade="BF"/>
       <w:sz w:val="32"/>
       <w:szCs w:val="32"/>
     </w:rPr>
@@ -6851,40 +7658,17 @@
     <w:basedOn w:val="Normal"/>
     <w:link w:val="CodeCar"/>
     <w:qFormat/>
-    <w:rsid w:val="00D06B73"/>
+    <w:rsid w:val="00214F10"/>
     <w:pPr>
-      <w:pBdr>
-        <w:top w:val="single" w:sz="4" w:space="1" w:color="auto"/>
-        <w:left w:val="single" w:sz="4" w:space="4" w:color="auto"/>
-        <w:bottom w:val="single" w:sz="4" w:space="1" w:color="auto"/>
-        <w:right w:val="single" w:sz="4" w:space="4" w:color="auto"/>
-      </w:pBdr>
-      <w:shd w:val="clear" w:color="auto" w:fill="D0CECE" w:themeFill="background2" w:themeFillShade="E6"/>
-      <w:tabs>
-        <w:tab w:val="left" w:pos="916"/>
-        <w:tab w:val="left" w:pos="1832"/>
-        <w:tab w:val="left" w:pos="2748"/>
-        <w:tab w:val="left" w:pos="3664"/>
-        <w:tab w:val="left" w:pos="4580"/>
-        <w:tab w:val="left" w:pos="5496"/>
-        <w:tab w:val="left" w:pos="6412"/>
-        <w:tab w:val="left" w:pos="7328"/>
-        <w:tab w:val="left" w:pos="8244"/>
-        <w:tab w:val="left" w:pos="9160"/>
-        <w:tab w:val="left" w:pos="10076"/>
-        <w:tab w:val="left" w:pos="10992"/>
-        <w:tab w:val="left" w:pos="11908"/>
-        <w:tab w:val="left" w:pos="12824"/>
-        <w:tab w:val="left" w:pos="13740"/>
-        <w:tab w:val="left" w:pos="14656"/>
-      </w:tabs>
-      <w:spacing w:after="0" w:line="240" w:lineRule="auto"/>
+      <w:shd w:val="clear" w:color="auto" w:fill="1E1E1E"/>
+      <w:spacing w:after="0" w:line="285" w:lineRule="atLeast"/>
     </w:pPr>
     <w:rPr>
-      <w:rFonts w:ascii="Consolas" w:eastAsia="Times New Roman" w:hAnsi="Consolas" w:cs="Courier New"/>
-      <w:color w:val="24292E"/>
-      <w:bdr w:val="none" w:sz="0" w:space="0" w:color="auto" w:frame="1"/>
-      <w:lang w:val="fr-FR"/>
+      <w:rFonts w:ascii="Consolas" w:eastAsia="Times New Roman" w:hAnsi="Consolas" w:cs="Times New Roman"/>
+      <w:color w:val="FFFFFF" w:themeColor="background1"/>
+      <w:sz w:val="21"/>
+      <w:szCs w:val="21"/>
+      <w:lang w:val="en-US"/>
     </w:rPr>
   </w:style>
   <w:style w:type="paragraph" w:styleId="PrformatHTML">
@@ -6924,15 +7708,13 @@
     <w:name w:val="Code Car"/>
     <w:basedOn w:val="Policepardfaut"/>
     <w:link w:val="Code"/>
-    <w:rsid w:val="00D06B73"/>
+    <w:rsid w:val="00214F10"/>
     <w:rPr>
-      <w:rFonts w:ascii="Consolas" w:eastAsia="Times New Roman" w:hAnsi="Consolas" w:cs="Courier New"/>
-      <w:color w:val="24292E"/>
-      <w:sz w:val="20"/>
-      <w:szCs w:val="20"/>
-      <w:bdr w:val="none" w:sz="0" w:space="0" w:color="auto" w:frame="1"/>
-      <w:shd w:val="clear" w:color="auto" w:fill="D0CECE" w:themeFill="background2" w:themeFillShade="E6"/>
-      <w:lang w:val="fr-FR"/>
+      <w:rFonts w:ascii="Consolas" w:eastAsia="Times New Roman" w:hAnsi="Consolas" w:cs="Times New Roman"/>
+      <w:color w:val="FFFFFF" w:themeColor="background1"/>
+      <w:sz w:val="21"/>
+      <w:szCs w:val="21"/>
+      <w:shd w:val="clear" w:color="auto" w:fill="1E1E1E"/>
     </w:rPr>
   </w:style>
   <w:style w:type="character" w:customStyle="1" w:styleId="PrformatHTMLCar">
@@ -7158,7 +7940,6 @@
     </w:pPr>
     <w:rPr>
       <w:rFonts w:asciiTheme="majorHAnsi" w:hAnsiTheme="majorHAnsi" w:cstheme="majorBidi"/>
-      <w:color w:val="538135" w:themeColor="accent6" w:themeShade="BF"/>
       <w:lang w:val="en-US"/>
     </w:rPr>
   </w:style>
@@ -7675,7 +8456,7 @@
 </file>
 
 <file path=customXml/itemProps2.xml><?xml version="1.0" encoding="utf-8"?>
-<ds:datastoreItem xmlns:ds="http://schemas.openxmlformats.org/officeDocument/2006/customXml" ds:itemID="{BD85FE0C-D95B-43E0-B7EA-22F3AC4E7186}">
+<ds:datastoreItem xmlns:ds="http://schemas.openxmlformats.org/officeDocument/2006/customXml" ds:itemID="{5ACA0A32-B45D-4282-9167-353073F7C1C3}">
   <ds:schemaRefs>
     <ds:schemaRef ds:uri="http://schemas.openxmlformats.org/officeDocument/2006/bibliography"/>
   </ds:schemaRefs>

</xml_diff>

<commit_message>
Page login terminée + structure de la page de profil + photo de profil pour utilisateur
</commit_message>
<xml_diff>
--- a/Documentation/Documentation_ES_Herrmann.docx
+++ b/Documentation/Documentation_ES_Herrmann.docx
@@ -1,6 +1,6 @@
 
 <file path=word/document.xml><?xml version="1.0" encoding="utf-8"?>
-<w:document xmlns:wpc="http://schemas.microsoft.com/office/word/2010/wordprocessingCanvas" xmlns:cx="http://schemas.microsoft.com/office/drawing/2014/chartex" xmlns:cx1="http://schemas.microsoft.com/office/drawing/2015/9/8/chartex" xmlns:cx2="http://schemas.microsoft.com/office/drawing/2015/10/21/chartex" xmlns:cx3="http://schemas.microsoft.com/office/drawing/2016/5/9/chartex" xmlns:cx4="http://schemas.microsoft.com/office/drawing/2016/5/10/chartex" xmlns:cx5="http://schemas.microsoft.com/office/drawing/2016/5/11/chartex" xmlns:cx6="http://schemas.microsoft.com/office/drawing/2016/5/12/chartex" xmlns:cx7="http://schemas.microsoft.com/office/drawing/2016/5/13/chartex" xmlns:cx8="http://schemas.microsoft.com/office/drawing/2016/5/14/chartex" xmlns:mc="http://schemas.openxmlformats.org/markup-compatibility/2006" xmlns:aink="http://schemas.microsoft.com/office/drawing/2016/ink" xmlns:am3d="http://schemas.microsoft.com/office/drawing/2017/model3d" xmlns:o="urn:schemas-microsoft-com:office:office" xmlns:r="http://schemas.openxmlformats.org/officeDocument/2006/relationships" xmlns:m="http://schemas.openxmlformats.org/officeDocument/2006/math" xmlns:v="urn:schemas-microsoft-com:vml" xmlns:wp14="http://schemas.microsoft.com/office/word/2010/wordprocessingDrawing" xmlns:wp="http://schemas.openxmlformats.org/drawingml/2006/wordprocessingDrawing" xmlns:w10="urn:schemas-microsoft-com:office:word" xmlns:w="http://schemas.openxmlformats.org/wordprocessingml/2006/main" xmlns:w14="http://schemas.microsoft.com/office/word/2010/wordml" xmlns:w15="http://schemas.microsoft.com/office/word/2012/wordml" xmlns:w16cex="http://schemas.microsoft.com/office/word/2018/wordml/cex" xmlns:w16cid="http://schemas.microsoft.com/office/word/2016/wordml/cid" xmlns:w16="http://schemas.microsoft.com/office/word/2018/wordml" xmlns:w16se="http://schemas.microsoft.com/office/word/2015/wordml/symex" xmlns:wpg="http://schemas.microsoft.com/office/word/2010/wordprocessingGroup" xmlns:wpi="http://schemas.microsoft.com/office/word/2010/wordprocessingInk" xmlns:wne="http://schemas.microsoft.com/office/word/2006/wordml" xmlns:wps="http://schemas.microsoft.com/office/word/2010/wordprocessingShape" mc:Ignorable="w14 w15 w16se w16cid w16 w16cex wp14">
+<w:document xmlns:wpc="http://schemas.microsoft.com/office/word/2010/wordprocessingCanvas" xmlns:cx="http://schemas.microsoft.com/office/drawing/2014/chartex" xmlns:cx1="http://schemas.microsoft.com/office/drawing/2015/9/8/chartex" xmlns:cx2="http://schemas.microsoft.com/office/drawing/2015/10/21/chartex" xmlns:cx3="http://schemas.microsoft.com/office/drawing/2016/5/9/chartex" xmlns:cx4="http://schemas.microsoft.com/office/drawing/2016/5/10/chartex" xmlns:cx5="http://schemas.microsoft.com/office/drawing/2016/5/11/chartex" xmlns:cx6="http://schemas.microsoft.com/office/drawing/2016/5/12/chartex" xmlns:cx7="http://schemas.microsoft.com/office/drawing/2016/5/13/chartex" xmlns:cx8="http://schemas.microsoft.com/office/drawing/2016/5/14/chartex" xmlns:mc="http://schemas.openxmlformats.org/markup-compatibility/2006" xmlns:aink="http://schemas.microsoft.com/office/drawing/2016/ink" xmlns:am3d="http://schemas.microsoft.com/office/drawing/2017/model3d" xmlns:o="urn:schemas-microsoft-com:office:office" xmlns:r="http://schemas.openxmlformats.org/officeDocument/2006/relationships" xmlns:m="http://schemas.openxmlformats.org/officeDocument/2006/math" xmlns:v="urn:schemas-microsoft-com:vml" xmlns:wp14="http://schemas.microsoft.com/office/word/2010/wordprocessingDrawing" xmlns:wp="http://schemas.openxmlformats.org/drawingml/2006/wordprocessingDrawing" xmlns:w10="urn:schemas-microsoft-com:office:word" xmlns:w="http://schemas.openxmlformats.org/wordprocessingml/2006/main" xmlns:w14="http://schemas.microsoft.com/office/word/2010/wordml" xmlns:w15="http://schemas.microsoft.com/office/word/2012/wordml" xmlns:w16cid="http://schemas.microsoft.com/office/word/2016/wordml/cid" xmlns:w16se="http://schemas.microsoft.com/office/word/2015/wordml/symex" xmlns:wpg="http://schemas.microsoft.com/office/word/2010/wordprocessingGroup" xmlns:wpi="http://schemas.microsoft.com/office/word/2010/wordprocessingInk" xmlns:wne="http://schemas.microsoft.com/office/word/2006/wordml" xmlns:wps="http://schemas.microsoft.com/office/word/2010/wordprocessingShape" mc:Ignorable="w14 w15 w16se w16cid wp14">
   <w:body>
     <w:sdt>
       <w:sdtPr>
@@ -3710,70 +3710,115 @@
     <w:p>
       <w:pPr>
         <w:pStyle w:val="Code"/>
-      </w:pPr>
-      <w:r>
+        <w:rPr>
+          <w:lang w:val="fr-FR"/>
+        </w:rPr>
+      </w:pPr>
+      <w:r>
+        <w:rPr>
+          <w:lang w:val="fr-FR"/>
+        </w:rPr>
         <w:t>Travail</w:t>
       </w:r>
       <w:r>
+        <w:rPr>
+          <w:lang w:val="fr-FR"/>
+        </w:rPr>
         <w:t>_Diplome_ES_2020</w:t>
       </w:r>
     </w:p>
     <w:p>
       <w:pPr>
         <w:pStyle w:val="Code"/>
-      </w:pPr>
-      <w:r>
+        <w:rPr>
+          <w:lang w:val="fr-FR"/>
+        </w:rPr>
+      </w:pPr>
+      <w:r>
+        <w:rPr>
+          <w:lang w:val="fr-FR"/>
+        </w:rPr>
         <w:t xml:space="preserve">├── </w:t>
       </w:r>
       <w:r>
+        <w:rPr>
+          <w:lang w:val="fr-FR"/>
+        </w:rPr>
         <w:t>Documentation</w:t>
       </w:r>
     </w:p>
     <w:p>
       <w:pPr>
         <w:pStyle w:val="Code"/>
-      </w:pPr>
-      <w:r>
+        <w:rPr>
+          <w:lang w:val="fr-FR"/>
+        </w:rPr>
+      </w:pPr>
+      <w:r>
+        <w:rPr>
+          <w:lang w:val="fr-FR"/>
+        </w:rPr>
         <w:t xml:space="preserve">├── </w:t>
       </w:r>
       <w:r>
-        <w:t>Te</w:t>
-      </w:r>
-      <w:r>
-        <w:t>sts</w:t>
+        <w:rPr>
+          <w:lang w:val="fr-FR"/>
+        </w:rPr>
+        <w:t>Tests</w:t>
       </w:r>
     </w:p>
     <w:p>
       <w:pPr>
         <w:pStyle w:val="Code"/>
-      </w:pPr>
-      <w:r>
+        <w:rPr>
+          <w:lang w:val="fr-FR"/>
+        </w:rPr>
+      </w:pPr>
+      <w:r>
+        <w:rPr>
+          <w:lang w:val="fr-FR"/>
+        </w:rPr>
         <w:t xml:space="preserve">├── </w:t>
       </w:r>
       <w:r>
+        <w:rPr>
+          <w:lang w:val="fr-FR"/>
+        </w:rPr>
         <w:t>RESA</w:t>
       </w:r>
     </w:p>
     <w:p>
       <w:pPr>
         <w:pStyle w:val="Code"/>
-      </w:pPr>
-      <w:r>
+        <w:rPr>
+          <w:lang w:val="fr-FR"/>
+        </w:rPr>
+      </w:pPr>
+      <w:r>
+        <w:rPr>
+          <w:lang w:val="fr-FR"/>
+        </w:rPr>
         <w:t xml:space="preserve">├── </w:t>
       </w:r>
       <w:r>
+        <w:rPr>
+          <w:lang w:val="fr-FR"/>
+        </w:rPr>
         <w:t>README.md</w:t>
       </w:r>
     </w:p>
     <w:p>
       <w:pPr>
         <w:pStyle w:val="Code"/>
-      </w:pPr>
-      <w:r>
-        <w:t xml:space="preserve">├── </w:t>
-      </w:r>
-      <w:r>
-        <w:t>logbook.md</w:t>
+        <w:rPr>
+          <w:lang w:val="fr-FR"/>
+        </w:rPr>
+      </w:pPr>
+      <w:r>
+        <w:rPr>
+          <w:lang w:val="fr-FR"/>
+        </w:rPr>
+        <w:t>├── logbook.md</w:t>
       </w:r>
     </w:p>
     <w:p>
@@ -4079,7 +4124,21 @@
         <w:rPr>
           <w:lang w:val="fr-FR"/>
         </w:rPr>
-        <w:t>“my-app” représente le nom d</w:t>
+        <w:t>“</w:t>
+      </w:r>
+      <w:proofErr w:type="spellStart"/>
+      <w:r>
+        <w:rPr>
+          <w:lang w:val="fr-FR"/>
+        </w:rPr>
+        <w:t>my</w:t>
+      </w:r>
+      <w:proofErr w:type="spellEnd"/>
+      <w:r>
+        <w:rPr>
+          <w:lang w:val="fr-FR"/>
+        </w:rPr>
+        <w:t>-app” représente le nom d</w:t>
       </w:r>
       <w:r>
         <w:rPr>
@@ -4122,24 +4181,46 @@
         <w:pStyle w:val="Code"/>
       </w:pPr>
       <w:r>
-        <w:t>├── node_modules</w:t>
-      </w:r>
+        <w:t xml:space="preserve">├── </w:t>
+      </w:r>
+      <w:proofErr w:type="spellStart"/>
+      <w:r>
+        <w:t>node_modules</w:t>
+      </w:r>
+      <w:proofErr w:type="spellEnd"/>
     </w:p>
     <w:p>
       <w:pPr>
         <w:pStyle w:val="Code"/>
       </w:pPr>
       <w:r>
-        <w:t>├── package.json</w:t>
-      </w:r>
+        <w:t xml:space="preserve">├── </w:t>
+      </w:r>
+      <w:proofErr w:type="spellStart"/>
+      <w:proofErr w:type="gramStart"/>
+      <w:r>
+        <w:t>package.json</w:t>
+      </w:r>
+      <w:proofErr w:type="spellEnd"/>
+      <w:proofErr w:type="gramEnd"/>
     </w:p>
     <w:p>
       <w:pPr>
         <w:pStyle w:val="Code"/>
       </w:pPr>
       <w:r>
-        <w:t>├── .gitignore</w:t>
-      </w:r>
+        <w:t>├─</w:t>
+      </w:r>
+      <w:proofErr w:type="gramStart"/>
+      <w:r>
+        <w:t>─ .</w:t>
+      </w:r>
+      <w:proofErr w:type="spellStart"/>
+      <w:r>
+        <w:t>gitignore</w:t>
+      </w:r>
+      <w:proofErr w:type="spellEnd"/>
+      <w:proofErr w:type="gramEnd"/>
     </w:p>
     <w:p>
       <w:pPr>
@@ -4170,16 +4251,28 @@
         <w:pStyle w:val="Code"/>
       </w:pPr>
       <w:r>
-        <w:t>│   └── manifest.json</w:t>
-      </w:r>
+        <w:t xml:space="preserve">│   └── </w:t>
+      </w:r>
+      <w:proofErr w:type="spellStart"/>
+      <w:proofErr w:type="gramStart"/>
+      <w:r>
+        <w:t>manifest.json</w:t>
+      </w:r>
+      <w:proofErr w:type="spellEnd"/>
+      <w:proofErr w:type="gramEnd"/>
     </w:p>
     <w:p>
       <w:pPr>
         <w:pStyle w:val="Code"/>
       </w:pPr>
       <w:r>
-        <w:t>└── src</w:t>
-      </w:r>
+        <w:t xml:space="preserve">└── </w:t>
+      </w:r>
+      <w:proofErr w:type="spellStart"/>
+      <w:r>
+        <w:t>src</w:t>
+      </w:r>
+      <w:proofErr w:type="spellEnd"/>
     </w:p>
     <w:p>
       <w:pPr>
@@ -4226,8 +4319,13 @@
         <w:pStyle w:val="Code"/>
       </w:pPr>
       <w:r>
-        <w:t xml:space="preserve">    ├── logo.svg</w:t>
-      </w:r>
+        <w:t xml:space="preserve">    ├── </w:t>
+      </w:r>
+      <w:proofErr w:type="spellStart"/>
+      <w:r>
+        <w:t>logo.svg</w:t>
+      </w:r>
+      <w:proofErr w:type="spellEnd"/>
     </w:p>
     <w:p>
       <w:pPr>
@@ -4242,7 +4340,15 @@
         <w:t xml:space="preserve">Le dossier « src » contient tout le code </w:t>
       </w:r>
       <w:r>
-        <w:t>de l’application en tant que tel, c’est-à-dire les pages html, js, etc.</w:t>
+        <w:t xml:space="preserve">de l’application en tant que tel, c’est-à-dire les pages html, </w:t>
+      </w:r>
+      <w:proofErr w:type="spellStart"/>
+      <w:r>
+        <w:t>js</w:t>
+      </w:r>
+      <w:proofErr w:type="spellEnd"/>
+      <w:r>
+        <w:t>, etc.</w:t>
       </w:r>
     </w:p>
     <w:p>
@@ -4378,6 +4484,7 @@
         <w:rPr>
           <w:lang w:val="fr-FR"/>
         </w:rPr>
+        <w:lastRenderedPageBreak/>
         <w:t xml:space="preserve"> </w:t>
       </w:r>
       <w:r>
@@ -4422,14 +4529,20 @@
         <w:rPr>
           <w:lang w:val="fr-FR"/>
         </w:rPr>
-        <w:t xml:space="preserve"> de mon enseignant sur mon évaluation. Si j’ai choisi EDUGE, c’est pour la raison que c’est </w:t>
-      </w:r>
-      <w:r>
-        <w:rPr>
-          <w:lang w:val="fr-FR"/>
-        </w:rPr>
-        <w:lastRenderedPageBreak/>
-        <w:t>une plateforme stable et fonctionnelle qui me permet de facilement partager des fichiers avec mon enseignant.</w:t>
+        <w:t xml:space="preserve"> de mon enseignant sur mon évaluation. Si j’ai choisi EDUGE, c’est pour la raison que c’est une plateforme stable et fonctionnelle qui me permet de facilement partager des fichiers avec mon enseignant.</w:t>
+      </w:r>
+    </w:p>
+    <w:p>
+      <w:pPr>
+        <w:rPr>
+          <w:lang w:val="fr-FR"/>
+        </w:rPr>
+      </w:pPr>
+      <w:r>
+        <w:rPr>
+          <w:lang w:val="fr-FR"/>
+        </w:rPr>
+        <w:t>C’est également sur cette plateforme que j’effectue quotidiennement des backups de mon travail.</w:t>
       </w:r>
     </w:p>
     <w:p>
@@ -4571,7 +4684,13 @@
         <w:t>Pour la création des diagrammes d’activités</w:t>
       </w:r>
       <w:r>
-        <w:t xml:space="preserve">, j’ai d’abord utiliser </w:t>
+        <w:t xml:space="preserve">, j’ai d’abord </w:t>
+      </w:r>
+      <w:r>
+        <w:t>utilisé</w:t>
+      </w:r>
+      <w:r>
+        <w:t xml:space="preserve"> </w:t>
       </w:r>
       <w:r>
         <w:t>le site internet « dbdiagram.io », mais lorsque m</w:t>
@@ -4580,13 +4699,25 @@
         <w:t>onsieur</w:t>
       </w:r>
       <w:r>
-        <w:t xml:space="preserve"> Garcia as vérifié que je partait bien dans le bon sens</w:t>
+        <w:t xml:space="preserve"> Garcia as vérifié que je </w:t>
+      </w:r>
+      <w:r>
+        <w:t>partais</w:t>
+      </w:r>
+      <w:r>
+        <w:t xml:space="preserve"> bien dans le bon sens</w:t>
       </w:r>
       <w:r>
         <w:t xml:space="preserve">, nous nous sommes aperçus que je n’avais pas respecté les normes pour la création de diagrammes. </w:t>
       </w:r>
       <w:r>
-        <w:t xml:space="preserve">C’est à ce moment-la que nous avons décidé de tous les refaire </w:t>
+        <w:t xml:space="preserve">C’est à ce </w:t>
+      </w:r>
+      <w:r>
+        <w:t>moment-là</w:t>
+      </w:r>
+      <w:r>
+        <w:t xml:space="preserve"> que nous avons décidé de tous les refaire </w:t>
       </w:r>
       <w:r>
         <w:t>à</w:t>
@@ -4609,6 +4740,7 @@
     </w:p>
     <w:p>
       <w:r>
+        <w:lastRenderedPageBreak/>
         <w:t>Afin d’être sûr</w:t>
       </w:r>
       <w:r>
@@ -4688,8 +4820,100 @@
         <w:footnoteReference w:id="3"/>
       </w:r>
       <w:r>
-        <w:t>. Ce site permet de facilement et dynamiquement créer des modèles UML qui sont par la suite facilement exportable en fichier SQL afin des les ajouter dans notre base de données.</w:t>
-      </w:r>
+        <w:t>. Ce site permet de facilement et dynamiquement créer des modèles UML qui sont par la suite facilement exportable en fichier SQL afin de les ajouter dans notre base de données.</w:t>
+      </w:r>
+    </w:p>
+    <w:p>
+      <w:pPr>
+        <w:keepNext/>
+      </w:pPr>
+      <w:r>
+        <w:rPr>
+          <w:noProof/>
+        </w:rPr>
+        <w:drawing>
+          <wp:inline distT="0" distB="0" distL="0" distR="0" wp14:anchorId="6E76A707" wp14:editId="6ACE1453">
+            <wp:extent cx="5934075" cy="2466975"/>
+            <wp:effectExtent l="0" t="0" r="9525" b="9525"/>
+            <wp:docPr id="7" name="Image 7"/>
+            <wp:cNvGraphicFramePr>
+              <a:graphicFrameLocks xmlns:a="http://schemas.openxmlformats.org/drawingml/2006/main" noChangeAspect="1"/>
+            </wp:cNvGraphicFramePr>
+            <a:graphic xmlns:a="http://schemas.openxmlformats.org/drawingml/2006/main">
+              <a:graphicData uri="http://schemas.openxmlformats.org/drawingml/2006/picture">
+                <pic:pic xmlns:pic="http://schemas.openxmlformats.org/drawingml/2006/picture">
+                  <pic:nvPicPr>
+                    <pic:cNvPr id="0" name="Picture 1"/>
+                    <pic:cNvPicPr>
+                      <a:picLocks noChangeAspect="1" noChangeArrowheads="1"/>
+                    </pic:cNvPicPr>
+                  </pic:nvPicPr>
+                  <pic:blipFill>
+                    <a:blip r:embed="rId11" cstate="print">
+                      <a:extLst>
+                        <a:ext uri="{28A0092B-C50C-407E-A947-70E740481C1C}">
+                          <a14:useLocalDpi xmlns:a14="http://schemas.microsoft.com/office/drawing/2010/main" val="0"/>
+                        </a:ext>
+                      </a:extLst>
+                    </a:blip>
+                    <a:srcRect/>
+                    <a:stretch>
+                      <a:fillRect/>
+                    </a:stretch>
+                  </pic:blipFill>
+                  <pic:spPr bwMode="auto">
+                    <a:xfrm>
+                      <a:off x="0" y="0"/>
+                      <a:ext cx="5934075" cy="2466975"/>
+                    </a:xfrm>
+                    <a:prstGeom prst="rect">
+                      <a:avLst/>
+                    </a:prstGeom>
+                    <a:noFill/>
+                    <a:ln>
+                      <a:noFill/>
+                    </a:ln>
+                  </pic:spPr>
+                </pic:pic>
+              </a:graphicData>
+            </a:graphic>
+          </wp:inline>
+        </w:drawing>
+      </w:r>
+    </w:p>
+    <w:p>
+      <w:pPr>
+        <w:pStyle w:val="Lgende"/>
+      </w:pPr>
+      <w:r>
+        <w:t xml:space="preserve">Figure </w:t>
+      </w:r>
+      <w:r>
+        <w:fldChar w:fldCharType="begin"/>
+      </w:r>
+      <w:r>
+        <w:instrText xml:space="preserve"> SEQ Figure \* ARABIC </w:instrText>
+      </w:r>
+      <w:r>
+        <w:fldChar w:fldCharType="separate"/>
+      </w:r>
+      <w:r>
+        <w:rPr>
+          <w:noProof/>
+        </w:rPr>
+        <w:t>2</w:t>
+      </w:r>
+      <w:r>
+        <w:fldChar w:fldCharType="end"/>
+      </w:r>
+      <w:r>
+        <w:t xml:space="preserve"> Interface de </w:t>
+      </w:r>
+      <w:proofErr w:type="spellStart"/>
+      <w:r>
+        <w:t>dbdiagram</w:t>
+      </w:r>
+      <w:proofErr w:type="spellEnd"/>
     </w:p>
     <w:p>
       <w:pPr>
@@ -4720,6 +4944,7 @@
       <w:r>
         <w:t xml:space="preserve">Username : </w:t>
       </w:r>
+      <w:proofErr w:type="spellStart"/>
       <w:r>
         <w:rPr>
           <w:b/>
@@ -4727,6 +4952,7 @@
         </w:rPr>
         <w:t>resa_tech_es</w:t>
       </w:r>
+      <w:proofErr w:type="spellEnd"/>
     </w:p>
     <w:p>
       <w:pPr>
@@ -4754,30 +4980,30 @@
       </w:pPr>
       <w:bookmarkStart w:id="22" w:name="_Toc38802335"/>
       <w:r>
+        <w:t xml:space="preserve"> </w:t>
+      </w:r>
+      <w:r>
+        <w:t>Structure</w:t>
+      </w:r>
+      <w:bookmarkEnd w:id="22"/>
+    </w:p>
+    <w:p>
+      <w:r>
+        <w:t>Ma base de données est structurée de la manière suivante</w:t>
+      </w:r>
+      <w:r>
+        <w:t> :</w:t>
+      </w:r>
+    </w:p>
+    <w:p>
+      <w:pPr>
+        <w:keepNext/>
+      </w:pPr>
+      <w:r>
+        <w:rPr>
+          <w:noProof/>
+        </w:rPr>
         <w:lastRenderedPageBreak/>
-        <w:t xml:space="preserve"> </w:t>
-      </w:r>
-      <w:r>
-        <w:t>Structure</w:t>
-      </w:r>
-      <w:bookmarkEnd w:id="22"/>
-    </w:p>
-    <w:p>
-      <w:r>
-        <w:t>Ma base de données est structurée de la manière suivante</w:t>
-      </w:r>
-      <w:r>
-        <w:t> :</w:t>
-      </w:r>
-    </w:p>
-    <w:p>
-      <w:pPr>
-        <w:keepNext/>
-      </w:pPr>
-      <w:r>
-        <w:rPr>
-          <w:noProof/>
-        </w:rPr>
         <w:drawing>
           <wp:inline distT="0" distB="0" distL="0" distR="0" wp14:anchorId="0D09396E" wp14:editId="26C33F49">
             <wp:extent cx="5986145" cy="3083560"/>
@@ -4796,7 +5022,7 @@
                     </pic:cNvPicPr>
                   </pic:nvPicPr>
                   <pic:blipFill>
-                    <a:blip r:embed="rId11" cstate="print">
+                    <a:blip r:embed="rId12" cstate="print">
                       <a:extLst>
                         <a:ext uri="{28A0092B-C50C-407E-A947-70E740481C1C}">
                           <a14:useLocalDpi xmlns:a14="http://schemas.microsoft.com/office/drawing/2010/main" val="0"/>
@@ -4848,7 +5074,7 @@
         <w:rPr>
           <w:noProof/>
         </w:rPr>
-        <w:t>2</w:t>
+        <w:t>3</w:t>
       </w:r>
       <w:r>
         <w:fldChar w:fldCharType="end"/>
@@ -5144,9 +5370,11 @@
           <w:numId w:val="2"/>
         </w:numPr>
       </w:pPr>
+      <w:proofErr w:type="spellStart"/>
       <w:r>
         <w:t>Beau-Rivage</w:t>
       </w:r>
+      <w:proofErr w:type="spellEnd"/>
     </w:p>
     <w:p>
       <w:pPr>
@@ -5169,6 +5397,7 @@
       </w:pPr>
       <w:bookmarkStart w:id="26" w:name="_Toc38802339"/>
       <w:r>
+        <w:lastRenderedPageBreak/>
         <w:t>API</w:t>
       </w:r>
       <w:bookmarkEnd w:id="26"/>
@@ -5703,12 +5932,14 @@
         </w:rPr>
         <w:t xml:space="preserve">└── </w:t>
       </w:r>
+      <w:proofErr w:type="spellStart"/>
       <w:r>
         <w:rPr>
           <w:lang w:val="fr-FR"/>
         </w:rPr>
         <w:t>upload</w:t>
       </w:r>
+      <w:proofErr w:type="spellEnd"/>
     </w:p>
     <w:p>
       <w:pPr>
@@ -5919,63 +6150,27 @@
         <w:t>La mise en ligne est un peu spéciale, afin de facilement mettre en ligne une image</w:t>
       </w:r>
       <w:r>
-        <w:t xml:space="preserve">. J’ai </w:t>
-      </w:r>
-      <w:r>
-        <w:t>développé</w:t>
-      </w:r>
-      <w:r>
-        <w:t xml:space="preserve"> deux manières pour effectuer cette tâche.</w:t>
-      </w:r>
-    </w:p>
-    <w:p>
-      <w:pPr>
-        <w:pStyle w:val="Paragraphedeliste"/>
-        <w:numPr>
-          <w:ilvl w:val="0"/>
-          <w:numId w:val="7"/>
-        </w:numPr>
-      </w:pPr>
-      <w:r>
-        <w:t>La première variante ce</w:t>
-      </w:r>
-      <w:r>
-        <w:t xml:space="preserve"> fa</w:t>
-      </w:r>
-      <w:r>
-        <w:t>i</w:t>
-      </w:r>
-      <w:r>
-        <w:t xml:space="preserve">t </w:t>
-      </w:r>
-      <w:r>
-        <w:t xml:space="preserve">en réalisant un </w:t>
-      </w:r>
-      <w:r>
-        <w:rPr>
-          <w:rStyle w:val="CodeCar"/>
-          <w:rFonts w:eastAsiaTheme="minorHAnsi"/>
-        </w:rPr>
-        <w:t>include</w:t>
-      </w:r>
-      <w:r>
+        <w:t>.</w:t>
+      </w:r>
+    </w:p>
+    <w:p>
+      <w:pPr>
+        <w:pStyle w:val="Titre3"/>
+      </w:pPr>
+      <w:r>
+        <w:lastRenderedPageBreak/>
         <w:t xml:space="preserve"> </w:t>
       </w:r>
       <w:r>
-        <w:t>du</w:t>
-      </w:r>
-      <w:r>
-        <w:t xml:space="preserve"> fichier </w:t>
-      </w:r>
-      <w:r>
-        <w:rPr>
-          <w:rStyle w:val="CodeCar"/>
-          <w:rFonts w:eastAsiaTheme="minorHAnsi"/>
-        </w:rPr>
-        <w:t>/api/v2/images/upload/index.php</w:t>
-      </w:r>
-      <w:r>
-        <w:t xml:space="preserve"> dans le fichier souhaitant mettre en ligne l’image.</w:t>
+        <w:t>Users</w:t>
+      </w:r>
+    </w:p>
+    <w:p>
+      <w:r>
+        <w:t>Une des pièces centrales de mon application sont bien-sûr les utilisateurs</w:t>
+      </w:r>
+      <w:r>
+        <w:t xml:space="preserve">. </w:t>
       </w:r>
     </w:p>
     <w:p>
@@ -5983,19 +6178,6 @@
         <w:pStyle w:val="Titre3"/>
       </w:pPr>
       <w:r>
-        <w:t xml:space="preserve"> Users</w:t>
-      </w:r>
-    </w:p>
-    <w:p>
-      <w:r>
-        <w:t xml:space="preserve">Une des pièces centrales de mon application sont bien-sûr les utilisateurs. </w:t>
-      </w:r>
-    </w:p>
-    <w:p>
-      <w:pPr>
-        <w:pStyle w:val="Titre3"/>
-      </w:pPr>
-      <w:r>
         <w:rPr>
           <w:lang w:val="fr-FR"/>
         </w:rPr>
@@ -6018,6 +6200,7 @@
       </w:pPr>
       <w:bookmarkStart w:id="31" w:name="_Toc38802344"/>
       <w:r>
+        <w:lastRenderedPageBreak/>
         <w:t>Glossaire</w:t>
       </w:r>
       <w:bookmarkEnd w:id="31"/>
@@ -6025,8 +6208,8 @@
     <w:p/>
     <w:p/>
     <w:sectPr>
-      <w:headerReference w:type="default" r:id="rId12"/>
-      <w:footerReference w:type="default" r:id="rId13"/>
+      <w:headerReference w:type="default" r:id="rId13"/>
+      <w:footerReference w:type="default" r:id="rId14"/>
       <w:pgSz w:w="12240" w:h="15840"/>
       <w:pgMar w:top="1440" w:right="1440" w:bottom="1440" w:left="1440" w:header="720" w:footer="720" w:gutter="0"/>
       <w:pgNumType w:start="0"/>
@@ -6039,7 +6222,7 @@
 </file>
 
 <file path=word/endnotes.xml><?xml version="1.0" encoding="utf-8"?>
-<w:endnotes xmlns:wpc="http://schemas.microsoft.com/office/word/2010/wordprocessingCanvas" xmlns:cx="http://schemas.microsoft.com/office/drawing/2014/chartex" xmlns:cx1="http://schemas.microsoft.com/office/drawing/2015/9/8/chartex" xmlns:cx2="http://schemas.microsoft.com/office/drawing/2015/10/21/chartex" xmlns:cx3="http://schemas.microsoft.com/office/drawing/2016/5/9/chartex" xmlns:cx4="http://schemas.microsoft.com/office/drawing/2016/5/10/chartex" xmlns:cx5="http://schemas.microsoft.com/office/drawing/2016/5/11/chartex" xmlns:cx6="http://schemas.microsoft.com/office/drawing/2016/5/12/chartex" xmlns:cx7="http://schemas.microsoft.com/office/drawing/2016/5/13/chartex" xmlns:cx8="http://schemas.microsoft.com/office/drawing/2016/5/14/chartex" xmlns:mc="http://schemas.openxmlformats.org/markup-compatibility/2006" xmlns:aink="http://schemas.microsoft.com/office/drawing/2016/ink" xmlns:am3d="http://schemas.microsoft.com/office/drawing/2017/model3d" xmlns:o="urn:schemas-microsoft-com:office:office" xmlns:r="http://schemas.openxmlformats.org/officeDocument/2006/relationships" xmlns:m="http://schemas.openxmlformats.org/officeDocument/2006/math" xmlns:v="urn:schemas-microsoft-com:vml" xmlns:wp14="http://schemas.microsoft.com/office/word/2010/wordprocessingDrawing" xmlns:wp="http://schemas.openxmlformats.org/drawingml/2006/wordprocessingDrawing" xmlns:w10="urn:schemas-microsoft-com:office:word" xmlns:w="http://schemas.openxmlformats.org/wordprocessingml/2006/main" xmlns:w14="http://schemas.microsoft.com/office/word/2010/wordml" xmlns:w15="http://schemas.microsoft.com/office/word/2012/wordml" xmlns:w16cex="http://schemas.microsoft.com/office/word/2018/wordml/cex" xmlns:w16cid="http://schemas.microsoft.com/office/word/2016/wordml/cid" xmlns:w16="http://schemas.microsoft.com/office/word/2018/wordml" xmlns:w16se="http://schemas.microsoft.com/office/word/2015/wordml/symex" xmlns:wpg="http://schemas.microsoft.com/office/word/2010/wordprocessingGroup" xmlns:wpi="http://schemas.microsoft.com/office/word/2010/wordprocessingInk" xmlns:wne="http://schemas.microsoft.com/office/word/2006/wordml" xmlns:wps="http://schemas.microsoft.com/office/word/2010/wordprocessingShape" mc:Ignorable="w14 w15 w16se w16cid w16 w16cex wp14">
+<w:endnotes xmlns:wpc="http://schemas.microsoft.com/office/word/2010/wordprocessingCanvas" xmlns:cx="http://schemas.microsoft.com/office/drawing/2014/chartex" xmlns:cx1="http://schemas.microsoft.com/office/drawing/2015/9/8/chartex" xmlns:cx2="http://schemas.microsoft.com/office/drawing/2015/10/21/chartex" xmlns:cx3="http://schemas.microsoft.com/office/drawing/2016/5/9/chartex" xmlns:cx4="http://schemas.microsoft.com/office/drawing/2016/5/10/chartex" xmlns:cx5="http://schemas.microsoft.com/office/drawing/2016/5/11/chartex" xmlns:cx6="http://schemas.microsoft.com/office/drawing/2016/5/12/chartex" xmlns:cx7="http://schemas.microsoft.com/office/drawing/2016/5/13/chartex" xmlns:cx8="http://schemas.microsoft.com/office/drawing/2016/5/14/chartex" xmlns:mc="http://schemas.openxmlformats.org/markup-compatibility/2006" xmlns:aink="http://schemas.microsoft.com/office/drawing/2016/ink" xmlns:am3d="http://schemas.microsoft.com/office/drawing/2017/model3d" xmlns:o="urn:schemas-microsoft-com:office:office" xmlns:r="http://schemas.openxmlformats.org/officeDocument/2006/relationships" xmlns:m="http://schemas.openxmlformats.org/officeDocument/2006/math" xmlns:v="urn:schemas-microsoft-com:vml" xmlns:wp14="http://schemas.microsoft.com/office/word/2010/wordprocessingDrawing" xmlns:wp="http://schemas.openxmlformats.org/drawingml/2006/wordprocessingDrawing" xmlns:w10="urn:schemas-microsoft-com:office:word" xmlns:w="http://schemas.openxmlformats.org/wordprocessingml/2006/main" xmlns:w14="http://schemas.microsoft.com/office/word/2010/wordml" xmlns:w15="http://schemas.microsoft.com/office/word/2012/wordml" xmlns:w16cid="http://schemas.microsoft.com/office/word/2016/wordml/cid" xmlns:w16se="http://schemas.microsoft.com/office/word/2015/wordml/symex" xmlns:wpg="http://schemas.microsoft.com/office/word/2010/wordprocessingGroup" xmlns:wpi="http://schemas.microsoft.com/office/word/2010/wordprocessingInk" xmlns:wne="http://schemas.microsoft.com/office/word/2006/wordml" xmlns:wps="http://schemas.microsoft.com/office/word/2010/wordprocessingShape" mc:Ignorable="w14 w15 w16se w16cid wp14">
   <w:endnote w:type="separator" w:id="-1">
     <w:p>
       <w:pPr>
@@ -6064,7 +6247,7 @@
 </file>
 
 <file path=word/footer1.xml><?xml version="1.0" encoding="utf-8"?>
-<w:ftr xmlns:wpc="http://schemas.microsoft.com/office/word/2010/wordprocessingCanvas" xmlns:cx="http://schemas.microsoft.com/office/drawing/2014/chartex" xmlns:cx1="http://schemas.microsoft.com/office/drawing/2015/9/8/chartex" xmlns:cx2="http://schemas.microsoft.com/office/drawing/2015/10/21/chartex" xmlns:cx3="http://schemas.microsoft.com/office/drawing/2016/5/9/chartex" xmlns:cx4="http://schemas.microsoft.com/office/drawing/2016/5/10/chartex" xmlns:cx5="http://schemas.microsoft.com/office/drawing/2016/5/11/chartex" xmlns:cx6="http://schemas.microsoft.com/office/drawing/2016/5/12/chartex" xmlns:cx7="http://schemas.microsoft.com/office/drawing/2016/5/13/chartex" xmlns:cx8="http://schemas.microsoft.com/office/drawing/2016/5/14/chartex" xmlns:mc="http://schemas.openxmlformats.org/markup-compatibility/2006" xmlns:aink="http://schemas.microsoft.com/office/drawing/2016/ink" xmlns:am3d="http://schemas.microsoft.com/office/drawing/2017/model3d" xmlns:o="urn:schemas-microsoft-com:office:office" xmlns:r="http://schemas.openxmlformats.org/officeDocument/2006/relationships" xmlns:m="http://schemas.openxmlformats.org/officeDocument/2006/math" xmlns:v="urn:schemas-microsoft-com:vml" xmlns:wp14="http://schemas.microsoft.com/office/word/2010/wordprocessingDrawing" xmlns:wp="http://schemas.openxmlformats.org/drawingml/2006/wordprocessingDrawing" xmlns:w10="urn:schemas-microsoft-com:office:word" xmlns:w="http://schemas.openxmlformats.org/wordprocessingml/2006/main" xmlns:w14="http://schemas.microsoft.com/office/word/2010/wordml" xmlns:w15="http://schemas.microsoft.com/office/word/2012/wordml" xmlns:w16cex="http://schemas.microsoft.com/office/word/2018/wordml/cex" xmlns:w16cid="http://schemas.microsoft.com/office/word/2016/wordml/cid" xmlns:w16="http://schemas.microsoft.com/office/word/2018/wordml" xmlns:w16se="http://schemas.microsoft.com/office/word/2015/wordml/symex" xmlns:wpg="http://schemas.microsoft.com/office/word/2010/wordprocessingGroup" xmlns:wpi="http://schemas.microsoft.com/office/word/2010/wordprocessingInk" xmlns:wne="http://schemas.microsoft.com/office/word/2006/wordml" xmlns:wps="http://schemas.microsoft.com/office/word/2010/wordprocessingShape" mc:Ignorable="w14 w15 w16se w16cid w16 w16cex wp14">
+<w:ftr xmlns:wpc="http://schemas.microsoft.com/office/word/2010/wordprocessingCanvas" xmlns:cx="http://schemas.microsoft.com/office/drawing/2014/chartex" xmlns:cx1="http://schemas.microsoft.com/office/drawing/2015/9/8/chartex" xmlns:cx2="http://schemas.microsoft.com/office/drawing/2015/10/21/chartex" xmlns:cx3="http://schemas.microsoft.com/office/drawing/2016/5/9/chartex" xmlns:cx4="http://schemas.microsoft.com/office/drawing/2016/5/10/chartex" xmlns:cx5="http://schemas.microsoft.com/office/drawing/2016/5/11/chartex" xmlns:cx6="http://schemas.microsoft.com/office/drawing/2016/5/12/chartex" xmlns:cx7="http://schemas.microsoft.com/office/drawing/2016/5/13/chartex" xmlns:cx8="http://schemas.microsoft.com/office/drawing/2016/5/14/chartex" xmlns:mc="http://schemas.openxmlformats.org/markup-compatibility/2006" xmlns:aink="http://schemas.microsoft.com/office/drawing/2016/ink" xmlns:am3d="http://schemas.microsoft.com/office/drawing/2017/model3d" xmlns:o="urn:schemas-microsoft-com:office:office" xmlns:r="http://schemas.openxmlformats.org/officeDocument/2006/relationships" xmlns:m="http://schemas.openxmlformats.org/officeDocument/2006/math" xmlns:v="urn:schemas-microsoft-com:vml" xmlns:wp14="http://schemas.microsoft.com/office/word/2010/wordprocessingDrawing" xmlns:wp="http://schemas.openxmlformats.org/drawingml/2006/wordprocessingDrawing" xmlns:w10="urn:schemas-microsoft-com:office:word" xmlns:w="http://schemas.openxmlformats.org/wordprocessingml/2006/main" xmlns:w14="http://schemas.microsoft.com/office/word/2010/wordml" xmlns:w15="http://schemas.microsoft.com/office/word/2012/wordml" xmlns:w16cid="http://schemas.microsoft.com/office/word/2016/wordml/cid" xmlns:w16se="http://schemas.microsoft.com/office/word/2015/wordml/symex" xmlns:wpg="http://schemas.microsoft.com/office/word/2010/wordprocessingGroup" xmlns:wpi="http://schemas.microsoft.com/office/word/2010/wordprocessingInk" xmlns:wne="http://schemas.microsoft.com/office/word/2006/wordml" xmlns:wps="http://schemas.microsoft.com/office/word/2010/wordprocessingShape" mc:Ignorable="w14 w15 w16se w16cid wp14">
   <w:p>
     <w:pPr>
       <w:pStyle w:val="Pieddepage"/>
@@ -6167,7 +6350,7 @@
 </file>
 
 <file path=word/footnotes.xml><?xml version="1.0" encoding="utf-8"?>
-<w:footnotes xmlns:wpc="http://schemas.microsoft.com/office/word/2010/wordprocessingCanvas" xmlns:cx="http://schemas.microsoft.com/office/drawing/2014/chartex" xmlns:cx1="http://schemas.microsoft.com/office/drawing/2015/9/8/chartex" xmlns:cx2="http://schemas.microsoft.com/office/drawing/2015/10/21/chartex" xmlns:cx3="http://schemas.microsoft.com/office/drawing/2016/5/9/chartex" xmlns:cx4="http://schemas.microsoft.com/office/drawing/2016/5/10/chartex" xmlns:cx5="http://schemas.microsoft.com/office/drawing/2016/5/11/chartex" xmlns:cx6="http://schemas.microsoft.com/office/drawing/2016/5/12/chartex" xmlns:cx7="http://schemas.microsoft.com/office/drawing/2016/5/13/chartex" xmlns:cx8="http://schemas.microsoft.com/office/drawing/2016/5/14/chartex" xmlns:mc="http://schemas.openxmlformats.org/markup-compatibility/2006" xmlns:aink="http://schemas.microsoft.com/office/drawing/2016/ink" xmlns:am3d="http://schemas.microsoft.com/office/drawing/2017/model3d" xmlns:o="urn:schemas-microsoft-com:office:office" xmlns:r="http://schemas.openxmlformats.org/officeDocument/2006/relationships" xmlns:m="http://schemas.openxmlformats.org/officeDocument/2006/math" xmlns:v="urn:schemas-microsoft-com:vml" xmlns:wp14="http://schemas.microsoft.com/office/word/2010/wordprocessingDrawing" xmlns:wp="http://schemas.openxmlformats.org/drawingml/2006/wordprocessingDrawing" xmlns:w10="urn:schemas-microsoft-com:office:word" xmlns:w="http://schemas.openxmlformats.org/wordprocessingml/2006/main" xmlns:w14="http://schemas.microsoft.com/office/word/2010/wordml" xmlns:w15="http://schemas.microsoft.com/office/word/2012/wordml" xmlns:w16cex="http://schemas.microsoft.com/office/word/2018/wordml/cex" xmlns:w16cid="http://schemas.microsoft.com/office/word/2016/wordml/cid" xmlns:w16="http://schemas.microsoft.com/office/word/2018/wordml" xmlns:w16se="http://schemas.microsoft.com/office/word/2015/wordml/symex" xmlns:wpg="http://schemas.microsoft.com/office/word/2010/wordprocessingGroup" xmlns:wpi="http://schemas.microsoft.com/office/word/2010/wordprocessingInk" xmlns:wne="http://schemas.microsoft.com/office/word/2006/wordml" xmlns:wps="http://schemas.microsoft.com/office/word/2010/wordprocessingShape" mc:Ignorable="w14 w15 w16se w16cid w16 w16cex wp14">
+<w:footnotes xmlns:wpc="http://schemas.microsoft.com/office/word/2010/wordprocessingCanvas" xmlns:cx="http://schemas.microsoft.com/office/drawing/2014/chartex" xmlns:cx1="http://schemas.microsoft.com/office/drawing/2015/9/8/chartex" xmlns:cx2="http://schemas.microsoft.com/office/drawing/2015/10/21/chartex" xmlns:cx3="http://schemas.microsoft.com/office/drawing/2016/5/9/chartex" xmlns:cx4="http://schemas.microsoft.com/office/drawing/2016/5/10/chartex" xmlns:cx5="http://schemas.microsoft.com/office/drawing/2016/5/11/chartex" xmlns:cx6="http://schemas.microsoft.com/office/drawing/2016/5/12/chartex" xmlns:cx7="http://schemas.microsoft.com/office/drawing/2016/5/13/chartex" xmlns:cx8="http://schemas.microsoft.com/office/drawing/2016/5/14/chartex" xmlns:mc="http://schemas.openxmlformats.org/markup-compatibility/2006" xmlns:aink="http://schemas.microsoft.com/office/drawing/2016/ink" xmlns:am3d="http://schemas.microsoft.com/office/drawing/2017/model3d" xmlns:o="urn:schemas-microsoft-com:office:office" xmlns:r="http://schemas.openxmlformats.org/officeDocument/2006/relationships" xmlns:m="http://schemas.openxmlformats.org/officeDocument/2006/math" xmlns:v="urn:schemas-microsoft-com:vml" xmlns:wp14="http://schemas.microsoft.com/office/word/2010/wordprocessingDrawing" xmlns:wp="http://schemas.openxmlformats.org/drawingml/2006/wordprocessingDrawing" xmlns:w10="urn:schemas-microsoft-com:office:word" xmlns:w="http://schemas.openxmlformats.org/wordprocessingml/2006/main" xmlns:w14="http://schemas.microsoft.com/office/word/2010/wordml" xmlns:w15="http://schemas.microsoft.com/office/word/2012/wordml" xmlns:w16cid="http://schemas.microsoft.com/office/word/2016/wordml/cid" xmlns:w16se="http://schemas.microsoft.com/office/word/2015/wordml/symex" xmlns:wpg="http://schemas.microsoft.com/office/word/2010/wordprocessingGroup" xmlns:wpi="http://schemas.microsoft.com/office/word/2010/wordprocessingInk" xmlns:wne="http://schemas.microsoft.com/office/word/2006/wordml" xmlns:wps="http://schemas.microsoft.com/office/word/2010/wordprocessingShape" mc:Ignorable="w14 w15 w16se w16cid wp14">
   <w:footnote w:type="separator" w:id="-1">
     <w:p>
       <w:pPr>
@@ -6211,6 +6394,9 @@
     <w:p>
       <w:pPr>
         <w:pStyle w:val="Notedebasdepage"/>
+        <w:rPr>
+          <w:lang w:val="en-US"/>
+        </w:rPr>
       </w:pPr>
       <w:r>
         <w:rPr>
@@ -6219,9 +6405,15 @@
         <w:footnoteRef/>
       </w:r>
       <w:r>
+        <w:rPr>
+          <w:lang w:val="en-US"/>
+        </w:rPr>
         <w:t xml:space="preserve"> </w:t>
       </w:r>
       <w:r>
+        <w:rPr>
+          <w:lang w:val="en-US"/>
+        </w:rPr>
         <w:t>Https://sourcemaking.com/uml/modeling-business-systems/external-view/activity-diagrams</w:t>
       </w:r>
     </w:p>
@@ -6249,7 +6441,7 @@
 </file>
 
 <file path=word/header1.xml><?xml version="1.0" encoding="utf-8"?>
-<w:hdr xmlns:wpc="http://schemas.microsoft.com/office/word/2010/wordprocessingCanvas" xmlns:cx="http://schemas.microsoft.com/office/drawing/2014/chartex" xmlns:cx1="http://schemas.microsoft.com/office/drawing/2015/9/8/chartex" xmlns:cx2="http://schemas.microsoft.com/office/drawing/2015/10/21/chartex" xmlns:cx3="http://schemas.microsoft.com/office/drawing/2016/5/9/chartex" xmlns:cx4="http://schemas.microsoft.com/office/drawing/2016/5/10/chartex" xmlns:cx5="http://schemas.microsoft.com/office/drawing/2016/5/11/chartex" xmlns:cx6="http://schemas.microsoft.com/office/drawing/2016/5/12/chartex" xmlns:cx7="http://schemas.microsoft.com/office/drawing/2016/5/13/chartex" xmlns:cx8="http://schemas.microsoft.com/office/drawing/2016/5/14/chartex" xmlns:mc="http://schemas.openxmlformats.org/markup-compatibility/2006" xmlns:aink="http://schemas.microsoft.com/office/drawing/2016/ink" xmlns:am3d="http://schemas.microsoft.com/office/drawing/2017/model3d" xmlns:o="urn:schemas-microsoft-com:office:office" xmlns:r="http://schemas.openxmlformats.org/officeDocument/2006/relationships" xmlns:m="http://schemas.openxmlformats.org/officeDocument/2006/math" xmlns:v="urn:schemas-microsoft-com:vml" xmlns:wp14="http://schemas.microsoft.com/office/word/2010/wordprocessingDrawing" xmlns:wp="http://schemas.openxmlformats.org/drawingml/2006/wordprocessingDrawing" xmlns:w10="urn:schemas-microsoft-com:office:word" xmlns:w="http://schemas.openxmlformats.org/wordprocessingml/2006/main" xmlns:w14="http://schemas.microsoft.com/office/word/2010/wordml" xmlns:w15="http://schemas.microsoft.com/office/word/2012/wordml" xmlns:w16cex="http://schemas.microsoft.com/office/word/2018/wordml/cex" xmlns:w16cid="http://schemas.microsoft.com/office/word/2016/wordml/cid" xmlns:w16="http://schemas.microsoft.com/office/word/2018/wordml" xmlns:w16se="http://schemas.microsoft.com/office/word/2015/wordml/symex" xmlns:wpg="http://schemas.microsoft.com/office/word/2010/wordprocessingGroup" xmlns:wpi="http://schemas.microsoft.com/office/word/2010/wordprocessingInk" xmlns:wne="http://schemas.microsoft.com/office/word/2006/wordml" xmlns:wps="http://schemas.microsoft.com/office/word/2010/wordprocessingShape" mc:Ignorable="w14 w15 w16se w16cid w16 w16cex wp14">
+<w:hdr xmlns:wpc="http://schemas.microsoft.com/office/word/2010/wordprocessingCanvas" xmlns:cx="http://schemas.microsoft.com/office/drawing/2014/chartex" xmlns:cx1="http://schemas.microsoft.com/office/drawing/2015/9/8/chartex" xmlns:cx2="http://schemas.microsoft.com/office/drawing/2015/10/21/chartex" xmlns:cx3="http://schemas.microsoft.com/office/drawing/2016/5/9/chartex" xmlns:cx4="http://schemas.microsoft.com/office/drawing/2016/5/10/chartex" xmlns:cx5="http://schemas.microsoft.com/office/drawing/2016/5/11/chartex" xmlns:cx6="http://schemas.microsoft.com/office/drawing/2016/5/12/chartex" xmlns:cx7="http://schemas.microsoft.com/office/drawing/2016/5/13/chartex" xmlns:cx8="http://schemas.microsoft.com/office/drawing/2016/5/14/chartex" xmlns:mc="http://schemas.openxmlformats.org/markup-compatibility/2006" xmlns:aink="http://schemas.microsoft.com/office/drawing/2016/ink" xmlns:am3d="http://schemas.microsoft.com/office/drawing/2017/model3d" xmlns:o="urn:schemas-microsoft-com:office:office" xmlns:r="http://schemas.openxmlformats.org/officeDocument/2006/relationships" xmlns:m="http://schemas.openxmlformats.org/officeDocument/2006/math" xmlns:v="urn:schemas-microsoft-com:vml" xmlns:wp14="http://schemas.microsoft.com/office/word/2010/wordprocessingDrawing" xmlns:wp="http://schemas.openxmlformats.org/drawingml/2006/wordprocessingDrawing" xmlns:w10="urn:schemas-microsoft-com:office:word" xmlns:w="http://schemas.openxmlformats.org/wordprocessingml/2006/main" xmlns:w14="http://schemas.microsoft.com/office/word/2010/wordml" xmlns:w15="http://schemas.microsoft.com/office/word/2012/wordml" xmlns:w16cid="http://schemas.microsoft.com/office/word/2016/wordml/cid" xmlns:w16se="http://schemas.microsoft.com/office/word/2015/wordml/symex" xmlns:wpg="http://schemas.microsoft.com/office/word/2010/wordprocessingGroup" xmlns:wpi="http://schemas.microsoft.com/office/word/2010/wordprocessingInk" xmlns:wne="http://schemas.microsoft.com/office/word/2006/wordml" xmlns:wps="http://schemas.microsoft.com/office/word/2010/wordprocessingShape" mc:Ignorable="w14 w15 w16se w16cid wp14">
   <w:p>
     <w:pPr>
       <w:pStyle w:val="En-tte"/>
@@ -6349,7 +6541,7 @@
 </file>
 
 <file path=word/numbering.xml><?xml version="1.0" encoding="utf-8"?>
-<w:numbering xmlns:wpc="http://schemas.microsoft.com/office/word/2010/wordprocessingCanvas" xmlns:cx="http://schemas.microsoft.com/office/drawing/2014/chartex" xmlns:cx1="http://schemas.microsoft.com/office/drawing/2015/9/8/chartex" xmlns:cx2="http://schemas.microsoft.com/office/drawing/2015/10/21/chartex" xmlns:cx3="http://schemas.microsoft.com/office/drawing/2016/5/9/chartex" xmlns:cx4="http://schemas.microsoft.com/office/drawing/2016/5/10/chartex" xmlns:cx5="http://schemas.microsoft.com/office/drawing/2016/5/11/chartex" xmlns:cx6="http://schemas.microsoft.com/office/drawing/2016/5/12/chartex" xmlns:cx7="http://schemas.microsoft.com/office/drawing/2016/5/13/chartex" xmlns:cx8="http://schemas.microsoft.com/office/drawing/2016/5/14/chartex" xmlns:mc="http://schemas.openxmlformats.org/markup-compatibility/2006" xmlns:aink="http://schemas.microsoft.com/office/drawing/2016/ink" xmlns:am3d="http://schemas.microsoft.com/office/drawing/2017/model3d" xmlns:o="urn:schemas-microsoft-com:office:office" xmlns:r="http://schemas.openxmlformats.org/officeDocument/2006/relationships" xmlns:m="http://schemas.openxmlformats.org/officeDocument/2006/math" xmlns:v="urn:schemas-microsoft-com:vml" xmlns:wp14="http://schemas.microsoft.com/office/word/2010/wordprocessingDrawing" xmlns:wp="http://schemas.openxmlformats.org/drawingml/2006/wordprocessingDrawing" xmlns:w10="urn:schemas-microsoft-com:office:word" xmlns:w="http://schemas.openxmlformats.org/wordprocessingml/2006/main" xmlns:w14="http://schemas.microsoft.com/office/word/2010/wordml" xmlns:w15="http://schemas.microsoft.com/office/word/2012/wordml" xmlns:w16cex="http://schemas.microsoft.com/office/word/2018/wordml/cex" xmlns:w16cid="http://schemas.microsoft.com/office/word/2016/wordml/cid" xmlns:w16="http://schemas.microsoft.com/office/word/2018/wordml" xmlns:w16se="http://schemas.microsoft.com/office/word/2015/wordml/symex" xmlns:wpg="http://schemas.microsoft.com/office/word/2010/wordprocessingGroup" xmlns:wpi="http://schemas.microsoft.com/office/word/2010/wordprocessingInk" xmlns:wne="http://schemas.microsoft.com/office/word/2006/wordml" xmlns:wps="http://schemas.microsoft.com/office/word/2010/wordprocessingShape" mc:Ignorable="w14 w15 w16se w16cid w16 w16cex wp14">
+<w:numbering xmlns:wpc="http://schemas.microsoft.com/office/word/2010/wordprocessingCanvas" xmlns:cx="http://schemas.microsoft.com/office/drawing/2014/chartex" xmlns:cx1="http://schemas.microsoft.com/office/drawing/2015/9/8/chartex" xmlns:cx2="http://schemas.microsoft.com/office/drawing/2015/10/21/chartex" xmlns:cx3="http://schemas.microsoft.com/office/drawing/2016/5/9/chartex" xmlns:cx4="http://schemas.microsoft.com/office/drawing/2016/5/10/chartex" xmlns:cx5="http://schemas.microsoft.com/office/drawing/2016/5/11/chartex" xmlns:cx6="http://schemas.microsoft.com/office/drawing/2016/5/12/chartex" xmlns:cx7="http://schemas.microsoft.com/office/drawing/2016/5/13/chartex" xmlns:cx8="http://schemas.microsoft.com/office/drawing/2016/5/14/chartex" xmlns:mc="http://schemas.openxmlformats.org/markup-compatibility/2006" xmlns:aink="http://schemas.microsoft.com/office/drawing/2016/ink" xmlns:am3d="http://schemas.microsoft.com/office/drawing/2017/model3d" xmlns:o="urn:schemas-microsoft-com:office:office" xmlns:r="http://schemas.openxmlformats.org/officeDocument/2006/relationships" xmlns:m="http://schemas.openxmlformats.org/officeDocument/2006/math" xmlns:v="urn:schemas-microsoft-com:vml" xmlns:wp14="http://schemas.microsoft.com/office/word/2010/wordprocessingDrawing" xmlns:wp="http://schemas.openxmlformats.org/drawingml/2006/wordprocessingDrawing" xmlns:w10="urn:schemas-microsoft-com:office:word" xmlns:w="http://schemas.openxmlformats.org/wordprocessingml/2006/main" xmlns:w14="http://schemas.microsoft.com/office/word/2010/wordml" xmlns:w15="http://schemas.microsoft.com/office/word/2012/wordml" xmlns:w16cid="http://schemas.microsoft.com/office/word/2016/wordml/cid" xmlns:w16se="http://schemas.microsoft.com/office/word/2015/wordml/symex" xmlns:wpg="http://schemas.microsoft.com/office/word/2010/wordprocessingGroup" xmlns:wpi="http://schemas.microsoft.com/office/word/2010/wordprocessingInk" xmlns:wne="http://schemas.microsoft.com/office/word/2006/wordml" xmlns:wps="http://schemas.microsoft.com/office/word/2010/wordprocessingShape" mc:Ignorable="w14 w15 w16se w16cid wp14">
   <w:abstractNum w:abstractNumId="0" w15:restartNumberingAfterBreak="0">
     <w:nsid w:val="0E410C0C"/>
     <w:multiLevelType w:val="hybridMultilevel"/>
@@ -7044,7 +7236,7 @@
 </file>
 
 <file path=word/styles.xml><?xml version="1.0" encoding="utf-8"?>
-<w:styles xmlns:mc="http://schemas.openxmlformats.org/markup-compatibility/2006" xmlns:r="http://schemas.openxmlformats.org/officeDocument/2006/relationships" xmlns:w="http://schemas.openxmlformats.org/wordprocessingml/2006/main" xmlns:w14="http://schemas.microsoft.com/office/word/2010/wordml" xmlns:w15="http://schemas.microsoft.com/office/word/2012/wordml" xmlns:w16cex="http://schemas.microsoft.com/office/word/2018/wordml/cex" xmlns:w16cid="http://schemas.microsoft.com/office/word/2016/wordml/cid" xmlns:w16="http://schemas.microsoft.com/office/word/2018/wordml" xmlns:w16se="http://schemas.microsoft.com/office/word/2015/wordml/symex" mc:Ignorable="w14 w15 w16se w16cid w16 w16cex">
+<w:styles xmlns:mc="http://schemas.openxmlformats.org/markup-compatibility/2006" xmlns:r="http://schemas.openxmlformats.org/officeDocument/2006/relationships" xmlns:w="http://schemas.openxmlformats.org/wordprocessingml/2006/main" xmlns:w14="http://schemas.microsoft.com/office/word/2010/wordml" xmlns:w15="http://schemas.microsoft.com/office/word/2012/wordml" xmlns:w16cid="http://schemas.microsoft.com/office/word/2016/wordml/cid" xmlns:w16se="http://schemas.microsoft.com/office/word/2015/wordml/symex" mc:Ignorable="w14 w15 w16se w16cid">
   <w:docDefaults>
     <w:rPrDefault>
       <w:rPr>
@@ -8554,10 +8746,9 @@
 </file>
 
 <file path=customXml/itemProps2.xml><?xml version="1.0" encoding="utf-8"?>
-<ds:datastoreItem xmlns:ds="http://schemas.openxmlformats.org/officeDocument/2006/customXml" ds:itemID="{83D6BEA9-D38F-274E-B259-C14C8D791892}">
+<ds:datastoreItem xmlns:ds="http://schemas.openxmlformats.org/officeDocument/2006/customXml" ds:itemID="{8955D87F-C3B1-410C-9CE5-6C8E7824D8E3}">
   <ds:schemaRefs>
     <ds:schemaRef ds:uri="http://schemas.openxmlformats.org/officeDocument/2006/bibliography"/>
-    <ds:schemaRef ds:uri="http://www.w3.org/2000/xmlns/"/>
   </ds:schemaRefs>
 </ds:datastoreItem>
 </file>
</xml_diff>